<commit_message>
add system identification base
</commit_message>
<xml_diff>
--- a/English_Journal/paper.docx
+++ b/English_Journal/paper.docx
@@ -527,43 +527,35 @@
         </w:rPr>
         <w:t>, including research, military, imaging, recreation, and agriculture. The performance of the quadrotor relies on the control system, including attitude, altitude, and position subsystems. In the attitude control of the quadrotor, it is vital to maintain the attitude outputs at the desired level using control commands such as the rotational speed of the rotors</w:t>
       </w:r>
-      <w:ins w:id="2" w:author="Ali Baniasad" w:date="2022-09-28T18:18:00Z">
-        <w:r>
-          <w:t xml:space="preserve"> </w:t>
-        </w:r>
-      </w:ins>
-      <w:customXmlInsRangeStart w:id="3" w:author="Ali Baniasad" w:date="2022-09-28T18:18:00Z"/>
+      <w:r>
+        <w:t xml:space="preserve"> </w:t>
+      </w:r>
       <w:sdt>
         <w:sdtPr>
           <w:id w:val="-557940464"/>
           <w:citation/>
         </w:sdtPr>
         <w:sdtContent>
-          <w:customXmlInsRangeEnd w:id="3"/>
-          <w:ins w:id="4" w:author="Ali Baniasad" w:date="2022-09-28T18:18:00Z">
-            <w:r>
-              <w:fldChar w:fldCharType="begin"/>
-            </w:r>
-            <w:r>
-              <w:instrText xml:space="preserve"> CITATION Sha19 \l 1033 </w:instrText>
-            </w:r>
-            <w:r>
-              <w:fldChar w:fldCharType="separate"/>
-            </w:r>
-            <w:r>
-              <w:rPr>
-                <w:noProof/>
-              </w:rPr>
-              <w:t>(Sharifi, 2019)</w:t>
-            </w:r>
-            <w:r>
-              <w:fldChar w:fldCharType="end"/>
-            </w:r>
-          </w:ins>
-          <w:customXmlInsRangeStart w:id="5" w:author="Ali Baniasad" w:date="2022-09-28T18:18:00Z"/>
+          <w:r>
+            <w:fldChar w:fldCharType="begin"/>
+          </w:r>
+          <w:r>
+            <w:instrText xml:space="preserve"> CITATION Sha19 \l 1033 </w:instrText>
+          </w:r>
+          <w:r>
+            <w:fldChar w:fldCharType="separate"/>
+          </w:r>
+          <w:r>
+            <w:rPr>
+              <w:noProof/>
+            </w:rPr>
+            <w:t>(Sharifi, 2019)</w:t>
+          </w:r>
+          <w:r>
+            <w:fldChar w:fldCharType="end"/>
+          </w:r>
         </w:sdtContent>
       </w:sdt>
-      <w:customXmlInsRangeEnd w:id="5"/>
       <w:r>
         <w:rPr>
           <w:lang w:val="x-none"/>
@@ -576,62 +568,9 @@
       <w:r>
         <w:t>uddenly</w:t>
       </w:r>
-      <w:ins w:id="6" w:author="Ali Baniasad" w:date="2022-09-28T18:18:00Z">
-        <w:r>
-          <w:t xml:space="preserve">. </w:t>
-        </w:r>
-      </w:ins>
-      <w:del w:id="7" w:author="Ali Baniasad" w:date="2022-09-28T18:18:00Z">
-        <w:r>
-          <w:delText xml:space="preserve"> </w:delText>
-        </w:r>
-      </w:del>
-      <w:customXmlDelRangeStart w:id="8" w:author="Ali Baniasad" w:date="2022-09-28T18:18:00Z"/>
-      <w:sdt>
-        <w:sdtPr>
-          <w:id w:val="1530447125"/>
-          <w:citation/>
-        </w:sdtPr>
-        <w:sdtContent>
-          <w:customXmlDelRangeEnd w:id="8"/>
-          <w:del w:id="9" w:author="Ali Baniasad" w:date="2022-09-28T18:18:00Z">
-            <w:r>
-              <w:fldChar w:fldCharType="begin"/>
-            </w:r>
-            <w:r>
-              <w:delInstrText xml:space="preserve"> CITATION Sha19 \l 1033 </w:delInstrText>
-            </w:r>
-            <w:r>
-              <w:fldChar w:fldCharType="separate"/>
-            </w:r>
-            <w:r>
-              <w:rPr>
-                <w:noProof/>
-              </w:rPr>
-              <w:delText>(Sharifi, 2019)</w:delText>
-            </w:r>
-            <w:r>
-              <w:fldChar w:fldCharType="end"/>
-            </w:r>
-          </w:del>
-          <w:customXmlDelRangeStart w:id="10" w:author="Ali Baniasad" w:date="2022-09-28T18:18:00Z"/>
-        </w:sdtContent>
-      </w:sdt>
-      <w:customXmlDelRangeEnd w:id="10"/>
-      <w:del w:id="11" w:author="Ali Baniasad" w:date="2022-09-28T18:18:00Z">
-        <w:r>
-          <w:rPr>
-            <w:lang w:val="x-none"/>
-          </w:rPr>
-          <w:delText>.</w:delText>
-        </w:r>
-        <w:r>
-          <w:rPr>
-            <w:lang w:val="x-none"/>
-          </w:rPr>
-          <w:delText xml:space="preserve"> </w:delText>
-        </w:r>
-      </w:del>
+      <w:r>
+        <w:t xml:space="preserve">. </w:t>
+      </w:r>
       <w:r>
         <w:rPr>
           <w:lang w:val="x-none"/>
@@ -672,48 +611,32 @@
       <w:r>
         <w:t xml:space="preserve"> </w:t>
       </w:r>
-      <w:customXmlInsRangeStart w:id="12" w:author="Ali Baniasad" w:date="2022-09-28T18:16:00Z"/>
       <w:sdt>
         <w:sdtPr>
           <w:id w:val="-1717044734"/>
           <w:citation/>
         </w:sdtPr>
         <w:sdtContent>
-          <w:customXmlInsRangeEnd w:id="12"/>
-          <w:ins w:id="13" w:author="Ali Baniasad" w:date="2022-09-28T18:16:00Z">
-            <w:r>
-              <w:fldChar w:fldCharType="begin"/>
-            </w:r>
-            <w:r>
-              <w:instrText xml:space="preserve"> CITATION Abd19 \l 1033 </w:instrText>
-            </w:r>
-          </w:ins>
+          <w:r>
+            <w:fldChar w:fldCharType="begin"/>
+          </w:r>
+          <w:r>
+            <w:instrText xml:space="preserve"> CITATION Abd19 \l 1033 </w:instrText>
+          </w:r>
           <w:r>
             <w:fldChar w:fldCharType="separate"/>
           </w:r>
-          <w:ins w:id="14" w:author="Ali Baniasad" w:date="2022-09-28T18:16:00Z">
-            <w:r>
-              <w:rPr>
-                <w:noProof/>
-              </w:rPr>
-              <w:t>(Abdul Salam, 2019)</w:t>
-            </w:r>
-            <w:r>
-              <w:fldChar w:fldCharType="end"/>
-            </w:r>
-          </w:ins>
-          <w:customXmlInsRangeStart w:id="15" w:author="Ali Baniasad" w:date="2022-09-28T18:16:00Z"/>
+          <w:r>
+            <w:rPr>
+              <w:noProof/>
+            </w:rPr>
+            <w:t>(Abdul Salam, 2019)</w:t>
+          </w:r>
+          <w:r>
+            <w:fldChar w:fldCharType="end"/>
+          </w:r>
         </w:sdtContent>
       </w:sdt>
-      <w:customXmlInsRangeEnd w:id="15"/>
-      <w:del w:id="16" w:author="Ali Baniasad" w:date="2022-09-28T18:16:00Z">
-        <w:r>
-          <w:rPr>
-            <w:highlight w:val="yellow"/>
-          </w:rPr>
-          <w:delText>[?]</w:delText>
-        </w:r>
-      </w:del>
       <w:r>
         <w:t>,</w:t>
       </w:r>
@@ -746,70 +669,35 @@
           </w:r>
         </w:sdtContent>
       </w:sdt>
-      <w:ins w:id="17" w:author="Ali Baniasad" w:date="2022-09-28T18:28:00Z">
-        <w:r>
-          <w:t xml:space="preserve"> </w:t>
-        </w:r>
-      </w:ins>
-      <w:customXmlInsRangeStart w:id="18" w:author="Ali Baniasad" w:date="2022-09-28T18:29:00Z"/>
+      <w:r>
+        <w:t xml:space="preserve"> </w:t>
+      </w:r>
       <w:sdt>
         <w:sdtPr>
           <w:id w:val="1352530696"/>
           <w:citation/>
         </w:sdtPr>
         <w:sdtContent>
-          <w:customXmlInsRangeEnd w:id="18"/>
-          <w:ins w:id="19" w:author="Ali Baniasad" w:date="2022-09-28T18:29:00Z">
-            <w:r>
-              <w:fldChar w:fldCharType="begin"/>
-            </w:r>
-            <w:r>
-              <w:rPr>
-                <w:rPrChange w:id="20" w:author="Ali Baniasad" w:date="2022-09-28T18:29:00Z">
-                  <w:rPr>
-                    <w:highlight w:val="yellow"/>
-                  </w:rPr>
-                </w:rPrChange>
-              </w:rPr>
-              <w:instrText xml:space="preserve"> CITATION Wan20 \l 1033 </w:instrText>
-            </w:r>
-          </w:ins>
+          <w:r>
+            <w:fldChar w:fldCharType="begin"/>
+          </w:r>
+          <w:r>
+            <w:instrText xml:space="preserve"> CITATION Wan20 \l 1033 </w:instrText>
+          </w:r>
           <w:r>
             <w:fldChar w:fldCharType="separate"/>
           </w:r>
-          <w:ins w:id="21" w:author="Ali Baniasad" w:date="2022-09-28T18:29:00Z">
-            <w:r>
-              <w:rPr>
-                <w:noProof/>
-                <w:rPrChange w:id="22" w:author="Ali Baniasad" w:date="2022-09-28T18:29:00Z">
-                  <w:rPr/>
-                </w:rPrChange>
-              </w:rPr>
-              <w:t>(Wang, 2020)</w:t>
-            </w:r>
-            <w:r>
-              <w:fldChar w:fldCharType="end"/>
-            </w:r>
-          </w:ins>
-          <w:customXmlInsRangeStart w:id="23" w:author="Ali Baniasad" w:date="2022-09-28T18:29:00Z"/>
+          <w:r>
+            <w:rPr>
+              <w:noProof/>
+            </w:rPr>
+            <w:t>(Wang, 2020)</w:t>
+          </w:r>
+          <w:r>
+            <w:fldChar w:fldCharType="end"/>
+          </w:r>
         </w:sdtContent>
       </w:sdt>
-      <w:customXmlInsRangeEnd w:id="23"/>
-      <w:del w:id="24" w:author="Ali Baniasad" w:date="2022-09-28T18:28:00Z">
-        <w:r>
-          <w:delText xml:space="preserve"> </w:delText>
-        </w:r>
-        <w:r>
-          <w:rPr>
-            <w:rPrChange w:id="25" w:author="Ali Baniasad" w:date="2022-09-28T18:29:00Z">
-              <w:rPr>
-                <w:highlight w:val="yellow"/>
-              </w:rPr>
-            </w:rPrChange>
-          </w:rPr>
-          <w:delText>[?]</w:delText>
-        </w:r>
-      </w:del>
       <w:r>
         <w:t xml:space="preserve"> </w:t>
       </w:r>
@@ -1053,56 +941,35 @@
       <w:r>
         <w:t>and Synergetic Control</w:t>
       </w:r>
-      <w:ins w:id="26" w:author="Ali Baniasad" w:date="2022-09-28T18:32:00Z">
-        <w:r>
-          <w:t xml:space="preserve"> </w:t>
-        </w:r>
-      </w:ins>
-      <w:customXmlInsRangeStart w:id="27" w:author="Ali Baniasad" w:date="2022-09-28T18:33:00Z"/>
+      <w:r>
+        <w:t xml:space="preserve"> </w:t>
+      </w:r>
       <w:sdt>
         <w:sdtPr>
           <w:id w:val="37174609"/>
           <w:citation/>
         </w:sdtPr>
         <w:sdtContent>
-          <w:customXmlInsRangeEnd w:id="27"/>
-          <w:ins w:id="28" w:author="Ali Baniasad" w:date="2022-09-28T18:33:00Z">
-            <w:r>
-              <w:fldChar w:fldCharType="begin"/>
-            </w:r>
-            <w:r>
-              <w:instrText xml:space="preserve"> CITATION Cha22 \l 1033 </w:instrText>
-            </w:r>
-          </w:ins>
+          <w:r>
+            <w:fldChar w:fldCharType="begin"/>
+          </w:r>
+          <w:r>
+            <w:instrText xml:space="preserve"> CITATION Cha22 \l 1033 </w:instrText>
+          </w:r>
           <w:r>
             <w:fldChar w:fldCharType="separate"/>
           </w:r>
-          <w:ins w:id="29" w:author="Ali Baniasad" w:date="2022-09-28T18:33:00Z">
-            <w:r>
-              <w:rPr>
-                <w:noProof/>
-              </w:rPr>
-              <w:t>(Chara, 2022)</w:t>
-            </w:r>
-            <w:r>
-              <w:fldChar w:fldCharType="end"/>
-            </w:r>
-          </w:ins>
-          <w:customXmlInsRangeStart w:id="30" w:author="Ali Baniasad" w:date="2022-09-28T18:33:00Z"/>
+          <w:r>
+            <w:rPr>
+              <w:noProof/>
+            </w:rPr>
+            <w:t>(Chara, 2022)</w:t>
+          </w:r>
+          <w:r>
+            <w:fldChar w:fldCharType="end"/>
+          </w:r>
         </w:sdtContent>
       </w:sdt>
-      <w:customXmlInsRangeEnd w:id="30"/>
-      <w:del w:id="31" w:author="Ali Baniasad" w:date="2022-09-28T18:32:00Z">
-        <w:r>
-          <w:delText xml:space="preserve"> </w:delText>
-        </w:r>
-        <w:r>
-          <w:rPr>
-            <w:highlight w:val="yellow"/>
-          </w:rPr>
-          <w:delText>[?]</w:delText>
-        </w:r>
-      </w:del>
       <w:r>
         <w:t xml:space="preserve"> </w:t>
       </w:r>
@@ -1115,45 +982,23 @@
       <w:r>
         <w:t xml:space="preserve">robust control strategies such as </w:t>
       </w:r>
-      <w:ins w:id="32" w:author="Ali Baniasad" w:date="2022-09-28T18:42:00Z">
-        <w:r>
-          <w:t>$</w:t>
-        </w:r>
-      </w:ins>
+      <w:r>
+        <w:t>$</w:t>
+      </w:r>
       <w:r>
         <w:t>H</w:t>
       </w:r>
-      <w:ins w:id="33" w:author="Ali Baniasad" w:date="2022-09-28T18:42:00Z">
-        <w:r>
-          <w:t>_{\</w:t>
-        </w:r>
-        <w:proofErr w:type="spellStart"/>
-        <w:r>
-          <w:t>infty</w:t>
-        </w:r>
-      </w:ins>
+      <w:r>
+        <w:t>_{\</w:t>
+      </w:r>
+      <w:proofErr w:type="spellStart"/>
+      <w:r>
+        <w:t>infty</w:t>
+      </w:r>
       <w:proofErr w:type="spellEnd"/>
-      <w:del w:id="34" w:author="Ali Baniasad" w:date="2022-09-28T18:42:00Z">
-        <w:r>
-          <w:delText>(</w:delText>
-        </w:r>
-        <w:r>
-          <w:rPr>
-            <w:highlight w:val="yellow"/>
-          </w:rPr>
-          <w:delText>infinity</w:delText>
-        </w:r>
-      </w:del>
-      <w:ins w:id="35" w:author="Ali Baniasad" w:date="2022-09-28T18:42:00Z">
-        <w:r>
-          <w:t>}$</w:t>
-        </w:r>
-      </w:ins>
-      <w:del w:id="36" w:author="Ali Baniasad" w:date="2022-09-28T18:42:00Z">
-        <w:r>
-          <w:delText>)</w:delText>
-        </w:r>
-      </w:del>
+      <w:r>
+        <w:t>}$</w:t>
+      </w:r>
       <w:r>
         <w:t xml:space="preserve"> </w:t>
       </w:r>
@@ -1186,238 +1031,78 @@
       <w:r>
         <w:t xml:space="preserve"> </w:t>
       </w:r>
-      <w:customXmlInsRangeStart w:id="37" w:author="Ali Baniasad" w:date="2022-09-28T19:47:00Z"/>
       <w:sdt>
         <w:sdtPr>
           <w:id w:val="-429122139"/>
           <w:citation/>
         </w:sdtPr>
         <w:sdtContent>
-          <w:customXmlInsRangeEnd w:id="37"/>
-          <w:ins w:id="38" w:author="Ali Baniasad" w:date="2022-09-28T19:47:00Z">
-            <w:r>
-              <w:fldChar w:fldCharType="begin"/>
-            </w:r>
-            <w:r>
-              <w:rPr>
-                <w:rPrChange w:id="39" w:author="Ali Baniasad" w:date="2022-09-28T20:01:00Z">
-                  <w:rPr>
-                    <w:highlight w:val="yellow"/>
-                  </w:rPr>
-                </w:rPrChange>
-              </w:rPr>
-              <w:instrText xml:space="preserve"> CITATION Abd \l 1033 </w:instrText>
-            </w:r>
-          </w:ins>
+          <w:r>
+            <w:fldChar w:fldCharType="begin"/>
+          </w:r>
+          <w:r>
+            <w:instrText xml:space="preserve"> CITATION Abd \l 1033 </w:instrText>
+          </w:r>
           <w:r>
             <w:fldChar w:fldCharType="separate"/>
           </w:r>
-          <w:ins w:id="40" w:author="Ali Baniasad" w:date="2022-09-28T19:47:00Z">
-            <w:r>
-              <w:rPr>
-                <w:noProof/>
-                <w:rPrChange w:id="41" w:author="Ali Baniasad" w:date="2022-09-28T20:01:00Z">
-                  <w:rPr/>
-                </w:rPrChange>
-              </w:rPr>
-              <w:t>(El-Badawy)</w:t>
-            </w:r>
-            <w:r>
-              <w:fldChar w:fldCharType="end"/>
-            </w:r>
-          </w:ins>
-          <w:customXmlInsRangeStart w:id="42" w:author="Ali Baniasad" w:date="2022-09-28T19:47:00Z"/>
+          <w:r>
+            <w:rPr>
+              <w:noProof/>
+            </w:rPr>
+            <w:t>(El-Badawy)</w:t>
+          </w:r>
+          <w:r>
+            <w:fldChar w:fldCharType="end"/>
+          </w:r>
         </w:sdtContent>
       </w:sdt>
-      <w:customXmlInsRangeEnd w:id="42"/>
-      <w:del w:id="43" w:author="Ali Baniasad" w:date="2022-09-28T19:46:00Z">
-        <w:r>
-          <w:rPr>
-            <w:rPrChange w:id="44" w:author="Ali Baniasad" w:date="2022-09-28T20:01:00Z">
-              <w:rPr>
-                <w:highlight w:val="yellow"/>
-              </w:rPr>
-            </w:rPrChange>
-          </w:rPr>
-          <w:delText>[?]</w:delText>
-        </w:r>
-      </w:del>
-      <w:r>
-        <w:rPr>
-          <w:rPrChange w:id="45" w:author="Ali Baniasad" w:date="2022-09-28T20:01:00Z">
-            <w:rPr>
-              <w:highlight w:val="yellow"/>
-            </w:rPr>
-          </w:rPrChange>
-        </w:rPr>
+      <w:r>
         <w:t xml:space="preserve"> and</w:t>
       </w:r>
-      <w:ins w:id="46" w:author="Ali Baniasad" w:date="2022-09-28T20:00:00Z">
-        <w:r>
-          <w:rPr>
-            <w:rPrChange w:id="47" w:author="Ali Baniasad" w:date="2022-09-28T20:01:00Z">
-              <w:rPr>
-                <w:highlight w:val="yellow"/>
-              </w:rPr>
-            </w:rPrChange>
-          </w:rPr>
-          <w:t xml:space="preserve"> $\m</w:t>
-        </w:r>
-      </w:ins>
-      <w:ins w:id="48" w:author="Ali Baniasad" w:date="2022-09-28T20:01:00Z">
-        <w:r>
-          <w:rPr>
-            <w:rPrChange w:id="49" w:author="Ali Baniasad" w:date="2022-09-28T20:01:00Z">
-              <w:rPr>
-                <w:highlight w:val="yellow"/>
-              </w:rPr>
-            </w:rPrChange>
-          </w:rPr>
-          <w:t>u-\text{</w:t>
-        </w:r>
-        <w:r>
-          <w:rPr>
-            <w:rFonts w:ascii="Open Sans" w:hAnsi="Open Sans" w:cs="Open Sans"/>
-            <w:color w:val="333333"/>
-            <w:shd w:val="clear" w:color="auto" w:fill="FFFFFF"/>
-          </w:rPr>
-          <w:t xml:space="preserve"> </w:t>
-        </w:r>
-        <w:r>
-          <w:rPr>
-            <w:rFonts w:ascii="Open Sans" w:hAnsi="Open Sans" w:cs="Open Sans"/>
-            <w:color w:val="333333"/>
-            <w:shd w:val="clear" w:color="auto" w:fill="FFFFFF"/>
-          </w:rPr>
-          <w:t>synthesis</w:t>
-        </w:r>
-        <w:r>
-          <w:rPr>
-            <w:rPrChange w:id="50" w:author="Ali Baniasad" w:date="2022-09-28T20:01:00Z">
-              <w:rPr>
-                <w:highlight w:val="yellow"/>
-              </w:rPr>
-            </w:rPrChange>
-          </w:rPr>
-          <w:t xml:space="preserve"> }</w:t>
-        </w:r>
-      </w:ins>
-      <w:ins w:id="51" w:author="Ali Baniasad" w:date="2022-09-28T20:00:00Z">
-        <w:r>
-          <w:rPr>
-            <w:rPrChange w:id="52" w:author="Ali Baniasad" w:date="2022-09-28T20:01:00Z">
-              <w:rPr>
-                <w:highlight w:val="yellow"/>
-              </w:rPr>
-            </w:rPrChange>
-          </w:rPr>
-          <w:t>$</w:t>
-        </w:r>
-      </w:ins>
-      <w:r>
-        <w:rPr>
-          <w:rPrChange w:id="53" w:author="Ali Baniasad" w:date="2022-09-28T20:01:00Z">
-            <w:rPr>
-              <w:highlight w:val="yellow"/>
-            </w:rPr>
-          </w:rPrChange>
-        </w:rPr>
+      <w:r>
+        <w:t xml:space="preserve"> $\mu-\text{</w:t>
+      </w:r>
+      <w:r>
+        <w:rPr>
+          <w:rFonts w:ascii="Open Sans" w:hAnsi="Open Sans" w:cs="Open Sans"/>
+          <w:color w:val="333333"/>
+          <w:shd w:val="clear" w:color="auto" w:fill="FFFFFF"/>
+        </w:rPr>
+        <w:t xml:space="preserve"> synthesis</w:t>
+      </w:r>
+      <w:r>
+        <w:t xml:space="preserve"> }$</w:t>
+      </w:r>
+      <w:r>
         <w:t xml:space="preserve"> </w:t>
       </w:r>
-      <w:customXmlInsRangeStart w:id="54" w:author="Ali Baniasad" w:date="2022-09-28T20:00:00Z"/>
       <w:sdt>
         <w:sdtPr>
-          <w:rPr>
-            <w:rPrChange w:id="55" w:author="Ali Baniasad" w:date="2022-09-28T20:02:00Z">
-              <w:rPr>
-                <w:highlight w:val="yellow"/>
-              </w:rPr>
-            </w:rPrChange>
-          </w:rPr>
           <w:id w:val="-1645653637"/>
           <w:citation/>
         </w:sdtPr>
         <w:sdtContent>
-          <w:customXmlInsRangeEnd w:id="54"/>
-          <w:ins w:id="56" w:author="Ali Baniasad" w:date="2022-09-28T20:00:00Z">
-            <w:r>
-              <w:rPr>
-                <w:rPrChange w:id="57" w:author="Ali Baniasad" w:date="2022-09-28T20:02:00Z">
-                  <w:rPr>
-                    <w:highlight w:val="yellow"/>
-                  </w:rPr>
-                </w:rPrChange>
-              </w:rPr>
-              <w:fldChar w:fldCharType="begin"/>
-            </w:r>
-            <w:r>
-              <w:rPr>
-                <w:rPrChange w:id="58" w:author="Ali Baniasad" w:date="2022-09-28T20:02:00Z">
-                  <w:rPr>
-                    <w:highlight w:val="yellow"/>
-                  </w:rPr>
-                </w:rPrChange>
-              </w:rPr>
-              <w:instrText xml:space="preserve"> CITATION Dea17 \l 1033 </w:instrText>
-            </w:r>
-          </w:ins>
+          <w:r>
+            <w:fldChar w:fldCharType="begin"/>
+          </w:r>
+          <w:r>
+            <w:instrText xml:space="preserve"> CITATION Dea17 \l 1033 </w:instrText>
+          </w:r>
+          <w:r>
+            <w:fldChar w:fldCharType="separate"/>
+          </w:r>
           <w:r>
             <w:rPr>
-              <w:rPrChange w:id="59" w:author="Ali Baniasad" w:date="2022-09-28T20:02:00Z">
-                <w:rPr>
-                  <w:highlight w:val="yellow"/>
-                </w:rPr>
-              </w:rPrChange>
+              <w:noProof/>
             </w:rPr>
-            <w:fldChar w:fldCharType="separate"/>
+            <w:t>(Dean, 2017)</w:t>
           </w:r>
-          <w:ins w:id="60" w:author="Ali Baniasad" w:date="2022-09-28T20:00:00Z">
-            <w:r>
-              <w:rPr>
-                <w:noProof/>
-                <w:rPrChange w:id="61" w:author="Ali Baniasad" w:date="2022-09-28T20:02:00Z">
-                  <w:rPr/>
-                </w:rPrChange>
-              </w:rPr>
-              <w:t>(Dean, 2017)</w:t>
-            </w:r>
-            <w:r>
-              <w:rPr>
-                <w:rPrChange w:id="62" w:author="Ali Baniasad" w:date="2022-09-28T20:02:00Z">
-                  <w:rPr>
-                    <w:highlight w:val="yellow"/>
-                  </w:rPr>
-                </w:rPrChange>
-              </w:rPr>
-              <w:fldChar w:fldCharType="end"/>
-            </w:r>
-          </w:ins>
-          <w:customXmlInsRangeStart w:id="63" w:author="Ali Baniasad" w:date="2022-09-28T20:00:00Z"/>
+          <w:r>
+            <w:fldChar w:fldCharType="end"/>
+          </w:r>
         </w:sdtContent>
       </w:sdt>
-      <w:customXmlInsRangeEnd w:id="63"/>
-      <w:del w:id="64" w:author="Ali Baniasad" w:date="2022-09-28T20:00:00Z">
-        <w:r>
-          <w:rPr>
-            <w:rPrChange w:id="65" w:author="Ali Baniasad" w:date="2022-09-28T20:02:00Z">
-              <w:rPr>
-                <w:highlight w:val="yellow"/>
-              </w:rPr>
-            </w:rPrChange>
-          </w:rPr>
-          <w:delText>miucentez</w:delText>
-        </w:r>
-        <w:r>
-          <w:rPr>
-            <w:rPrChange w:id="66" w:author="Ali Baniasad" w:date="2022-09-28T20:02:00Z">
-              <w:rPr>
-                <w:highlight w:val="yellow"/>
-              </w:rPr>
-            </w:rPrChange>
-          </w:rPr>
-          <w:delText xml:space="preserve"> [?]</w:delText>
-        </w:r>
-      </w:del>
       <w:r>
         <w:t xml:space="preserve"> </w:t>
       </w:r>
@@ -1595,70 +1280,35 @@
           </w:r>
         </w:sdtContent>
       </w:sdt>
-      <w:ins w:id="67" w:author="Ali Baniasad" w:date="2022-09-28T20:20:00Z">
-        <w:r>
-          <w:t xml:space="preserve"> </w:t>
-        </w:r>
-      </w:ins>
-      <w:customXmlInsRangeStart w:id="68" w:author="Ali Baniasad" w:date="2022-09-28T20:20:00Z"/>
+      <w:r>
+        <w:t xml:space="preserve"> </w:t>
+      </w:r>
       <w:sdt>
         <w:sdtPr>
           <w:id w:val="-220054617"/>
           <w:citation/>
         </w:sdtPr>
         <w:sdtContent>
-          <w:customXmlInsRangeEnd w:id="68"/>
-          <w:ins w:id="69" w:author="Ali Baniasad" w:date="2022-09-28T20:20:00Z">
-            <w:r>
-              <w:fldChar w:fldCharType="begin"/>
-            </w:r>
-            <w:r>
-              <w:rPr>
-                <w:rPrChange w:id="70" w:author="Ali Baniasad" w:date="2022-09-28T20:21:00Z">
-                  <w:rPr>
-                    <w:highlight w:val="yellow"/>
-                  </w:rPr>
-                </w:rPrChange>
-              </w:rPr>
-              <w:instrText xml:space="preserve"> CITATION LiY11 \l 1033 </w:instrText>
-            </w:r>
-          </w:ins>
+          <w:r>
+            <w:fldChar w:fldCharType="begin"/>
+          </w:r>
+          <w:r>
+            <w:instrText xml:space="preserve"> CITATION LiY11 \l 1033 </w:instrText>
+          </w:r>
           <w:r>
             <w:fldChar w:fldCharType="separate"/>
           </w:r>
-          <w:ins w:id="71" w:author="Ali Baniasad" w:date="2022-09-28T20:20:00Z">
-            <w:r>
-              <w:rPr>
-                <w:noProof/>
-                <w:rPrChange w:id="72" w:author="Ali Baniasad" w:date="2022-09-28T20:21:00Z">
-                  <w:rPr/>
-                </w:rPrChange>
-              </w:rPr>
-              <w:t>(Li, 2011)</w:t>
-            </w:r>
-            <w:r>
-              <w:fldChar w:fldCharType="end"/>
-            </w:r>
-          </w:ins>
-          <w:customXmlInsRangeStart w:id="73" w:author="Ali Baniasad" w:date="2022-09-28T20:20:00Z"/>
+          <w:r>
+            <w:rPr>
+              <w:noProof/>
+            </w:rPr>
+            <w:t>(Li, 2011)</w:t>
+          </w:r>
+          <w:r>
+            <w:fldChar w:fldCharType="end"/>
+          </w:r>
         </w:sdtContent>
       </w:sdt>
-      <w:customXmlInsRangeEnd w:id="73"/>
-      <w:del w:id="74" w:author="Ali Baniasad" w:date="2022-09-28T20:20:00Z">
-        <w:r>
-          <w:delText xml:space="preserve"> </w:delText>
-        </w:r>
-        <w:r>
-          <w:rPr>
-            <w:rPrChange w:id="75" w:author="Ali Baniasad" w:date="2022-09-28T20:21:00Z">
-              <w:rPr>
-                <w:highlight w:val="yellow"/>
-              </w:rPr>
-            </w:rPrChange>
-          </w:rPr>
-          <w:delText>[?]</w:delText>
-        </w:r>
-      </w:del>
       <w:r>
         <w:t xml:space="preserve">. </w:t>
       </w:r>
@@ -1738,45 +1388,32 @@
       <w:r>
         <w:t xml:space="preserve"> </w:t>
       </w:r>
-      <w:customXmlInsRangeStart w:id="76" w:author="Ali Baniasad" w:date="2022-09-28T20:27:00Z"/>
       <w:sdt>
         <w:sdtPr>
           <w:id w:val="933867147"/>
           <w:citation/>
         </w:sdtPr>
         <w:sdtContent>
-          <w:customXmlInsRangeEnd w:id="76"/>
-          <w:ins w:id="77" w:author="Ali Baniasad" w:date="2022-09-28T20:27:00Z">
-            <w:r>
-              <w:fldChar w:fldCharType="begin"/>
-            </w:r>
-            <w:r>
-              <w:instrText xml:space="preserve"> CITATION Azi21 \l 1033 </w:instrText>
-            </w:r>
-          </w:ins>
+          <w:r>
+            <w:fldChar w:fldCharType="begin"/>
+          </w:r>
+          <w:r>
+            <w:instrText xml:space="preserve"> CITATION Azi21 \l 1033 </w:instrText>
+          </w:r>
           <w:r>
             <w:fldChar w:fldCharType="separate"/>
           </w:r>
-          <w:ins w:id="78" w:author="Ali Baniasad" w:date="2022-09-28T20:27:00Z">
-            <w:r>
-              <w:rPr>
-                <w:noProof/>
-              </w:rPr>
-              <w:t>(Azid, 2021)</w:t>
-            </w:r>
-            <w:r>
-              <w:fldChar w:fldCharType="end"/>
-            </w:r>
-          </w:ins>
-          <w:customXmlInsRangeStart w:id="79" w:author="Ali Baniasad" w:date="2022-09-28T20:27:00Z"/>
+          <w:r>
+            <w:rPr>
+              <w:noProof/>
+            </w:rPr>
+            <w:t>(Azid, 2021)</w:t>
+          </w:r>
+          <w:r>
+            <w:fldChar w:fldCharType="end"/>
+          </w:r>
         </w:sdtContent>
       </w:sdt>
-      <w:customXmlInsRangeEnd w:id="79"/>
-      <w:del w:id="80" w:author="Ali Baniasad" w:date="2022-09-28T20:27:00Z">
-        <w:r>
-          <w:delText>[?]</w:delText>
-        </w:r>
-      </w:del>
       <w:r>
         <w:t xml:space="preserve"> and then </w:t>
       </w:r>
@@ -1906,9 +1543,9 @@
       <w:r>
         <w:t>umerical results and conclusion are provided, respectively.</w:t>
       </w:r>
-      <w:bookmarkStart w:id="81" w:name="_Ref324788714"/>
-      <w:bookmarkStart w:id="82" w:name="_Toc505073858"/>
-      <w:bookmarkStart w:id="83" w:name="_Ref115181937"/>
+      <w:bookmarkStart w:id="2" w:name="_Ref324788714"/>
+      <w:bookmarkStart w:id="3" w:name="_Toc505073858"/>
+      <w:bookmarkStart w:id="4" w:name="_Ref115181937"/>
     </w:p>
     <w:p>
       <w:pPr>
@@ -1917,8 +1554,8 @@
       <w:r>
         <w:t xml:space="preserve">Problem </w:t>
       </w:r>
-      <w:bookmarkEnd w:id="81"/>
-      <w:bookmarkEnd w:id="82"/>
+      <w:bookmarkEnd w:id="2"/>
+      <w:bookmarkEnd w:id="3"/>
       <w:r>
         <w:t>S</w:t>
       </w:r>
@@ -1930,9 +1567,9 @@
       <w:pPr>
         <w:ind w:firstLine="0"/>
       </w:pPr>
-      <w:bookmarkStart w:id="84" w:name="_Ref353092603"/>
-      <w:bookmarkStart w:id="85" w:name="_Ref353092654"/>
-      <w:bookmarkEnd w:id="83"/>
+      <w:bookmarkStart w:id="5" w:name="_Ref353092603"/>
+      <w:bookmarkStart w:id="6" w:name="_Ref353092654"/>
+      <w:bookmarkEnd w:id="4"/>
       <w:r>
         <w:t>Here, a nonlinear dynamic is presented for the setup of the quadrotor, as illustrated in</w:t>
       </w:r>
@@ -2127,8 +1764,8 @@
         <w:bidi w:val="0"/>
         <w:ind w:left="-113" w:right="-57"/>
       </w:pPr>
-      <w:bookmarkStart w:id="86" w:name="_Ref115184745"/>
-      <w:bookmarkStart w:id="87" w:name="_Ref115182532"/>
+      <w:bookmarkStart w:id="7" w:name="_Ref115184745"/>
+      <w:bookmarkStart w:id="8" w:name="_Ref115182532"/>
       <w:r>
         <w:rPr>
           <w:b/>
@@ -2179,7 +1816,7 @@
         </w:rPr>
         <w:fldChar w:fldCharType="end"/>
       </w:r>
-      <w:bookmarkEnd w:id="86"/>
+      <w:bookmarkEnd w:id="7"/>
       <w:r>
         <w:rPr>
           <w:b/>
@@ -2193,7 +1830,7 @@
       <w:r>
         <w:t>3DoF setup of the quadrotor</w:t>
       </w:r>
-      <w:bookmarkEnd w:id="87"/>
+      <w:bookmarkEnd w:id="8"/>
       <w:r>
         <w:t>.</w:t>
       </w:r>
@@ -3176,7 +2813,7 @@
                                   <w:position w:val="-8"/>
                                   <w:lang w:bidi="fa-IR"/>
                                 </w:rPr>
-                                <w:object w:dxaOrig="320" w:dyaOrig="180" w14:anchorId="1B1A3DE7">
+                                <w:object w:dxaOrig="320" w:dyaOrig="180" w14:anchorId="0BCC348C">
                                   <v:shapetype id="_x0000_t75" coordsize="21600,21600" o:spt="75" o:preferrelative="t" path="m@4@5l@4@11@9@11@9@5xe" filled="f" stroked="f">
                                     <v:stroke joinstyle="miter"/>
                                     <v:formulas>
@@ -3199,7 +2836,7 @@
                                   <v:shape id="_x0000_i1139" type="#_x0000_t75" alt="" style="width:41.7pt;height:23.5pt;mso-width-percent:0;mso-height-percent:0;mso-width-percent:0;mso-height-percent:0" o:ole="">
                                     <v:imagedata r:id="rId12" o:title=""/>
                                   </v:shape>
-                                  <o:OLEObject Type="Embed" ProgID="Equation.DSMT4" ShapeID="_x0000_i1139" DrawAspect="Content" ObjectID="_1725903697" r:id="rId13"/>
+                                  <o:OLEObject Type="Embed" ProgID="Equation.DSMT4" ShapeID="_x0000_i1139" DrawAspect="Content" ObjectID="_1725913089" r:id="rId13"/>
                                 </w:object>
                               </w:r>
                             </w:p>
@@ -3261,11 +2898,11 @@
                                   <w:position w:val="-10"/>
                                   <w:lang w:bidi="fa-IR"/>
                                 </w:rPr>
-                                <w:object w:dxaOrig="620" w:dyaOrig="300" w14:anchorId="43B1B092">
+                                <w:object w:dxaOrig="620" w:dyaOrig="300" w14:anchorId="12C40412">
                                   <v:shape id="_x0000_i1138" type="#_x0000_t75" alt="" style="width:31.05pt;height:14.4pt;mso-width-percent:0;mso-height-percent:0;mso-width-percent:0;mso-height-percent:0" o:ole="">
                                     <v:imagedata r:id="rId14" o:title=""/>
                                   </v:shape>
-                                  <o:OLEObject Type="Embed" ProgID="Equation.DSMT4" ShapeID="_x0000_i1138" DrawAspect="Content" ObjectID="_1725903698" r:id="rId15"/>
+                                  <o:OLEObject Type="Embed" ProgID="Equation.DSMT4" ShapeID="_x0000_i1138" DrawAspect="Content" ObjectID="_1725913090" r:id="rId15"/>
                                 </w:object>
                               </w:r>
                             </w:p>
@@ -4598,11 +4235,11 @@
                             <w:position w:val="-8"/>
                             <w:lang w:bidi="fa-IR"/>
                           </w:rPr>
-                          <w:object w:dxaOrig="320" w:dyaOrig="180" w14:anchorId="1B1A3DE7">
+                          <w:object w:dxaOrig="320" w:dyaOrig="180" w14:anchorId="0BCC348C">
                             <v:shape id="_x0000_i1139" type="#_x0000_t75" alt="" style="width:41.7pt;height:23.5pt;mso-width-percent:0;mso-height-percent:0;mso-width-percent:0;mso-height-percent:0" o:ole="">
                               <v:imagedata r:id="rId12" o:title=""/>
                             </v:shape>
-                            <o:OLEObject Type="Embed" ProgID="Equation.DSMT4" ShapeID="_x0000_i1139" DrawAspect="Content" ObjectID="_1725903697" r:id="rId17"/>
+                            <o:OLEObject Type="Embed" ProgID="Equation.DSMT4" ShapeID="_x0000_i1139" DrawAspect="Content" ObjectID="_1725913089" r:id="rId17"/>
                           </w:object>
                         </w:r>
                       </w:p>
@@ -4625,11 +4262,11 @@
                             <w:position w:val="-10"/>
                             <w:lang w:bidi="fa-IR"/>
                           </w:rPr>
-                          <w:object w:dxaOrig="620" w:dyaOrig="300" w14:anchorId="43B1B092">
+                          <w:object w:dxaOrig="620" w:dyaOrig="300" w14:anchorId="12C40412">
                             <v:shape id="_x0000_i1138" type="#_x0000_t75" alt="" style="width:31.05pt;height:14.4pt;mso-width-percent:0;mso-height-percent:0;mso-width-percent:0;mso-height-percent:0" o:ole="">
                               <v:imagedata r:id="rId14" o:title=""/>
                             </v:shape>
-                            <o:OLEObject Type="Embed" ProgID="Equation.DSMT4" ShapeID="_x0000_i1138" DrawAspect="Content" ObjectID="_1725903698" r:id="rId18"/>
+                            <o:OLEObject Type="Embed" ProgID="Equation.DSMT4" ShapeID="_x0000_i1138" DrawAspect="Content" ObjectID="_1725913090" r:id="rId18"/>
                           </w:object>
                         </w:r>
                       </w:p>
@@ -4947,7 +4584,7 @@
         <w:bidi w:val="0"/>
         <w:ind w:left="-113" w:right="-57"/>
       </w:pPr>
-      <w:bookmarkStart w:id="88" w:name="_Ref115184762"/>
+      <w:bookmarkStart w:id="9" w:name="_Ref115184762"/>
       <w:r>
         <w:rPr>
           <w:b/>
@@ -4998,7 +4635,7 @@
         </w:rPr>
         <w:fldChar w:fldCharType="end"/>
       </w:r>
-      <w:bookmarkEnd w:id="88"/>
+      <w:bookmarkEnd w:id="9"/>
       <w:r>
         <w:rPr>
           <w:b/>
@@ -5044,14 +4681,14 @@
       <w:pPr>
         <w:pStyle w:val="heading1"/>
       </w:pPr>
-      <w:bookmarkStart w:id="89" w:name="_Ref115181969"/>
-      <w:bookmarkEnd w:id="84"/>
-      <w:bookmarkEnd w:id="85"/>
+      <w:bookmarkStart w:id="10" w:name="_Ref115181969"/>
+      <w:bookmarkEnd w:id="5"/>
+      <w:bookmarkEnd w:id="6"/>
       <w:r>
         <w:lastRenderedPageBreak/>
         <w:t>Modeling of the Quadrotor  Setup</w:t>
       </w:r>
-      <w:bookmarkEnd w:id="89"/>
+      <w:bookmarkEnd w:id="10"/>
     </w:p>
     <w:p>
       <w:pPr>
@@ -5158,11 +4795,11 @@
           <w:noProof/>
           <w:position w:val="-12"/>
         </w:rPr>
-        <w:object w:dxaOrig="340" w:dyaOrig="360" w14:anchorId="299E4C08">
+        <w:object w:dxaOrig="340" w:dyaOrig="360" w14:anchorId="56B961C3">
           <v:shape id="_x0000_i1130" type="#_x0000_t75" alt="" style="width:17.45pt;height:18.2pt;mso-width-percent:0;mso-height-percent:0;mso-width-percent:0;mso-height-percent:0" o:ole="">
             <v:imagedata r:id="rId19" o:title=""/>
           </v:shape>
-          <o:OLEObject Type="Embed" ProgID="Equation.DSMT4" ShapeID="_x0000_i1130" DrawAspect="Content" ObjectID="_1725903591" r:id="rId20"/>
+          <o:OLEObject Type="Embed" ProgID="Equation.DSMT4" ShapeID="_x0000_i1130" DrawAspect="Content" ObjectID="_1725912983" r:id="rId20"/>
         </w:object>
       </w:r>
       <w:r>
@@ -5173,11 +4810,11 @@
           <w:noProof/>
           <w:position w:val="-12"/>
         </w:rPr>
-        <w:object w:dxaOrig="320" w:dyaOrig="360" w14:anchorId="2A52E84D">
+        <w:object w:dxaOrig="320" w:dyaOrig="360" w14:anchorId="2EB39A19">
           <v:shape id="_x0000_i1129" type="#_x0000_t75" alt="" style="width:16.65pt;height:18.2pt;mso-width-percent:0;mso-height-percent:0;mso-width-percent:0;mso-height-percent:0" o:ole="">
             <v:imagedata r:id="rId21" o:title=""/>
           </v:shape>
-          <o:OLEObject Type="Embed" ProgID="Equation.DSMT4" ShapeID="_x0000_i1129" DrawAspect="Content" ObjectID="_1725903592" r:id="rId22"/>
+          <o:OLEObject Type="Embed" ProgID="Equation.DSMT4" ShapeID="_x0000_i1129" DrawAspect="Content" ObjectID="_1725912984" r:id="rId22"/>
         </w:object>
       </w:r>
       <w:r>
@@ -5644,11 +5281,11 @@
                                   <w:position w:val="-6"/>
                                   <w:lang w:bidi="fa-IR"/>
                                 </w:rPr>
-                                <w:object w:dxaOrig="210" w:dyaOrig="285" w14:anchorId="7077A511">
+                                <w:object w:dxaOrig="210" w:dyaOrig="285" w14:anchorId="2F4630BC">
                                   <v:shape id="_x0000_i1137" type="#_x0000_t75" alt="" style="width:10.6pt;height:13.65pt;mso-width-percent:0;mso-height-percent:0;mso-width-percent:0;mso-height-percent:0" o:ole="">
                                     <v:imagedata r:id="rId23" o:title=""/>
                                   </v:shape>
-                                  <o:OLEObject Type="Embed" ProgID="Equation.3" ShapeID="_x0000_i1137" DrawAspect="Content" ObjectID="_1725903699" r:id="rId24"/>
+                                  <o:OLEObject Type="Embed" ProgID="Equation.3" ShapeID="_x0000_i1137" DrawAspect="Content" ObjectID="_1725913091" r:id="rId24"/>
                                 </w:object>
                               </w:r>
                             </w:p>
@@ -5709,11 +5346,11 @@
                                   <w:position w:val="-10"/>
                                   <w:lang w:bidi="fa-IR"/>
                                 </w:rPr>
-                                <w:object w:dxaOrig="240" w:dyaOrig="285" w14:anchorId="5010BC01">
+                                <w:object w:dxaOrig="240" w:dyaOrig="285" w14:anchorId="3262A7D1">
                                   <v:shape id="_x0000_i1136" type="#_x0000_t75" alt="" style="width:12.15pt;height:13.65pt;mso-width-percent:0;mso-height-percent:0;mso-width-percent:0;mso-height-percent:0" o:ole="">
                                     <v:imagedata r:id="rId25" o:title=""/>
                                   </v:shape>
-                                  <o:OLEObject Type="Embed" ProgID="Equation.3" ShapeID="_x0000_i1136" DrawAspect="Content" ObjectID="_1725903700" r:id="rId26"/>
+                                  <o:OLEObject Type="Embed" ProgID="Equation.3" ShapeID="_x0000_i1136" DrawAspect="Content" ObjectID="_1725913092" r:id="rId26"/>
                                 </w:object>
                               </w:r>
                             </w:p>
@@ -5774,11 +5411,11 @@
                                   <w:position w:val="-10"/>
                                   <w:lang w:bidi="fa-IR"/>
                                 </w:rPr>
-                                <w:object w:dxaOrig="240" w:dyaOrig="285" w14:anchorId="647CD391">
+                                <w:object w:dxaOrig="240" w:dyaOrig="285" w14:anchorId="7293F953">
                                   <v:shape id="_x0000_i1135" type="#_x0000_t75" alt="" style="width:12.15pt;height:13.65pt;mso-width-percent:0;mso-height-percent:0;mso-width-percent:0;mso-height-percent:0" o:ole="">
                                     <v:imagedata r:id="rId27" o:title=""/>
                                   </v:shape>
-                                  <o:OLEObject Type="Embed" ProgID="Equation.3" ShapeID="_x0000_i1135" DrawAspect="Content" ObjectID="_1725903701" r:id="rId28"/>
+                                  <o:OLEObject Type="Embed" ProgID="Equation.3" ShapeID="_x0000_i1135" DrawAspect="Content" ObjectID="_1725913093" r:id="rId28"/>
                                 </w:object>
                               </w:r>
                             </w:p>
@@ -6826,11 +6463,11 @@
                                   <w:position w:val="-10"/>
                                   <w:lang w:bidi="fa-IR"/>
                                 </w:rPr>
-                                <w:object w:dxaOrig="300" w:dyaOrig="330" w14:anchorId="05E805FC">
+                                <w:object w:dxaOrig="300" w:dyaOrig="330" w14:anchorId="32FCB671">
                                   <v:shape id="_x0000_i1134" type="#_x0000_t75" alt="" style="width:14.4pt;height:16.65pt;mso-width-percent:0;mso-height-percent:0;mso-width-percent:0;mso-height-percent:0" o:ole="">
                                     <v:imagedata r:id="rId29" o:title=""/>
                                   </v:shape>
-                                  <o:OLEObject Type="Embed" ProgID="Equation.3" ShapeID="_x0000_i1134" DrawAspect="Content" ObjectID="_1725903702" r:id="rId30"/>
+                                  <o:OLEObject Type="Embed" ProgID="Equation.3" ShapeID="_x0000_i1134" DrawAspect="Content" ObjectID="_1725913094" r:id="rId30"/>
                                 </w:object>
                               </w:r>
                             </w:p>
@@ -6892,11 +6529,11 @@
                                   <w:position w:val="-12"/>
                                   <w:lang w:bidi="fa-IR"/>
                                 </w:rPr>
-                                <w:object w:dxaOrig="315" w:dyaOrig="360" w14:anchorId="3BE0C2A2">
+                                <w:object w:dxaOrig="315" w:dyaOrig="360" w14:anchorId="750244E8">
                                   <v:shape id="_x0000_i1133" type="#_x0000_t75" alt="" style="width:16.65pt;height:18.2pt;mso-width-percent:0;mso-height-percent:0;mso-width-percent:0;mso-height-percent:0" o:ole="">
                                     <v:imagedata r:id="rId31" o:title=""/>
                                   </v:shape>
-                                  <o:OLEObject Type="Embed" ProgID="Equation.3" ShapeID="_x0000_i1133" DrawAspect="Content" ObjectID="_1725903703" r:id="rId32"/>
+                                  <o:OLEObject Type="Embed" ProgID="Equation.3" ShapeID="_x0000_i1133" DrawAspect="Content" ObjectID="_1725913095" r:id="rId32"/>
                                 </w:object>
                               </w:r>
                             </w:p>
@@ -6958,11 +6595,11 @@
                                   <w:position w:val="-10"/>
                                   <w:lang w:bidi="fa-IR"/>
                                 </w:rPr>
-                                <w:object w:dxaOrig="315" w:dyaOrig="330" w14:anchorId="47485238">
+                                <w:object w:dxaOrig="315" w:dyaOrig="330" w14:anchorId="0C72179B">
                                   <v:shape id="_x0000_i1132" type="#_x0000_t75" alt="" style="width:16.65pt;height:16.65pt;mso-width-percent:0;mso-height-percent:0;mso-width-percent:0;mso-height-percent:0" o:ole="">
                                     <v:imagedata r:id="rId33" o:title=""/>
                                   </v:shape>
-                                  <o:OLEObject Type="Embed" ProgID="Equation.3" ShapeID="_x0000_i1132" DrawAspect="Content" ObjectID="_1725903704" r:id="rId34"/>
+                                  <o:OLEObject Type="Embed" ProgID="Equation.3" ShapeID="_x0000_i1132" DrawAspect="Content" ObjectID="_1725913096" r:id="rId34"/>
                                 </w:object>
                               </w:r>
                             </w:p>
@@ -7024,11 +6661,11 @@
                                   <w:position w:val="-10"/>
                                   <w:lang w:bidi="fa-IR"/>
                                 </w:rPr>
-                                <w:object w:dxaOrig="315" w:dyaOrig="330" w14:anchorId="36C044F3">
+                                <w:object w:dxaOrig="315" w:dyaOrig="330" w14:anchorId="3F2F6875">
                                   <v:shape id="_x0000_i1131" type="#_x0000_t75" alt="" style="width:16.65pt;height:16.65pt;mso-width-percent:0;mso-height-percent:0;mso-width-percent:0;mso-height-percent:0" o:ole="">
                                     <v:imagedata r:id="rId35" o:title=""/>
                                   </v:shape>
-                                  <o:OLEObject Type="Embed" ProgID="Equation.3" ShapeID="_x0000_i1131" DrawAspect="Content" ObjectID="_1725903705" r:id="rId36"/>
+                                  <o:OLEObject Type="Embed" ProgID="Equation.3" ShapeID="_x0000_i1131" DrawAspect="Content" ObjectID="_1725913097" r:id="rId36"/>
                                 </w:object>
                               </w:r>
                             </w:p>
@@ -8894,11 +8531,11 @@
                             <w:position w:val="-6"/>
                             <w:lang w:bidi="fa-IR"/>
                           </w:rPr>
-                          <w:object w:dxaOrig="210" w:dyaOrig="285" w14:anchorId="7077A511">
+                          <w:object w:dxaOrig="210" w:dyaOrig="285" w14:anchorId="2F4630BC">
                             <v:shape id="_x0000_i1137" type="#_x0000_t75" alt="" style="width:10.6pt;height:13.65pt;mso-width-percent:0;mso-height-percent:0;mso-width-percent:0;mso-height-percent:0" o:ole="">
                               <v:imagedata r:id="rId23" o:title=""/>
                             </v:shape>
-                            <o:OLEObject Type="Embed" ProgID="Equation.3" ShapeID="_x0000_i1137" DrawAspect="Content" ObjectID="_1725903699" r:id="rId37"/>
+                            <o:OLEObject Type="Embed" ProgID="Equation.3" ShapeID="_x0000_i1137" DrawAspect="Content" ObjectID="_1725913091" r:id="rId37"/>
                           </w:object>
                         </w:r>
                       </w:p>
@@ -8920,11 +8557,11 @@
                             <w:position w:val="-10"/>
                             <w:lang w:bidi="fa-IR"/>
                           </w:rPr>
-                          <w:object w:dxaOrig="240" w:dyaOrig="285" w14:anchorId="5010BC01">
+                          <w:object w:dxaOrig="240" w:dyaOrig="285" w14:anchorId="3262A7D1">
                             <v:shape id="_x0000_i1136" type="#_x0000_t75" alt="" style="width:12.15pt;height:13.65pt;mso-width-percent:0;mso-height-percent:0;mso-width-percent:0;mso-height-percent:0" o:ole="">
                               <v:imagedata r:id="rId25" o:title=""/>
                             </v:shape>
-                            <o:OLEObject Type="Embed" ProgID="Equation.3" ShapeID="_x0000_i1136" DrawAspect="Content" ObjectID="_1725903700" r:id="rId38"/>
+                            <o:OLEObject Type="Embed" ProgID="Equation.3" ShapeID="_x0000_i1136" DrawAspect="Content" ObjectID="_1725913092" r:id="rId38"/>
                           </w:object>
                         </w:r>
                       </w:p>
@@ -8946,11 +8583,11 @@
                             <w:position w:val="-10"/>
                             <w:lang w:bidi="fa-IR"/>
                           </w:rPr>
-                          <w:object w:dxaOrig="240" w:dyaOrig="285" w14:anchorId="647CD391">
+                          <w:object w:dxaOrig="240" w:dyaOrig="285" w14:anchorId="7293F953">
                             <v:shape id="_x0000_i1135" type="#_x0000_t75" alt="" style="width:12.15pt;height:13.65pt;mso-width-percent:0;mso-height-percent:0;mso-width-percent:0;mso-height-percent:0" o:ole="">
                               <v:imagedata r:id="rId27" o:title=""/>
                             </v:shape>
-                            <o:OLEObject Type="Embed" ProgID="Equation.3" ShapeID="_x0000_i1135" DrawAspect="Content" ObjectID="_1725903701" r:id="rId39"/>
+                            <o:OLEObject Type="Embed" ProgID="Equation.3" ShapeID="_x0000_i1135" DrawAspect="Content" ObjectID="_1725913093" r:id="rId39"/>
                           </w:object>
                         </w:r>
                       </w:p>
@@ -9102,11 +8739,11 @@
                             <w:position w:val="-10"/>
                             <w:lang w:bidi="fa-IR"/>
                           </w:rPr>
-                          <w:object w:dxaOrig="300" w:dyaOrig="330" w14:anchorId="05E805FC">
+                          <w:object w:dxaOrig="300" w:dyaOrig="330" w14:anchorId="32FCB671">
                             <v:shape id="_x0000_i1134" type="#_x0000_t75" alt="" style="width:14.4pt;height:16.65pt;mso-width-percent:0;mso-height-percent:0;mso-width-percent:0;mso-height-percent:0" o:ole="">
                               <v:imagedata r:id="rId29" o:title=""/>
                             </v:shape>
-                            <o:OLEObject Type="Embed" ProgID="Equation.3" ShapeID="_x0000_i1134" DrawAspect="Content" ObjectID="_1725903702" r:id="rId40"/>
+                            <o:OLEObject Type="Embed" ProgID="Equation.3" ShapeID="_x0000_i1134" DrawAspect="Content" ObjectID="_1725913094" r:id="rId40"/>
                           </w:object>
                         </w:r>
                       </w:p>
@@ -9129,11 +8766,11 @@
                             <w:position w:val="-12"/>
                             <w:lang w:bidi="fa-IR"/>
                           </w:rPr>
-                          <w:object w:dxaOrig="315" w:dyaOrig="360" w14:anchorId="3BE0C2A2">
+                          <w:object w:dxaOrig="315" w:dyaOrig="360" w14:anchorId="750244E8">
                             <v:shape id="_x0000_i1133" type="#_x0000_t75" alt="" style="width:16.65pt;height:18.2pt;mso-width-percent:0;mso-height-percent:0;mso-width-percent:0;mso-height-percent:0" o:ole="">
                               <v:imagedata r:id="rId31" o:title=""/>
                             </v:shape>
-                            <o:OLEObject Type="Embed" ProgID="Equation.3" ShapeID="_x0000_i1133" DrawAspect="Content" ObjectID="_1725903703" r:id="rId41"/>
+                            <o:OLEObject Type="Embed" ProgID="Equation.3" ShapeID="_x0000_i1133" DrawAspect="Content" ObjectID="_1725913095" r:id="rId41"/>
                           </w:object>
                         </w:r>
                       </w:p>
@@ -9156,11 +8793,11 @@
                             <w:position w:val="-10"/>
                             <w:lang w:bidi="fa-IR"/>
                           </w:rPr>
-                          <w:object w:dxaOrig="315" w:dyaOrig="330" w14:anchorId="47485238">
+                          <w:object w:dxaOrig="315" w:dyaOrig="330" w14:anchorId="0C72179B">
                             <v:shape id="_x0000_i1132" type="#_x0000_t75" alt="" style="width:16.65pt;height:16.65pt;mso-width-percent:0;mso-height-percent:0;mso-width-percent:0;mso-height-percent:0" o:ole="">
                               <v:imagedata r:id="rId33" o:title=""/>
                             </v:shape>
-                            <o:OLEObject Type="Embed" ProgID="Equation.3" ShapeID="_x0000_i1132" DrawAspect="Content" ObjectID="_1725903704" r:id="rId42"/>
+                            <o:OLEObject Type="Embed" ProgID="Equation.3" ShapeID="_x0000_i1132" DrawAspect="Content" ObjectID="_1725913096" r:id="rId42"/>
                           </w:object>
                         </w:r>
                       </w:p>
@@ -9183,11 +8820,11 @@
                             <w:position w:val="-10"/>
                             <w:lang w:bidi="fa-IR"/>
                           </w:rPr>
-                          <w:object w:dxaOrig="315" w:dyaOrig="330" w14:anchorId="36C044F3">
+                          <w:object w:dxaOrig="315" w:dyaOrig="330" w14:anchorId="3F2F6875">
                             <v:shape id="_x0000_i1131" type="#_x0000_t75" alt="" style="width:16.65pt;height:16.65pt;mso-width-percent:0;mso-height-percent:0;mso-width-percent:0;mso-height-percent:0" o:ole="">
                               <v:imagedata r:id="rId35" o:title=""/>
                             </v:shape>
-                            <o:OLEObject Type="Embed" ProgID="Equation.3" ShapeID="_x0000_i1131" DrawAspect="Content" ObjectID="_1725903705" r:id="rId43"/>
+                            <o:OLEObject Type="Embed" ProgID="Equation.3" ShapeID="_x0000_i1131" DrawAspect="Content" ObjectID="_1725913097" r:id="rId43"/>
                           </w:object>
                         </w:r>
                       </w:p>
@@ -9416,7 +9053,7 @@
         <w:bidi w:val="0"/>
         <w:ind w:left="-113" w:right="-57"/>
       </w:pPr>
-      <w:bookmarkStart w:id="90" w:name="_Ref115185075"/>
+      <w:bookmarkStart w:id="11" w:name="_Ref115185075"/>
       <w:r>
         <w:rPr>
           <w:b/>
@@ -9467,7 +9104,7 @@
         </w:rPr>
         <w:fldChar w:fldCharType="end"/>
       </w:r>
-      <w:bookmarkEnd w:id="90"/>
+      <w:bookmarkEnd w:id="11"/>
       <w:r>
         <w:rPr>
           <w:b/>
@@ -9628,11 +9265,11 @@
                 <w:noProof/>
                 <w:position w:val="-30"/>
               </w:rPr>
-              <w:object w:dxaOrig="3840" w:dyaOrig="700" w14:anchorId="2A79584E">
+              <w:object w:dxaOrig="3840" w:dyaOrig="700" w14:anchorId="385D2C89">
                 <v:shape id="_x0000_i1128" type="#_x0000_t75" alt="" style="width:192.5pt;height:34.85pt;mso-width-percent:0;mso-height-percent:0;mso-width-percent:0;mso-height-percent:0" o:ole="">
                   <v:imagedata r:id="rId44" o:title=""/>
                 </v:shape>
-                <o:OLEObject Type="Embed" ProgID="Equation.DSMT4" ShapeID="_x0000_i1128" DrawAspect="Content" ObjectID="_1725903593" r:id="rId45"/>
+                <o:OLEObject Type="Embed" ProgID="Equation.DSMT4" ShapeID="_x0000_i1128" DrawAspect="Content" ObjectID="_1725912985" r:id="rId45"/>
               </w:object>
             </w:r>
           </w:p>
@@ -9655,7 +9292,7 @@
                 <w:szCs w:val="20"/>
               </w:rPr>
             </w:pPr>
-            <w:bookmarkStart w:id="91" w:name="_Ref487909500"/>
+            <w:bookmarkStart w:id="12" w:name="_Ref487909500"/>
             <w:r>
               <w:rPr>
                 <w:b w:val="0"/>
@@ -9727,7 +9364,7 @@
               </w:rPr>
               <w:t>)</w:t>
             </w:r>
-            <w:bookmarkEnd w:id="91"/>
+            <w:bookmarkEnd w:id="12"/>
           </w:p>
         </w:tc>
       </w:tr>
@@ -9748,11 +9385,11 @@
                 <w:noProof/>
                 <w:position w:val="-32"/>
               </w:rPr>
-              <w:object w:dxaOrig="4000" w:dyaOrig="720" w14:anchorId="24789A9E">
+              <w:object w:dxaOrig="4000" w:dyaOrig="720" w14:anchorId="50E23AB7">
                 <v:shape id="_x0000_i1127" type="#_x0000_t75" alt="" style="width:199.35pt;height:36.4pt;mso-width-percent:0;mso-height-percent:0;mso-width-percent:0;mso-height-percent:0" o:ole="">
                   <v:imagedata r:id="rId46" o:title=""/>
                 </v:shape>
-                <o:OLEObject Type="Embed" ProgID="Equation.DSMT4" ShapeID="_x0000_i1127" DrawAspect="Content" ObjectID="_1725903594" r:id="rId47"/>
+                <o:OLEObject Type="Embed" ProgID="Equation.DSMT4" ShapeID="_x0000_i1127" DrawAspect="Content" ObjectID="_1725912986" r:id="rId47"/>
               </w:object>
             </w:r>
           </w:p>
@@ -9866,11 +9503,11 @@
                 <w:noProof/>
                 <w:position w:val="-30"/>
               </w:rPr>
-              <w:object w:dxaOrig="2840" w:dyaOrig="700" w14:anchorId="481BA6FA">
+              <w:object w:dxaOrig="2840" w:dyaOrig="700" w14:anchorId="590DAB9E">
                 <v:shape id="_x0000_i1126" type="#_x0000_t75" alt="" style="width:142.5pt;height:34.85pt;mso-width-percent:0;mso-height-percent:0;mso-width-percent:0;mso-height-percent:0" o:ole="">
                   <v:imagedata r:id="rId48" o:title=""/>
                 </v:shape>
-                <o:OLEObject Type="Embed" ProgID="Equation.DSMT4" ShapeID="_x0000_i1126" DrawAspect="Content" ObjectID="_1725903595" r:id="rId49"/>
+                <o:OLEObject Type="Embed" ProgID="Equation.DSMT4" ShapeID="_x0000_i1126" DrawAspect="Content" ObjectID="_1725912987" r:id="rId49"/>
               </w:object>
             </w:r>
           </w:p>
@@ -9983,11 +9620,11 @@
           <w:noProof/>
           <w:position w:val="-10"/>
         </w:rPr>
-        <w:object w:dxaOrig="840" w:dyaOrig="320" w14:anchorId="11D5AB1F">
+        <w:object w:dxaOrig="840" w:dyaOrig="320" w14:anchorId="1E7267C7">
           <v:shape id="_x0000_i1125" type="#_x0000_t75" alt="" style="width:41.7pt;height:16.65pt;mso-width-percent:0;mso-height-percent:0;mso-width-percent:0;mso-height-percent:0" o:ole="">
             <v:imagedata r:id="rId50" o:title=""/>
           </v:shape>
-          <o:OLEObject Type="Embed" ProgID="Equation.DSMT4" ShapeID="_x0000_i1125" DrawAspect="Content" ObjectID="_1725903596" r:id="rId51"/>
+          <o:OLEObject Type="Embed" ProgID="Equation.DSMT4" ShapeID="_x0000_i1125" DrawAspect="Content" ObjectID="_1725912988" r:id="rId51"/>
         </w:object>
       </w:r>
       <w:r>
@@ -10001,11 +9638,11 @@
           <w:noProof/>
           <w:position w:val="-12"/>
         </w:rPr>
-        <w:object w:dxaOrig="400" w:dyaOrig="360" w14:anchorId="2C23077C">
+        <w:object w:dxaOrig="400" w:dyaOrig="360" w14:anchorId="07791879">
           <v:shape id="_x0000_i1124" type="#_x0000_t75" alt="" style="width:19.7pt;height:18.2pt;mso-width-percent:0;mso-height-percent:0;mso-width-percent:0;mso-height-percent:0" o:ole="">
             <v:imagedata r:id="rId52" o:title=""/>
           </v:shape>
-          <o:OLEObject Type="Embed" ProgID="Equation.DSMT4" ShapeID="_x0000_i1124" DrawAspect="Content" ObjectID="_1725903597" r:id="rId53"/>
+          <o:OLEObject Type="Embed" ProgID="Equation.DSMT4" ShapeID="_x0000_i1124" DrawAspect="Content" ObjectID="_1725912989" r:id="rId53"/>
         </w:object>
       </w:r>
       <w:r>
@@ -10019,11 +9656,11 @@
           <w:noProof/>
           <w:position w:val="-14"/>
         </w:rPr>
-        <w:object w:dxaOrig="499" w:dyaOrig="380" w14:anchorId="25945B44">
+        <w:object w:dxaOrig="499" w:dyaOrig="380" w14:anchorId="59A84D1E">
           <v:shape id="_x0000_i1123" type="#_x0000_t75" alt="" style="width:24.25pt;height:18.95pt;mso-width-percent:0;mso-height-percent:0;mso-width-percent:0;mso-height-percent:0" o:ole="">
             <v:imagedata r:id="rId54" o:title=""/>
           </v:shape>
-          <o:OLEObject Type="Embed" ProgID="Equation.DSMT4" ShapeID="_x0000_i1123" DrawAspect="Content" ObjectID="_1725903598" r:id="rId55"/>
+          <o:OLEObject Type="Embed" ProgID="Equation.DSMT4" ShapeID="_x0000_i1123" DrawAspect="Content" ObjectID="_1725912990" r:id="rId55"/>
         </w:object>
       </w:r>
       <w:r>
@@ -10037,11 +9674,11 @@
           <w:noProof/>
           <w:position w:val="-14"/>
         </w:rPr>
-        <w:object w:dxaOrig="440" w:dyaOrig="380" w14:anchorId="699BFDB9">
+        <w:object w:dxaOrig="440" w:dyaOrig="380" w14:anchorId="1E51C363">
           <v:shape id="_x0000_i1122" type="#_x0000_t75" alt="" style="width:22pt;height:18.95pt;mso-width-percent:0;mso-height-percent:0;mso-width-percent:0;mso-height-percent:0" o:ole="">
             <v:imagedata r:id="rId56" o:title=""/>
           </v:shape>
-          <o:OLEObject Type="Embed" ProgID="Equation.DSMT4" ShapeID="_x0000_i1122" DrawAspect="Content" ObjectID="_1725903599" r:id="rId57"/>
+          <o:OLEObject Type="Embed" ProgID="Equation.DSMT4" ShapeID="_x0000_i1122" DrawAspect="Content" ObjectID="_1725912991" r:id="rId57"/>
         </w:object>
       </w:r>
       <w:r>
@@ -10055,11 +9692,11 @@
           <w:noProof/>
           <w:position w:val="-12"/>
         </w:rPr>
-        <w:object w:dxaOrig="340" w:dyaOrig="360" w14:anchorId="600E133F">
+        <w:object w:dxaOrig="340" w:dyaOrig="360" w14:anchorId="28B91130">
           <v:shape id="_x0000_i1121" type="#_x0000_t75" alt="" style="width:17.45pt;height:18.2pt;mso-width-percent:0;mso-height-percent:0;mso-width-percent:0;mso-height-percent:0" o:ole="">
             <v:imagedata r:id="rId58" o:title=""/>
           </v:shape>
-          <o:OLEObject Type="Embed" ProgID="Equation.DSMT4" ShapeID="_x0000_i1121" DrawAspect="Content" ObjectID="_1725903600" r:id="rId59"/>
+          <o:OLEObject Type="Embed" ProgID="Equation.DSMT4" ShapeID="_x0000_i1121" DrawAspect="Content" ObjectID="_1725912992" r:id="rId59"/>
         </w:object>
       </w:r>
       <w:r>
@@ -10076,11 +9713,11 @@
           <w:noProof/>
           <w:position w:val="-12"/>
         </w:rPr>
-        <w:object w:dxaOrig="360" w:dyaOrig="360" w14:anchorId="0A4986DB">
+        <w:object w:dxaOrig="360" w:dyaOrig="360" w14:anchorId="08E11B2F">
           <v:shape id="_x0000_i1120" type="#_x0000_t75" alt="" style="width:18.2pt;height:18.2pt;mso-width-percent:0;mso-height-percent:0;mso-width-percent:0;mso-height-percent:0" o:ole="">
             <v:imagedata r:id="rId60" o:title=""/>
           </v:shape>
-          <o:OLEObject Type="Embed" ProgID="Equation.DSMT4" ShapeID="_x0000_i1120" DrawAspect="Content" ObjectID="_1725903601" r:id="rId61"/>
+          <o:OLEObject Type="Embed" ProgID="Equation.DSMT4" ShapeID="_x0000_i1120" DrawAspect="Content" ObjectID="_1725912993" r:id="rId61"/>
         </w:object>
       </w:r>
       <w:r>
@@ -10100,11 +9737,11 @@
           <w:noProof/>
           <w:position w:val="-12"/>
         </w:rPr>
-        <w:object w:dxaOrig="320" w:dyaOrig="360" w14:anchorId="28F5F000">
+        <w:object w:dxaOrig="320" w:dyaOrig="360" w14:anchorId="43688B7A">
           <v:shape id="_x0000_i1119" type="#_x0000_t75" alt="" style="width:16.65pt;height:18.2pt;mso-width-percent:0;mso-height-percent:0;mso-width-percent:0;mso-height-percent:0" o:ole="">
             <v:imagedata r:id="rId62" o:title=""/>
           </v:shape>
-          <o:OLEObject Type="Embed" ProgID="Equation.DSMT4" ShapeID="_x0000_i1119" DrawAspect="Content" ObjectID="_1725903602" r:id="rId63"/>
+          <o:OLEObject Type="Embed" ProgID="Equation.DSMT4" ShapeID="_x0000_i1119" DrawAspect="Content" ObjectID="_1725912994" r:id="rId63"/>
         </w:object>
       </w:r>
       <w:r>
@@ -10118,11 +9755,11 @@
           <w:noProof/>
           <w:position w:val="-12"/>
         </w:rPr>
-        <w:object w:dxaOrig="320" w:dyaOrig="360" w14:anchorId="6E65B89A">
+        <w:object w:dxaOrig="320" w:dyaOrig="360" w14:anchorId="46F850F0">
           <v:shape id="_x0000_i1118" type="#_x0000_t75" alt="" style="width:16.65pt;height:18.2pt;mso-width-percent:0;mso-height-percent:0;mso-width-percent:0;mso-height-percent:0" o:ole="">
             <v:imagedata r:id="rId64" o:title=""/>
           </v:shape>
-          <o:OLEObject Type="Embed" ProgID="Equation.DSMT4" ShapeID="_x0000_i1118" DrawAspect="Content" ObjectID="_1725903603" r:id="rId65"/>
+          <o:OLEObject Type="Embed" ProgID="Equation.DSMT4" ShapeID="_x0000_i1118" DrawAspect="Content" ObjectID="_1725912995" r:id="rId65"/>
         </w:object>
       </w:r>
       <w:r>
@@ -10136,11 +9773,11 @@
           <w:noProof/>
           <w:position w:val="-14"/>
         </w:rPr>
-        <w:object w:dxaOrig="320" w:dyaOrig="380" w14:anchorId="06267F23">
+        <w:object w:dxaOrig="320" w:dyaOrig="380" w14:anchorId="2F4615E9">
           <v:shape id="_x0000_i1117" type="#_x0000_t75" alt="" style="width:16.65pt;height:18.95pt;mso-width-percent:0;mso-height-percent:0;mso-width-percent:0;mso-height-percent:0" o:ole="">
             <v:imagedata r:id="rId66" o:title=""/>
           </v:shape>
-          <o:OLEObject Type="Embed" ProgID="Equation.DSMT4" ShapeID="_x0000_i1117" DrawAspect="Content" ObjectID="_1725903604" r:id="rId67"/>
+          <o:OLEObject Type="Embed" ProgID="Equation.DSMT4" ShapeID="_x0000_i1117" DrawAspect="Content" ObjectID="_1725912996" r:id="rId67"/>
         </w:object>
       </w:r>
       <w:r>
@@ -10154,11 +9791,11 @@
           <w:noProof/>
           <w:position w:val="-12"/>
         </w:rPr>
-        <w:object w:dxaOrig="300" w:dyaOrig="360" w14:anchorId="00EB02CD">
+        <w:object w:dxaOrig="300" w:dyaOrig="360" w14:anchorId="67BDFE7B">
           <v:shape id="_x0000_i1116" type="#_x0000_t75" alt="" style="width:14.4pt;height:18.2pt;mso-width-percent:0;mso-height-percent:0;mso-width-percent:0;mso-height-percent:0" o:ole="">
             <v:imagedata r:id="rId68" o:title=""/>
           </v:shape>
-          <o:OLEObject Type="Embed" ProgID="Equation.DSMT4" ShapeID="_x0000_i1116" DrawAspect="Content" ObjectID="_1725903605" r:id="rId69"/>
+          <o:OLEObject Type="Embed" ProgID="Equation.DSMT4" ShapeID="_x0000_i1116" DrawAspect="Content" ObjectID="_1725912997" r:id="rId69"/>
         </w:object>
       </w:r>
       <w:r>
@@ -10172,11 +9809,11 @@
           <w:noProof/>
           <w:position w:val="-12"/>
         </w:rPr>
-        <w:object w:dxaOrig="440" w:dyaOrig="360" w14:anchorId="4C960DBF">
+        <w:object w:dxaOrig="440" w:dyaOrig="360" w14:anchorId="12133C54">
           <v:shape id="_x0000_i1115" type="#_x0000_t75" alt="" style="width:22pt;height:18.2pt;mso-width-percent:0;mso-height-percent:0;mso-width-percent:0;mso-height-percent:0" o:ole="">
             <v:imagedata r:id="rId70" o:title=""/>
           </v:shape>
-          <o:OLEObject Type="Embed" ProgID="Equation.DSMT4" ShapeID="_x0000_i1115" DrawAspect="Content" ObjectID="_1725903606" r:id="rId71"/>
+          <o:OLEObject Type="Embed" ProgID="Equation.DSMT4" ShapeID="_x0000_i1115" DrawAspect="Content" ObjectID="_1725912998" r:id="rId71"/>
         </w:object>
       </w:r>
       <w:r>
@@ -10218,11 +9855,11 @@
                 <w:noProof/>
                 <w:position w:val="-10"/>
               </w:rPr>
-              <w:object w:dxaOrig="3360" w:dyaOrig="380" w14:anchorId="50854AD8">
+              <w:object w:dxaOrig="3360" w:dyaOrig="380" w14:anchorId="3441F0FB">
                 <v:shape id="_x0000_i1114" type="#_x0000_t75" alt="" style="width:167.5pt;height:18.95pt;mso-width-percent:0;mso-height-percent:0;mso-width-percent:0;mso-height-percent:0" o:ole="">
                   <v:imagedata r:id="rId72" o:title=""/>
                 </v:shape>
-                <o:OLEObject Type="Embed" ProgID="Equation.DSMT4" ShapeID="_x0000_i1114" DrawAspect="Content" ObjectID="_1725903607" r:id="rId73"/>
+                <o:OLEObject Type="Embed" ProgID="Equation.DSMT4" ShapeID="_x0000_i1114" DrawAspect="Content" ObjectID="_1725912999" r:id="rId73"/>
               </w:object>
             </w:r>
           </w:p>
@@ -10336,11 +9973,11 @@
                 <w:noProof/>
                 <w:position w:val="-10"/>
               </w:rPr>
-              <w:object w:dxaOrig="2180" w:dyaOrig="380" w14:anchorId="2987E29D">
+              <w:object w:dxaOrig="2180" w:dyaOrig="380" w14:anchorId="7F083C0F">
                 <v:shape id="_x0000_i1113" type="#_x0000_t75" alt="" style="width:109.15pt;height:18.95pt;mso-width-percent:0;mso-height-percent:0;mso-width-percent:0;mso-height-percent:0" o:ole="">
                   <v:imagedata r:id="rId74" o:title=""/>
                 </v:shape>
-                <o:OLEObject Type="Embed" ProgID="Equation.DSMT4" ShapeID="_x0000_i1113" DrawAspect="Content" ObjectID="_1725903608" r:id="rId75"/>
+                <o:OLEObject Type="Embed" ProgID="Equation.DSMT4" ShapeID="_x0000_i1113" DrawAspect="Content" ObjectID="_1725913000" r:id="rId75"/>
               </w:object>
             </w:r>
           </w:p>
@@ -10454,11 +10091,11 @@
                 <w:noProof/>
                 <w:position w:val="-10"/>
               </w:rPr>
-              <w:object w:dxaOrig="3159" w:dyaOrig="320" w14:anchorId="2BF336BB">
+              <w:object w:dxaOrig="3159" w:dyaOrig="320" w14:anchorId="13B0B902">
                 <v:shape id="_x0000_i1112" type="#_x0000_t75" alt="" style="width:157.65pt;height:16.65pt;mso-width-percent:0;mso-height-percent:0;mso-width-percent:0;mso-height-percent:0" o:ole="">
                   <v:imagedata r:id="rId76" o:title=""/>
                 </v:shape>
-                <o:OLEObject Type="Embed" ProgID="Equation.DSMT4" ShapeID="_x0000_i1112" DrawAspect="Content" ObjectID="_1725903609" r:id="rId77"/>
+                <o:OLEObject Type="Embed" ProgID="Equation.DSMT4" ShapeID="_x0000_i1112" DrawAspect="Content" ObjectID="_1725913001" r:id="rId77"/>
               </w:object>
             </w:r>
           </w:p>
@@ -10568,11 +10205,11 @@
           <w:noProof/>
           <w:position w:val="-10"/>
         </w:rPr>
-        <w:object w:dxaOrig="840" w:dyaOrig="320" w14:anchorId="63E96C06">
+        <w:object w:dxaOrig="840" w:dyaOrig="320" w14:anchorId="43337B1B">
           <v:shape id="_x0000_i1111" type="#_x0000_t75" alt="" style="width:41.7pt;height:16.65pt;mso-width-percent:0;mso-height-percent:0;mso-width-percent:0;mso-height-percent:0" o:ole="">
             <v:imagedata r:id="rId78" o:title=""/>
           </v:shape>
-          <o:OLEObject Type="Embed" ProgID="Equation.DSMT4" ShapeID="_x0000_i1111" DrawAspect="Content" ObjectID="_1725903610" r:id="rId79"/>
+          <o:OLEObject Type="Embed" ProgID="Equation.DSMT4" ShapeID="_x0000_i1111" DrawAspect="Content" ObjectID="_1725913002" r:id="rId79"/>
         </w:object>
       </w:r>
       <w:r>
@@ -10589,11 +10226,11 @@
           <w:noProof/>
           <w:position w:val="-12"/>
         </w:rPr>
-        <w:object w:dxaOrig="340" w:dyaOrig="360" w14:anchorId="128E31FB">
+        <w:object w:dxaOrig="340" w:dyaOrig="360" w14:anchorId="58B9EA2C">
           <v:shape id="_x0000_i1110" type="#_x0000_t75" alt="" style="width:17.45pt;height:18.2pt;mso-width-percent:0;mso-height-percent:0;mso-width-percent:0;mso-height-percent:0" o:ole="">
             <v:imagedata r:id="rId80" o:title=""/>
           </v:shape>
-          <o:OLEObject Type="Embed" ProgID="Equation.DSMT4" ShapeID="_x0000_i1110" DrawAspect="Content" ObjectID="_1725903611" r:id="rId81"/>
+          <o:OLEObject Type="Embed" ProgID="Equation.DSMT4" ShapeID="_x0000_i1110" DrawAspect="Content" ObjectID="_1725913003" r:id="rId81"/>
         </w:object>
       </w:r>
       <w:r>
@@ -10626,11 +10263,11 @@
                 <w:noProof/>
                 <w:position w:val="-12"/>
               </w:rPr>
-              <w:object w:dxaOrig="2500" w:dyaOrig="360" w14:anchorId="2E116B7E">
+              <w:object w:dxaOrig="2500" w:dyaOrig="360" w14:anchorId="2C9A6B54">
                 <v:shape id="_x0000_i1109" type="#_x0000_t75" alt="" style="width:125.05pt;height:18.2pt;mso-width-percent:0;mso-height-percent:0;mso-width-percent:0;mso-height-percent:0" o:ole="">
                   <v:imagedata r:id="rId82" o:title=""/>
                 </v:shape>
-                <o:OLEObject Type="Embed" ProgID="Equation.DSMT4" ShapeID="_x0000_i1109" DrawAspect="Content" ObjectID="_1725903612" r:id="rId83"/>
+                <o:OLEObject Type="Embed" ProgID="Equation.DSMT4" ShapeID="_x0000_i1109" DrawAspect="Content" ObjectID="_1725913004" r:id="rId83"/>
               </w:object>
             </w:r>
           </w:p>
@@ -10757,11 +10394,11 @@
           <w:noProof/>
           <w:position w:val="-12"/>
         </w:rPr>
-        <w:object w:dxaOrig="380" w:dyaOrig="360" w14:anchorId="580CA80F">
+        <w:object w:dxaOrig="380" w:dyaOrig="360" w14:anchorId="7F2CA74A">
           <v:shape id="_x0000_i1108" type="#_x0000_t75" alt="" style="width:18.95pt;height:18.2pt;mso-width-percent:0;mso-height-percent:0;mso-width-percent:0;mso-height-percent:0" o:ole="">
             <v:imagedata r:id="rId84" o:title=""/>
           </v:shape>
-          <o:OLEObject Type="Embed" ProgID="Equation.DSMT4" ShapeID="_x0000_i1108" DrawAspect="Content" ObjectID="_1725903613" r:id="rId85"/>
+          <o:OLEObject Type="Embed" ProgID="Equation.DSMT4" ShapeID="_x0000_i1108" DrawAspect="Content" ObjectID="_1725913005" r:id="rId85"/>
         </w:object>
       </w:r>
       <w:r>
@@ -10778,11 +10415,11 @@
           <w:noProof/>
           <w:position w:val="-14"/>
         </w:rPr>
-        <w:object w:dxaOrig="480" w:dyaOrig="380" w14:anchorId="70AA1DEC">
+        <w:object w:dxaOrig="480" w:dyaOrig="380" w14:anchorId="1D6E5AC2">
           <v:shape id="_x0000_i1107" type="#_x0000_t75" alt="" style="width:23.5pt;height:18.95pt;mso-width-percent:0;mso-height-percent:0;mso-width-percent:0;mso-height-percent:0" o:ole="">
             <v:imagedata r:id="rId86" o:title=""/>
           </v:shape>
-          <o:OLEObject Type="Embed" ProgID="Equation.DSMT4" ShapeID="_x0000_i1107" DrawAspect="Content" ObjectID="_1725903614" r:id="rId87"/>
+          <o:OLEObject Type="Embed" ProgID="Equation.DSMT4" ShapeID="_x0000_i1107" DrawAspect="Content" ObjectID="_1725913006" r:id="rId87"/>
         </w:object>
       </w:r>
       <w:r>
@@ -10796,11 +10433,11 @@
           <w:noProof/>
           <w:position w:val="-14"/>
         </w:rPr>
-        <w:object w:dxaOrig="420" w:dyaOrig="380" w14:anchorId="165F9821">
+        <w:object w:dxaOrig="420" w:dyaOrig="380" w14:anchorId="42F60095">
           <v:shape id="_x0000_i1106" type="#_x0000_t75" alt="" style="width:21.2pt;height:18.95pt;mso-width-percent:0;mso-height-percent:0;mso-width-percent:0;mso-height-percent:0" o:ole="">
             <v:imagedata r:id="rId88" o:title=""/>
           </v:shape>
-          <o:OLEObject Type="Embed" ProgID="Equation.DSMT4" ShapeID="_x0000_i1106" DrawAspect="Content" ObjectID="_1725903615" r:id="rId89"/>
+          <o:OLEObject Type="Embed" ProgID="Equation.DSMT4" ShapeID="_x0000_i1106" DrawAspect="Content" ObjectID="_1725913007" r:id="rId89"/>
         </w:object>
       </w:r>
       <w:r>
@@ -10836,11 +10473,11 @@
                 <w:noProof/>
                 <w:position w:val="-14"/>
               </w:rPr>
-              <w:object w:dxaOrig="2020" w:dyaOrig="400" w14:anchorId="3B358303">
+              <w:object w:dxaOrig="2020" w:dyaOrig="400" w14:anchorId="25C0FDE9">
                 <v:shape id="_x0000_i1105" type="#_x0000_t75" alt="" style="width:100.8pt;height:19.7pt;mso-width-percent:0;mso-height-percent:0;mso-width-percent:0;mso-height-percent:0" o:ole="">
                   <v:imagedata r:id="rId90" o:title=""/>
                 </v:shape>
-                <o:OLEObject Type="Embed" ProgID="Equation.DSMT4" ShapeID="_x0000_i1105" DrawAspect="Content" ObjectID="_1725903616" r:id="rId91"/>
+                <o:OLEObject Type="Embed" ProgID="Equation.DSMT4" ShapeID="_x0000_i1105" DrawAspect="Content" ObjectID="_1725913008" r:id="rId91"/>
               </w:object>
             </w:r>
           </w:p>
@@ -10954,11 +10591,11 @@
                 <w:noProof/>
                 <w:position w:val="-14"/>
               </w:rPr>
-              <w:object w:dxaOrig="2120" w:dyaOrig="400" w14:anchorId="73ACF5BC">
+              <w:object w:dxaOrig="2120" w:dyaOrig="400" w14:anchorId="69FB58ED">
                 <v:shape id="_x0000_i1104" type="#_x0000_t75" alt="" style="width:105.35pt;height:19.7pt;mso-width-percent:0;mso-height-percent:0;mso-width-percent:0;mso-height-percent:0" o:ole="">
                   <v:imagedata r:id="rId92" o:title=""/>
                 </v:shape>
-                <o:OLEObject Type="Embed" ProgID="Equation.DSMT4" ShapeID="_x0000_i1104" DrawAspect="Content" ObjectID="_1725903617" r:id="rId93"/>
+                <o:OLEObject Type="Embed" ProgID="Equation.DSMT4" ShapeID="_x0000_i1104" DrawAspect="Content" ObjectID="_1725913009" r:id="rId93"/>
               </w:object>
             </w:r>
           </w:p>
@@ -11072,11 +10709,11 @@
                 <w:noProof/>
                 <w:position w:val="-14"/>
               </w:rPr>
-              <w:object w:dxaOrig="2780" w:dyaOrig="400" w14:anchorId="613EB013">
+              <w:object w:dxaOrig="2780" w:dyaOrig="400" w14:anchorId="393BF46D">
                 <v:shape id="_x0000_i1103" type="#_x0000_t75" alt="" style="width:139.45pt;height:19.7pt;mso-width-percent:0;mso-height-percent:0;mso-width-percent:0;mso-height-percent:0" o:ole="">
                   <v:imagedata r:id="rId94" o:title=""/>
                 </v:shape>
-                <o:OLEObject Type="Embed" ProgID="Equation.DSMT4" ShapeID="_x0000_i1103" DrawAspect="Content" ObjectID="_1725903618" r:id="rId95"/>
+                <o:OLEObject Type="Embed" ProgID="Equation.DSMT4" ShapeID="_x0000_i1103" DrawAspect="Content" ObjectID="_1725913010" r:id="rId95"/>
               </w:object>
             </w:r>
           </w:p>
@@ -11207,11 +10844,11 @@
           <w:noProof/>
           <w:position w:val="-14"/>
         </w:rPr>
-        <w:object w:dxaOrig="340" w:dyaOrig="380" w14:anchorId="2D4AF847">
+        <w:object w:dxaOrig="340" w:dyaOrig="380" w14:anchorId="25285BB0">
           <v:shape id="_x0000_i1102" type="#_x0000_t75" alt="" style="width:17.45pt;height:18.95pt;mso-width-percent:0;mso-height-percent:0;mso-width-percent:0;mso-height-percent:0" o:ole="">
             <v:imagedata r:id="rId96" o:title=""/>
           </v:shape>
-          <o:OLEObject Type="Embed" ProgID="Equation.DSMT4" ShapeID="_x0000_i1102" DrawAspect="Content" ObjectID="_1725903619" r:id="rId97"/>
+          <o:OLEObject Type="Embed" ProgID="Equation.DSMT4" ShapeID="_x0000_i1102" DrawAspect="Content" ObjectID="_1725913011" r:id="rId97"/>
         </w:object>
       </w:r>
       <w:r>
@@ -11247,11 +10884,11 @@
                 <w:noProof/>
                 <w:position w:val="-32"/>
               </w:rPr>
-              <w:object w:dxaOrig="3379" w:dyaOrig="700" w14:anchorId="758DB73E">
+              <w:object w:dxaOrig="3379" w:dyaOrig="700" w14:anchorId="118E16DD">
                 <v:shape id="_x0000_i1101" type="#_x0000_t75" alt="" style="width:168.25pt;height:34.85pt;mso-width-percent:0;mso-height-percent:0;mso-width-percent:0;mso-height-percent:0" o:ole="">
                   <v:imagedata r:id="rId98" o:title=""/>
                 </v:shape>
-                <o:OLEObject Type="Embed" ProgID="Equation.DSMT4" ShapeID="_x0000_i1101" DrawAspect="Content" ObjectID="_1725903620" r:id="rId99"/>
+                <o:OLEObject Type="Embed" ProgID="Equation.DSMT4" ShapeID="_x0000_i1101" DrawAspect="Content" ObjectID="_1725913012" r:id="rId99"/>
               </w:object>
             </w:r>
           </w:p>
@@ -11365,11 +11002,11 @@
                 <w:noProof/>
                 <w:position w:val="-32"/>
               </w:rPr>
-              <w:object w:dxaOrig="3320" w:dyaOrig="700" w14:anchorId="27259259">
+              <w:object w:dxaOrig="3320" w:dyaOrig="700" w14:anchorId="56C0D4B9">
                 <v:shape id="_x0000_i1100" type="#_x0000_t75" alt="" style="width:166pt;height:34.85pt;mso-width-percent:0;mso-height-percent:0;mso-width-percent:0;mso-height-percent:0" o:ole="">
                   <v:imagedata r:id="rId100" o:title=""/>
                 </v:shape>
-                <o:OLEObject Type="Embed" ProgID="Equation.DSMT4" ShapeID="_x0000_i1100" DrawAspect="Content" ObjectID="_1725903621" r:id="rId101"/>
+                <o:OLEObject Type="Embed" ProgID="Equation.DSMT4" ShapeID="_x0000_i1100" DrawAspect="Content" ObjectID="_1725913013" r:id="rId101"/>
               </w:object>
             </w:r>
           </w:p>
@@ -11483,11 +11120,11 @@
                 <w:noProof/>
                 <w:position w:val="-32"/>
               </w:rPr>
-              <w:object w:dxaOrig="3400" w:dyaOrig="700" w14:anchorId="701C0818">
+              <w:object w:dxaOrig="3400" w:dyaOrig="700" w14:anchorId="42C76B97">
                 <v:shape id="_x0000_i1099" type="#_x0000_t75" alt="" style="width:170.55pt;height:34.85pt;mso-width-percent:0;mso-height-percent:0;mso-width-percent:0;mso-height-percent:0" o:ole="">
                   <v:imagedata r:id="rId102" o:title=""/>
                 </v:shape>
-                <o:OLEObject Type="Embed" ProgID="Equation.DSMT4" ShapeID="_x0000_i1099" DrawAspect="Content" ObjectID="_1725903622" r:id="rId103"/>
+                <o:OLEObject Type="Embed" ProgID="Equation.DSMT4" ShapeID="_x0000_i1099" DrawAspect="Content" ObjectID="_1725913014" r:id="rId103"/>
               </w:object>
             </w:r>
           </w:p>
@@ -11601,11 +11238,11 @@
                 <w:noProof/>
                 <w:position w:val="-32"/>
               </w:rPr>
-              <w:object w:dxaOrig="3300" w:dyaOrig="700" w14:anchorId="2D5EB7DE">
+              <w:object w:dxaOrig="3300" w:dyaOrig="700" w14:anchorId="4401D84D">
                 <v:shape id="_x0000_i1098" type="#_x0000_t75" alt="" style="width:165.2pt;height:34.85pt;mso-width-percent:0;mso-height-percent:0;mso-width-percent:0;mso-height-percent:0" o:ole="">
                   <v:imagedata r:id="rId104" o:title=""/>
                 </v:shape>
-                <o:OLEObject Type="Embed" ProgID="Equation.DSMT4" ShapeID="_x0000_i1098" DrawAspect="Content" ObjectID="_1725903623" r:id="rId105"/>
+                <o:OLEObject Type="Embed" ProgID="Equation.DSMT4" ShapeID="_x0000_i1098" DrawAspect="Content" ObjectID="_1725913015" r:id="rId105"/>
               </w:object>
             </w:r>
           </w:p>
@@ -11721,11 +11358,11 @@
           <w:noProof/>
           <w:position w:val="-12"/>
         </w:rPr>
-        <w:object w:dxaOrig="580" w:dyaOrig="360" w14:anchorId="701FDB2F">
+        <w:object w:dxaOrig="580" w:dyaOrig="360" w14:anchorId="2767D807">
           <v:shape id="_x0000_i1097" type="#_x0000_t75" alt="" style="width:28.8pt;height:18.2pt;mso-width-percent:0;mso-height-percent:0;mso-width-percent:0;mso-height-percent:0" o:ole="">
             <v:imagedata r:id="rId106" o:title=""/>
           </v:shape>
-          <o:OLEObject Type="Embed" ProgID="Equation.DSMT4" ShapeID="_x0000_i1097" DrawAspect="Content" ObjectID="_1725903624" r:id="rId107"/>
+          <o:OLEObject Type="Embed" ProgID="Equation.DSMT4" ShapeID="_x0000_i1097" DrawAspect="Content" ObjectID="_1725913016" r:id="rId107"/>
         </w:object>
       </w:r>
       <w:r>
@@ -11764,11 +11401,11 @@
           <w:noProof/>
           <w:position w:val="-12"/>
         </w:rPr>
-        <w:object w:dxaOrig="700" w:dyaOrig="360" w14:anchorId="43075381">
+        <w:object w:dxaOrig="700" w:dyaOrig="360" w14:anchorId="7C563B66">
           <v:shape id="_x0000_i1096" type="#_x0000_t75" alt="" style="width:34.85pt;height:18.2pt;mso-width-percent:0;mso-height-percent:0;mso-width-percent:0;mso-height-percent:0" o:ole="">
             <v:imagedata r:id="rId108" o:title=""/>
           </v:shape>
-          <o:OLEObject Type="Embed" ProgID="Equation.DSMT4" ShapeID="_x0000_i1096" DrawAspect="Content" ObjectID="_1725903625" r:id="rId109"/>
+          <o:OLEObject Type="Embed" ProgID="Equation.DSMT4" ShapeID="_x0000_i1096" DrawAspect="Content" ObjectID="_1725913017" r:id="rId109"/>
         </w:object>
       </w:r>
       <w:r>
@@ -11779,11 +11416,11 @@
           <w:noProof/>
           <w:position w:val="-12"/>
         </w:rPr>
-        <w:object w:dxaOrig="700" w:dyaOrig="360" w14:anchorId="7AF47994">
+        <w:object w:dxaOrig="700" w:dyaOrig="360" w14:anchorId="7FA3397C">
           <v:shape id="_x0000_i1095" type="#_x0000_t75" alt="" style="width:34.85pt;height:18.2pt;mso-width-percent:0;mso-height-percent:0;mso-width-percent:0;mso-height-percent:0" o:ole="">
             <v:imagedata r:id="rId110" o:title=""/>
           </v:shape>
-          <o:OLEObject Type="Embed" ProgID="Equation.DSMT4" ShapeID="_x0000_i1095" DrawAspect="Content" ObjectID="_1725903626" r:id="rId111"/>
+          <o:OLEObject Type="Embed" ProgID="Equation.DSMT4" ShapeID="_x0000_i1095" DrawAspect="Content" ObjectID="_1725913018" r:id="rId111"/>
         </w:object>
       </w:r>
       <w:r>
@@ -11794,11 +11431,11 @@
           <w:noProof/>
           <w:position w:val="-12"/>
         </w:rPr>
-        <w:object w:dxaOrig="680" w:dyaOrig="360" w14:anchorId="6FECA62F">
+        <w:object w:dxaOrig="680" w:dyaOrig="360" w14:anchorId="2F10A60B">
           <v:shape id="_x0000_i1094" type="#_x0000_t75" alt="" style="width:33.35pt;height:18.2pt;mso-width-percent:0;mso-height-percent:0;mso-width-percent:0;mso-height-percent:0" o:ole="">
             <v:imagedata r:id="rId112" o:title=""/>
           </v:shape>
-          <o:OLEObject Type="Embed" ProgID="Equation.DSMT4" ShapeID="_x0000_i1094" DrawAspect="Content" ObjectID="_1725903627" r:id="rId113"/>
+          <o:OLEObject Type="Embed" ProgID="Equation.DSMT4" ShapeID="_x0000_i1094" DrawAspect="Content" ObjectID="_1725913019" r:id="rId113"/>
         </w:object>
       </w:r>
       <w:r>
@@ -11809,11 +11446,11 @@
           <w:noProof/>
           <w:position w:val="-12"/>
         </w:rPr>
-        <w:object w:dxaOrig="680" w:dyaOrig="360" w14:anchorId="3A383F83">
+        <w:object w:dxaOrig="680" w:dyaOrig="360" w14:anchorId="0CC21FF7">
           <v:shape id="_x0000_i1093" type="#_x0000_t75" alt="" style="width:33.35pt;height:18.2pt;mso-width-percent:0;mso-height-percent:0;mso-width-percent:0;mso-height-percent:0" o:ole="">
             <v:imagedata r:id="rId114" o:title=""/>
           </v:shape>
-          <o:OLEObject Type="Embed" ProgID="Equation.DSMT4" ShapeID="_x0000_i1093" DrawAspect="Content" ObjectID="_1725903628" r:id="rId115"/>
+          <o:OLEObject Type="Embed" ProgID="Equation.DSMT4" ShapeID="_x0000_i1093" DrawAspect="Content" ObjectID="_1725913020" r:id="rId115"/>
         </w:object>
       </w:r>
       <w:r>
@@ -11824,11 +11461,11 @@
           <w:noProof/>
           <w:position w:val="-12"/>
         </w:rPr>
-        <w:object w:dxaOrig="700" w:dyaOrig="360" w14:anchorId="08644ACA">
+        <w:object w:dxaOrig="700" w:dyaOrig="360" w14:anchorId="4366A9AD">
           <v:shape id="_x0000_i1092" type="#_x0000_t75" alt="" style="width:34.85pt;height:18.2pt;mso-width-percent:0;mso-height-percent:0;mso-width-percent:0;mso-height-percent:0" o:ole="">
             <v:imagedata r:id="rId116" o:title=""/>
           </v:shape>
-          <o:OLEObject Type="Embed" ProgID="Equation.DSMT4" ShapeID="_x0000_i1092" DrawAspect="Content" ObjectID="_1725903629" r:id="rId117"/>
+          <o:OLEObject Type="Embed" ProgID="Equation.DSMT4" ShapeID="_x0000_i1092" DrawAspect="Content" ObjectID="_1725913021" r:id="rId117"/>
         </w:object>
       </w:r>
       <w:r>
@@ -11839,11 +11476,11 @@
           <w:noProof/>
           <w:position w:val="-12"/>
         </w:rPr>
-        <w:object w:dxaOrig="720" w:dyaOrig="360" w14:anchorId="05C949BC">
+        <w:object w:dxaOrig="720" w:dyaOrig="360" w14:anchorId="2C18B7C8">
           <v:shape id="_x0000_i1091" type="#_x0000_t75" alt="" style="width:36.4pt;height:18.2pt;mso-width-percent:0;mso-height-percent:0;mso-width-percent:0;mso-height-percent:0" o:ole="">
             <v:imagedata r:id="rId118" o:title=""/>
           </v:shape>
-          <o:OLEObject Type="Embed" ProgID="Equation.DSMT4" ShapeID="_x0000_i1091" DrawAspect="Content" ObjectID="_1725903630" r:id="rId119"/>
+          <o:OLEObject Type="Embed" ProgID="Equation.DSMT4" ShapeID="_x0000_i1091" DrawAspect="Content" ObjectID="_1725913022" r:id="rId119"/>
         </w:object>
       </w:r>
       <w:r>
@@ -11876,11 +11513,11 @@
                 <w:noProof/>
                 <w:position w:val="-30"/>
               </w:rPr>
-              <w:object w:dxaOrig="4239" w:dyaOrig="700" w14:anchorId="446D61CC">
+              <w:object w:dxaOrig="4239" w:dyaOrig="700" w14:anchorId="5392FC0E">
                 <v:shape id="_x0000_i1090" type="#_x0000_t75" alt="" style="width:212.2pt;height:34.85pt;mso-width-percent:0;mso-height-percent:0;mso-width-percent:0;mso-height-percent:0" o:ole="">
                   <v:imagedata r:id="rId120" o:title=""/>
                 </v:shape>
-                <o:OLEObject Type="Embed" ProgID="Equation.DSMT4" ShapeID="_x0000_i1090" DrawAspect="Content" ObjectID="_1725903631" r:id="rId121"/>
+                <o:OLEObject Type="Embed" ProgID="Equation.DSMT4" ShapeID="_x0000_i1090" DrawAspect="Content" ObjectID="_1725913023" r:id="rId121"/>
               </w:object>
             </w:r>
           </w:p>
@@ -11903,7 +11540,7 @@
                 <w:szCs w:val="20"/>
               </w:rPr>
             </w:pPr>
-            <w:bookmarkStart w:id="92" w:name="_Ref115185397"/>
+            <w:bookmarkStart w:id="13" w:name="_Ref115185397"/>
             <w:r>
               <w:rPr>
                 <w:b w:val="0"/>
@@ -11975,7 +11612,7 @@
               </w:rPr>
               <w:t>)</w:t>
             </w:r>
-            <w:bookmarkEnd w:id="92"/>
+            <w:bookmarkEnd w:id="13"/>
           </w:p>
         </w:tc>
       </w:tr>
@@ -11996,11 +11633,11 @@
                 <w:noProof/>
                 <w:position w:val="-32"/>
               </w:rPr>
-              <w:object w:dxaOrig="4380" w:dyaOrig="720" w14:anchorId="395F65E5">
+              <w:object w:dxaOrig="4380" w:dyaOrig="720" w14:anchorId="3879E98E">
                 <v:shape id="_x0000_i1089" type="#_x0000_t75" alt="" style="width:219.05pt;height:36.4pt;mso-width-percent:0;mso-height-percent:0;mso-width-percent:0;mso-height-percent:0" o:ole="">
                   <v:imagedata r:id="rId122" o:title=""/>
                 </v:shape>
-                <o:OLEObject Type="Embed" ProgID="Equation.DSMT4" ShapeID="_x0000_i1089" DrawAspect="Content" ObjectID="_1725903632" r:id="rId123"/>
+                <o:OLEObject Type="Embed" ProgID="Equation.DSMT4" ShapeID="_x0000_i1089" DrawAspect="Content" ObjectID="_1725913024" r:id="rId123"/>
               </w:object>
             </w:r>
           </w:p>
@@ -12114,11 +11751,11 @@
                 <w:noProof/>
                 <w:position w:val="-30"/>
               </w:rPr>
-              <w:object w:dxaOrig="3100" w:dyaOrig="700" w14:anchorId="11FD2D38">
+              <w:object w:dxaOrig="3100" w:dyaOrig="700" w14:anchorId="11E994E0">
                 <v:shape id="_x0000_i1088" type="#_x0000_t75" alt="" style="width:155.35pt;height:34.85pt;mso-width-percent:0;mso-height-percent:0;mso-width-percent:0;mso-height-percent:0" o:ole="">
                   <v:imagedata r:id="rId124" o:title=""/>
                 </v:shape>
-                <o:OLEObject Type="Embed" ProgID="Equation.DSMT4" ShapeID="_x0000_i1088" DrawAspect="Content" ObjectID="_1725903633" r:id="rId125"/>
+                <o:OLEObject Type="Embed" ProgID="Equation.DSMT4" ShapeID="_x0000_i1088" DrawAspect="Content" ObjectID="_1725913025" r:id="rId125"/>
               </w:object>
             </w:r>
           </w:p>
@@ -12232,11 +11869,11 @@
                 <w:noProof/>
                 <w:position w:val="-12"/>
               </w:rPr>
-              <w:object w:dxaOrig="4080" w:dyaOrig="360" w14:anchorId="2EC93CB8">
+              <w:object w:dxaOrig="4080" w:dyaOrig="360" w14:anchorId="2AFA0B75">
                 <v:shape id="_x0000_i1087" type="#_x0000_t75" alt="" style="width:203.85pt;height:18.2pt;mso-width-percent:0;mso-height-percent:0;mso-width-percent:0;mso-height-percent:0" o:ole="">
                   <v:imagedata r:id="rId126" o:title=""/>
                 </v:shape>
-                <o:OLEObject Type="Embed" ProgID="Equation.DSMT4" ShapeID="_x0000_i1087" DrawAspect="Content" ObjectID="_1725903634" r:id="rId127"/>
+                <o:OLEObject Type="Embed" ProgID="Equation.DSMT4" ShapeID="_x0000_i1087" DrawAspect="Content" ObjectID="_1725913026" r:id="rId127"/>
               </w:object>
             </w:r>
           </w:p>
@@ -12350,11 +11987,11 @@
                 <w:noProof/>
                 <w:position w:val="-12"/>
               </w:rPr>
-              <w:object w:dxaOrig="2720" w:dyaOrig="360" w14:anchorId="186CE769">
+              <w:object w:dxaOrig="2720" w:dyaOrig="360" w14:anchorId="15C95F55">
                 <v:shape id="_x0000_i1086" type="#_x0000_t75" alt="" style="width:135.65pt;height:18.2pt;mso-width-percent:0;mso-height-percent:0;mso-width-percent:0;mso-height-percent:0" o:ole="">
                   <v:imagedata r:id="rId128" o:title=""/>
                 </v:shape>
-                <o:OLEObject Type="Embed" ProgID="Equation.DSMT4" ShapeID="_x0000_i1086" DrawAspect="Content" ObjectID="_1725903635" r:id="rId129"/>
+                <o:OLEObject Type="Embed" ProgID="Equation.DSMT4" ShapeID="_x0000_i1086" DrawAspect="Content" ObjectID="_1725913027" r:id="rId129"/>
               </w:object>
             </w:r>
           </w:p>
@@ -12468,11 +12105,11 @@
                 <w:noProof/>
                 <w:position w:val="-12"/>
               </w:rPr>
-              <w:object w:dxaOrig="3780" w:dyaOrig="360" w14:anchorId="655EB69B">
+              <w:object w:dxaOrig="3780" w:dyaOrig="360" w14:anchorId="5BD5E063">
                 <v:shape id="_x0000_i1085" type="#_x0000_t75" alt="" style="width:188.7pt;height:18.2pt;mso-width-percent:0;mso-height-percent:0;mso-width-percent:0;mso-height-percent:0" o:ole="">
                   <v:imagedata r:id="rId130" o:title=""/>
                 </v:shape>
-                <o:OLEObject Type="Embed" ProgID="Equation.DSMT4" ShapeID="_x0000_i1085" DrawAspect="Content" ObjectID="_1725903636" r:id="rId131"/>
+                <o:OLEObject Type="Embed" ProgID="Equation.DSMT4" ShapeID="_x0000_i1085" DrawAspect="Content" ObjectID="_1725913028" r:id="rId131"/>
               </w:object>
             </w:r>
           </w:p>
@@ -12495,7 +12132,7 @@
                 <w:szCs w:val="20"/>
               </w:rPr>
             </w:pPr>
-            <w:bookmarkStart w:id="93" w:name="_Ref115185400"/>
+            <w:bookmarkStart w:id="14" w:name="_Ref115185400"/>
             <w:r>
               <w:rPr>
                 <w:b w:val="0"/>
@@ -12567,7 +12204,7 @@
               </w:rPr>
               <w:t>)</w:t>
             </w:r>
-            <w:bookmarkEnd w:id="93"/>
+            <w:bookmarkEnd w:id="14"/>
           </w:p>
         </w:tc>
       </w:tr>
@@ -12606,11 +12243,11 @@
                 <w:noProof/>
                 <w:position w:val="-14"/>
               </w:rPr>
-              <w:object w:dxaOrig="3400" w:dyaOrig="440" w14:anchorId="78ED7CBF">
+              <w:object w:dxaOrig="3400" w:dyaOrig="440" w14:anchorId="2931DD01">
                 <v:shape id="_x0000_i1084" type="#_x0000_t75" alt="" style="width:170.55pt;height:22pt;mso-width-percent:0;mso-height-percent:0;mso-width-percent:0;mso-height-percent:0" o:ole="">
                   <v:imagedata r:id="rId132" o:title=""/>
                 </v:shape>
-                <o:OLEObject Type="Embed" ProgID="Equation.DSMT4" ShapeID="_x0000_i1084" DrawAspect="Content" ObjectID="_1725903637" r:id="rId133"/>
+                <o:OLEObject Type="Embed" ProgID="Equation.DSMT4" ShapeID="_x0000_i1084" DrawAspect="Content" ObjectID="_1725913029" r:id="rId133"/>
               </w:object>
             </w:r>
           </w:p>
@@ -12760,11 +12397,11 @@
                 <w:noProof/>
                 <w:position w:val="-12"/>
               </w:rPr>
-              <w:object w:dxaOrig="2920" w:dyaOrig="499" w14:anchorId="11224800">
+              <w:object w:dxaOrig="2920" w:dyaOrig="499" w14:anchorId="2185D0AE">
                 <v:shape id="_x0000_i1083" type="#_x0000_t75" alt="" style="width:145.5pt;height:24.25pt;mso-width-percent:0;mso-height-percent:0;mso-width-percent:0;mso-height-percent:0" o:ole="">
                   <v:imagedata r:id="rId134" o:title=""/>
                 </v:shape>
-                <o:OLEObject Type="Embed" ProgID="Equation.DSMT4" ShapeID="_x0000_i1083" DrawAspect="Content" ObjectID="_1725903638" r:id="rId135"/>
+                <o:OLEObject Type="Embed" ProgID="Equation.DSMT4" ShapeID="_x0000_i1083" DrawAspect="Content" ObjectID="_1725913030" r:id="rId135"/>
               </w:object>
             </w:r>
           </w:p>
@@ -12787,7 +12424,7 @@
                 <w:szCs w:val="20"/>
               </w:rPr>
             </w:pPr>
-            <w:bookmarkStart w:id="94" w:name="_Ref115185500"/>
+            <w:bookmarkStart w:id="15" w:name="_Ref115185500"/>
             <w:r>
               <w:rPr>
                 <w:b w:val="0"/>
@@ -12859,7 +12496,7 @@
               </w:rPr>
               <w:t>)</w:t>
             </w:r>
-            <w:bookmarkEnd w:id="94"/>
+            <w:bookmarkEnd w:id="15"/>
           </w:p>
         </w:tc>
       </w:tr>
@@ -12882,11 +12519,11 @@
           <w:noProof/>
           <w:position w:val="-4"/>
         </w:rPr>
-        <w:object w:dxaOrig="260" w:dyaOrig="260" w14:anchorId="731D8148">
+        <w:object w:dxaOrig="260" w:dyaOrig="260" w14:anchorId="38E51924">
           <v:shape id="_x0000_i1082" type="#_x0000_t75" alt="" style="width:12.9pt;height:12.9pt;mso-width-percent:0;mso-height-percent:0;mso-width-percent:0;mso-height-percent:0" o:ole="">
             <v:imagedata r:id="rId136" o:title=""/>
           </v:shape>
-          <o:OLEObject Type="Embed" ProgID="Equation.DSMT4" ShapeID="_x0000_i1082" DrawAspect="Content" ObjectID="_1725903639" r:id="rId137"/>
+          <o:OLEObject Type="Embed" ProgID="Equation.DSMT4" ShapeID="_x0000_i1082" DrawAspect="Content" ObjectID="_1725913031" r:id="rId137"/>
         </w:object>
       </w:r>
       <w:r>
@@ -12900,11 +12537,11 @@
           <w:noProof/>
           <w:position w:val="-4"/>
         </w:rPr>
-        <w:object w:dxaOrig="240" w:dyaOrig="240" w14:anchorId="2F89ED14">
+        <w:object w:dxaOrig="240" w:dyaOrig="240" w14:anchorId="2E053674">
           <v:shape id="_x0000_i1081" type="#_x0000_t75" alt="" style="width:12.15pt;height:12.15pt;mso-width-percent:0;mso-height-percent:0;mso-width-percent:0;mso-height-percent:0" o:ole="">
             <v:imagedata r:id="rId138" o:title=""/>
           </v:shape>
-          <o:OLEObject Type="Embed" ProgID="Equation.DSMT4" ShapeID="_x0000_i1081" DrawAspect="Content" ObjectID="_1725903640" r:id="rId139"/>
+          <o:OLEObject Type="Embed" ProgID="Equation.DSMT4" ShapeID="_x0000_i1081" DrawAspect="Content" ObjectID="_1725913032" r:id="rId139"/>
         </w:object>
       </w:r>
       <w:r>
@@ -12918,11 +12555,11 @@
           <w:noProof/>
           <w:position w:val="-12"/>
         </w:rPr>
-        <w:object w:dxaOrig="320" w:dyaOrig="360" w14:anchorId="1BDB1E04">
+        <w:object w:dxaOrig="320" w:dyaOrig="360" w14:anchorId="5668291A">
           <v:shape id="_x0000_i1080" type="#_x0000_t75" alt="" style="width:16.65pt;height:18.2pt;mso-width-percent:0;mso-height-percent:0;mso-width-percent:0;mso-height-percent:0" o:ole="">
             <v:imagedata r:id="rId140" o:title=""/>
           </v:shape>
-          <o:OLEObject Type="Embed" ProgID="Equation.DSMT4" ShapeID="_x0000_i1080" DrawAspect="Content" ObjectID="_1725903641" r:id="rId141"/>
+          <o:OLEObject Type="Embed" ProgID="Equation.DSMT4" ShapeID="_x0000_i1080" DrawAspect="Content" ObjectID="_1725913033" r:id="rId141"/>
         </w:object>
       </w:r>
       <w:r>
@@ -12936,11 +12573,11 @@
           <w:noProof/>
           <w:position w:val="-6"/>
         </w:rPr>
-        <w:object w:dxaOrig="200" w:dyaOrig="279" w14:anchorId="1D3D73AE">
+        <w:object w:dxaOrig="200" w:dyaOrig="279" w14:anchorId="55B95589">
           <v:shape id="_x0000_i1079" type="#_x0000_t75" alt="" style="width:9.85pt;height:13.65pt;mso-width-percent:0;mso-height-percent:0;mso-width-percent:0;mso-height-percent:0" o:ole="">
             <v:imagedata r:id="rId142" o:title=""/>
           </v:shape>
-          <o:OLEObject Type="Embed" ProgID="Equation.DSMT4" ShapeID="_x0000_i1079" DrawAspect="Content" ObjectID="_1725903642" r:id="rId143"/>
+          <o:OLEObject Type="Embed" ProgID="Equation.DSMT4" ShapeID="_x0000_i1079" DrawAspect="Content" ObjectID="_1725913034" r:id="rId143"/>
         </w:object>
       </w:r>
       <w:r>
@@ -12976,11 +12613,11 @@
                 <w:noProof/>
                 <w:position w:val="-10"/>
               </w:rPr>
-              <w:object w:dxaOrig="1100" w:dyaOrig="320" w14:anchorId="17BD4628">
+              <w:object w:dxaOrig="1100" w:dyaOrig="320" w14:anchorId="6BEC2527">
                 <v:shape id="_x0000_i1078" type="#_x0000_t75" alt="" style="width:54.55pt;height:16.65pt;mso-width-percent:0;mso-height-percent:0;mso-width-percent:0;mso-height-percent:0" o:ole="">
                   <v:imagedata r:id="rId144" o:title=""/>
                 </v:shape>
-                <o:OLEObject Type="Embed" ProgID="Equation.DSMT4" ShapeID="_x0000_i1078" DrawAspect="Content" ObjectID="_1725903643" r:id="rId145"/>
+                <o:OLEObject Type="Embed" ProgID="Equation.DSMT4" ShapeID="_x0000_i1078" DrawAspect="Content" ObjectID="_1725913035" r:id="rId145"/>
               </w:object>
             </w:r>
           </w:p>
@@ -13217,11 +12854,11 @@
           <w:noProof/>
           <w:position w:val="-12"/>
         </w:rPr>
-        <w:object w:dxaOrig="1900" w:dyaOrig="360" w14:anchorId="335F0E25">
+        <w:object w:dxaOrig="1900" w:dyaOrig="360" w14:anchorId="2A726646">
           <v:shape id="_x0000_i1077" type="#_x0000_t75" alt="" style="width:94.75pt;height:18.2pt;mso-width-percent:0;mso-height-percent:0;mso-width-percent:0;mso-height-percent:0" o:ole="">
             <v:imagedata r:id="rId146" o:title=""/>
           </v:shape>
-          <o:OLEObject Type="Embed" ProgID="Equation.DSMT4" ShapeID="_x0000_i1077" DrawAspect="Content" ObjectID="_1725903644" r:id="rId147"/>
+          <o:OLEObject Type="Embed" ProgID="Equation.DSMT4" ShapeID="_x0000_i1077" DrawAspect="Content" ObjectID="_1725913036" r:id="rId147"/>
         </w:object>
       </w:r>
       <w:r>
@@ -13418,11 +13055,11 @@
           <w:noProof/>
           <w:position w:val="-14"/>
         </w:rPr>
-        <w:object w:dxaOrig="1440" w:dyaOrig="440" w14:anchorId="38DDC2B1">
+        <w:object w:dxaOrig="1440" w:dyaOrig="440" w14:anchorId="243C6D51">
           <v:shape id="_x0000_i1076" type="#_x0000_t75" alt="" style="width:1in;height:22pt;mso-width-percent:0;mso-height-percent:0;mso-width-percent:0;mso-height-percent:0" o:ole="">
             <v:imagedata r:id="rId149" o:title=""/>
           </v:shape>
-          <o:OLEObject Type="Embed" ProgID="Equation.DSMT4" ShapeID="_x0000_i1076" DrawAspect="Content" ObjectID="_1725903645" r:id="rId150"/>
+          <o:OLEObject Type="Embed" ProgID="Equation.DSMT4" ShapeID="_x0000_i1076" DrawAspect="Content" ObjectID="_1725913037" r:id="rId150"/>
         </w:object>
       </w:r>
       <w:r>
@@ -13436,11 +13073,11 @@
           <w:noProof/>
           <w:position w:val="-14"/>
         </w:rPr>
-        <w:object w:dxaOrig="1500" w:dyaOrig="440" w14:anchorId="6B194892">
+        <w:object w:dxaOrig="1500" w:dyaOrig="440" w14:anchorId="7B1EC15B">
           <v:shape id="_x0000_i1075" type="#_x0000_t75" alt="" style="width:75.05pt;height:22pt;mso-width-percent:0;mso-height-percent:0;mso-width-percent:0;mso-height-percent:0" o:ole="">
             <v:imagedata r:id="rId151" o:title=""/>
           </v:shape>
-          <o:OLEObject Type="Embed" ProgID="Equation.DSMT4" ShapeID="_x0000_i1075" DrawAspect="Content" ObjectID="_1725903646" r:id="rId152"/>
+          <o:OLEObject Type="Embed" ProgID="Equation.DSMT4" ShapeID="_x0000_i1075" DrawAspect="Content" ObjectID="_1725913038" r:id="rId152"/>
         </w:object>
       </w:r>
       <w:r>
@@ -13454,11 +13091,11 @@
           <w:noProof/>
           <w:position w:val="-14"/>
         </w:rPr>
-        <w:object w:dxaOrig="1480" w:dyaOrig="440" w14:anchorId="1B4EBDCC">
+        <w:object w:dxaOrig="1480" w:dyaOrig="440" w14:anchorId="2D8BD4FD">
           <v:shape id="_x0000_i1074" type="#_x0000_t75" alt="" style="width:73.5pt;height:22pt;mso-width-percent:0;mso-height-percent:0;mso-width-percent:0;mso-height-percent:0" o:ole="">
             <v:imagedata r:id="rId153" o:title=""/>
           </v:shape>
-          <o:OLEObject Type="Embed" ProgID="Equation.DSMT4" ShapeID="_x0000_i1074" DrawAspect="Content" ObjectID="_1725903647" r:id="rId154"/>
+          <o:OLEObject Type="Embed" ProgID="Equation.DSMT4" ShapeID="_x0000_i1074" DrawAspect="Content" ObjectID="_1725913039" r:id="rId154"/>
         </w:object>
       </w:r>
       <w:r>
@@ -13479,6 +13116,315 @@
           <w:lang w:val="x-none"/>
         </w:rPr>
         <w:t>Moreover, the state and input matrices are presented as</w:t>
+      </w:r>
+    </w:p>
+    <w:tbl>
+      <w:tblPr>
+        <w:tblW w:w="0" w:type="auto"/>
+        <w:tblLook w:val="04A0" w:firstRow="1" w:lastRow="0" w:firstColumn="1" w:lastColumn="0" w:noHBand="0" w:noVBand="1"/>
+      </w:tblPr>
+      <w:tblGrid>
+        <w:gridCol w:w="8180"/>
+        <w:gridCol w:w="846"/>
+      </w:tblGrid>
+      <w:tr>
+        <w:tc>
+          <w:tcPr>
+            <w:tcW w:w="8180" w:type="dxa"/>
+            <w:shd w:val="clear" w:color="auto" w:fill="auto"/>
+            <w:vAlign w:val="center"/>
+          </w:tcPr>
+          <w:p>
+            <w:pPr>
+              <w:ind w:firstLine="0"/>
+              <w:jc w:val="center"/>
+            </w:pPr>
+            <w:r>
+              <w:rPr>
+                <w:noProof/>
+                <w:position w:val="-30"/>
+              </w:rPr>
+              <w:object w:dxaOrig="2820" w:dyaOrig="720" w14:anchorId="535B02BB">
+                <v:shape id="_x0000_i1073" type="#_x0000_t75" alt="" style="width:140.95pt;height:36.4pt;mso-width-percent:0;mso-height-percent:0;mso-width-percent:0;mso-height-percent:0" o:ole="">
+                  <v:imagedata r:id="rId155" o:title=""/>
+                </v:shape>
+                <o:OLEObject Type="Embed" ProgID="Equation.DSMT4" ShapeID="_x0000_i1073" DrawAspect="Content" ObjectID="_1725913040" r:id="rId156"/>
+              </w:object>
+            </w:r>
+          </w:p>
+        </w:tc>
+        <w:tc>
+          <w:tcPr>
+            <w:tcW w:w="846" w:type="dxa"/>
+            <w:shd w:val="clear" w:color="auto" w:fill="auto"/>
+            <w:vAlign w:val="center"/>
+          </w:tcPr>
+          <w:p>
+            <w:pPr>
+              <w:pStyle w:val="Caption"/>
+              <w:keepNext/>
+              <w:rPr>
+                <w:b w:val="0"/>
+                <w:bCs w:val="0"/>
+                <w:color w:val="auto"/>
+                <w:sz w:val="24"/>
+                <w:szCs w:val="20"/>
+              </w:rPr>
+            </w:pPr>
+            <w:r>
+              <w:rPr>
+                <w:b w:val="0"/>
+                <w:bCs w:val="0"/>
+                <w:color w:val="auto"/>
+                <w:sz w:val="24"/>
+                <w:szCs w:val="20"/>
+              </w:rPr>
+              <w:t>(</w:t>
+            </w:r>
+            <w:r>
+              <w:rPr>
+                <w:b w:val="0"/>
+                <w:bCs w:val="0"/>
+                <w:color w:val="auto"/>
+                <w:sz w:val="24"/>
+                <w:szCs w:val="20"/>
+              </w:rPr>
+              <w:fldChar w:fldCharType="begin"/>
+            </w:r>
+            <w:r>
+              <w:rPr>
+                <w:b w:val="0"/>
+                <w:bCs w:val="0"/>
+                <w:color w:val="auto"/>
+                <w:sz w:val="24"/>
+                <w:szCs w:val="20"/>
+              </w:rPr>
+              <w:instrText xml:space="preserve"> SEQ Equation \* ARABIC </w:instrText>
+            </w:r>
+            <w:r>
+              <w:rPr>
+                <w:b w:val="0"/>
+                <w:bCs w:val="0"/>
+                <w:color w:val="auto"/>
+                <w:sz w:val="24"/>
+                <w:szCs w:val="20"/>
+              </w:rPr>
+              <w:fldChar w:fldCharType="separate"/>
+            </w:r>
+            <w:r>
+              <w:rPr>
+                <w:b w:val="0"/>
+                <w:bCs w:val="0"/>
+                <w:noProof/>
+                <w:color w:val="auto"/>
+                <w:sz w:val="24"/>
+                <w:szCs w:val="20"/>
+              </w:rPr>
+              <w:t>25</w:t>
+            </w:r>
+            <w:r>
+              <w:rPr>
+                <w:b w:val="0"/>
+                <w:bCs w:val="0"/>
+                <w:color w:val="auto"/>
+                <w:sz w:val="24"/>
+                <w:szCs w:val="20"/>
+              </w:rPr>
+              <w:fldChar w:fldCharType="end"/>
+            </w:r>
+            <w:r>
+              <w:rPr>
+                <w:b w:val="0"/>
+                <w:bCs w:val="0"/>
+                <w:color w:val="auto"/>
+                <w:sz w:val="24"/>
+                <w:szCs w:val="20"/>
+              </w:rPr>
+              <w:t>)</w:t>
+            </w:r>
+          </w:p>
+        </w:tc>
+      </w:tr>
+      <w:tr>
+        <w:tc>
+          <w:tcPr>
+            <w:tcW w:w="8180" w:type="dxa"/>
+            <w:shd w:val="clear" w:color="auto" w:fill="auto"/>
+            <w:vAlign w:val="center"/>
+          </w:tcPr>
+          <w:p>
+            <w:pPr>
+              <w:ind w:firstLine="0"/>
+              <w:jc w:val="center"/>
+            </w:pPr>
+            <w:r>
+              <w:rPr>
+                <w:noProof/>
+              </w:rPr>
+              <w:object w:dxaOrig="3800" w:dyaOrig="1120" w14:anchorId="4169DE91">
+                <v:shape id="_x0000_i1072" type="#_x0000_t75" alt="" style="width:189.45pt;height:55.35pt;mso-width-percent:0;mso-height-percent:0;mso-width-percent:0;mso-height-percent:0" o:ole="">
+                  <v:imagedata r:id="rId157" o:title=""/>
+                </v:shape>
+                <o:OLEObject Type="Embed" ProgID="Equation.DSMT4" ShapeID="_x0000_i1072" DrawAspect="Content" ObjectID="_1725913041" r:id="rId158"/>
+              </w:object>
+            </w:r>
+          </w:p>
+        </w:tc>
+        <w:tc>
+          <w:tcPr>
+            <w:tcW w:w="846" w:type="dxa"/>
+            <w:shd w:val="clear" w:color="auto" w:fill="auto"/>
+            <w:vAlign w:val="center"/>
+          </w:tcPr>
+          <w:p>
+            <w:pPr>
+              <w:pStyle w:val="Caption"/>
+              <w:keepNext/>
+              <w:rPr>
+                <w:b w:val="0"/>
+                <w:bCs w:val="0"/>
+                <w:color w:val="auto"/>
+                <w:sz w:val="24"/>
+                <w:szCs w:val="20"/>
+              </w:rPr>
+            </w:pPr>
+            <w:bookmarkStart w:id="16" w:name="_Ref115185343"/>
+            <w:r>
+              <w:rPr>
+                <w:b w:val="0"/>
+                <w:bCs w:val="0"/>
+                <w:color w:val="auto"/>
+                <w:sz w:val="24"/>
+                <w:szCs w:val="20"/>
+              </w:rPr>
+              <w:t>(</w:t>
+            </w:r>
+            <w:r>
+              <w:rPr>
+                <w:b w:val="0"/>
+                <w:bCs w:val="0"/>
+                <w:color w:val="auto"/>
+                <w:sz w:val="24"/>
+                <w:szCs w:val="20"/>
+              </w:rPr>
+              <w:fldChar w:fldCharType="begin"/>
+            </w:r>
+            <w:r>
+              <w:rPr>
+                <w:b w:val="0"/>
+                <w:bCs w:val="0"/>
+                <w:color w:val="auto"/>
+                <w:sz w:val="24"/>
+                <w:szCs w:val="20"/>
+              </w:rPr>
+              <w:instrText xml:space="preserve"> SEQ Equation \* ARABIC </w:instrText>
+            </w:r>
+            <w:r>
+              <w:rPr>
+                <w:b w:val="0"/>
+                <w:bCs w:val="0"/>
+                <w:color w:val="auto"/>
+                <w:sz w:val="24"/>
+                <w:szCs w:val="20"/>
+              </w:rPr>
+              <w:fldChar w:fldCharType="separate"/>
+            </w:r>
+            <w:r>
+              <w:rPr>
+                <w:b w:val="0"/>
+                <w:bCs w:val="0"/>
+                <w:noProof/>
+                <w:color w:val="auto"/>
+                <w:sz w:val="24"/>
+                <w:szCs w:val="20"/>
+              </w:rPr>
+              <w:t>26</w:t>
+            </w:r>
+            <w:r>
+              <w:rPr>
+                <w:b w:val="0"/>
+                <w:bCs w:val="0"/>
+                <w:color w:val="auto"/>
+                <w:sz w:val="24"/>
+                <w:szCs w:val="20"/>
+              </w:rPr>
+              <w:fldChar w:fldCharType="end"/>
+            </w:r>
+            <w:r>
+              <w:rPr>
+                <w:b w:val="0"/>
+                <w:bCs w:val="0"/>
+                <w:color w:val="auto"/>
+                <w:sz w:val="24"/>
+                <w:szCs w:val="20"/>
+              </w:rPr>
+              <w:t>)</w:t>
+            </w:r>
+            <w:bookmarkEnd w:id="16"/>
+          </w:p>
+        </w:tc>
+      </w:tr>
+    </w:tbl>
+    <w:p>
+      <w:pPr>
+        <w:pStyle w:val="heading2"/>
+      </w:pPr>
+      <w:bookmarkStart w:id="17" w:name="_Ref115182000"/>
+      <w:r>
+        <w:t>System Identification</w:t>
+      </w:r>
+    </w:p>
+    <w:p>
+      <w:pPr>
+        <w:rPr>
+          <w:lang w:val="x-none"/>
+        </w:rPr>
+      </w:pPr>
+      <w:r>
+        <w:rPr>
+          <w:lang w:val="x-none"/>
+        </w:rPr>
+        <w:t>Here, the system identification was made using the simulation of the roll, pitch, and yaw states and sensor data output from the quadrotor setup. For this purpose, the same input is given to the simulated model and setup. In the case of system identification, the cost function was defined as the sum square error between simulations and quadrotor setup measurements. Then, the Nonlinear Least Squares (NLS)  optimization technique minimizes the cost function. For each attitude channel, the parameters were altered with the engine off, and then the parameters related to the engine were modified. To increase the accuracy of system identification, at first, the parameters of each channel were estimated separately, and then the coupled parameters of the attitude channels were modified. In the parameter modification process, after each parameter modification step mentioned above, the estimated parameters of the previous step are assumed to be fixed, and other parameters are modified. To identification of each stage, several experiments with different scenarios have been performed.</w:t>
+      </w:r>
+    </w:p>
+    <w:p>
+      <w:pPr>
+        <w:pStyle w:val="heading1"/>
+      </w:pPr>
+      <w:r>
+        <w:t>Formulation of the Controller Design</w:t>
+      </w:r>
+      <w:bookmarkEnd w:id="17"/>
+    </w:p>
+    <w:p>
+      <w:pPr>
+        <w:ind w:firstLine="0"/>
+      </w:pPr>
+      <w:r>
+        <w:t>In the LQIR-DG controller structure, an integral action is added to the LQR-DG controller to cancel the steady-state errors for reference tracking. For this purpose, first, the augmented state space of the linear quadrotor model is defined to utilize in the controller architecture. Then, the LQR-DG controller design procedure is presented to produce the best control commands for the experimental setup of the quadrotor.</w:t>
+      </w:r>
+    </w:p>
+    <w:p>
+      <w:pPr>
+        <w:pStyle w:val="heading2"/>
+      </w:pPr>
+      <w:r>
+        <w:lastRenderedPageBreak/>
+        <w:t>Augmented State Space Formulation</w:t>
+      </w:r>
+    </w:p>
+    <w:p>
+      <w:pPr>
+        <w:ind w:firstLine="0"/>
+        <w:rPr>
+          <w:lang w:val="x-none"/>
+        </w:rPr>
+      </w:pPr>
+      <w:r>
+        <w:rPr>
+          <w:lang w:val="x-none"/>
+        </w:rPr>
+        <w:t>To add the integral action to the controller structure, the augmented states are defined as follows:</w:t>
       </w:r>
     </w:p>
     <w:tbl>
@@ -13505,13 +13451,13 @@
             <w:r>
               <w:rPr>
                 <w:noProof/>
-                <w:position w:val="-30"/>
-              </w:rPr>
-              <w:object w:dxaOrig="2820" w:dyaOrig="720" w14:anchorId="1695787A">
-                <v:shape id="_x0000_i1073" type="#_x0000_t75" alt="" style="width:140.95pt;height:36.4pt;mso-width-percent:0;mso-height-percent:0;mso-width-percent:0;mso-height-percent:0" o:ole="">
-                  <v:imagedata r:id="rId155" o:title=""/>
+                <w:position w:val="-20"/>
+              </w:rPr>
+              <w:object w:dxaOrig="1660" w:dyaOrig="560" w14:anchorId="73FE9EC8">
+                <v:shape id="_x0000_i1071" type="#_x0000_t75" alt="" style="width:82.6pt;height:28.05pt;mso-width-percent:0;mso-height-percent:0;mso-width-percent:0;mso-height-percent:0" o:ole="">
+                  <v:imagedata r:id="rId159" o:title=""/>
                 </v:shape>
-                <o:OLEObject Type="Embed" ProgID="Equation.DSMT4" ShapeID="_x0000_i1073" DrawAspect="Content" ObjectID="_1725903648" r:id="rId156"/>
+                <o:OLEObject Type="Embed" ProgID="Equation.DSMT4" ShapeID="_x0000_i1071" DrawAspect="Content" ObjectID="_1725913042" r:id="rId160"/>
               </w:object>
             </w:r>
           </w:p>
@@ -13583,7 +13529,7 @@
                 <w:sz w:val="24"/>
                 <w:szCs w:val="20"/>
               </w:rPr>
-              <w:t>25</w:t>
+              <w:t>27</w:t>
             </w:r>
             <w:r>
               <w:rPr>
@@ -13605,158 +13551,45 @@
               </w:rPr>
               <w:t>)</w:t>
             </w:r>
-          </w:p>
-        </w:tc>
-      </w:tr>
-      <w:tr>
-        <w:tc>
-          <w:tcPr>
-            <w:tcW w:w="8258" w:type="dxa"/>
-            <w:shd w:val="clear" w:color="auto" w:fill="auto"/>
-            <w:vAlign w:val="center"/>
-          </w:tcPr>
-          <w:p>
-            <w:pPr>
-              <w:ind w:firstLine="0"/>
-              <w:jc w:val="center"/>
-            </w:pPr>
-            <w:r>
-              <w:rPr>
-                <w:noProof/>
-              </w:rPr>
-              <w:object w:dxaOrig="3800" w:dyaOrig="1120" w14:anchorId="5B3DC7DD">
-                <v:shape id="_x0000_i1072" type="#_x0000_t75" alt="" style="width:189.45pt;height:55.35pt;mso-width-percent:0;mso-height-percent:0;mso-width-percent:0;mso-height-percent:0" o:ole="">
-                  <v:imagedata r:id="rId157" o:title=""/>
-                </v:shape>
-                <o:OLEObject Type="Embed" ProgID="Equation.DSMT4" ShapeID="_x0000_i1072" DrawAspect="Content" ObjectID="_1725903649" r:id="rId158"/>
-              </w:object>
-            </w:r>
-          </w:p>
-        </w:tc>
-        <w:tc>
-          <w:tcPr>
-            <w:tcW w:w="768" w:type="dxa"/>
-            <w:shd w:val="clear" w:color="auto" w:fill="auto"/>
-            <w:vAlign w:val="center"/>
-          </w:tcPr>
-          <w:p>
-            <w:pPr>
-              <w:pStyle w:val="Caption"/>
-              <w:keepNext/>
-              <w:rPr>
-                <w:b w:val="0"/>
-                <w:bCs w:val="0"/>
-                <w:color w:val="auto"/>
-                <w:sz w:val="24"/>
-                <w:szCs w:val="20"/>
-              </w:rPr>
-            </w:pPr>
-            <w:bookmarkStart w:id="95" w:name="_Ref115185343"/>
-            <w:r>
-              <w:rPr>
-                <w:b w:val="0"/>
-                <w:bCs w:val="0"/>
-                <w:color w:val="auto"/>
-                <w:sz w:val="24"/>
-                <w:szCs w:val="20"/>
-              </w:rPr>
-              <w:t>(</w:t>
-            </w:r>
-            <w:r>
-              <w:rPr>
-                <w:b w:val="0"/>
-                <w:bCs w:val="0"/>
-                <w:color w:val="auto"/>
-                <w:sz w:val="24"/>
-                <w:szCs w:val="20"/>
-              </w:rPr>
-              <w:fldChar w:fldCharType="begin"/>
-            </w:r>
-            <w:r>
-              <w:rPr>
-                <w:b w:val="0"/>
-                <w:bCs w:val="0"/>
-                <w:color w:val="auto"/>
-                <w:sz w:val="24"/>
-                <w:szCs w:val="20"/>
-              </w:rPr>
-              <w:instrText xml:space="preserve"> SEQ Equation \* ARABIC </w:instrText>
-            </w:r>
-            <w:r>
-              <w:rPr>
-                <w:b w:val="0"/>
-                <w:bCs w:val="0"/>
-                <w:color w:val="auto"/>
-                <w:sz w:val="24"/>
-                <w:szCs w:val="20"/>
-              </w:rPr>
-              <w:fldChar w:fldCharType="separate"/>
-            </w:r>
-            <w:r>
-              <w:rPr>
-                <w:b w:val="0"/>
-                <w:bCs w:val="0"/>
-                <w:noProof/>
-                <w:color w:val="auto"/>
-                <w:sz w:val="24"/>
-                <w:szCs w:val="20"/>
-              </w:rPr>
-              <w:t>26</w:t>
-            </w:r>
-            <w:r>
-              <w:rPr>
-                <w:b w:val="0"/>
-                <w:bCs w:val="0"/>
-                <w:color w:val="auto"/>
-                <w:sz w:val="24"/>
-                <w:szCs w:val="20"/>
-              </w:rPr>
-              <w:fldChar w:fldCharType="end"/>
-            </w:r>
-            <w:r>
-              <w:rPr>
-                <w:b w:val="0"/>
-                <w:bCs w:val="0"/>
-                <w:color w:val="auto"/>
-                <w:sz w:val="24"/>
-                <w:szCs w:val="20"/>
-              </w:rPr>
-              <w:t>)</w:t>
-            </w:r>
-            <w:bookmarkEnd w:id="95"/>
           </w:p>
         </w:tc>
       </w:tr>
     </w:tbl>
     <w:p>
       <w:pPr>
-        <w:pStyle w:val="heading1"/>
-      </w:pPr>
-      <w:bookmarkStart w:id="96" w:name="_Ref115182000"/>
-      <w:r>
-        <w:t>Formulation of the Controller Design</w:t>
-      </w:r>
-      <w:bookmarkEnd w:id="96"/>
+        <w:ind w:firstLine="0"/>
+        <w:rPr>
+          <w:lang w:val="x-none"/>
+        </w:rPr>
+      </w:pPr>
+      <w:r>
+        <w:rPr>
+          <w:lang w:val="x-none"/>
+        </w:rPr>
+        <w:t xml:space="preserve">where </w:t>
+      </w:r>
+      <w:r>
+        <w:rPr>
+          <w:noProof/>
+          <w:position w:val="-4"/>
+        </w:rPr>
+        <w:object w:dxaOrig="180" w:dyaOrig="260" w14:anchorId="2BF13DD6">
+          <v:shape id="_x0000_i1070" type="#_x0000_t75" alt="" style="width:9.1pt;height:12.9pt;mso-width-percent:0;mso-height-percent:0;mso-width-percent:0;mso-height-percent:0" o:ole="">
+            <v:imagedata r:id="rId161" o:title=""/>
+          </v:shape>
+          <o:OLEObject Type="Embed" ProgID="Equation.DSMT4" ShapeID="_x0000_i1070" DrawAspect="Content" ObjectID="_1725913043" r:id="rId162"/>
+        </w:object>
+      </w:r>
+      <w:r>
+        <w:rPr>
+          <w:lang w:val="x-none"/>
+        </w:rPr>
+        <w:t xml:space="preserve"> = roll, pitch, and yaw.</w:t>
+      </w:r>
     </w:p>
     <w:p>
       <w:pPr>
         <w:ind w:firstLine="0"/>
-      </w:pPr>
-      <w:r>
-        <w:t>In the LQIR-DG controller structure, an integral action is added to the LQR-DG controller to cancel the steady-state errors for reference tracking. For this purpose, first, the augmented state space of the linear quadrotor model is defined to utilize in the controller architecture. Then, the LQR-DG controller design procedure is presented to produce the best control commands for the experimental setup of the quadrotor.</w:t>
-      </w:r>
-    </w:p>
-    <w:p>
-      <w:pPr>
-        <w:pStyle w:val="heading2"/>
-      </w:pPr>
-      <w:r>
-        <w:t>Augmented State Space Formulation</w:t>
-      </w:r>
-    </w:p>
-    <w:p>
-      <w:pPr>
-        <w:ind w:firstLine="0"/>
         <w:rPr>
           <w:lang w:val="x-none"/>
         </w:rPr>
@@ -13765,7 +13598,56 @@
         <w:rPr>
           <w:lang w:val="x-none"/>
         </w:rPr>
-        <w:t>To add the integral action to the controller structure, the augmented states are defined as follows:</w:t>
+        <w:t>Then, the quadrotor dynamics model, denoted by Eq.</w:t>
+      </w:r>
+      <w:r>
+        <w:rPr>
+          <w:lang w:val="x-none"/>
+        </w:rPr>
+        <w:fldChar w:fldCharType="begin"/>
+      </w:r>
+      <w:r>
+        <w:rPr>
+          <w:lang w:val="x-none"/>
+        </w:rPr>
+        <w:instrText xml:space="preserve"> REF _Ref115185500 \h </w:instrText>
+      </w:r>
+      <w:r>
+        <w:rPr>
+          <w:lang w:val="x-none"/>
+        </w:rPr>
+      </w:r>
+      <w:r>
+        <w:rPr>
+          <w:lang w:val="x-none"/>
+        </w:rPr>
+        <w:fldChar w:fldCharType="separate"/>
+      </w:r>
+      <w:r>
+        <w:t>(</w:t>
+      </w:r>
+      <w:r>
+        <w:rPr>
+          <w:b/>
+          <w:bCs/>
+          <w:noProof/>
+        </w:rPr>
+        <w:t>22</w:t>
+      </w:r>
+      <w:r>
+        <w:t>)</w:t>
+      </w:r>
+      <w:r>
+        <w:rPr>
+          <w:lang w:val="x-none"/>
+        </w:rPr>
+        <w:fldChar w:fldCharType="end"/>
+      </w:r>
+      <w:r>
+        <w:rPr>
+          <w:lang w:val="x-none"/>
+        </w:rPr>
+        <w:t>, is denoted in the augmented state-space model as</w:t>
       </w:r>
     </w:p>
     <w:tbl>
@@ -13792,13 +13674,13 @@
             <w:r>
               <w:rPr>
                 <w:noProof/>
-                <w:position w:val="-20"/>
-              </w:rPr>
-              <w:object w:dxaOrig="1660" w:dyaOrig="560" w14:anchorId="3775C9CE">
-                <v:shape id="_x0000_i1071" type="#_x0000_t75" alt="" style="width:82.6pt;height:28.05pt;mso-width-percent:0;mso-height-percent:0;mso-width-percent:0;mso-height-percent:0" o:ole="">
-                  <v:imagedata r:id="rId159" o:title=""/>
+                <w:position w:val="-14"/>
+              </w:rPr>
+              <w:object w:dxaOrig="3340" w:dyaOrig="520" w14:anchorId="4039DDDE">
+                <v:shape id="_x0000_i1069" type="#_x0000_t75" alt="" style="width:166.75pt;height:26.55pt;mso-width-percent:0;mso-height-percent:0;mso-width-percent:0;mso-height-percent:0" o:ole="">
+                  <v:imagedata r:id="rId163" o:title=""/>
                 </v:shape>
-                <o:OLEObject Type="Embed" ProgID="Equation.DSMT4" ShapeID="_x0000_i1071" DrawAspect="Content" ObjectID="_1725903650" r:id="rId160"/>
+                <o:OLEObject Type="Embed" ProgID="Equation.DSMT4" ShapeID="_x0000_i1069" DrawAspect="Content" ObjectID="_1725913044" r:id="rId164"/>
               </w:object>
             </w:r>
           </w:p>
@@ -13870,7 +13752,7 @@
                 <w:sz w:val="24"/>
                 <w:szCs w:val="20"/>
               </w:rPr>
-              <w:t>27</w:t>
+              <w:t>28</w:t>
             </w:r>
             <w:r>
               <w:rPr>
@@ -13907,88 +13789,43 @@
         <w:rPr>
           <w:lang w:val="x-none"/>
         </w:rPr>
-        <w:t xml:space="preserve">where </w:t>
+        <w:t xml:space="preserve">where matrices </w:t>
       </w:r>
       <w:r>
         <w:rPr>
           <w:noProof/>
-          <w:position w:val="-4"/>
-        </w:rPr>
-        <w:object w:dxaOrig="180" w:dyaOrig="260" w14:anchorId="20CD90DA">
-          <v:shape id="_x0000_i1070" type="#_x0000_t75" alt="" style="width:9.1pt;height:12.9pt;mso-width-percent:0;mso-height-percent:0;mso-width-percent:0;mso-height-percent:0" o:ole="">
-            <v:imagedata r:id="rId161" o:title=""/>
+          <w:position w:val="-12"/>
+        </w:rPr>
+        <w:object w:dxaOrig="340" w:dyaOrig="360" w14:anchorId="645F04E8">
+          <v:shape id="_x0000_i1068" type="#_x0000_t75" alt="" style="width:17.45pt;height:18.2pt;mso-width-percent:0;mso-height-percent:0;mso-width-percent:0;mso-height-percent:0" o:ole="">
+            <v:imagedata r:id="rId165" o:title=""/>
           </v:shape>
-          <o:OLEObject Type="Embed" ProgID="Equation.DSMT4" ShapeID="_x0000_i1070" DrawAspect="Content" ObjectID="_1725903651" r:id="rId162"/>
+          <o:OLEObject Type="Embed" ProgID="Equation.DSMT4" ShapeID="_x0000_i1068" DrawAspect="Content" ObjectID="_1725913045" r:id="rId166"/>
         </w:object>
       </w:r>
       <w:r>
         <w:rPr>
           <w:lang w:val="x-none"/>
         </w:rPr>
-        <w:t xml:space="preserve"> = roll, pitch, and yaw.</w:t>
-      </w:r>
-    </w:p>
-    <w:p>
-      <w:pPr>
-        <w:ind w:firstLine="0"/>
+        <w:t xml:space="preserve"> and </w:t>
+      </w:r>
+      <w:r>
+        <w:rPr>
+          <w:noProof/>
+          <w:position w:val="-12"/>
+        </w:rPr>
+        <w:object w:dxaOrig="300" w:dyaOrig="360" w14:anchorId="1AAFA3EF">
+          <v:shape id="_x0000_i1067" type="#_x0000_t75" alt="" style="width:14.4pt;height:18.2pt;mso-width-percent:0;mso-height-percent:0;mso-width-percent:0;mso-height-percent:0" o:ole="">
+            <v:imagedata r:id="rId167" o:title=""/>
+          </v:shape>
+          <o:OLEObject Type="Embed" ProgID="Equation.DSMT4" ShapeID="_x0000_i1067" DrawAspect="Content" ObjectID="_1725913046" r:id="rId168"/>
+        </w:object>
+      </w:r>
+      <w:r>
         <w:rPr>
           <w:lang w:val="x-none"/>
         </w:rPr>
-      </w:pPr>
-      <w:r>
-        <w:rPr>
-          <w:lang w:val="x-none"/>
-        </w:rPr>
-        <w:t>Then, the quadrotor dynamics model, denoted by Eq.</w:t>
-      </w:r>
-      <w:r>
-        <w:rPr>
-          <w:lang w:val="x-none"/>
-        </w:rPr>
-        <w:fldChar w:fldCharType="begin"/>
-      </w:r>
-      <w:r>
-        <w:rPr>
-          <w:lang w:val="x-none"/>
-        </w:rPr>
-        <w:instrText xml:space="preserve"> REF _Ref115185500 \h </w:instrText>
-      </w:r>
-      <w:r>
-        <w:rPr>
-          <w:lang w:val="x-none"/>
-        </w:rPr>
-      </w:r>
-      <w:r>
-        <w:rPr>
-          <w:lang w:val="x-none"/>
-        </w:rPr>
-        <w:fldChar w:fldCharType="separate"/>
-      </w:r>
-      <w:r>
-        <w:t>(</w:t>
-      </w:r>
-      <w:r>
-        <w:rPr>
-          <w:b/>
-          <w:bCs/>
-          <w:noProof/>
-        </w:rPr>
-        <w:t>22</w:t>
-      </w:r>
-      <w:r>
-        <w:t>)</w:t>
-      </w:r>
-      <w:r>
-        <w:rPr>
-          <w:lang w:val="x-none"/>
-        </w:rPr>
-        <w:fldChar w:fldCharType="end"/>
-      </w:r>
-      <w:r>
-        <w:rPr>
-          <w:lang w:val="x-none"/>
-        </w:rPr>
-        <w:t>, is denoted in the augmented state-space model as</w:t>
+        <w:t xml:space="preserve"> are defined as follows:</w:t>
       </w:r>
     </w:p>
     <w:tbl>
@@ -14015,191 +13852,13 @@
             <w:r>
               <w:rPr>
                 <w:noProof/>
-                <w:position w:val="-14"/>
-              </w:rPr>
-              <w:object w:dxaOrig="3340" w:dyaOrig="520" w14:anchorId="758879A6">
-                <v:shape id="_x0000_i1069" type="#_x0000_t75" alt="" style="width:166.75pt;height:26.55pt;mso-width-percent:0;mso-height-percent:0;mso-width-percent:0;mso-height-percent:0" o:ole="">
-                  <v:imagedata r:id="rId163" o:title=""/>
-                </v:shape>
-                <o:OLEObject Type="Embed" ProgID="Equation.DSMT4" ShapeID="_x0000_i1069" DrawAspect="Content" ObjectID="_1725903652" r:id="rId164"/>
-              </w:object>
-            </w:r>
-          </w:p>
-        </w:tc>
-        <w:tc>
-          <w:tcPr>
-            <w:tcW w:w="768" w:type="dxa"/>
-            <w:shd w:val="clear" w:color="auto" w:fill="auto"/>
-            <w:vAlign w:val="center"/>
-          </w:tcPr>
-          <w:p>
-            <w:pPr>
-              <w:pStyle w:val="Caption"/>
-              <w:keepNext/>
-              <w:rPr>
-                <w:b w:val="0"/>
-                <w:bCs w:val="0"/>
-                <w:color w:val="auto"/>
-                <w:sz w:val="24"/>
-                <w:szCs w:val="20"/>
-              </w:rPr>
-            </w:pPr>
-            <w:r>
-              <w:rPr>
-                <w:b w:val="0"/>
-                <w:bCs w:val="0"/>
-                <w:color w:val="auto"/>
-                <w:sz w:val="24"/>
-                <w:szCs w:val="20"/>
-              </w:rPr>
-              <w:t>(</w:t>
-            </w:r>
-            <w:r>
-              <w:rPr>
-                <w:b w:val="0"/>
-                <w:bCs w:val="0"/>
-                <w:color w:val="auto"/>
-                <w:sz w:val="24"/>
-                <w:szCs w:val="20"/>
-              </w:rPr>
-              <w:fldChar w:fldCharType="begin"/>
-            </w:r>
-            <w:r>
-              <w:rPr>
-                <w:b w:val="0"/>
-                <w:bCs w:val="0"/>
-                <w:color w:val="auto"/>
-                <w:sz w:val="24"/>
-                <w:szCs w:val="20"/>
-              </w:rPr>
-              <w:instrText xml:space="preserve"> SEQ Equation \* ARABIC </w:instrText>
-            </w:r>
-            <w:r>
-              <w:rPr>
-                <w:b w:val="0"/>
-                <w:bCs w:val="0"/>
-                <w:color w:val="auto"/>
-                <w:sz w:val="24"/>
-                <w:szCs w:val="20"/>
-              </w:rPr>
-              <w:fldChar w:fldCharType="separate"/>
-            </w:r>
-            <w:r>
-              <w:rPr>
-                <w:b w:val="0"/>
-                <w:bCs w:val="0"/>
-                <w:noProof/>
-                <w:color w:val="auto"/>
-                <w:sz w:val="24"/>
-                <w:szCs w:val="20"/>
-              </w:rPr>
-              <w:t>28</w:t>
-            </w:r>
-            <w:r>
-              <w:rPr>
-                <w:b w:val="0"/>
-                <w:bCs w:val="0"/>
-                <w:color w:val="auto"/>
-                <w:sz w:val="24"/>
-                <w:szCs w:val="20"/>
-              </w:rPr>
-              <w:fldChar w:fldCharType="end"/>
-            </w:r>
-            <w:r>
-              <w:rPr>
-                <w:b w:val="0"/>
-                <w:bCs w:val="0"/>
-                <w:color w:val="auto"/>
-                <w:sz w:val="24"/>
-                <w:szCs w:val="20"/>
-              </w:rPr>
-              <w:t>)</w:t>
-            </w:r>
-          </w:p>
-        </w:tc>
-      </w:tr>
-    </w:tbl>
-    <w:p>
-      <w:pPr>
-        <w:ind w:firstLine="0"/>
-        <w:rPr>
-          <w:lang w:val="x-none"/>
-        </w:rPr>
-      </w:pPr>
-      <w:r>
-        <w:rPr>
-          <w:lang w:val="x-none"/>
-        </w:rPr>
-        <w:t xml:space="preserve">where matrices </w:t>
-      </w:r>
-      <w:r>
-        <w:rPr>
-          <w:noProof/>
-          <w:position w:val="-12"/>
-        </w:rPr>
-        <w:object w:dxaOrig="340" w:dyaOrig="360" w14:anchorId="32EB9F00">
-          <v:shape id="_x0000_i1068" type="#_x0000_t75" alt="" style="width:17.45pt;height:18.2pt;mso-width-percent:0;mso-height-percent:0;mso-width-percent:0;mso-height-percent:0" o:ole="">
-            <v:imagedata r:id="rId165" o:title=""/>
-          </v:shape>
-          <o:OLEObject Type="Embed" ProgID="Equation.DSMT4" ShapeID="_x0000_i1068" DrawAspect="Content" ObjectID="_1725903653" r:id="rId166"/>
-        </w:object>
-      </w:r>
-      <w:r>
-        <w:rPr>
-          <w:lang w:val="x-none"/>
-        </w:rPr>
-        <w:t xml:space="preserve"> and </w:t>
-      </w:r>
-      <w:r>
-        <w:rPr>
-          <w:noProof/>
-          <w:position w:val="-12"/>
-        </w:rPr>
-        <w:object w:dxaOrig="300" w:dyaOrig="360" w14:anchorId="0FE6F38B">
-          <v:shape id="_x0000_i1067" type="#_x0000_t75" alt="" style="width:14.4pt;height:18.2pt;mso-width-percent:0;mso-height-percent:0;mso-width-percent:0;mso-height-percent:0" o:ole="">
-            <v:imagedata r:id="rId167" o:title=""/>
-          </v:shape>
-          <o:OLEObject Type="Embed" ProgID="Equation.DSMT4" ShapeID="_x0000_i1067" DrawAspect="Content" ObjectID="_1725903654" r:id="rId168"/>
-        </w:object>
-      </w:r>
-      <w:r>
-        <w:rPr>
-          <w:lang w:val="x-none"/>
-        </w:rPr>
-        <w:t xml:space="preserve"> are defined as follows:</w:t>
-      </w:r>
-    </w:p>
-    <w:tbl>
-      <w:tblPr>
-        <w:tblW w:w="0" w:type="auto"/>
-        <w:tblLook w:val="04A0" w:firstRow="1" w:lastRow="0" w:firstColumn="1" w:lastColumn="0" w:noHBand="0" w:noVBand="1"/>
-      </w:tblPr>
-      <w:tblGrid>
-        <w:gridCol w:w="8180"/>
-        <w:gridCol w:w="846"/>
-      </w:tblGrid>
-      <w:tr>
-        <w:tc>
-          <w:tcPr>
-            <w:tcW w:w="8258" w:type="dxa"/>
-            <w:shd w:val="clear" w:color="auto" w:fill="auto"/>
-            <w:vAlign w:val="center"/>
-          </w:tcPr>
-          <w:p>
-            <w:pPr>
-              <w:ind w:firstLine="0"/>
-              <w:jc w:val="center"/>
-            </w:pPr>
-            <w:r>
-              <w:rPr>
-                <w:noProof/>
                 <w:position w:val="-30"/>
               </w:rPr>
-              <w:object w:dxaOrig="1320" w:dyaOrig="720" w14:anchorId="06051DCC">
+              <w:object w:dxaOrig="1320" w:dyaOrig="720" w14:anchorId="2729F05F">
                 <v:shape id="_x0000_i1066" type="#_x0000_t75" alt="" style="width:65.95pt;height:36.4pt;mso-width-percent:0;mso-height-percent:0;mso-width-percent:0;mso-height-percent:0" o:ole="">
                   <v:imagedata r:id="rId169" o:title=""/>
                 </v:shape>
-                <o:OLEObject Type="Embed" ProgID="Equation.DSMT4" ShapeID="_x0000_i1066" DrawAspect="Content" ObjectID="_1725903655" r:id="rId170"/>
+                <o:OLEObject Type="Embed" ProgID="Equation.DSMT4" ShapeID="_x0000_i1066" DrawAspect="Content" ObjectID="_1725913047" r:id="rId170"/>
               </w:object>
             </w:r>
           </w:p>
@@ -14313,11 +13972,11 @@
                 <w:noProof/>
                 <w:position w:val="-30"/>
               </w:rPr>
-              <w:object w:dxaOrig="1520" w:dyaOrig="720" w14:anchorId="14F84C32">
+              <w:object w:dxaOrig="1520" w:dyaOrig="720" w14:anchorId="69E36D27">
                 <v:shape id="_x0000_i1065" type="#_x0000_t75" alt="" style="width:75.8pt;height:36.4pt;mso-width-percent:0;mso-height-percent:0;mso-width-percent:0;mso-height-percent:0" o:ole="">
                   <v:imagedata r:id="rId171" o:title=""/>
                 </v:shape>
-                <o:OLEObject Type="Embed" ProgID="Equation.DSMT4" ShapeID="_x0000_i1065" DrawAspect="Content" ObjectID="_1725903656" r:id="rId172"/>
+                <o:OLEObject Type="Embed" ProgID="Equation.DSMT4" ShapeID="_x0000_i1065" DrawAspect="Content" ObjectID="_1725913048" r:id="rId172"/>
               </w:object>
             </w:r>
           </w:p>
@@ -14433,11 +14092,11 @@
           <w:noProof/>
           <w:position w:val="-4"/>
         </w:rPr>
-        <w:object w:dxaOrig="160" w:dyaOrig="240" w14:anchorId="3050A98A">
+        <w:object w:dxaOrig="160" w:dyaOrig="240" w14:anchorId="6176F7CA">
           <v:shape id="_x0000_i1064" type="#_x0000_t75" alt="" style="width:8.35pt;height:12.15pt;mso-width-percent:0;mso-height-percent:0;mso-width-percent:0;mso-height-percent:0" o:ole="">
             <v:imagedata r:id="rId173" o:title=""/>
           </v:shape>
-          <o:OLEObject Type="Embed" ProgID="Equation.DSMT4" ShapeID="_x0000_i1064" DrawAspect="Content" ObjectID="_1725903657" r:id="rId174"/>
+          <o:OLEObject Type="Embed" ProgID="Equation.DSMT4" ShapeID="_x0000_i1064" DrawAspect="Content" ObjectID="_1725913049" r:id="rId174"/>
         </w:object>
       </w:r>
       <w:r>
@@ -14452,7 +14111,6 @@
         <w:pStyle w:val="heading2"/>
       </w:pPr>
       <w:r>
-        <w:lastRenderedPageBreak/>
         <w:t>LQIR-DG Controller Method</w:t>
       </w:r>
     </w:p>
@@ -14496,11 +14154,11 @@
           <w:noProof/>
           <w:position w:val="-18"/>
         </w:rPr>
-        <w:object w:dxaOrig="8400" w:dyaOrig="520" w14:anchorId="0C5DC6D5">
+        <w:object w:dxaOrig="8400" w:dyaOrig="520" w14:anchorId="7C3237D5">
           <v:shape id="_x0000_i1063" type="#_x0000_t75" alt="" style="width:419.85pt;height:26.55pt;mso-width-percent:0;mso-height-percent:0;mso-width-percent:0;mso-height-percent:0" o:ole="">
             <v:imagedata r:id="rId175" o:title=""/>
           </v:shape>
-          <o:OLEObject Type="Embed" ProgID="Equation.DSMT4" ShapeID="_x0000_i1063" DrawAspect="Content" ObjectID="_1725903658" r:id="rId176"/>
+          <o:OLEObject Type="Embed" ProgID="Equation.DSMT4" ShapeID="_x0000_i1063" DrawAspect="Content" ObjectID="_1725913050" r:id="rId176"/>
         </w:object>
       </w:r>
     </w:p>
@@ -14652,11 +14310,11 @@
           <w:noProof/>
           <w:position w:val="-4"/>
         </w:rPr>
-        <w:object w:dxaOrig="240" w:dyaOrig="260" w14:anchorId="6EE1AC24">
+        <w:object w:dxaOrig="240" w:dyaOrig="260" w14:anchorId="38E90E7F">
           <v:shape id="_x0000_i1062" type="#_x0000_t75" alt="" style="width:12.15pt;height:12.9pt;mso-width-percent:0;mso-height-percent:0;mso-width-percent:0;mso-height-percent:0" o:ole="">
             <v:imagedata r:id="rId177" o:title=""/>
           </v:shape>
-          <o:OLEObject Type="Embed" ProgID="Equation.DSMT4" ShapeID="_x0000_i1062" DrawAspect="Content" ObjectID="_1725903659" r:id="rId178"/>
+          <o:OLEObject Type="Embed" ProgID="Equation.DSMT4" ShapeID="_x0000_i1062" DrawAspect="Content" ObjectID="_1725913051" r:id="rId178"/>
         </w:object>
       </w:r>
       <w:r>
@@ -14670,11 +14328,11 @@
           <w:noProof/>
           <w:position w:val="-12"/>
         </w:rPr>
-        <w:object w:dxaOrig="320" w:dyaOrig="360" w14:anchorId="2C9FD122">
+        <w:object w:dxaOrig="320" w:dyaOrig="360" w14:anchorId="62921F5A">
           <v:shape id="_x0000_i1061" type="#_x0000_t75" alt="" style="width:16.65pt;height:18.2pt;mso-width-percent:0;mso-height-percent:0;mso-width-percent:0;mso-height-percent:0" o:ole="">
             <v:imagedata r:id="rId179" o:title=""/>
           </v:shape>
-          <o:OLEObject Type="Embed" ProgID="Equation.DSMT4" ShapeID="_x0000_i1061" DrawAspect="Content" ObjectID="_1725903660" r:id="rId180"/>
+          <o:OLEObject Type="Embed" ProgID="Equation.DSMT4" ShapeID="_x0000_i1061" DrawAspect="Content" ObjectID="_1725913052" r:id="rId180"/>
         </w:object>
       </w:r>
       <w:r>
@@ -14688,11 +14346,11 @@
           <w:noProof/>
           <w:position w:val="-12"/>
         </w:rPr>
-        <w:object w:dxaOrig="300" w:dyaOrig="360" w14:anchorId="74278633">
+        <w:object w:dxaOrig="300" w:dyaOrig="360" w14:anchorId="4B03757C">
           <v:shape id="_x0000_i1060" type="#_x0000_t75" alt="" style="width:14.4pt;height:18.2pt;mso-width-percent:0;mso-height-percent:0;mso-width-percent:0;mso-height-percent:0" o:ole="">
             <v:imagedata r:id="rId181" o:title=""/>
           </v:shape>
-          <o:OLEObject Type="Embed" ProgID="Equation.DSMT4" ShapeID="_x0000_i1060" DrawAspect="Content" ObjectID="_1725903661" r:id="rId182"/>
+          <o:OLEObject Type="Embed" ProgID="Equation.DSMT4" ShapeID="_x0000_i1060" DrawAspect="Content" ObjectID="_1725913053" r:id="rId182"/>
         </w:object>
       </w:r>
       <w:r>
@@ -14706,11 +14364,11 @@
           <w:noProof/>
           <w:position w:val="-12"/>
         </w:rPr>
-        <w:object w:dxaOrig="240" w:dyaOrig="360" w14:anchorId="3C5CF9C5">
+        <w:object w:dxaOrig="240" w:dyaOrig="360" w14:anchorId="7BDE975F">
           <v:shape id="_x0000_i1059" type="#_x0000_t75" alt="" style="width:12.15pt;height:18.2pt;mso-width-percent:0;mso-height-percent:0;mso-width-percent:0;mso-height-percent:0" o:ole="">
             <v:imagedata r:id="rId183" o:title=""/>
           </v:shape>
-          <o:OLEObject Type="Embed" ProgID="Equation.DSMT4" ShapeID="_x0000_i1059" DrawAspect="Content" ObjectID="_1725903662" r:id="rId184"/>
+          <o:OLEObject Type="Embed" ProgID="Equation.DSMT4" ShapeID="_x0000_i1059" DrawAspect="Content" ObjectID="_1725913054" r:id="rId184"/>
         </w:object>
       </w:r>
       <w:r>
@@ -14793,11 +14451,11 @@
                 <w:noProof/>
                 <w:position w:val="-14"/>
               </w:rPr>
-              <w:object w:dxaOrig="1980" w:dyaOrig="380" w14:anchorId="20DEA12F">
+              <w:object w:dxaOrig="1980" w:dyaOrig="380" w14:anchorId="6DD435A3">
                 <v:shape id="_x0000_i1058" type="#_x0000_t75" alt="" style="width:99.3pt;height:18.95pt;mso-width-percent:0;mso-height-percent:0;mso-width-percent:0;mso-height-percent:0" o:ole="">
                   <v:imagedata r:id="rId185" o:title=""/>
                 </v:shape>
-                <o:OLEObject Type="Embed" ProgID="Equation.DSMT4" ShapeID="_x0000_i1058" DrawAspect="Content" ObjectID="_1725903663" r:id="rId186"/>
+                <o:OLEObject Type="Embed" ProgID="Equation.DSMT4" ShapeID="_x0000_i1058" DrawAspect="Content" ObjectID="_1725913055" r:id="rId186"/>
               </w:object>
             </w:r>
           </w:p>
@@ -14911,11 +14569,11 @@
                 <w:noProof/>
                 <w:position w:val="-14"/>
               </w:rPr>
-              <w:object w:dxaOrig="1860" w:dyaOrig="380" w14:anchorId="62C02BC0">
+              <w:object w:dxaOrig="1860" w:dyaOrig="380" w14:anchorId="10B371A9">
                 <v:shape id="_x0000_i1057" type="#_x0000_t75" alt="" style="width:93.2pt;height:18.95pt;mso-width-percent:0;mso-height-percent:0;mso-width-percent:0;mso-height-percent:0" o:ole="">
                   <v:imagedata r:id="rId187" o:title=""/>
                 </v:shape>
-                <o:OLEObject Type="Embed" ProgID="Equation.DSMT4" ShapeID="_x0000_i1057" DrawAspect="Content" ObjectID="_1725903664" r:id="rId188"/>
+                <o:OLEObject Type="Embed" ProgID="Equation.DSMT4" ShapeID="_x0000_i1057" DrawAspect="Content" ObjectID="_1725913056" r:id="rId188"/>
               </w:object>
             </w:r>
           </w:p>
@@ -15031,11 +14689,11 @@
           <w:noProof/>
           <w:position w:val="-12"/>
         </w:rPr>
-        <w:object w:dxaOrig="300" w:dyaOrig="360" w14:anchorId="66835AA0">
+        <w:object w:dxaOrig="300" w:dyaOrig="360" w14:anchorId="77C446A5">
           <v:shape id="_x0000_i1056" type="#_x0000_t75" alt="" style="width:14.4pt;height:18.2pt;mso-width-percent:0;mso-height-percent:0;mso-width-percent:0;mso-height-percent:0" o:ole="">
             <v:imagedata r:id="rId189" o:title=""/>
           </v:shape>
-          <o:OLEObject Type="Embed" ProgID="Equation.DSMT4" ShapeID="_x0000_i1056" DrawAspect="Content" ObjectID="_1725903665" r:id="rId190"/>
+          <o:OLEObject Type="Embed" ProgID="Equation.DSMT4" ShapeID="_x0000_i1056" DrawAspect="Content" ObjectID="_1725913057" r:id="rId190"/>
         </w:object>
       </w:r>
       <w:r>
@@ -15049,11 +14707,11 @@
           <w:noProof/>
           <w:position w:val="-14"/>
         </w:rPr>
-        <w:object w:dxaOrig="380" w:dyaOrig="380" w14:anchorId="433BE08C">
+        <w:object w:dxaOrig="380" w:dyaOrig="380" w14:anchorId="5B14784E">
           <v:shape id="_x0000_i1055" type="#_x0000_t75" alt="" style="width:18.95pt;height:18.95pt;mso-width-percent:0;mso-height-percent:0;mso-width-percent:0;mso-height-percent:0" o:ole="">
             <v:imagedata r:id="rId191" o:title=""/>
           </v:shape>
-          <o:OLEObject Type="Embed" ProgID="Equation.DSMT4" ShapeID="_x0000_i1055" DrawAspect="Content" ObjectID="_1725903666" r:id="rId192"/>
+          <o:OLEObject Type="Embed" ProgID="Equation.DSMT4" ShapeID="_x0000_i1055" DrawAspect="Content" ObjectID="_1725913058" r:id="rId192"/>
         </w:object>
       </w:r>
       <w:r>
@@ -15089,11 +14747,11 @@
                 <w:noProof/>
                 <w:position w:val="-14"/>
               </w:rPr>
-              <w:object w:dxaOrig="1719" w:dyaOrig="400" w14:anchorId="7A5B1D8D">
+              <w:object w:dxaOrig="1719" w:dyaOrig="400" w14:anchorId="5F6D16E0">
                 <v:shape id="_x0000_i1054" type="#_x0000_t75" alt="" style="width:85.65pt;height:19.7pt;mso-width-percent:0;mso-height-percent:0;mso-width-percent:0;mso-height-percent:0" o:ole="">
                   <v:imagedata r:id="rId193" o:title=""/>
                 </v:shape>
-                <o:OLEObject Type="Embed" ProgID="Equation.DSMT4" ShapeID="_x0000_i1054" DrawAspect="Content" ObjectID="_1725903667" r:id="rId194"/>
+                <o:OLEObject Type="Embed" ProgID="Equation.DSMT4" ShapeID="_x0000_i1054" DrawAspect="Content" ObjectID="_1725913059" r:id="rId194"/>
               </w:object>
             </w:r>
           </w:p>
@@ -15207,11 +14865,11 @@
                 <w:noProof/>
                 <w:position w:val="-18"/>
               </w:rPr>
-              <w:object w:dxaOrig="1939" w:dyaOrig="440" w14:anchorId="31F40146">
+              <w:object w:dxaOrig="1939" w:dyaOrig="440" w14:anchorId="5A02DB42">
                 <v:shape id="_x0000_i1053" type="#_x0000_t75" alt="" style="width:96.25pt;height:22pt;mso-width-percent:0;mso-height-percent:0;mso-width-percent:0;mso-height-percent:0" o:ole="">
                   <v:imagedata r:id="rId195" o:title=""/>
                 </v:shape>
-                <o:OLEObject Type="Embed" ProgID="Equation.DSMT4" ShapeID="_x0000_i1053" DrawAspect="Content" ObjectID="_1725903668" r:id="rId196"/>
+                <o:OLEObject Type="Embed" ProgID="Equation.DSMT4" ShapeID="_x0000_i1053" DrawAspect="Content" ObjectID="_1725913060" r:id="rId196"/>
               </w:object>
             </w:r>
           </w:p>
@@ -15328,11 +14986,11 @@
           <w:noProof/>
           <w:position w:val="-14"/>
         </w:rPr>
-        <w:object w:dxaOrig="600" w:dyaOrig="380" w14:anchorId="6DBB7380">
+        <w:object w:dxaOrig="600" w:dyaOrig="380" w14:anchorId="6011A694">
           <v:shape id="_x0000_i1052" type="#_x0000_t75" alt="" style="width:30.3pt;height:18.95pt;mso-width-percent:0;mso-height-percent:0;mso-width-percent:0;mso-height-percent:0" o:ole="">
             <v:imagedata r:id="rId197" o:title=""/>
           </v:shape>
-          <o:OLEObject Type="Embed" ProgID="Equation.DSMT4" ShapeID="_x0000_i1052" DrawAspect="Content" ObjectID="_1725903669" r:id="rId198"/>
+          <o:OLEObject Type="Embed" ProgID="Equation.DSMT4" ShapeID="_x0000_i1052" DrawAspect="Content" ObjectID="_1725913061" r:id="rId198"/>
         </w:object>
       </w:r>
       <w:r>
@@ -15346,11 +15004,11 @@
           <w:noProof/>
           <w:position w:val="-18"/>
         </w:rPr>
-        <w:object w:dxaOrig="660" w:dyaOrig="420" w14:anchorId="3C16FC65">
+        <w:object w:dxaOrig="660" w:dyaOrig="420" w14:anchorId="1E8CAD4F">
           <v:shape id="_x0000_i1051" type="#_x0000_t75" alt="" style="width:32.6pt;height:21.2pt;mso-width-percent:0;mso-height-percent:0;mso-width-percent:0;mso-height-percent:0" o:ole="">
             <v:imagedata r:id="rId199" o:title=""/>
           </v:shape>
-          <o:OLEObject Type="Embed" ProgID="Equation.DSMT4" ShapeID="_x0000_i1051" DrawAspect="Content" ObjectID="_1725903670" r:id="rId200"/>
+          <o:OLEObject Type="Embed" ProgID="Equation.DSMT4" ShapeID="_x0000_i1051" DrawAspect="Content" ObjectID="_1725913062" r:id="rId200"/>
         </w:object>
       </w:r>
       <w:r>
@@ -15386,11 +15044,11 @@
                 <w:noProof/>
                 <w:position w:val="-18"/>
               </w:rPr>
-              <w:object w:dxaOrig="6960" w:dyaOrig="560" w14:anchorId="63722986">
+              <w:object w:dxaOrig="6960" w:dyaOrig="560" w14:anchorId="7144D326">
                 <v:shape id="_x0000_i1050" type="#_x0000_t75" alt="" style="width:347.85pt;height:28.05pt;mso-width-percent:0;mso-height-percent:0;mso-width-percent:0;mso-height-percent:0" o:ole="">
                   <v:imagedata r:id="rId201" o:title=""/>
                 </v:shape>
-                <o:OLEObject Type="Embed" ProgID="Equation.DSMT4" ShapeID="_x0000_i1050" DrawAspect="Content" ObjectID="_1725903671" r:id="rId202"/>
+                <o:OLEObject Type="Embed" ProgID="Equation.DSMT4" ShapeID="_x0000_i1050" DrawAspect="Content" ObjectID="_1725913063" r:id="rId202"/>
               </w:object>
             </w:r>
           </w:p>
@@ -15504,11 +15162,11 @@
                 <w:noProof/>
                 <w:position w:val="-18"/>
               </w:rPr>
-              <w:object w:dxaOrig="7080" w:dyaOrig="560" w14:anchorId="75F49124">
+              <w:object w:dxaOrig="7080" w:dyaOrig="560" w14:anchorId="7D34D168">
                 <v:shape id="_x0000_i1049" type="#_x0000_t75" alt="" style="width:353.95pt;height:28.05pt;mso-width-percent:0;mso-height-percent:0;mso-width-percent:0;mso-height-percent:0" o:ole="">
                   <v:imagedata r:id="rId203" o:title=""/>
                 </v:shape>
-                <o:OLEObject Type="Embed" ProgID="Equation.DSMT4" ShapeID="_x0000_i1049" DrawAspect="Content" ObjectID="_1725903672" r:id="rId204"/>
+                <o:OLEObject Type="Embed" ProgID="Equation.DSMT4" ShapeID="_x0000_i1049" DrawAspect="Content" ObjectID="_1725913064" r:id="rId204"/>
               </w:object>
             </w:r>
           </w:p>
@@ -15662,11 +15320,11 @@
           <w:noProof/>
           <w:position w:val="-14"/>
         </w:rPr>
-        <w:object w:dxaOrig="1480" w:dyaOrig="400" w14:anchorId="46FFC7F6">
+        <w:object w:dxaOrig="1480" w:dyaOrig="400" w14:anchorId="614A4E7E">
           <v:shape id="_x0000_i1048" type="#_x0000_t75" alt="" style="width:73.5pt;height:19.7pt;mso-width-percent:0;mso-height-percent:0;mso-width-percent:0;mso-height-percent:0" o:ole="">
             <v:imagedata r:id="rId205" o:title=""/>
           </v:shape>
-          <o:OLEObject Type="Embed" ProgID="Equation.DSMT4" ShapeID="_x0000_i1048" DrawAspect="Content" ObjectID="_1725903673" r:id="rId206"/>
+          <o:OLEObject Type="Embed" ProgID="Equation.DSMT4" ShapeID="_x0000_i1048" DrawAspect="Content" ObjectID="_1725913065" r:id="rId206"/>
         </w:object>
       </w:r>
       <w:r>
@@ -15680,11 +15338,11 @@
           <w:noProof/>
           <w:position w:val="-18"/>
         </w:rPr>
-        <w:object w:dxaOrig="1700" w:dyaOrig="440" w14:anchorId="3A2A9F58">
+        <w:object w:dxaOrig="1700" w:dyaOrig="440" w14:anchorId="79671F0E">
           <v:shape id="_x0000_i1047" type="#_x0000_t75" alt="" style="width:84.9pt;height:22pt;mso-width-percent:0;mso-height-percent:0;mso-width-percent:0;mso-height-percent:0" o:ole="">
             <v:imagedata r:id="rId207" o:title=""/>
           </v:shape>
-          <o:OLEObject Type="Embed" ProgID="Equation.DSMT4" ShapeID="_x0000_i1047" DrawAspect="Content" ObjectID="_1725903674" r:id="rId208"/>
+          <o:OLEObject Type="Embed" ProgID="Equation.DSMT4" ShapeID="_x0000_i1047" DrawAspect="Content" ObjectID="_1725913066" r:id="rId208"/>
         </w:object>
       </w:r>
       <w:r>
@@ -15712,11 +15370,11 @@
           <w:noProof/>
           <w:position w:val="-12"/>
         </w:rPr>
-        <w:object w:dxaOrig="1400" w:dyaOrig="360" w14:anchorId="076C0051">
+        <w:object w:dxaOrig="1400" w:dyaOrig="360" w14:anchorId="2CA65B6A">
           <v:shape id="_x0000_i1046" type="#_x0000_t75" alt="" style="width:70.5pt;height:18.2pt;mso-width-percent:0;mso-height-percent:0;mso-width-percent:0;mso-height-percent:0" o:ole="">
             <v:imagedata r:id="rId209" o:title=""/>
           </v:shape>
-          <o:OLEObject Type="Embed" ProgID="Equation.DSMT4" ShapeID="_x0000_i1046" DrawAspect="Content" ObjectID="_1725903675" r:id="rId210"/>
+          <o:OLEObject Type="Embed" ProgID="Equation.DSMT4" ShapeID="_x0000_i1046" DrawAspect="Content" ObjectID="_1725913067" r:id="rId210"/>
         </w:object>
       </w:r>
       <w:r>
@@ -15730,11 +15388,11 @@
       <w:pPr>
         <w:pStyle w:val="heading1"/>
       </w:pPr>
-      <w:bookmarkStart w:id="97" w:name="_Ref115182025"/>
+      <w:bookmarkStart w:id="18" w:name="_Ref115182025"/>
       <w:r>
         <w:t>Result and Discussion</w:t>
       </w:r>
-      <w:bookmarkEnd w:id="97"/>
+      <w:bookmarkEnd w:id="18"/>
     </w:p>
     <w:p>
       <w:pPr>
@@ -15744,7 +15402,14 @@
         <w:rPr>
           <w:lang w:val="x-none"/>
         </w:rPr>
-        <w:t xml:space="preserve">Here, the results of the LQIR-DG controller method are devoted to the control loops of the roll, pitch, and yaw of the experimental setup of the quadrotor. First, the controller parameters are tuned using the results of numerical simulations. Moreover, the performance of the LQIR-DG controller is compared to an LQR control strategy. The quadrotor parameters are shown in </w:t>
+        <w:t xml:space="preserve">Here, the results of the LQIR-DG controller method are devoted to the control loops of the roll, pitch, and yaw of the experimental setup of the quadrotor. First, the controller parameters are </w:t>
+      </w:r>
+      <w:r>
+        <w:rPr>
+          <w:lang w:val="x-none"/>
+        </w:rPr>
+        <w:lastRenderedPageBreak/>
+        <w:t xml:space="preserve">tuned using the results of numerical simulations. Moreover, the performance of the LQIR-DG controller is compared to an LQR control strategy. The quadrotor parameters are shown in </w:t>
       </w:r>
       <w:r>
         <w:rPr>
@@ -15897,7 +15562,7 @@
           <w:szCs w:val="22"/>
         </w:rPr>
       </w:pPr>
-      <w:bookmarkStart w:id="98" w:name="_Ref115185837"/>
+      <w:bookmarkStart w:id="19" w:name="_Ref115185837"/>
       <w:r>
         <w:rPr>
           <w:b/>
@@ -15954,7 +15619,7 @@
         </w:rPr>
         <w:fldChar w:fldCharType="end"/>
       </w:r>
-      <w:bookmarkEnd w:id="98"/>
+      <w:bookmarkEnd w:id="19"/>
       <w:r>
         <w:rPr>
           <w:b/>
@@ -16153,11 +15818,11 @@
                 <w:noProof/>
                 <w:position w:val="-12"/>
               </w:rPr>
-              <w:object w:dxaOrig="320" w:dyaOrig="360" w14:anchorId="6177DD9F">
+              <w:object w:dxaOrig="320" w:dyaOrig="360" w14:anchorId="16C9C04C">
                 <v:shape id="_x0000_i1045" type="#_x0000_t75" alt="" style="width:16.65pt;height:18.2pt;mso-width-percent:0;mso-height-percent:0;mso-width-percent:0;mso-height-percent:0" o:ole="">
                   <v:imagedata r:id="rId211" o:title=""/>
                 </v:shape>
-                <o:OLEObject Type="Embed" ProgID="Equation.DSMT4" ShapeID="_x0000_i1045" DrawAspect="Content" ObjectID="_1725903676" r:id="rId212"/>
+                <o:OLEObject Type="Embed" ProgID="Equation.DSMT4" ShapeID="_x0000_i1045" DrawAspect="Content" ObjectID="_1725913068" r:id="rId212"/>
               </w:object>
             </w:r>
           </w:p>
@@ -16184,11 +15849,11 @@
                 <w:noProof/>
                 <w:position w:val="-10"/>
               </w:rPr>
-              <w:object w:dxaOrig="639" w:dyaOrig="360" w14:anchorId="09D229FE">
+              <w:object w:dxaOrig="639" w:dyaOrig="360" w14:anchorId="5CFE1B89">
                 <v:shape id="_x0000_i1044" type="#_x0000_t75" alt="" style="width:31.85pt;height:18.2pt;mso-width-percent:0;mso-height-percent:0;mso-width-percent:0;mso-height-percent:0" o:ole="">
                   <v:imagedata r:id="rId213" o:title=""/>
                 </v:shape>
-                <o:OLEObject Type="Embed" ProgID="Equation.DSMT4" ShapeID="_x0000_i1044" DrawAspect="Content" ObjectID="_1725903677" r:id="rId214"/>
+                <o:OLEObject Type="Embed" ProgID="Equation.DSMT4" ShapeID="_x0000_i1044" DrawAspect="Content" ObjectID="_1725913069" r:id="rId214"/>
               </w:object>
             </w:r>
           </w:p>
@@ -16248,11 +15913,11 @@
                 <w:noProof/>
                 <w:position w:val="-14"/>
               </w:rPr>
-              <w:object w:dxaOrig="320" w:dyaOrig="380" w14:anchorId="3FB03B49">
+              <w:object w:dxaOrig="320" w:dyaOrig="380" w14:anchorId="0A38C5B8">
                 <v:shape id="_x0000_i1043" type="#_x0000_t75" alt="" style="width:16.65pt;height:18.95pt;mso-width-percent:0;mso-height-percent:0;mso-width-percent:0;mso-height-percent:0" o:ole="">
                   <v:imagedata r:id="rId215" o:title=""/>
                 </v:shape>
-                <o:OLEObject Type="Embed" ProgID="Equation.DSMT4" ShapeID="_x0000_i1043" DrawAspect="Content" ObjectID="_1725903678" r:id="rId216"/>
+                <o:OLEObject Type="Embed" ProgID="Equation.DSMT4" ShapeID="_x0000_i1043" DrawAspect="Content" ObjectID="_1725913070" r:id="rId216"/>
               </w:object>
             </w:r>
           </w:p>
@@ -16279,11 +15944,11 @@
                 <w:noProof/>
                 <w:position w:val="-10"/>
               </w:rPr>
-              <w:object w:dxaOrig="639" w:dyaOrig="360" w14:anchorId="52334C46">
+              <w:object w:dxaOrig="639" w:dyaOrig="360" w14:anchorId="7669EABA">
                 <v:shape id="_x0000_i1042" type="#_x0000_t75" alt="" style="width:31.85pt;height:18.2pt;mso-width-percent:0;mso-height-percent:0;mso-width-percent:0;mso-height-percent:0" o:ole="">
                   <v:imagedata r:id="rId217" o:title=""/>
                 </v:shape>
-                <o:OLEObject Type="Embed" ProgID="Equation.DSMT4" ShapeID="_x0000_i1042" DrawAspect="Content" ObjectID="_1725903679" r:id="rId218"/>
+                <o:OLEObject Type="Embed" ProgID="Equation.DSMT4" ShapeID="_x0000_i1042" DrawAspect="Content" ObjectID="_1725913071" r:id="rId218"/>
               </w:object>
             </w:r>
           </w:p>
@@ -16343,11 +16008,11 @@
                 <w:noProof/>
                 <w:position w:val="-12"/>
               </w:rPr>
-              <w:object w:dxaOrig="300" w:dyaOrig="360" w14:anchorId="68543271">
+              <w:object w:dxaOrig="300" w:dyaOrig="360" w14:anchorId="15B68AEB">
                 <v:shape id="_x0000_i1041" type="#_x0000_t75" alt="" style="width:14.4pt;height:18.2pt;mso-width-percent:0;mso-height-percent:0;mso-width-percent:0;mso-height-percent:0" o:ole="">
                   <v:imagedata r:id="rId219" o:title=""/>
                 </v:shape>
-                <o:OLEObject Type="Embed" ProgID="Equation.DSMT4" ShapeID="_x0000_i1041" DrawAspect="Content" ObjectID="_1725903680" r:id="rId220"/>
+                <o:OLEObject Type="Embed" ProgID="Equation.DSMT4" ShapeID="_x0000_i1041" DrawAspect="Content" ObjectID="_1725913072" r:id="rId220"/>
               </w:object>
             </w:r>
           </w:p>
@@ -16374,11 +16039,11 @@
                 <w:noProof/>
                 <w:position w:val="-10"/>
               </w:rPr>
-              <w:object w:dxaOrig="639" w:dyaOrig="360" w14:anchorId="19B79619">
+              <w:object w:dxaOrig="639" w:dyaOrig="360" w14:anchorId="76A5CF47">
                 <v:shape id="_x0000_i1040" type="#_x0000_t75" alt="" style="width:31.85pt;height:18.2pt;mso-width-percent:0;mso-height-percent:0;mso-width-percent:0;mso-height-percent:0" o:ole="">
                   <v:imagedata r:id="rId221" o:title=""/>
                 </v:shape>
-                <o:OLEObject Type="Embed" ProgID="Equation.DSMT4" ShapeID="_x0000_i1040" DrawAspect="Content" ObjectID="_1725903681" r:id="rId222"/>
+                <o:OLEObject Type="Embed" ProgID="Equation.DSMT4" ShapeID="_x0000_i1040" DrawAspect="Content" ObjectID="_1725913073" r:id="rId222"/>
               </w:object>
             </w:r>
           </w:p>
@@ -16438,11 +16103,11 @@
                 <w:noProof/>
                 <w:position w:val="-12"/>
               </w:rPr>
-              <w:object w:dxaOrig="440" w:dyaOrig="360" w14:anchorId="6EC36EC9">
+              <w:object w:dxaOrig="440" w:dyaOrig="360" w14:anchorId="30BD2F7A">
                 <v:shape id="_x0000_i1039" type="#_x0000_t75" alt="" style="width:22pt;height:18.2pt;mso-width-percent:0;mso-height-percent:0;mso-width-percent:0;mso-height-percent:0" o:ole="">
                   <v:imagedata r:id="rId223" o:title=""/>
                 </v:shape>
-                <o:OLEObject Type="Embed" ProgID="Equation.DSMT4" ShapeID="_x0000_i1039" DrawAspect="Content" ObjectID="_1725903682" r:id="rId224"/>
+                <o:OLEObject Type="Embed" ProgID="Equation.DSMT4" ShapeID="_x0000_i1039" DrawAspect="Content" ObjectID="_1725913074" r:id="rId224"/>
               </w:object>
             </w:r>
           </w:p>
@@ -16469,11 +16134,11 @@
                 <w:noProof/>
                 <w:position w:val="-10"/>
               </w:rPr>
-              <w:object w:dxaOrig="639" w:dyaOrig="360" w14:anchorId="03355DD1">
+              <w:object w:dxaOrig="639" w:dyaOrig="360" w14:anchorId="4C9FC583">
                 <v:shape id="_x0000_i1038" type="#_x0000_t75" alt="" style="width:31.85pt;height:18.2pt;mso-width-percent:0;mso-height-percent:0;mso-width-percent:0;mso-height-percent:0" o:ole="">
                   <v:imagedata r:id="rId225" o:title=""/>
                 </v:shape>
-                <o:OLEObject Type="Embed" ProgID="Equation.DSMT4" ShapeID="_x0000_i1038" DrawAspect="Content" ObjectID="_1725903683" r:id="rId226"/>
+                <o:OLEObject Type="Embed" ProgID="Equation.DSMT4" ShapeID="_x0000_i1038" DrawAspect="Content" ObjectID="_1725913075" r:id="rId226"/>
               </w:object>
             </w:r>
           </w:p>
@@ -16500,11 +16165,11 @@
                 <w:noProof/>
                 <w:position w:val="-6"/>
               </w:rPr>
-              <w:object w:dxaOrig="1300" w:dyaOrig="320" w14:anchorId="4E2BDEBB">
+              <w:object w:dxaOrig="1300" w:dyaOrig="320" w14:anchorId="4806261C">
                 <v:shape id="_x0000_i1037" type="#_x0000_t75" alt="" style="width:64.4pt;height:16.65pt;mso-width-percent:0;mso-height-percent:0;mso-width-percent:0;mso-height-percent:0" o:ole="">
                   <v:imagedata r:id="rId227" o:title=""/>
                 </v:shape>
-                <o:OLEObject Type="Embed" ProgID="Equation.DSMT4" ShapeID="_x0000_i1037" DrawAspect="Content" ObjectID="_1725903684" r:id="rId228"/>
+                <o:OLEObject Type="Embed" ProgID="Equation.DSMT4" ShapeID="_x0000_i1037" DrawAspect="Content" ObjectID="_1725913076" r:id="rId228"/>
               </w:object>
             </w:r>
           </w:p>
@@ -16563,11 +16228,11 @@
                 <w:noProof/>
                 <w:position w:val="-6"/>
               </w:rPr>
-              <w:object w:dxaOrig="1240" w:dyaOrig="320" w14:anchorId="09EEB7CA">
+              <w:object w:dxaOrig="1240" w:dyaOrig="320" w14:anchorId="4A99FA86">
                 <v:shape id="_x0000_i1036" type="#_x0000_t75" alt="" style="width:62.15pt;height:16.65pt;mso-width-percent:0;mso-height-percent:0;mso-width-percent:0;mso-height-percent:0" o:ole="">
                   <v:imagedata r:id="rId229" o:title=""/>
                 </v:shape>
-                <o:OLEObject Type="Embed" ProgID="Equation.DSMT4" ShapeID="_x0000_i1036" DrawAspect="Content" ObjectID="_1725903685" r:id="rId230"/>
+                <o:OLEObject Type="Embed" ProgID="Equation.DSMT4" ShapeID="_x0000_i1036" DrawAspect="Content" ObjectID="_1725913077" r:id="rId230"/>
               </w:object>
             </w:r>
           </w:p>
@@ -16594,11 +16259,11 @@
                 <w:noProof/>
                 <w:position w:val="-6"/>
               </w:rPr>
-              <w:object w:dxaOrig="1060" w:dyaOrig="320" w14:anchorId="791E3327">
+              <w:object w:dxaOrig="1060" w:dyaOrig="320" w14:anchorId="4C92D817">
                 <v:shape id="_x0000_i1035" type="#_x0000_t75" alt="" style="width:53.05pt;height:16.65pt;mso-width-percent:0;mso-height-percent:0;mso-width-percent:0;mso-height-percent:0" o:ole="">
                   <v:imagedata r:id="rId231" o:title=""/>
                 </v:shape>
-                <o:OLEObject Type="Embed" ProgID="Equation.DSMT4" ShapeID="_x0000_i1035" DrawAspect="Content" ObjectID="_1725903686" r:id="rId232"/>
+                <o:OLEObject Type="Embed" ProgID="Equation.DSMT4" ShapeID="_x0000_i1035" DrawAspect="Content" ObjectID="_1725913078" r:id="rId232"/>
               </w:object>
             </w:r>
           </w:p>
@@ -16657,11 +16322,11 @@
                 <w:noProof/>
                 <w:position w:val="-6"/>
               </w:rPr>
-              <w:object w:dxaOrig="1480" w:dyaOrig="320" w14:anchorId="0F2AD0E5">
+              <w:object w:dxaOrig="1480" w:dyaOrig="320" w14:anchorId="5D86FFAA">
                 <v:shape id="_x0000_i1034" type="#_x0000_t75" alt="" style="width:73.5pt;height:16.65pt;mso-width-percent:0;mso-height-percent:0;mso-width-percent:0;mso-height-percent:0" o:ole="">
                   <v:imagedata r:id="rId233" o:title=""/>
                 </v:shape>
-                <o:OLEObject Type="Embed" ProgID="Equation.DSMT4" ShapeID="_x0000_i1034" DrawAspect="Content" ObjectID="_1725903687" r:id="rId234"/>
+                <o:OLEObject Type="Embed" ProgID="Equation.DSMT4" ShapeID="_x0000_i1034" DrawAspect="Content" ObjectID="_1725913079" r:id="rId234"/>
               </w:object>
             </w:r>
           </w:p>
@@ -16688,11 +16353,11 @@
                 <w:noProof/>
                 <w:position w:val="-6"/>
               </w:rPr>
-              <w:object w:dxaOrig="940" w:dyaOrig="320" w14:anchorId="3C2E40BE">
+              <w:object w:dxaOrig="940" w:dyaOrig="320" w14:anchorId="7AA62658">
                 <v:shape id="_x0000_i1033" type="#_x0000_t75" alt="" style="width:47.75pt;height:16.65pt;mso-width-percent:0;mso-height-percent:0;mso-width-percent:0;mso-height-percent:0" o:ole="">
                   <v:imagedata r:id="rId235" o:title=""/>
                 </v:shape>
-                <o:OLEObject Type="Embed" ProgID="Equation.DSMT4" ShapeID="_x0000_i1033" DrawAspect="Content" ObjectID="_1725903688" r:id="rId236"/>
+                <o:OLEObject Type="Embed" ProgID="Equation.DSMT4" ShapeID="_x0000_i1033" DrawAspect="Content" ObjectID="_1725913080" r:id="rId236"/>
               </w:object>
             </w:r>
           </w:p>
@@ -16726,11 +16391,11 @@
                 <w:noProof/>
                 <w:position w:val="-12"/>
               </w:rPr>
-              <w:object w:dxaOrig="580" w:dyaOrig="360" w14:anchorId="5D1812DB">
+              <w:object w:dxaOrig="580" w:dyaOrig="360" w14:anchorId="32F5EC69">
                 <v:shape id="_x0000_i1032" type="#_x0000_t75" alt="" style="width:28.8pt;height:18.2pt;mso-width-percent:0;mso-height-percent:0;mso-width-percent:0;mso-height-percent:0" o:ole="">
                   <v:imagedata r:id="rId237" o:title=""/>
                 </v:shape>
-                <o:OLEObject Type="Embed" ProgID="Equation.DSMT4" ShapeID="_x0000_i1032" DrawAspect="Content" ObjectID="_1725903689" r:id="rId238"/>
+                <o:OLEObject Type="Embed" ProgID="Equation.DSMT4" ShapeID="_x0000_i1032" DrawAspect="Content" ObjectID="_1725913081" r:id="rId238"/>
               </w:object>
             </w:r>
           </w:p>
@@ -16815,11 +16480,11 @@
                 <w:noProof/>
                 <w:position w:val="-14"/>
               </w:rPr>
-              <w:object w:dxaOrig="340" w:dyaOrig="380" w14:anchorId="6B2224FE">
+              <w:object w:dxaOrig="340" w:dyaOrig="380" w14:anchorId="7A101A4F">
                 <v:shape id="_x0000_i1031" type="#_x0000_t75" alt="" style="width:17.45pt;height:18.95pt;mso-width-percent:0;mso-height-percent:0;mso-width-percent:0;mso-height-percent:0" o:ole="">
                   <v:imagedata r:id="rId239" o:title=""/>
                 </v:shape>
-                <o:OLEObject Type="Embed" ProgID="Equation.DSMT4" ShapeID="_x0000_i1031" DrawAspect="Content" ObjectID="_1725903690" r:id="rId240"/>
+                <o:OLEObject Type="Embed" ProgID="Equation.DSMT4" ShapeID="_x0000_i1031" DrawAspect="Content" ObjectID="_1725913082" r:id="rId240"/>
               </w:object>
             </w:r>
           </w:p>
@@ -16846,11 +16511,11 @@
                 <w:noProof/>
                 <w:position w:val="-4"/>
               </w:rPr>
-              <w:object w:dxaOrig="260" w:dyaOrig="200" w14:anchorId="1896EDA7">
+              <w:object w:dxaOrig="260" w:dyaOrig="200" w14:anchorId="1B9A15D1">
                 <v:shape id="_x0000_i1030" type="#_x0000_t75" alt="" style="width:12.9pt;height:9.85pt;mso-width-percent:0;mso-height-percent:0;mso-width-percent:0;mso-height-percent:0" o:ole="">
                   <v:imagedata r:id="rId241" o:title=""/>
                 </v:shape>
-                <o:OLEObject Type="Embed" ProgID="Equation.DSMT4" ShapeID="_x0000_i1030" DrawAspect="Content" ObjectID="_1725903691" r:id="rId242"/>
+                <o:OLEObject Type="Embed" ProgID="Equation.DSMT4" ShapeID="_x0000_i1030" DrawAspect="Content" ObjectID="_1725913083" r:id="rId242"/>
               </w:object>
             </w:r>
           </w:p>
@@ -16930,7 +16595,7 @@
           <w:szCs w:val="22"/>
         </w:rPr>
       </w:pPr>
-      <w:bookmarkStart w:id="99" w:name="_Ref115186446"/>
+      <w:bookmarkStart w:id="20" w:name="_Ref115186446"/>
       <w:r>
         <w:rPr>
           <w:b/>
@@ -16987,7 +16652,7 @@
         </w:rPr>
         <w:fldChar w:fldCharType="end"/>
       </w:r>
-      <w:bookmarkEnd w:id="99"/>
+      <w:bookmarkEnd w:id="20"/>
       <w:r>
         <w:rPr>
           <w:b/>
@@ -17201,11 +16866,11 @@
                 <w:noProof/>
                 <w:position w:val="-12"/>
               </w:rPr>
-              <w:object w:dxaOrig="460" w:dyaOrig="360" w14:anchorId="72E09F07">
+              <w:object w:dxaOrig="460" w:dyaOrig="360" w14:anchorId="27AC4ADB">
                 <v:shape id="_x0000_i1029" type="#_x0000_t75" alt="" style="width:22.75pt;height:18.2pt;mso-width-percent:0;mso-height-percent:0;mso-width-percent:0;mso-height-percent:0" o:ole="">
                   <v:imagedata r:id="rId243" o:title=""/>
                 </v:shape>
-                <o:OLEObject Type="Embed" ProgID="Equation.DSMT4" ShapeID="_x0000_i1029" DrawAspect="Content" ObjectID="_1725903692" r:id="rId244"/>
+                <o:OLEObject Type="Embed" ProgID="Equation.DSMT4" ShapeID="_x0000_i1029" DrawAspect="Content" ObjectID="_1725913084" r:id="rId244"/>
               </w:object>
             </w:r>
           </w:p>
@@ -17316,11 +16981,11 @@
                 <w:noProof/>
                 <w:position w:val="-14"/>
               </w:rPr>
-              <w:object w:dxaOrig="540" w:dyaOrig="380" w14:anchorId="299F0326">
+              <w:object w:dxaOrig="540" w:dyaOrig="380" w14:anchorId="4689074B">
                 <v:shape id="_x0000_i1028" type="#_x0000_t75" alt="" style="width:27.3pt;height:18.95pt;mso-width-percent:0;mso-height-percent:0;mso-width-percent:0;mso-height-percent:0" o:ole="">
                   <v:imagedata r:id="rId245" o:title=""/>
                 </v:shape>
-                <o:OLEObject Type="Embed" ProgID="Equation.DSMT4" ShapeID="_x0000_i1028" DrawAspect="Content" ObjectID="_1725903693" r:id="rId246"/>
+                <o:OLEObject Type="Embed" ProgID="Equation.DSMT4" ShapeID="_x0000_i1028" DrawAspect="Content" ObjectID="_1725913085" r:id="rId246"/>
               </w:object>
             </w:r>
           </w:p>
@@ -17437,11 +17102,11 @@
                 <w:noProof/>
                 <w:position w:val="-14"/>
               </w:rPr>
-              <w:object w:dxaOrig="499" w:dyaOrig="380" w14:anchorId="0AB4D07C">
+              <w:object w:dxaOrig="499" w:dyaOrig="380" w14:anchorId="464FDB82">
                 <v:shape id="_x0000_i1027" type="#_x0000_t75" alt="" style="width:24.25pt;height:18.95pt;mso-width-percent:0;mso-height-percent:0;mso-width-percent:0;mso-height-percent:0" o:ole="">
                   <v:imagedata r:id="rId247" o:title=""/>
                 </v:shape>
-                <o:OLEObject Type="Embed" ProgID="Equation.DSMT4" ShapeID="_x0000_i1027" DrawAspect="Content" ObjectID="_1725903694" r:id="rId248"/>
+                <o:OLEObject Type="Embed" ProgID="Equation.DSMT4" ShapeID="_x0000_i1027" DrawAspect="Content" ObjectID="_1725913086" r:id="rId248"/>
               </w:object>
             </w:r>
           </w:p>
@@ -17546,11 +17211,11 @@
                 <w:noProof/>
                 <w:position w:val="-4"/>
               </w:rPr>
-              <w:object w:dxaOrig="260" w:dyaOrig="240" w14:anchorId="6912712B">
+              <w:object w:dxaOrig="260" w:dyaOrig="240" w14:anchorId="6F4EF925">
                 <v:shape id="_x0000_i1026" type="#_x0000_t75" alt="" style="width:12.9pt;height:12.15pt;mso-width-percent:0;mso-height-percent:0;mso-width-percent:0;mso-height-percent:0" o:ole="">
                   <v:imagedata r:id="rId249" o:title=""/>
                 </v:shape>
-                <o:OLEObject Type="Embed" ProgID="Equation.DSMT4" ShapeID="_x0000_i1026" DrawAspect="Content" ObjectID="_1725903695" r:id="rId250"/>
+                <o:OLEObject Type="Embed" ProgID="Equation.DSMT4" ShapeID="_x0000_i1026" DrawAspect="Content" ObjectID="_1725913087" r:id="rId250"/>
               </w:object>
             </w:r>
           </w:p>
@@ -17634,11 +17299,11 @@
                 <w:noProof/>
                 <w:position w:val="-12"/>
               </w:rPr>
-              <w:object w:dxaOrig="340" w:dyaOrig="360" w14:anchorId="6CBE846D">
+              <w:object w:dxaOrig="340" w:dyaOrig="360" w14:anchorId="1DC85188">
                 <v:shape id="_x0000_i1025" type="#_x0000_t75" alt="" style="width:17.45pt;height:18.2pt;mso-width-percent:0;mso-height-percent:0;mso-width-percent:0;mso-height-percent:0" o:ole="">
                   <v:imagedata r:id="rId251" o:title=""/>
                 </v:shape>
-                <o:OLEObject Type="Embed" ProgID="Equation.DSMT4" ShapeID="_x0000_i1025" DrawAspect="Content" ObjectID="_1725903696" r:id="rId252"/>
+                <o:OLEObject Type="Embed" ProgID="Equation.DSMT4" ShapeID="_x0000_i1025" DrawAspect="Content" ObjectID="_1725913088" r:id="rId252"/>
               </w:object>
             </w:r>
           </w:p>
@@ -17713,7 +17378,6 @@
         <w:rPr>
           <w:lang w:val="x-none"/>
         </w:rPr>
-        <w:lastRenderedPageBreak/>
         <w:t>Here,</w:t>
       </w:r>
       <w:r>
@@ -17878,6 +17542,7 @@
           <w:noProof/>
           <w:lang w:eastAsia="en-US"/>
         </w:rPr>
+        <w:lastRenderedPageBreak/>
         <w:drawing>
           <wp:inline distT="0" distB="0" distL="0" distR="0" wp14:anchorId="2AF95CA7" wp14:editId="3B643701">
             <wp:extent cx="2434590" cy="1824729"/>
@@ -18241,7 +17906,6 @@
           <w:noProof/>
           <w:lang w:eastAsia="en-US"/>
         </w:rPr>
-        <w:lastRenderedPageBreak/>
         <w:drawing>
           <wp:inline distT="0" distB="0" distL="0" distR="0" wp14:anchorId="61C3A9AA" wp14:editId="291DF6DF">
             <wp:extent cx="2302771" cy="1725930"/>
@@ -18405,7 +18069,7 @@
         <w:bidi w:val="0"/>
         <w:ind w:left="-113" w:right="-57"/>
       </w:pPr>
-      <w:bookmarkStart w:id="100" w:name="_Ref115187695"/>
+      <w:bookmarkStart w:id="21" w:name="_Ref115187695"/>
       <w:r>
         <w:rPr>
           <w:b/>
@@ -18456,7 +18120,7 @@
         </w:rPr>
         <w:fldChar w:fldCharType="end"/>
       </w:r>
-      <w:bookmarkEnd w:id="100"/>
+      <w:bookmarkEnd w:id="21"/>
       <w:r>
         <w:rPr>
           <w:b/>
@@ -18502,6 +18166,7 @@
           <w:noProof/>
           <w:lang w:eastAsia="en-US"/>
         </w:rPr>
+        <w:lastRenderedPageBreak/>
         <w:drawing>
           <wp:inline distT="0" distB="0" distL="0" distR="0" wp14:anchorId="28008F90" wp14:editId="4FB9319C">
             <wp:extent cx="2731770" cy="2047466"/>
@@ -18692,7 +18357,7 @@
         <w:bidi w:val="0"/>
         <w:ind w:left="-113" w:right="-57"/>
       </w:pPr>
-      <w:bookmarkStart w:id="101" w:name="_Ref115187709"/>
+      <w:bookmarkStart w:id="22" w:name="_Ref115187709"/>
       <w:r>
         <w:rPr>
           <w:b/>
@@ -18743,7 +18408,7 @@
         </w:rPr>
         <w:fldChar w:fldCharType="end"/>
       </w:r>
-      <w:bookmarkEnd w:id="101"/>
+      <w:bookmarkEnd w:id="22"/>
       <w:r>
         <w:rPr>
           <w:b/>
@@ -18788,7 +18453,6 @@
         <w:pStyle w:val="heading2"/>
       </w:pPr>
       <w:r>
-        <w:lastRenderedPageBreak/>
         <w:t>Comparison with LQR</w:t>
       </w:r>
     </w:p>
@@ -18875,6 +18539,7 @@
           <w:noProof/>
           <w:lang w:eastAsia="en-US"/>
         </w:rPr>
+        <w:lastRenderedPageBreak/>
         <w:drawing>
           <wp:inline distT="0" distB="0" distL="0" distR="0" wp14:anchorId="44902B70" wp14:editId="63BA07EF">
             <wp:extent cx="5731510" cy="4295775"/>
@@ -18924,7 +18589,7 @@
         <w:bidi w:val="0"/>
         <w:ind w:left="-113" w:right="-57"/>
       </w:pPr>
-      <w:bookmarkStart w:id="102" w:name="_Ref115187788"/>
+      <w:bookmarkStart w:id="23" w:name="_Ref115187788"/>
       <w:r>
         <w:rPr>
           <w:b/>
@@ -18975,7 +18640,7 @@
         </w:rPr>
         <w:fldChar w:fldCharType="end"/>
       </w:r>
-      <w:bookmarkEnd w:id="102"/>
+      <w:bookmarkEnd w:id="23"/>
       <w:r>
         <w:rPr>
           <w:b/>
@@ -19005,11 +18670,11 @@
       <w:pPr>
         <w:pStyle w:val="heading1"/>
       </w:pPr>
-      <w:bookmarkStart w:id="103" w:name="_Ref115182046"/>
+      <w:bookmarkStart w:id="24" w:name="_Ref115182046"/>
       <w:r>
         <w:t>Conclusion</w:t>
       </w:r>
-      <w:bookmarkEnd w:id="103"/>
+      <w:bookmarkEnd w:id="24"/>
     </w:p>
     <w:p>
       <w:pPr>
@@ -19022,14 +18687,14 @@
         <w:rPr>
           <w:lang w:val="x-none"/>
         </w:rPr>
-        <w:t xml:space="preserve">In this study, a linear quadratic with integral action based on the differential game theory, called LQIR-DG, was implemented for level attitude control in an experimental setup of a quadrotor. </w:t>
+        <w:t xml:space="preserve">In this study, a linear quadratic with integral action based on the differential game theory, called LQIR-DG, was implemented for level attitude control in an experimental setup of a quadrotor. To implement the proposed controller structure, first, an accurate model of the quadrotor was linearized in the state-space form, and then the model parameters were estimated. Next, two players were considered for each of the quadrotor's roll, pitch, and yaw channels. The first player found the best control command for each channel of the setup of a quadrotor based on the mini-maximization of a quadratic criterion; when the second player produced the worst disturbances. Finally, the performance of the proposed controller was investigated in level </w:t>
       </w:r>
       <w:r>
         <w:rPr>
           <w:lang w:val="x-none"/>
         </w:rPr>
         <w:lastRenderedPageBreak/>
-        <w:t>To implement the proposed controller structure, first, an accurate model of the quadrotor was linearized in the state-space form, and then the model parameters were estimated. Next, two players were considered for each of the quadrotor's roll, pitch, and yaw channels. The first player found the best control command for each channel of the setup of a quadrotor based on the mini-maximization of a quadratic criterion; when the second player produced the worst disturbances. Finally, the performance of the proposed controller was investigated in level flight and compared to the LQR controller. The implementation results verify the successful performance of the LQIR-DG method in the level flight of the attitude control for the actual plant.</w:t>
+        <w:t>flight and compared to the LQR controller. The implementation results verify the successful performance of the LQIR-DG method in the level flight of the attitude control for the actual plant.</w:t>
       </w:r>
     </w:p>
     <w:sdt>
@@ -19238,7 +18903,6 @@
                 <w:rPr>
                   <w:noProof/>
                 </w:rPr>
-                <w:lastRenderedPageBreak/>
                 <w:t>Online PID Self-Tuning using an Evolutionary Swarm Algorithm with Experimental Quadrotor Flight Results2013</w:t>
               </w:r>
               <w:r>
@@ -19291,6 +18955,7 @@
                 <w:rPr>
                   <w:noProof/>
                 </w:rPr>
+                <w:lastRenderedPageBreak/>
                 <w:t>Sliding mode attitude control for a quadrotor micro unmanned aircraft vehicle using disturbance observer2014</w:t>
               </w:r>
               <w:r>
@@ -22594,14 +22259,6 @@
   </w:num>
   <w:numIdMacAtCleanup w:val="13"/>
 </w:numbering>
-</file>
-
-<file path=word/people.xml><?xml version="1.0" encoding="utf-8"?>
-<w15:people xmlns:wpc="http://schemas.microsoft.com/office/word/2010/wordprocessingCanvas" xmlns:cx="http://schemas.microsoft.com/office/drawing/2014/chartex" xmlns:cx1="http://schemas.microsoft.com/office/drawing/2015/9/8/chartex" xmlns:cx2="http://schemas.microsoft.com/office/drawing/2015/10/21/chartex" xmlns:cx3="http://schemas.microsoft.com/office/drawing/2016/5/9/chartex" xmlns:cx4="http://schemas.microsoft.com/office/drawing/2016/5/10/chartex" xmlns:cx5="http://schemas.microsoft.com/office/drawing/2016/5/11/chartex" xmlns:cx6="http://schemas.microsoft.com/office/drawing/2016/5/12/chartex" xmlns:cx7="http://schemas.microsoft.com/office/drawing/2016/5/13/chartex" xmlns:cx8="http://schemas.microsoft.com/office/drawing/2016/5/14/chartex" xmlns:mc="http://schemas.openxmlformats.org/markup-compatibility/2006" xmlns:aink="http://schemas.microsoft.com/office/drawing/2016/ink" xmlns:am3d="http://schemas.microsoft.com/office/drawing/2017/model3d" xmlns:o="urn:schemas-microsoft-com:office:office" xmlns:oel="http://schemas.microsoft.com/office/2019/extlst" xmlns:r="http://schemas.openxmlformats.org/officeDocument/2006/relationships" xmlns:m="http://schemas.openxmlformats.org/officeDocument/2006/math" xmlns:v="urn:schemas-microsoft-com:vml" xmlns:wp14="http://schemas.microsoft.com/office/word/2010/wordprocessingDrawing" xmlns:wp="http://schemas.openxmlformats.org/drawingml/2006/wordprocessingDrawing" xmlns:w10="urn:schemas-microsoft-com:office:word" xmlns:w="http://schemas.openxmlformats.org/wordprocessingml/2006/main" xmlns:w14="http://schemas.microsoft.com/office/word/2010/wordml" xmlns:w15="http://schemas.microsoft.com/office/word/2012/wordml" xmlns:w16cex="http://schemas.microsoft.com/office/word/2018/wordml/cex" xmlns:w16cid="http://schemas.microsoft.com/office/word/2016/wordml/cid" xmlns:w16="http://schemas.microsoft.com/office/word/2018/wordml" xmlns:w16sdtdh="http://schemas.microsoft.com/office/word/2020/wordml/sdtdatahash" xmlns:w16se="http://schemas.microsoft.com/office/word/2015/wordml/symex" xmlns:wpg="http://schemas.microsoft.com/office/word/2010/wordprocessingGroup" xmlns:wpi="http://schemas.microsoft.com/office/word/2010/wordprocessingInk" xmlns:wne="http://schemas.microsoft.com/office/word/2006/wordml" xmlns:wps="http://schemas.microsoft.com/office/word/2010/wordprocessingShape" mc:Ignorable="w14 w15 w16se w16cid w16 w16cex w16sdtdh wp14">
-  <w15:person w15:author="Ali Baniasad">
-    <w15:presenceInfo w15:providerId="None" w15:userId="Ali Baniasad"/>
-  </w15:person>
-</w15:people>
 </file>
 
 <file path=word/styles.xml><?xml version="1.0" encoding="utf-8"?>
@@ -23175,7 +22832,6 @@
   <w:style w:type="character" w:default="1" w:styleId="DefaultParagraphFont">
     <w:name w:val="Default Paragraph Font"/>
     <w:uiPriority w:val="1"/>
-    <w:semiHidden/>
     <w:unhideWhenUsed/>
   </w:style>
   <w:style w:type="table" w:default="1" w:styleId="TableNormal">

</xml_diff>

<commit_message>
change eq to mathtype
</commit_message>
<xml_diff>
--- a/English_Journal/paper.docx
+++ b/English_Journal/paper.docx
@@ -46,9 +46,19 @@
           <w:vertAlign w:val="superscript"/>
         </w:rPr>
       </w:pPr>
-      <w:r>
-        <w:t>Hadi Nobahari</w:t>
-      </w:r>
+      <w:proofErr w:type="spellStart"/>
+      <w:r>
+        <w:t>Hadi</w:t>
+      </w:r>
+      <w:proofErr w:type="spellEnd"/>
+      <w:r>
+        <w:t xml:space="preserve"> </w:t>
+      </w:r>
+      <w:proofErr w:type="spellStart"/>
+      <w:r>
+        <w:t>Nobahari</w:t>
+      </w:r>
+      <w:proofErr w:type="spellEnd"/>
       <w:r>
         <w:rPr>
           <w:vertAlign w:val="superscript"/>
@@ -65,8 +75,13 @@
         <w:t xml:space="preserve"> Sharifi</w:t>
       </w:r>
       <w:r>
-        <w:t xml:space="preserve"> and Ali Baniasad</w:t>
-      </w:r>
+        <w:t xml:space="preserve"> and Ali </w:t>
+      </w:r>
+      <w:proofErr w:type="spellStart"/>
+      <w:r>
+        <w:t>Baniasad</w:t>
+      </w:r>
+      <w:proofErr w:type="spellEnd"/>
     </w:p>
     <w:p>
       <w:pPr>
@@ -937,10 +952,10 @@
             <v:path o:extrusionok="f" gradientshapeok="t" o:connecttype="rect"/>
             <o:lock v:ext="edit" aspectratio="t"/>
           </v:shapetype>
-          <v:shape id="_x0000_i1132" type="#_x0000_t75" alt="" style="width:16.6pt;height:18.2pt;mso-width-percent:0;mso-height-percent:0;mso-width-percent:0;mso-height-percent:0" o:ole="">
+          <v:shape id="_x0000_i1147" type="#_x0000_t75" alt="" style="width:16.6pt;height:18.2pt;mso-width-percent:0;mso-height-percent:0;mso-width-percent:0;mso-height-percent:0" o:ole="">
             <v:imagedata r:id="rId9" o:title=""/>
           </v:shape>
-          <o:OLEObject Type="Embed" ProgID="Equation.DSMT4" ShapeID="_x0000_i1132" DrawAspect="Content" ObjectID="_1726005976" r:id="rId10"/>
+          <o:OLEObject Type="Embed" ProgID="Equation.DSMT4" ShapeID="_x0000_i1147" DrawAspect="Content" ObjectID="_1726087558" r:id="rId10"/>
         </w:object>
       </w:r>
       <w:r>
@@ -1013,10 +1028,10 @@
           <w:position w:val="-10"/>
         </w:rPr>
         <w:object w:dxaOrig="1280" w:dyaOrig="279" w14:anchorId="3D196F44">
-          <v:shape id="_x0000_i1131" type="#_x0000_t75" alt="" style="width:64.9pt;height:14.25pt;mso-width-percent:0;mso-height-percent:0;mso-width-percent:0;mso-height-percent:0" o:ole="">
+          <v:shape id="_x0000_i1146" type="#_x0000_t75" alt="" style="width:64.9pt;height:14.25pt;mso-width-percent:0;mso-height-percent:0;mso-width-percent:0;mso-height-percent:0" o:ole="">
             <v:imagedata r:id="rId11" o:title=""/>
           </v:shape>
-          <o:OLEObject Type="Embed" ProgID="Equation.DSMT4" ShapeID="_x0000_i1131" DrawAspect="Content" ObjectID="_1726005977" r:id="rId12"/>
+          <o:OLEObject Type="Embed" ProgID="Equation.DSMT4" ShapeID="_x0000_i1146" DrawAspect="Content" ObjectID="_1726087559" r:id="rId12"/>
         </w:object>
       </w:r>
       <w:r>
@@ -1378,11 +1393,11 @@
         <w:t>-DG</w:t>
       </w:r>
       <w:r>
-        <w:t xml:space="preserve"> </w:t>
+        <w:t xml:space="preserve"> con</w:t>
       </w:r>
       <w:r>
         <w:lastRenderedPageBreak/>
-        <w:t>controller</w:t>
+        <w:t>troller</w:t>
       </w:r>
       <w:r>
         <w:t xml:space="preserve"> architecture. Finally</w:t>
@@ -2867,10 +2882,10 @@
                                   <w:lang w:bidi="fa-IR"/>
                                 </w:rPr>
                                 <w:object w:dxaOrig="320" w:dyaOrig="180" w14:anchorId="189FB5D1">
-                                  <v:shape id="_x0000_i1141" type="#_x0000_t75" alt="" style="width:41.15pt;height:23.75pt;mso-width-percent:0;mso-height-percent:0;mso-width-percent:0;mso-height-percent:0" o:ole="">
+                                  <v:shape id="_x0000_i1156" type="#_x0000_t75" alt="" style="width:41.15pt;height:23.75pt;mso-width-percent:0;mso-height-percent:0;mso-width-percent:0;mso-height-percent:0" o:ole="">
                                     <v:imagedata r:id="rId16" o:title=""/>
                                   </v:shape>
-                                  <o:OLEObject Type="Embed" ProgID="Equation.DSMT4" ShapeID="_x0000_i1141" DrawAspect="Content" ObjectID="_1726006084" r:id="rId17"/>
+                                  <o:OLEObject Type="Embed" ProgID="Equation.DSMT4" ShapeID="_x0000_i1156" DrawAspect="Content" ObjectID="_1726087681" r:id="rId17"/>
                                 </w:object>
                               </w:r>
                             </w:p>
@@ -2933,10 +2948,10 @@
                                   <w:lang w:bidi="fa-IR"/>
                                 </w:rPr>
                                 <w:object w:dxaOrig="620" w:dyaOrig="300" w14:anchorId="0CCFC474">
-                                  <v:shape id="_x0000_i1140" type="#_x0000_t75" alt="" style="width:30.85pt;height:14.25pt;mso-width-percent:0;mso-height-percent:0;mso-width-percent:0;mso-height-percent:0" o:ole="">
+                                  <v:shape id="_x0000_i1155" type="#_x0000_t75" alt="" style="width:30.85pt;height:14.25pt;mso-width-percent:0;mso-height-percent:0;mso-width-percent:0;mso-height-percent:0" o:ole="">
                                     <v:imagedata r:id="rId18" o:title=""/>
                                   </v:shape>
-                                  <o:OLEObject Type="Embed" ProgID="Equation.DSMT4" ShapeID="_x0000_i1140" DrawAspect="Content" ObjectID="_1726006085" r:id="rId19"/>
+                                  <o:OLEObject Type="Embed" ProgID="Equation.DSMT4" ShapeID="_x0000_i1155" DrawAspect="Content" ObjectID="_1726087682" r:id="rId19"/>
                                 </w:object>
                               </w:r>
                             </w:p>
@@ -4265,10 +4280,10 @@
                             <w:lang w:bidi="fa-IR"/>
                           </w:rPr>
                           <w:object w:dxaOrig="320" w:dyaOrig="180" w14:anchorId="189FB5D1">
-                            <v:shape id="_x0000_i1141" type="#_x0000_t75" alt="" style="width:41.15pt;height:23.75pt;mso-width-percent:0;mso-height-percent:0;mso-width-percent:0;mso-height-percent:0" o:ole="">
+                            <v:shape id="_x0000_i1156" type="#_x0000_t75" alt="" style="width:41.15pt;height:23.75pt;mso-width-percent:0;mso-height-percent:0;mso-width-percent:0;mso-height-percent:0" o:ole="">
                               <v:imagedata r:id="rId16" o:title=""/>
                             </v:shape>
-                            <o:OLEObject Type="Embed" ProgID="Equation.DSMT4" ShapeID="_x0000_i1141" DrawAspect="Content" ObjectID="_1726006084" r:id="rId21"/>
+                            <o:OLEObject Type="Embed" ProgID="Equation.DSMT4" ShapeID="_x0000_i1156" DrawAspect="Content" ObjectID="_1726087681" r:id="rId21"/>
                           </w:object>
                         </w:r>
                       </w:p>
@@ -4292,10 +4307,10 @@
                             <w:lang w:bidi="fa-IR"/>
                           </w:rPr>
                           <w:object w:dxaOrig="620" w:dyaOrig="300" w14:anchorId="0CCFC474">
-                            <v:shape id="_x0000_i1140" type="#_x0000_t75" alt="" style="width:30.85pt;height:14.25pt;mso-width-percent:0;mso-height-percent:0;mso-width-percent:0;mso-height-percent:0" o:ole="">
+                            <v:shape id="_x0000_i1155" type="#_x0000_t75" alt="" style="width:30.85pt;height:14.25pt;mso-width-percent:0;mso-height-percent:0;mso-width-percent:0;mso-height-percent:0" o:ole="">
                               <v:imagedata r:id="rId18" o:title=""/>
                             </v:shape>
-                            <o:OLEObject Type="Embed" ProgID="Equation.DSMT4" ShapeID="_x0000_i1140" DrawAspect="Content" ObjectID="_1726006085" r:id="rId22"/>
+                            <o:OLEObject Type="Embed" ProgID="Equation.DSMT4" ShapeID="_x0000_i1155" DrawAspect="Content" ObjectID="_1726087682" r:id="rId22"/>
                           </w:object>
                         </w:r>
                       </w:p>
@@ -4816,10 +4831,10 @@
           <w:position w:val="-12"/>
         </w:rPr>
         <w:object w:dxaOrig="340" w:dyaOrig="360" w14:anchorId="45E03F8D">
-          <v:shape id="_x0000_i1130" type="#_x0000_t75" alt="" style="width:16.6pt;height:18.2pt;mso-width-percent:0;mso-height-percent:0;mso-width-percent:0;mso-height-percent:0" o:ole="">
+          <v:shape id="_x0000_i1145" type="#_x0000_t75" alt="" style="width:16.6pt;height:18.2pt;mso-width-percent:0;mso-height-percent:0;mso-width-percent:0;mso-height-percent:0" o:ole="">
             <v:imagedata r:id="rId23" o:title=""/>
           </v:shape>
-          <o:OLEObject Type="Embed" ProgID="Equation.DSMT4" ShapeID="_x0000_i1130" DrawAspect="Content" ObjectID="_1726005978" r:id="rId24"/>
+          <o:OLEObject Type="Embed" ProgID="Equation.DSMT4" ShapeID="_x0000_i1145" DrawAspect="Content" ObjectID="_1726087560" r:id="rId24"/>
         </w:object>
       </w:r>
       <w:r>
@@ -4831,10 +4846,10 @@
           <w:position w:val="-12"/>
         </w:rPr>
         <w:object w:dxaOrig="320" w:dyaOrig="360" w14:anchorId="1B718B02">
-          <v:shape id="_x0000_i1129" type="#_x0000_t75" alt="" style="width:16.6pt;height:18.2pt;mso-width-percent:0;mso-height-percent:0;mso-width-percent:0;mso-height-percent:0" o:ole="">
+          <v:shape id="_x0000_i1144" type="#_x0000_t75" alt="" style="width:16.6pt;height:18.2pt;mso-width-percent:0;mso-height-percent:0;mso-width-percent:0;mso-height-percent:0" o:ole="">
             <v:imagedata r:id="rId25" o:title=""/>
           </v:shape>
-          <o:OLEObject Type="Embed" ProgID="Equation.DSMT4" ShapeID="_x0000_i1129" DrawAspect="Content" ObjectID="_1726005979" r:id="rId26"/>
+          <o:OLEObject Type="Embed" ProgID="Equation.DSMT4" ShapeID="_x0000_i1144" DrawAspect="Content" ObjectID="_1726087561" r:id="rId26"/>
         </w:object>
       </w:r>
       <w:r>
@@ -5301,10 +5316,10 @@
                                   <w:lang w:bidi="fa-IR"/>
                                 </w:rPr>
                                 <w:object w:dxaOrig="210" w:dyaOrig="285" w14:anchorId="0F35A824">
-                                  <v:shape id="_x0000_i1139" type="#_x0000_t75" alt="" style="width:10.3pt;height:14.25pt;mso-width-percent:0;mso-height-percent:0;mso-width-percent:0;mso-height-percent:0" o:ole="">
+                                  <v:shape id="_x0000_i1154" type="#_x0000_t75" alt="" style="width:10.3pt;height:14.25pt;mso-width-percent:0;mso-height-percent:0;mso-width-percent:0;mso-height-percent:0" o:ole="">
                                     <v:imagedata r:id="rId27" o:title=""/>
                                   </v:shape>
-                                  <o:OLEObject Type="Embed" ProgID="Equation.3" ShapeID="_x0000_i1139" DrawAspect="Content" ObjectID="_1726006086" r:id="rId28"/>
+                                  <o:OLEObject Type="Embed" ProgID="Equation.3" ShapeID="_x0000_i1154" DrawAspect="Content" ObjectID="_1726087683" r:id="rId28"/>
                                 </w:object>
                               </w:r>
                             </w:p>
@@ -5366,10 +5381,10 @@
                                   <w:lang w:bidi="fa-IR"/>
                                 </w:rPr>
                                 <w:object w:dxaOrig="240" w:dyaOrig="285" w14:anchorId="5BE28273">
-                                  <v:shape id="_x0000_i1138" type="#_x0000_t75" alt="" style="width:11.85pt;height:14.25pt;mso-width-percent:0;mso-height-percent:0;mso-width-percent:0;mso-height-percent:0" o:ole="">
+                                  <v:shape id="_x0000_i1153" type="#_x0000_t75" alt="" style="width:11.85pt;height:14.25pt;mso-width-percent:0;mso-height-percent:0;mso-width-percent:0;mso-height-percent:0" o:ole="">
                                     <v:imagedata r:id="rId29" o:title=""/>
                                   </v:shape>
-                                  <o:OLEObject Type="Embed" ProgID="Equation.3" ShapeID="_x0000_i1138" DrawAspect="Content" ObjectID="_1726006087" r:id="rId30"/>
+                                  <o:OLEObject Type="Embed" ProgID="Equation.3" ShapeID="_x0000_i1153" DrawAspect="Content" ObjectID="_1726087684" r:id="rId30"/>
                                 </w:object>
                               </w:r>
                             </w:p>
@@ -5431,10 +5446,10 @@
                                   <w:lang w:bidi="fa-IR"/>
                                 </w:rPr>
                                 <w:object w:dxaOrig="240" w:dyaOrig="285" w14:anchorId="1992B968">
-                                  <v:shape id="_x0000_i1137" type="#_x0000_t75" alt="" style="width:11.85pt;height:14.25pt;mso-width-percent:0;mso-height-percent:0;mso-width-percent:0;mso-height-percent:0" o:ole="">
+                                  <v:shape id="_x0000_i1152" type="#_x0000_t75" alt="" style="width:11.85pt;height:14.25pt;mso-width-percent:0;mso-height-percent:0;mso-width-percent:0;mso-height-percent:0" o:ole="">
                                     <v:imagedata r:id="rId31" o:title=""/>
                                   </v:shape>
-                                  <o:OLEObject Type="Embed" ProgID="Equation.3" ShapeID="_x0000_i1137" DrawAspect="Content" ObjectID="_1726006088" r:id="rId32"/>
+                                  <o:OLEObject Type="Embed" ProgID="Equation.3" ShapeID="_x0000_i1152" DrawAspect="Content" ObjectID="_1726087685" r:id="rId32"/>
                                 </w:object>
                               </w:r>
                             </w:p>
@@ -6437,7 +6452,7 @@
                         </wps:cNvSpPr>
                         <wps:spPr bwMode="auto">
                           <a:xfrm>
-                            <a:off x="3361275" y="-191283"/>
+                            <a:off x="3361273" y="-191283"/>
                             <a:ext cx="361315" cy="421640"/>
                           </a:xfrm>
                           <a:prstGeom prst="rect">
@@ -6483,10 +6498,10 @@
                                   <w:lang w:bidi="fa-IR"/>
                                 </w:rPr>
                                 <w:object w:dxaOrig="300" w:dyaOrig="330" w14:anchorId="7709A973">
-                                  <v:shape id="_x0000_i1136" type="#_x0000_t75" alt="" style="width:14.25pt;height:16.6pt;mso-width-percent:0;mso-height-percent:0;mso-width-percent:0;mso-height-percent:0" o:ole="">
+                                  <v:shape id="_x0000_i1151" type="#_x0000_t75" alt="" style="width:14.25pt;height:16.6pt;mso-width-percent:0;mso-height-percent:0;mso-width-percent:0;mso-height-percent:0" o:ole="">
                                     <v:imagedata r:id="rId33" o:title=""/>
                                   </v:shape>
-                                  <o:OLEObject Type="Embed" ProgID="Equation.3" ShapeID="_x0000_i1136" DrawAspect="Content" ObjectID="_1726006089" r:id="rId34"/>
+                                  <o:OLEObject Type="Embed" ProgID="Equation.3" ShapeID="_x0000_i1151" DrawAspect="Content" ObjectID="_1726087686" r:id="rId34"/>
                                 </w:object>
                               </w:r>
                             </w:p>
@@ -6549,10 +6564,10 @@
                                   <w:lang w:bidi="fa-IR"/>
                                 </w:rPr>
                                 <w:object w:dxaOrig="315" w:dyaOrig="360" w14:anchorId="44F2C50A">
-                                  <v:shape id="_x0000_i1135" type="#_x0000_t75" alt="" style="width:16.6pt;height:18.2pt;mso-width-percent:0;mso-height-percent:0;mso-width-percent:0;mso-height-percent:0" o:ole="">
+                                  <v:shape id="_x0000_i1150" type="#_x0000_t75" alt="" style="width:16.6pt;height:18.2pt;mso-width-percent:0;mso-height-percent:0;mso-width-percent:0;mso-height-percent:0" o:ole="">
                                     <v:imagedata r:id="rId35" o:title=""/>
                                   </v:shape>
-                                  <o:OLEObject Type="Embed" ProgID="Equation.3" ShapeID="_x0000_i1135" DrawAspect="Content" ObjectID="_1726006090" r:id="rId36"/>
+                                  <o:OLEObject Type="Embed" ProgID="Equation.3" ShapeID="_x0000_i1150" DrawAspect="Content" ObjectID="_1726087687" r:id="rId36"/>
                                 </w:object>
                               </w:r>
                             </w:p>
@@ -6615,10 +6630,10 @@
                                   <w:lang w:bidi="fa-IR"/>
                                 </w:rPr>
                                 <w:object w:dxaOrig="315" w:dyaOrig="330" w14:anchorId="6AC68888">
-                                  <v:shape id="_x0000_i1134" type="#_x0000_t75" alt="" style="width:16.6pt;height:16.6pt;mso-width-percent:0;mso-height-percent:0;mso-width-percent:0;mso-height-percent:0" o:ole="">
+                                  <v:shape id="_x0000_i1149" type="#_x0000_t75" alt="" style="width:16.6pt;height:16.6pt;mso-width-percent:0;mso-height-percent:0;mso-width-percent:0;mso-height-percent:0" o:ole="">
                                     <v:imagedata r:id="rId37" o:title=""/>
                                   </v:shape>
-                                  <o:OLEObject Type="Embed" ProgID="Equation.3" ShapeID="_x0000_i1134" DrawAspect="Content" ObjectID="_1726006091" r:id="rId38"/>
+                                  <o:OLEObject Type="Embed" ProgID="Equation.3" ShapeID="_x0000_i1149" DrawAspect="Content" ObjectID="_1726087688" r:id="rId38"/>
                                 </w:object>
                               </w:r>
                             </w:p>
@@ -6635,7 +6650,7 @@
                         </wps:cNvSpPr>
                         <wps:spPr bwMode="auto">
                           <a:xfrm>
-                            <a:off x="2420419" y="703426"/>
+                            <a:off x="2420417" y="703312"/>
                             <a:ext cx="399415" cy="421640"/>
                           </a:xfrm>
                           <a:prstGeom prst="rect">
@@ -6681,10 +6696,10 @@
                                   <w:lang w:bidi="fa-IR"/>
                                 </w:rPr>
                                 <w:object w:dxaOrig="315" w:dyaOrig="330" w14:anchorId="294CDEF9">
-                                  <v:shape id="_x0000_i1133" type="#_x0000_t75" alt="" style="width:16.6pt;height:16.6pt;mso-width-percent:0;mso-height-percent:0;mso-width-percent:0;mso-height-percent:0" o:ole="">
+                                  <v:shape id="_x0000_i1148" type="#_x0000_t75" alt="" style="width:16.6pt;height:16.6pt;mso-width-percent:0;mso-height-percent:0;mso-width-percent:0;mso-height-percent:0" o:ole="">
                                     <v:imagedata r:id="rId39" o:title=""/>
                                   </v:shape>
-                                  <o:OLEObject Type="Embed" ProgID="Equation.3" ShapeID="_x0000_i1133" DrawAspect="Content" ObjectID="_1726006092" r:id="rId40"/>
+                                  <o:OLEObject Type="Embed" ProgID="Equation.3" ShapeID="_x0000_i1148" DrawAspect="Content" ObjectID="_1726087689" r:id="rId40"/>
                                 </w:object>
                               </w:r>
                             </w:p>
@@ -8424,7 +8439,7 @@
           </mc:Choice>
           <mc:Fallback>
             <w:pict>
-              <v:group w14:anchorId="1EC2BA75" id="Group 2863" o:spid="_x0000_s1075" style="width:366.95pt;height:182.4pt;mso-position-horizontal-relative:char;mso-position-vertical-relative:line" coordorigin=",-1912" coordsize="46602,23166" o:gfxdata="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">
+              <v:group w14:anchorId="1EC2BA75" id="Group 2863" o:spid="_x0000_s1075" style="width:366.95pt;height:182.4pt;mso-position-horizontal-relative:char;mso-position-vertical-relative:line" coordorigin=",-1912" coordsize="46602,23166" o:gfxdata="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">
                 <v:rect id="Rectangle 2864" o:spid="_x0000_s1076" style="position:absolute;width:45383;height:20885;visibility:visible;mso-wrap-style:square;v-text-anchor:top" o:gfxdata="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" filled="f" stroked="f"/>
                 <v:line id="Line 193" o:spid="_x0000_s1077" style="position:absolute;flip:x;visibility:visible;mso-wrap-style:square" from="9083,4464" to="19466,13942" o:connectortype="straight" o:gfxdata="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" strokeweight="3pt">
                   <v:stroke linestyle="thinThin"/>
@@ -8551,10 +8566,10 @@
                             <w:lang w:bidi="fa-IR"/>
                           </w:rPr>
                           <w:object w:dxaOrig="210" w:dyaOrig="285" w14:anchorId="0F35A824">
-                            <v:shape id="_x0000_i1139" type="#_x0000_t75" alt="" style="width:10.3pt;height:14.25pt;mso-width-percent:0;mso-height-percent:0;mso-width-percent:0;mso-height-percent:0" o:ole="">
+                            <v:shape id="_x0000_i1154" type="#_x0000_t75" alt="" style="width:10.3pt;height:14.25pt;mso-width-percent:0;mso-height-percent:0;mso-width-percent:0;mso-height-percent:0" o:ole="">
                               <v:imagedata r:id="rId27" o:title=""/>
                             </v:shape>
-                            <o:OLEObject Type="Embed" ProgID="Equation.3" ShapeID="_x0000_i1139" DrawAspect="Content" ObjectID="_1726006086" r:id="rId41"/>
+                            <o:OLEObject Type="Embed" ProgID="Equation.3" ShapeID="_x0000_i1154" DrawAspect="Content" ObjectID="_1726087683" r:id="rId41"/>
                           </w:object>
                         </w:r>
                       </w:p>
@@ -8577,10 +8592,10 @@
                             <w:lang w:bidi="fa-IR"/>
                           </w:rPr>
                           <w:object w:dxaOrig="240" w:dyaOrig="285" w14:anchorId="5BE28273">
-                            <v:shape id="_x0000_i1138" type="#_x0000_t75" alt="" style="width:11.85pt;height:14.25pt;mso-width-percent:0;mso-height-percent:0;mso-width-percent:0;mso-height-percent:0" o:ole="">
+                            <v:shape id="_x0000_i1153" type="#_x0000_t75" alt="" style="width:11.85pt;height:14.25pt;mso-width-percent:0;mso-height-percent:0;mso-width-percent:0;mso-height-percent:0" o:ole="">
                               <v:imagedata r:id="rId29" o:title=""/>
                             </v:shape>
-                            <o:OLEObject Type="Embed" ProgID="Equation.3" ShapeID="_x0000_i1138" DrawAspect="Content" ObjectID="_1726006087" r:id="rId42"/>
+                            <o:OLEObject Type="Embed" ProgID="Equation.3" ShapeID="_x0000_i1153" DrawAspect="Content" ObjectID="_1726087684" r:id="rId42"/>
                           </w:object>
                         </w:r>
                       </w:p>
@@ -8603,10 +8618,10 @@
                             <w:lang w:bidi="fa-IR"/>
                           </w:rPr>
                           <w:object w:dxaOrig="240" w:dyaOrig="285" w14:anchorId="1992B968">
-                            <v:shape id="_x0000_i1137" type="#_x0000_t75" alt="" style="width:11.85pt;height:14.25pt;mso-width-percent:0;mso-height-percent:0;mso-width-percent:0;mso-height-percent:0" o:ole="">
+                            <v:shape id="_x0000_i1152" type="#_x0000_t75" alt="" style="width:11.85pt;height:14.25pt;mso-width-percent:0;mso-height-percent:0;mso-width-percent:0;mso-height-percent:0" o:ole="">
                               <v:imagedata r:id="rId31" o:title=""/>
                             </v:shape>
-                            <o:OLEObject Type="Embed" ProgID="Equation.3" ShapeID="_x0000_i1137" DrawAspect="Content" ObjectID="_1726006088" r:id="rId43"/>
+                            <o:OLEObject Type="Embed" ProgID="Equation.3" ShapeID="_x0000_i1152" DrawAspect="Content" ObjectID="_1726087685" r:id="rId43"/>
                           </w:object>
                         </w:r>
                       </w:p>
@@ -8759,10 +8774,10 @@
                             <w:lang w:bidi="fa-IR"/>
                           </w:rPr>
                           <w:object w:dxaOrig="300" w:dyaOrig="330" w14:anchorId="7709A973">
-                            <v:shape id="_x0000_i1136" type="#_x0000_t75" alt="" style="width:14.25pt;height:16.6pt;mso-width-percent:0;mso-height-percent:0;mso-width-percent:0;mso-height-percent:0" o:ole="">
+                            <v:shape id="_x0000_i1151" type="#_x0000_t75" alt="" style="width:14.25pt;height:16.6pt;mso-width-percent:0;mso-height-percent:0;mso-width-percent:0;mso-height-percent:0" o:ole="">
                               <v:imagedata r:id="rId33" o:title=""/>
                             </v:shape>
-                            <o:OLEObject Type="Embed" ProgID="Equation.3" ShapeID="_x0000_i1136" DrawAspect="Content" ObjectID="_1726006089" r:id="rId44"/>
+                            <o:OLEObject Type="Embed" ProgID="Equation.3" ShapeID="_x0000_i1151" DrawAspect="Content" ObjectID="_1726087686" r:id="rId44"/>
                           </w:object>
                         </w:r>
                       </w:p>
@@ -8786,10 +8801,10 @@
                             <w:lang w:bidi="fa-IR"/>
                           </w:rPr>
                           <w:object w:dxaOrig="315" w:dyaOrig="360" w14:anchorId="44F2C50A">
-                            <v:shape id="_x0000_i1135" type="#_x0000_t75" alt="" style="width:16.6pt;height:18.2pt;mso-width-percent:0;mso-height-percent:0;mso-width-percent:0;mso-height-percent:0" o:ole="">
+                            <v:shape id="_x0000_i1150" type="#_x0000_t75" alt="" style="width:16.6pt;height:18.2pt;mso-width-percent:0;mso-height-percent:0;mso-width-percent:0;mso-height-percent:0" o:ole="">
                               <v:imagedata r:id="rId35" o:title=""/>
                             </v:shape>
-                            <o:OLEObject Type="Embed" ProgID="Equation.3" ShapeID="_x0000_i1135" DrawAspect="Content" ObjectID="_1726006090" r:id="rId45"/>
+                            <o:OLEObject Type="Embed" ProgID="Equation.3" ShapeID="_x0000_i1150" DrawAspect="Content" ObjectID="_1726087687" r:id="rId45"/>
                           </w:object>
                         </w:r>
                       </w:p>
@@ -8813,17 +8828,17 @@
                             <w:lang w:bidi="fa-IR"/>
                           </w:rPr>
                           <w:object w:dxaOrig="315" w:dyaOrig="330" w14:anchorId="6AC68888">
-                            <v:shape id="_x0000_i1134" type="#_x0000_t75" alt="" style="width:16.6pt;height:16.6pt;mso-width-percent:0;mso-height-percent:0;mso-width-percent:0;mso-height-percent:0" o:ole="">
+                            <v:shape id="_x0000_i1149" type="#_x0000_t75" alt="" style="width:16.6pt;height:16.6pt;mso-width-percent:0;mso-height-percent:0;mso-width-percent:0;mso-height-percent:0" o:ole="">
                               <v:imagedata r:id="rId37" o:title=""/>
                             </v:shape>
-                            <o:OLEObject Type="Embed" ProgID="Equation.3" ShapeID="_x0000_i1134" DrawAspect="Content" ObjectID="_1726006091" r:id="rId46"/>
+                            <o:OLEObject Type="Embed" ProgID="Equation.3" ShapeID="_x0000_i1149" DrawAspect="Content" ObjectID="_1726087688" r:id="rId46"/>
                           </w:object>
                         </w:r>
                       </w:p>
                     </w:txbxContent>
                   </v:textbox>
                 </v:shape>
-                <v:shape id="Text Box 181" o:spid="_x0000_s1108" type="#_x0000_t202" style="position:absolute;left:24204;top:7034;width:3994;height:4216;visibility:visible;mso-wrap-style:none;v-text-anchor:top" o:gfxdata="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" filled="f" stroked="f">
+                <v:shape id="Text Box 181" o:spid="_x0000_s1108" type="#_x0000_t202" style="position:absolute;left:24204;top:7033;width:3994;height:4216;visibility:visible;mso-wrap-style:none;v-text-anchor:top" o:gfxdata="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" filled="f" stroked="f">
                   <v:textbox style="mso-fit-shape-to-text:t">
                     <w:txbxContent>
                       <w:p>
@@ -8840,10 +8855,10 @@
                             <w:lang w:bidi="fa-IR"/>
                           </w:rPr>
                           <w:object w:dxaOrig="315" w:dyaOrig="330" w14:anchorId="294CDEF9">
-                            <v:shape id="_x0000_i1133" type="#_x0000_t75" alt="" style="width:16.6pt;height:16.6pt;mso-width-percent:0;mso-height-percent:0;mso-width-percent:0;mso-height-percent:0" o:ole="">
+                            <v:shape id="_x0000_i1148" type="#_x0000_t75" alt="" style="width:16.6pt;height:16.6pt;mso-width-percent:0;mso-height-percent:0;mso-width-percent:0;mso-height-percent:0" o:ole="">
                               <v:imagedata r:id="rId39" o:title=""/>
                             </v:shape>
-                            <o:OLEObject Type="Embed" ProgID="Equation.3" ShapeID="_x0000_i1133" DrawAspect="Content" ObjectID="_1726006092" r:id="rId47"/>
+                            <o:OLEObject Type="Embed" ProgID="Equation.3" ShapeID="_x0000_i1148" DrawAspect="Content" ObjectID="_1726087689" r:id="rId47"/>
                           </w:object>
                         </w:r>
                       </w:p>
@@ -9283,10 +9298,10 @@
                 <w:position w:val="-30"/>
               </w:rPr>
               <w:object w:dxaOrig="3840" w:dyaOrig="700" w14:anchorId="7E653BC3">
-                <v:shape id="_x0000_i1128" type="#_x0000_t75" alt="" style="width:192.25pt;height:34.8pt;mso-width-percent:0;mso-height-percent:0;mso-width-percent:0;mso-height-percent:0" o:ole="">
+                <v:shape id="_x0000_i1143" type="#_x0000_t75" alt="" style="width:192.25pt;height:34.8pt;mso-width-percent:0;mso-height-percent:0;mso-width-percent:0;mso-height-percent:0" o:ole="">
                   <v:imagedata r:id="rId48" o:title=""/>
                 </v:shape>
-                <o:OLEObject Type="Embed" ProgID="Equation.DSMT4" ShapeID="_x0000_i1128" DrawAspect="Content" ObjectID="_1726005980" r:id="rId49"/>
+                <o:OLEObject Type="Embed" ProgID="Equation.DSMT4" ShapeID="_x0000_i1143" DrawAspect="Content" ObjectID="_1726087562" r:id="rId49"/>
               </w:object>
             </w:r>
           </w:p>
@@ -9402,10 +9417,10 @@
                 <w:position w:val="-32"/>
               </w:rPr>
               <w:object w:dxaOrig="4000" w:dyaOrig="720" w14:anchorId="16E820C3">
-                <v:shape id="_x0000_i1127" type="#_x0000_t75" alt="" style="width:199.4pt;height:36.4pt;mso-width-percent:0;mso-height-percent:0;mso-width-percent:0;mso-height-percent:0" o:ole="">
+                <v:shape id="_x0000_i1142" type="#_x0000_t75" alt="" style="width:199.4pt;height:37.2pt;mso-width-percent:0;mso-height-percent:0;mso-width-percent:0;mso-height-percent:0" o:ole="">
                   <v:imagedata r:id="rId50" o:title=""/>
                 </v:shape>
-                <o:OLEObject Type="Embed" ProgID="Equation.DSMT4" ShapeID="_x0000_i1127" DrawAspect="Content" ObjectID="_1726005981" r:id="rId51"/>
+                <o:OLEObject Type="Embed" ProgID="Equation.DSMT4" ShapeID="_x0000_i1142" DrawAspect="Content" ObjectID="_1726087563" r:id="rId51"/>
               </w:object>
             </w:r>
           </w:p>
@@ -9519,10 +9534,10 @@
                 <w:position w:val="-30"/>
               </w:rPr>
               <w:object w:dxaOrig="2840" w:dyaOrig="700" w14:anchorId="544896A8">
-                <v:shape id="_x0000_i1126" type="#_x0000_t75" alt="" style="width:143.2pt;height:34.8pt;mso-width-percent:0;mso-height-percent:0;mso-width-percent:0;mso-height-percent:0" o:ole="">
+                <v:shape id="_x0000_i1141" type="#_x0000_t75" alt="" style="width:143.2pt;height:34.8pt;mso-width-percent:0;mso-height-percent:0;mso-width-percent:0;mso-height-percent:0" o:ole="">
                   <v:imagedata r:id="rId52" o:title=""/>
                 </v:shape>
-                <o:OLEObject Type="Embed" ProgID="Equation.DSMT4" ShapeID="_x0000_i1126" DrawAspect="Content" ObjectID="_1726005982" r:id="rId53"/>
+                <o:OLEObject Type="Embed" ProgID="Equation.DSMT4" ShapeID="_x0000_i1141" DrawAspect="Content" ObjectID="_1726087564" r:id="rId53"/>
               </w:object>
             </w:r>
           </w:p>
@@ -9633,10 +9648,10 @@
           <w:position w:val="-10"/>
         </w:rPr>
         <w:object w:dxaOrig="840" w:dyaOrig="320" w14:anchorId="5D44F852">
-          <v:shape id="_x0000_i1125" type="#_x0000_t75" alt="" style="width:41.15pt;height:16.6pt;mso-width-percent:0;mso-height-percent:0;mso-width-percent:0;mso-height-percent:0" o:ole="">
+          <v:shape id="_x0000_i1140" type="#_x0000_t75" alt="" style="width:41.15pt;height:16.6pt;mso-width-percent:0;mso-height-percent:0;mso-width-percent:0;mso-height-percent:0" o:ole="">
             <v:imagedata r:id="rId54" o:title=""/>
           </v:shape>
-          <o:OLEObject Type="Embed" ProgID="Equation.DSMT4" ShapeID="_x0000_i1125" DrawAspect="Content" ObjectID="_1726005983" r:id="rId55"/>
+          <o:OLEObject Type="Embed" ProgID="Equation.DSMT4" ShapeID="_x0000_i1140" DrawAspect="Content" ObjectID="_1726087565" r:id="rId55"/>
         </w:object>
       </w:r>
       <w:r>
@@ -9651,10 +9666,10 @@
           <w:position w:val="-12"/>
         </w:rPr>
         <w:object w:dxaOrig="400" w:dyaOrig="360" w14:anchorId="4028CD7C">
-          <v:shape id="_x0000_i1124" type="#_x0000_t75" alt="" style="width:19.8pt;height:18.2pt;mso-width-percent:0;mso-height-percent:0;mso-width-percent:0;mso-height-percent:0" o:ole="">
+          <v:shape id="_x0000_i1139" type="#_x0000_t75" alt="" style="width:19.8pt;height:18.2pt;mso-width-percent:0;mso-height-percent:0;mso-width-percent:0;mso-height-percent:0" o:ole="">
             <v:imagedata r:id="rId56" o:title=""/>
           </v:shape>
-          <o:OLEObject Type="Embed" ProgID="Equation.DSMT4" ShapeID="_x0000_i1124" DrawAspect="Content" ObjectID="_1726005984" r:id="rId57"/>
+          <o:OLEObject Type="Embed" ProgID="Equation.DSMT4" ShapeID="_x0000_i1139" DrawAspect="Content" ObjectID="_1726087566" r:id="rId57"/>
         </w:object>
       </w:r>
       <w:r>
@@ -9669,10 +9684,10 @@
           <w:position w:val="-14"/>
         </w:rPr>
         <w:object w:dxaOrig="499" w:dyaOrig="380" w14:anchorId="2005F4CF">
-          <v:shape id="_x0000_i1123" type="#_x0000_t75" alt="" style="width:23.75pt;height:19pt;mso-width-percent:0;mso-height-percent:0;mso-width-percent:0;mso-height-percent:0" o:ole="">
+          <v:shape id="_x0000_i1138" type="#_x0000_t75" alt="" style="width:23.75pt;height:19pt;mso-width-percent:0;mso-height-percent:0;mso-width-percent:0;mso-height-percent:0" o:ole="">
             <v:imagedata r:id="rId58" o:title=""/>
           </v:shape>
-          <o:OLEObject Type="Embed" ProgID="Equation.DSMT4" ShapeID="_x0000_i1123" DrawAspect="Content" ObjectID="_1726005985" r:id="rId59"/>
+          <o:OLEObject Type="Embed" ProgID="Equation.DSMT4" ShapeID="_x0000_i1138" DrawAspect="Content" ObjectID="_1726087567" r:id="rId59"/>
         </w:object>
       </w:r>
       <w:r>
@@ -9687,10 +9702,10 @@
           <w:position w:val="-14"/>
         </w:rPr>
         <w:object w:dxaOrig="440" w:dyaOrig="380" w14:anchorId="2C6844B6">
-          <v:shape id="_x0000_i1122" type="#_x0000_t75" alt="" style="width:22.15pt;height:19pt;mso-width-percent:0;mso-height-percent:0;mso-width-percent:0;mso-height-percent:0" o:ole="">
+          <v:shape id="_x0000_i1137" type="#_x0000_t75" alt="" style="width:22.15pt;height:19pt;mso-width-percent:0;mso-height-percent:0;mso-width-percent:0;mso-height-percent:0" o:ole="">
             <v:imagedata r:id="rId60" o:title=""/>
           </v:shape>
-          <o:OLEObject Type="Embed" ProgID="Equation.DSMT4" ShapeID="_x0000_i1122" DrawAspect="Content" ObjectID="_1726005986" r:id="rId61"/>
+          <o:OLEObject Type="Embed" ProgID="Equation.DSMT4" ShapeID="_x0000_i1137" DrawAspect="Content" ObjectID="_1726087568" r:id="rId61"/>
         </w:object>
       </w:r>
       <w:r>
@@ -9705,10 +9720,10 @@
           <w:position w:val="-12"/>
         </w:rPr>
         <w:object w:dxaOrig="340" w:dyaOrig="360" w14:anchorId="140B9F64">
-          <v:shape id="_x0000_i1121" type="#_x0000_t75" alt="" style="width:16.6pt;height:18.2pt;mso-width-percent:0;mso-height-percent:0;mso-width-percent:0;mso-height-percent:0" o:ole="">
+          <v:shape id="_x0000_i1136" type="#_x0000_t75" alt="" style="width:16.6pt;height:18.2pt;mso-width-percent:0;mso-height-percent:0;mso-width-percent:0;mso-height-percent:0" o:ole="">
             <v:imagedata r:id="rId62" o:title=""/>
           </v:shape>
-          <o:OLEObject Type="Embed" ProgID="Equation.DSMT4" ShapeID="_x0000_i1121" DrawAspect="Content" ObjectID="_1726005987" r:id="rId63"/>
+          <o:OLEObject Type="Embed" ProgID="Equation.DSMT4" ShapeID="_x0000_i1136" DrawAspect="Content" ObjectID="_1726087569" r:id="rId63"/>
         </w:object>
       </w:r>
       <w:r>
@@ -9726,10 +9741,10 @@
           <w:position w:val="-12"/>
         </w:rPr>
         <w:object w:dxaOrig="360" w:dyaOrig="360" w14:anchorId="4017F0E2">
-          <v:shape id="_x0000_i1120" type="#_x0000_t75" alt="" style="width:18.2pt;height:18.2pt;mso-width-percent:0;mso-height-percent:0;mso-width-percent:0;mso-height-percent:0" o:ole="">
+          <v:shape id="_x0000_i1135" type="#_x0000_t75" alt="" style="width:18.2pt;height:18.2pt;mso-width-percent:0;mso-height-percent:0;mso-width-percent:0;mso-height-percent:0" o:ole="">
             <v:imagedata r:id="rId64" o:title=""/>
           </v:shape>
-          <o:OLEObject Type="Embed" ProgID="Equation.DSMT4" ShapeID="_x0000_i1120" DrawAspect="Content" ObjectID="_1726005988" r:id="rId65"/>
+          <o:OLEObject Type="Embed" ProgID="Equation.DSMT4" ShapeID="_x0000_i1135" DrawAspect="Content" ObjectID="_1726087570" r:id="rId65"/>
         </w:object>
       </w:r>
       <w:r>
@@ -9750,10 +9765,10 @@
           <w:position w:val="-12"/>
         </w:rPr>
         <w:object w:dxaOrig="320" w:dyaOrig="360" w14:anchorId="78CD2439">
-          <v:shape id="_x0000_i1119" type="#_x0000_t75" alt="" style="width:16.6pt;height:18.2pt;mso-width-percent:0;mso-height-percent:0;mso-width-percent:0;mso-height-percent:0" o:ole="">
+          <v:shape id="_x0000_i1134" type="#_x0000_t75" alt="" style="width:16.6pt;height:18.2pt;mso-width-percent:0;mso-height-percent:0;mso-width-percent:0;mso-height-percent:0" o:ole="">
             <v:imagedata r:id="rId66" o:title=""/>
           </v:shape>
-          <o:OLEObject Type="Embed" ProgID="Equation.DSMT4" ShapeID="_x0000_i1119" DrawAspect="Content" ObjectID="_1726005989" r:id="rId67"/>
+          <o:OLEObject Type="Embed" ProgID="Equation.DSMT4" ShapeID="_x0000_i1134" DrawAspect="Content" ObjectID="_1726087571" r:id="rId67"/>
         </w:object>
       </w:r>
       <w:r>
@@ -9768,10 +9783,10 @@
           <w:position w:val="-12"/>
         </w:rPr>
         <w:object w:dxaOrig="320" w:dyaOrig="360" w14:anchorId="359DA172">
-          <v:shape id="_x0000_i1118" type="#_x0000_t75" alt="" style="width:16.6pt;height:18.2pt;mso-width-percent:0;mso-height-percent:0;mso-width-percent:0;mso-height-percent:0" o:ole="">
+          <v:shape id="_x0000_i1133" type="#_x0000_t75" alt="" style="width:16.6pt;height:18.2pt;mso-width-percent:0;mso-height-percent:0;mso-width-percent:0;mso-height-percent:0" o:ole="">
             <v:imagedata r:id="rId68" o:title=""/>
           </v:shape>
-          <o:OLEObject Type="Embed" ProgID="Equation.DSMT4" ShapeID="_x0000_i1118" DrawAspect="Content" ObjectID="_1726005990" r:id="rId69"/>
+          <o:OLEObject Type="Embed" ProgID="Equation.DSMT4" ShapeID="_x0000_i1133" DrawAspect="Content" ObjectID="_1726087572" r:id="rId69"/>
         </w:object>
       </w:r>
       <w:r>
@@ -9786,10 +9801,10 @@
           <w:position w:val="-14"/>
         </w:rPr>
         <w:object w:dxaOrig="320" w:dyaOrig="380" w14:anchorId="5BD405B4">
-          <v:shape id="_x0000_i1117" type="#_x0000_t75" alt="" style="width:16.6pt;height:19pt;mso-width-percent:0;mso-height-percent:0;mso-width-percent:0;mso-height-percent:0" o:ole="">
+          <v:shape id="_x0000_i1132" type="#_x0000_t75" alt="" style="width:16.6pt;height:19pt;mso-width-percent:0;mso-height-percent:0;mso-width-percent:0;mso-height-percent:0" o:ole="">
             <v:imagedata r:id="rId70" o:title=""/>
           </v:shape>
-          <o:OLEObject Type="Embed" ProgID="Equation.DSMT4" ShapeID="_x0000_i1117" DrawAspect="Content" ObjectID="_1726005991" r:id="rId71"/>
+          <o:OLEObject Type="Embed" ProgID="Equation.DSMT4" ShapeID="_x0000_i1132" DrawAspect="Content" ObjectID="_1726087573" r:id="rId71"/>
         </w:object>
       </w:r>
       <w:r>
@@ -9804,10 +9819,10 @@
           <w:position w:val="-12"/>
         </w:rPr>
         <w:object w:dxaOrig="300" w:dyaOrig="360" w14:anchorId="70125B85">
-          <v:shape id="_x0000_i1116" type="#_x0000_t75" alt="" style="width:14.25pt;height:18.2pt;mso-width-percent:0;mso-height-percent:0;mso-width-percent:0;mso-height-percent:0" o:ole="">
+          <v:shape id="_x0000_i1131" type="#_x0000_t75" alt="" style="width:14.25pt;height:18.2pt;mso-width-percent:0;mso-height-percent:0;mso-width-percent:0;mso-height-percent:0" o:ole="">
             <v:imagedata r:id="rId72" o:title=""/>
           </v:shape>
-          <o:OLEObject Type="Embed" ProgID="Equation.DSMT4" ShapeID="_x0000_i1116" DrawAspect="Content" ObjectID="_1726005992" r:id="rId73"/>
+          <o:OLEObject Type="Embed" ProgID="Equation.DSMT4" ShapeID="_x0000_i1131" DrawAspect="Content" ObjectID="_1726087574" r:id="rId73"/>
         </w:object>
       </w:r>
       <w:r>
@@ -9822,10 +9837,10 @@
           <w:position w:val="-12"/>
         </w:rPr>
         <w:object w:dxaOrig="440" w:dyaOrig="360" w14:anchorId="3F379CFA">
-          <v:shape id="_x0000_i1115" type="#_x0000_t75" alt="" style="width:22.15pt;height:18.2pt;mso-width-percent:0;mso-height-percent:0;mso-width-percent:0;mso-height-percent:0" o:ole="">
+          <v:shape id="_x0000_i1130" type="#_x0000_t75" alt="" style="width:22.15pt;height:18.2pt;mso-width-percent:0;mso-height-percent:0;mso-width-percent:0;mso-height-percent:0" o:ole="">
             <v:imagedata r:id="rId74" o:title=""/>
           </v:shape>
-          <o:OLEObject Type="Embed" ProgID="Equation.DSMT4" ShapeID="_x0000_i1115" DrawAspect="Content" ObjectID="_1726005993" r:id="rId75"/>
+          <o:OLEObject Type="Embed" ProgID="Equation.DSMT4" ShapeID="_x0000_i1130" DrawAspect="Content" ObjectID="_1726087575" r:id="rId75"/>
         </w:object>
       </w:r>
       <w:r>
@@ -9867,10 +9882,10 @@
                 <w:position w:val="-10"/>
               </w:rPr>
               <w:object w:dxaOrig="3360" w:dyaOrig="380" w14:anchorId="45BF260A">
-                <v:shape id="_x0000_i1114" type="#_x0000_t75" alt="" style="width:167.75pt;height:19pt;mso-width-percent:0;mso-height-percent:0;mso-width-percent:0;mso-height-percent:0" o:ole="">
+                <v:shape id="_x0000_i1129" type="#_x0000_t75" alt="" style="width:167.75pt;height:19pt;mso-width-percent:0;mso-height-percent:0;mso-width-percent:0;mso-height-percent:0" o:ole="">
                   <v:imagedata r:id="rId76" o:title=""/>
                 </v:shape>
-                <o:OLEObject Type="Embed" ProgID="Equation.DSMT4" ShapeID="_x0000_i1114" DrawAspect="Content" ObjectID="_1726005994" r:id="rId77"/>
+                <o:OLEObject Type="Embed" ProgID="Equation.DSMT4" ShapeID="_x0000_i1129" DrawAspect="Content" ObjectID="_1726087576" r:id="rId77"/>
               </w:object>
             </w:r>
           </w:p>
@@ -9984,10 +9999,10 @@
                 <w:position w:val="-10"/>
               </w:rPr>
               <w:object w:dxaOrig="2180" w:dyaOrig="380" w14:anchorId="2C1ABF70">
-                <v:shape id="_x0000_i1113" type="#_x0000_t75" alt="" style="width:109.2pt;height:19pt;mso-width-percent:0;mso-height-percent:0;mso-width-percent:0;mso-height-percent:0" o:ole="">
+                <v:shape id="_x0000_i1128" type="#_x0000_t75" alt="" style="width:109.2pt;height:19pt;mso-width-percent:0;mso-height-percent:0;mso-width-percent:0;mso-height-percent:0" o:ole="">
                   <v:imagedata r:id="rId78" o:title=""/>
                 </v:shape>
-                <o:OLEObject Type="Embed" ProgID="Equation.DSMT4" ShapeID="_x0000_i1113" DrawAspect="Content" ObjectID="_1726005995" r:id="rId79"/>
+                <o:OLEObject Type="Embed" ProgID="Equation.DSMT4" ShapeID="_x0000_i1128" DrawAspect="Content" ObjectID="_1726087577" r:id="rId79"/>
               </w:object>
             </w:r>
           </w:p>
@@ -10101,10 +10116,10 @@
                 <w:position w:val="-10"/>
               </w:rPr>
               <w:object w:dxaOrig="3159" w:dyaOrig="320" w14:anchorId="46FABA15">
-                <v:shape id="_x0000_i1112" type="#_x0000_t75" alt="" style="width:158.25pt;height:16.6pt;mso-width-percent:0;mso-height-percent:0;mso-width-percent:0;mso-height-percent:0" o:ole="">
+                <v:shape id="_x0000_i1127" type="#_x0000_t75" alt="" style="width:158.25pt;height:16.6pt;mso-width-percent:0;mso-height-percent:0;mso-width-percent:0;mso-height-percent:0" o:ole="">
                   <v:imagedata r:id="rId80" o:title=""/>
                 </v:shape>
-                <o:OLEObject Type="Embed" ProgID="Equation.DSMT4" ShapeID="_x0000_i1112" DrawAspect="Content" ObjectID="_1726005996" r:id="rId81"/>
+                <o:OLEObject Type="Embed" ProgID="Equation.DSMT4" ShapeID="_x0000_i1127" DrawAspect="Content" ObjectID="_1726087578" r:id="rId81"/>
               </w:object>
             </w:r>
           </w:p>
@@ -10212,10 +10227,10 @@
           <w:position w:val="-10"/>
         </w:rPr>
         <w:object w:dxaOrig="840" w:dyaOrig="320" w14:anchorId="42B31D47">
-          <v:shape id="_x0000_i1111" type="#_x0000_t75" alt="" style="width:41.15pt;height:16.6pt;mso-width-percent:0;mso-height-percent:0;mso-width-percent:0;mso-height-percent:0" o:ole="">
+          <v:shape id="_x0000_i1126" type="#_x0000_t75" alt="" style="width:41.15pt;height:16.6pt;mso-width-percent:0;mso-height-percent:0;mso-width-percent:0;mso-height-percent:0" o:ole="">
             <v:imagedata r:id="rId82" o:title=""/>
           </v:shape>
-          <o:OLEObject Type="Embed" ProgID="Equation.DSMT4" ShapeID="_x0000_i1111" DrawAspect="Content" ObjectID="_1726005997" r:id="rId83"/>
+          <o:OLEObject Type="Embed" ProgID="Equation.DSMT4" ShapeID="_x0000_i1126" DrawAspect="Content" ObjectID="_1726087579" r:id="rId83"/>
         </w:object>
       </w:r>
       <w:r>
@@ -10233,10 +10248,10 @@
           <w:position w:val="-12"/>
         </w:rPr>
         <w:object w:dxaOrig="340" w:dyaOrig="360" w14:anchorId="64745589">
-          <v:shape id="_x0000_i1110" type="#_x0000_t75" alt="" style="width:16.6pt;height:18.2pt;mso-width-percent:0;mso-height-percent:0;mso-width-percent:0;mso-height-percent:0" o:ole="">
+          <v:shape id="_x0000_i1125" type="#_x0000_t75" alt="" style="width:16.6pt;height:18.2pt;mso-width-percent:0;mso-height-percent:0;mso-width-percent:0;mso-height-percent:0" o:ole="">
             <v:imagedata r:id="rId84" o:title=""/>
           </v:shape>
-          <o:OLEObject Type="Embed" ProgID="Equation.DSMT4" ShapeID="_x0000_i1110" DrawAspect="Content" ObjectID="_1726005998" r:id="rId85"/>
+          <o:OLEObject Type="Embed" ProgID="Equation.DSMT4" ShapeID="_x0000_i1125" DrawAspect="Content" ObjectID="_1726087580" r:id="rId85"/>
         </w:object>
       </w:r>
       <w:r>
@@ -10269,10 +10284,10 @@
                 <w:position w:val="-12"/>
               </w:rPr>
               <w:object w:dxaOrig="2500" w:dyaOrig="360" w14:anchorId="769E162C">
-                <v:shape id="_x0000_i1109" type="#_x0000_t75" alt="" style="width:125pt;height:18.2pt;mso-width-percent:0;mso-height-percent:0;mso-width-percent:0;mso-height-percent:0" o:ole="">
+                <v:shape id="_x0000_i1124" type="#_x0000_t75" alt="" style="width:125pt;height:18.2pt;mso-width-percent:0;mso-height-percent:0;mso-width-percent:0;mso-height-percent:0" o:ole="">
                   <v:imagedata r:id="rId86" o:title=""/>
                 </v:shape>
-                <o:OLEObject Type="Embed" ProgID="Equation.DSMT4" ShapeID="_x0000_i1109" DrawAspect="Content" ObjectID="_1726005999" r:id="rId87"/>
+                <o:OLEObject Type="Embed" ProgID="Equation.DSMT4" ShapeID="_x0000_i1124" DrawAspect="Content" ObjectID="_1726087581" r:id="rId87"/>
               </w:object>
             </w:r>
           </w:p>
@@ -10399,10 +10414,10 @@
           <w:position w:val="-12"/>
         </w:rPr>
         <w:object w:dxaOrig="380" w:dyaOrig="360" w14:anchorId="3C7DB049">
-          <v:shape id="_x0000_i1108" type="#_x0000_t75" alt="" style="width:19pt;height:18.2pt;mso-width-percent:0;mso-height-percent:0;mso-width-percent:0;mso-height-percent:0" o:ole="">
+          <v:shape id="_x0000_i1123" type="#_x0000_t75" alt="" style="width:19pt;height:18.2pt;mso-width-percent:0;mso-height-percent:0;mso-width-percent:0;mso-height-percent:0" o:ole="">
             <v:imagedata r:id="rId88" o:title=""/>
           </v:shape>
-          <o:OLEObject Type="Embed" ProgID="Equation.DSMT4" ShapeID="_x0000_i1108" DrawAspect="Content" ObjectID="_1726006000" r:id="rId89"/>
+          <o:OLEObject Type="Embed" ProgID="Equation.DSMT4" ShapeID="_x0000_i1123" DrawAspect="Content" ObjectID="_1726087582" r:id="rId89"/>
         </w:object>
       </w:r>
       <w:r>
@@ -10420,10 +10435,10 @@
           <w:position w:val="-14"/>
         </w:rPr>
         <w:object w:dxaOrig="480" w:dyaOrig="380" w14:anchorId="028CA33F">
-          <v:shape id="_x0000_i1107" type="#_x0000_t75" alt="" style="width:23.75pt;height:19pt;mso-width-percent:0;mso-height-percent:0;mso-width-percent:0;mso-height-percent:0" o:ole="">
+          <v:shape id="_x0000_i1122" type="#_x0000_t75" alt="" style="width:23.75pt;height:19pt;mso-width-percent:0;mso-height-percent:0;mso-width-percent:0;mso-height-percent:0" o:ole="">
             <v:imagedata r:id="rId90" o:title=""/>
           </v:shape>
-          <o:OLEObject Type="Embed" ProgID="Equation.DSMT4" ShapeID="_x0000_i1107" DrawAspect="Content" ObjectID="_1726006001" r:id="rId91"/>
+          <o:OLEObject Type="Embed" ProgID="Equation.DSMT4" ShapeID="_x0000_i1122" DrawAspect="Content" ObjectID="_1726087583" r:id="rId91"/>
         </w:object>
       </w:r>
       <w:r>
@@ -10438,10 +10453,10 @@
           <w:position w:val="-14"/>
         </w:rPr>
         <w:object w:dxaOrig="420" w:dyaOrig="380" w14:anchorId="2E06E1FE">
-          <v:shape id="_x0000_i1106" type="#_x0000_t75" alt="" style="width:21.35pt;height:19pt;mso-width-percent:0;mso-height-percent:0;mso-width-percent:0;mso-height-percent:0" o:ole="">
+          <v:shape id="_x0000_i1121" type="#_x0000_t75" alt="" style="width:22.15pt;height:19pt;mso-width-percent:0;mso-height-percent:0;mso-width-percent:0;mso-height-percent:0" o:ole="">
             <v:imagedata r:id="rId92" o:title=""/>
           </v:shape>
-          <o:OLEObject Type="Embed" ProgID="Equation.DSMT4" ShapeID="_x0000_i1106" DrawAspect="Content" ObjectID="_1726006002" r:id="rId93"/>
+          <o:OLEObject Type="Embed" ProgID="Equation.DSMT4" ShapeID="_x0000_i1121" DrawAspect="Content" ObjectID="_1726087584" r:id="rId93"/>
         </w:object>
       </w:r>
       <w:r>
@@ -10477,10 +10492,10 @@
                 <w:position w:val="-14"/>
               </w:rPr>
               <w:object w:dxaOrig="2020" w:dyaOrig="400" w14:anchorId="056967A1">
-                <v:shape id="_x0000_i1105" type="#_x0000_t75" alt="" style="width:101.25pt;height:19.8pt;mso-width-percent:0;mso-height-percent:0;mso-width-percent:0;mso-height-percent:0" o:ole="">
+                <v:shape id="_x0000_i1120" type="#_x0000_t75" alt="" style="width:101.25pt;height:19.8pt;mso-width-percent:0;mso-height-percent:0;mso-width-percent:0;mso-height-percent:0" o:ole="">
                   <v:imagedata r:id="rId94" o:title=""/>
                 </v:shape>
-                <o:OLEObject Type="Embed" ProgID="Equation.DSMT4" ShapeID="_x0000_i1105" DrawAspect="Content" ObjectID="_1726006003" r:id="rId95"/>
+                <o:OLEObject Type="Embed" ProgID="Equation.DSMT4" ShapeID="_x0000_i1120" DrawAspect="Content" ObjectID="_1726087585" r:id="rId95"/>
               </w:object>
             </w:r>
           </w:p>
@@ -10594,10 +10609,10 @@
                 <w:position w:val="-14"/>
               </w:rPr>
               <w:object w:dxaOrig="2120" w:dyaOrig="400" w14:anchorId="22834E77">
-                <v:shape id="_x0000_i1104" type="#_x0000_t75" alt="" style="width:105.25pt;height:19.8pt;mso-width-percent:0;mso-height-percent:0;mso-width-percent:0;mso-height-percent:0" o:ole="">
+                <v:shape id="_x0000_i1119" type="#_x0000_t75" alt="" style="width:105.25pt;height:19.8pt;mso-width-percent:0;mso-height-percent:0;mso-width-percent:0;mso-height-percent:0" o:ole="">
                   <v:imagedata r:id="rId96" o:title=""/>
                 </v:shape>
-                <o:OLEObject Type="Embed" ProgID="Equation.DSMT4" ShapeID="_x0000_i1104" DrawAspect="Content" ObjectID="_1726006004" r:id="rId97"/>
+                <o:OLEObject Type="Embed" ProgID="Equation.DSMT4" ShapeID="_x0000_i1119" DrawAspect="Content" ObjectID="_1726087586" r:id="rId97"/>
               </w:object>
             </w:r>
           </w:p>
@@ -10711,10 +10726,10 @@
                 <w:position w:val="-14"/>
               </w:rPr>
               <w:object w:dxaOrig="2780" w:dyaOrig="400" w14:anchorId="2423AA50">
-                <v:shape id="_x0000_i1103" type="#_x0000_t75" alt="" style="width:139.25pt;height:19.8pt;mso-width-percent:0;mso-height-percent:0;mso-width-percent:0;mso-height-percent:0" o:ole="">
+                <v:shape id="_x0000_i1118" type="#_x0000_t75" alt="" style="width:139.25pt;height:19.8pt;mso-width-percent:0;mso-height-percent:0;mso-width-percent:0;mso-height-percent:0" o:ole="">
                   <v:imagedata r:id="rId98" o:title=""/>
                 </v:shape>
-                <o:OLEObject Type="Embed" ProgID="Equation.DSMT4" ShapeID="_x0000_i1103" DrawAspect="Content" ObjectID="_1726006005" r:id="rId99"/>
+                <o:OLEObject Type="Embed" ProgID="Equation.DSMT4" ShapeID="_x0000_i1118" DrawAspect="Content" ObjectID="_1726087587" r:id="rId99"/>
               </w:object>
             </w:r>
           </w:p>
@@ -10844,10 +10859,10 @@
           <w:position w:val="-14"/>
         </w:rPr>
         <w:object w:dxaOrig="340" w:dyaOrig="380" w14:anchorId="7DAEC4F5">
-          <v:shape id="_x0000_i1102" type="#_x0000_t75" alt="" style="width:16.6pt;height:19pt;mso-width-percent:0;mso-height-percent:0;mso-width-percent:0;mso-height-percent:0" o:ole="">
+          <v:shape id="_x0000_i1117" type="#_x0000_t75" alt="" style="width:16.6pt;height:19pt;mso-width-percent:0;mso-height-percent:0;mso-width-percent:0;mso-height-percent:0" o:ole="">
             <v:imagedata r:id="rId100" o:title=""/>
           </v:shape>
-          <o:OLEObject Type="Embed" ProgID="Equation.DSMT4" ShapeID="_x0000_i1102" DrawAspect="Content" ObjectID="_1726006006" r:id="rId101"/>
+          <o:OLEObject Type="Embed" ProgID="Equation.DSMT4" ShapeID="_x0000_i1117" DrawAspect="Content" ObjectID="_1726087588" r:id="rId101"/>
         </w:object>
       </w:r>
       <w:r>
@@ -10886,10 +10901,10 @@
                 <w:position w:val="-32"/>
               </w:rPr>
               <w:object w:dxaOrig="3379" w:dyaOrig="700" w14:anchorId="40CB836D">
-                <v:shape id="_x0000_i1101" type="#_x0000_t75" alt="" style="width:167.75pt;height:34.8pt;mso-width-percent:0;mso-height-percent:0;mso-width-percent:0;mso-height-percent:0" o:ole="">
+                <v:shape id="_x0000_i1116" type="#_x0000_t75" alt="" style="width:167.75pt;height:34.8pt;mso-width-percent:0;mso-height-percent:0;mso-width-percent:0;mso-height-percent:0" o:ole="">
                   <v:imagedata r:id="rId102" o:title=""/>
                 </v:shape>
-                <o:OLEObject Type="Embed" ProgID="Equation.DSMT4" ShapeID="_x0000_i1101" DrawAspect="Content" ObjectID="_1726006007" r:id="rId103"/>
+                <o:OLEObject Type="Embed" ProgID="Equation.DSMT4" ShapeID="_x0000_i1116" DrawAspect="Content" ObjectID="_1726087589" r:id="rId103"/>
               </w:object>
             </w:r>
           </w:p>
@@ -11006,10 +11021,10 @@
                 <w:position w:val="-32"/>
               </w:rPr>
               <w:object w:dxaOrig="3320" w:dyaOrig="700" w14:anchorId="55320B95">
-                <v:shape id="_x0000_i1100" type="#_x0000_t75" alt="" style="width:166.15pt;height:34.8pt;mso-width-percent:0;mso-height-percent:0;mso-width-percent:0;mso-height-percent:0" o:ole="">
+                <v:shape id="_x0000_i1115" type="#_x0000_t75" alt="" style="width:166.15pt;height:34.8pt;mso-width-percent:0;mso-height-percent:0;mso-width-percent:0;mso-height-percent:0" o:ole="">
                   <v:imagedata r:id="rId104" o:title=""/>
                 </v:shape>
-                <o:OLEObject Type="Embed" ProgID="Equation.DSMT4" ShapeID="_x0000_i1100" DrawAspect="Content" ObjectID="_1726006008" r:id="rId105"/>
+                <o:OLEObject Type="Embed" ProgID="Equation.DSMT4" ShapeID="_x0000_i1115" DrawAspect="Content" ObjectID="_1726087590" r:id="rId105"/>
               </w:object>
             </w:r>
           </w:p>
@@ -11126,10 +11141,10 @@
                 <w:position w:val="-32"/>
               </w:rPr>
               <w:object w:dxaOrig="3400" w:dyaOrig="700" w14:anchorId="16C9A1F6">
-                <v:shape id="_x0000_i1099" type="#_x0000_t75" alt="" style="width:170.9pt;height:34.8pt;mso-width-percent:0;mso-height-percent:0;mso-width-percent:0;mso-height-percent:0" o:ole="">
+                <v:shape id="_x0000_i1114" type="#_x0000_t75" alt="" style="width:170.9pt;height:34.8pt;mso-width-percent:0;mso-height-percent:0;mso-width-percent:0;mso-height-percent:0" o:ole="">
                   <v:imagedata r:id="rId106" o:title=""/>
                 </v:shape>
-                <o:OLEObject Type="Embed" ProgID="Equation.DSMT4" ShapeID="_x0000_i1099" DrawAspect="Content" ObjectID="_1726006009" r:id="rId107"/>
+                <o:OLEObject Type="Embed" ProgID="Equation.DSMT4" ShapeID="_x0000_i1114" DrawAspect="Content" ObjectID="_1726087591" r:id="rId107"/>
               </w:object>
             </w:r>
           </w:p>
@@ -11246,10 +11261,10 @@
                 <w:position w:val="-32"/>
               </w:rPr>
               <w:object w:dxaOrig="3300" w:dyaOrig="700" w14:anchorId="07B83DC1">
-                <v:shape id="_x0000_i1098" type="#_x0000_t75" alt="" style="width:165.35pt;height:34.8pt;mso-width-percent:0;mso-height-percent:0;mso-width-percent:0;mso-height-percent:0" o:ole="">
+                <v:shape id="_x0000_i1113" type="#_x0000_t75" alt="" style="width:166.15pt;height:34.8pt;mso-width-percent:0;mso-height-percent:0;mso-width-percent:0;mso-height-percent:0" o:ole="">
                   <v:imagedata r:id="rId108" o:title=""/>
                 </v:shape>
-                <o:OLEObject Type="Embed" ProgID="Equation.DSMT4" ShapeID="_x0000_i1098" DrawAspect="Content" ObjectID="_1726006010" r:id="rId109"/>
+                <o:OLEObject Type="Embed" ProgID="Equation.DSMT4" ShapeID="_x0000_i1113" DrawAspect="Content" ObjectID="_1726087592" r:id="rId109"/>
               </w:object>
             </w:r>
           </w:p>
@@ -11365,10 +11380,10 @@
           <w:position w:val="-12"/>
         </w:rPr>
         <w:object w:dxaOrig="580" w:dyaOrig="360" w14:anchorId="536C4D34">
-          <v:shape id="_x0000_i1097" type="#_x0000_t75" alt="" style="width:29.25pt;height:18.2pt;mso-width-percent:0;mso-height-percent:0;mso-width-percent:0;mso-height-percent:0" o:ole="">
+          <v:shape id="_x0000_i1112" type="#_x0000_t75" alt="" style="width:29.25pt;height:18.2pt;mso-width-percent:0;mso-height-percent:0;mso-width-percent:0;mso-height-percent:0" o:ole="">
             <v:imagedata r:id="rId110" o:title=""/>
           </v:shape>
-          <o:OLEObject Type="Embed" ProgID="Equation.DSMT4" ShapeID="_x0000_i1097" DrawAspect="Content" ObjectID="_1726006011" r:id="rId111"/>
+          <o:OLEObject Type="Embed" ProgID="Equation.DSMT4" ShapeID="_x0000_i1112" DrawAspect="Content" ObjectID="_1726087593" r:id="rId111"/>
         </w:object>
       </w:r>
       <w:r>
@@ -11405,10 +11420,10 @@
           <w:position w:val="-12"/>
         </w:rPr>
         <w:object w:dxaOrig="700" w:dyaOrig="360" w14:anchorId="1AEE1890">
-          <v:shape id="_x0000_i1096" type="#_x0000_t75" alt="" style="width:34.8pt;height:18.2pt;mso-width-percent:0;mso-height-percent:0;mso-width-percent:0;mso-height-percent:0" o:ole="">
+          <v:shape id="_x0000_i1111" type="#_x0000_t75" alt="" style="width:34.8pt;height:18.2pt;mso-width-percent:0;mso-height-percent:0;mso-width-percent:0;mso-height-percent:0" o:ole="">
             <v:imagedata r:id="rId112" o:title=""/>
           </v:shape>
-          <o:OLEObject Type="Embed" ProgID="Equation.DSMT4" ShapeID="_x0000_i1096" DrawAspect="Content" ObjectID="_1726006012" r:id="rId113"/>
+          <o:OLEObject Type="Embed" ProgID="Equation.DSMT4" ShapeID="_x0000_i1111" DrawAspect="Content" ObjectID="_1726087594" r:id="rId113"/>
         </w:object>
       </w:r>
       <w:r>
@@ -11420,10 +11435,10 @@
           <w:position w:val="-12"/>
         </w:rPr>
         <w:object w:dxaOrig="700" w:dyaOrig="360" w14:anchorId="26E920ED">
-          <v:shape id="_x0000_i1095" type="#_x0000_t75" alt="" style="width:34.8pt;height:18.2pt;mso-width-percent:0;mso-height-percent:0;mso-width-percent:0;mso-height-percent:0" o:ole="">
+          <v:shape id="_x0000_i1110" type="#_x0000_t75" alt="" style="width:34.8pt;height:18.2pt;mso-width-percent:0;mso-height-percent:0;mso-width-percent:0;mso-height-percent:0" o:ole="">
             <v:imagedata r:id="rId114" o:title=""/>
           </v:shape>
-          <o:OLEObject Type="Embed" ProgID="Equation.DSMT4" ShapeID="_x0000_i1095" DrawAspect="Content" ObjectID="_1726006013" r:id="rId115"/>
+          <o:OLEObject Type="Embed" ProgID="Equation.DSMT4" ShapeID="_x0000_i1110" DrawAspect="Content" ObjectID="_1726087595" r:id="rId115"/>
         </w:object>
       </w:r>
       <w:r>
@@ -11435,10 +11450,10 @@
           <w:position w:val="-12"/>
         </w:rPr>
         <w:object w:dxaOrig="680" w:dyaOrig="360" w14:anchorId="23FA23D0">
-          <v:shape id="_x0000_i1094" type="#_x0000_t75" alt="" style="width:33.25pt;height:18.2pt;mso-width-percent:0;mso-height-percent:0;mso-width-percent:0;mso-height-percent:0" o:ole="">
+          <v:shape id="_x0000_i1109" type="#_x0000_t75" alt="" style="width:33.25pt;height:18.2pt;mso-width-percent:0;mso-height-percent:0;mso-width-percent:0;mso-height-percent:0" o:ole="">
             <v:imagedata r:id="rId116" o:title=""/>
           </v:shape>
-          <o:OLEObject Type="Embed" ProgID="Equation.DSMT4" ShapeID="_x0000_i1094" DrawAspect="Content" ObjectID="_1726006014" r:id="rId117"/>
+          <o:OLEObject Type="Embed" ProgID="Equation.DSMT4" ShapeID="_x0000_i1109" DrawAspect="Content" ObjectID="_1726087596" r:id="rId117"/>
         </w:object>
       </w:r>
       <w:r>
@@ -11450,10 +11465,10 @@
           <w:position w:val="-12"/>
         </w:rPr>
         <w:object w:dxaOrig="680" w:dyaOrig="360" w14:anchorId="3D01AA16">
-          <v:shape id="_x0000_i1093" type="#_x0000_t75" alt="" style="width:33.25pt;height:18.2pt;mso-width-percent:0;mso-height-percent:0;mso-width-percent:0;mso-height-percent:0" o:ole="">
+          <v:shape id="_x0000_i1108" type="#_x0000_t75" alt="" style="width:33.25pt;height:18.2pt;mso-width-percent:0;mso-height-percent:0;mso-width-percent:0;mso-height-percent:0" o:ole="">
             <v:imagedata r:id="rId118" o:title=""/>
           </v:shape>
-          <o:OLEObject Type="Embed" ProgID="Equation.DSMT4" ShapeID="_x0000_i1093" DrawAspect="Content" ObjectID="_1726006015" r:id="rId119"/>
+          <o:OLEObject Type="Embed" ProgID="Equation.DSMT4" ShapeID="_x0000_i1108" DrawAspect="Content" ObjectID="_1726087597" r:id="rId119"/>
         </w:object>
       </w:r>
       <w:r>
@@ -11465,10 +11480,10 @@
           <w:position w:val="-12"/>
         </w:rPr>
         <w:object w:dxaOrig="700" w:dyaOrig="360" w14:anchorId="2EDB166C">
-          <v:shape id="_x0000_i1092" type="#_x0000_t75" alt="" style="width:34.8pt;height:18.2pt;mso-width-percent:0;mso-height-percent:0;mso-width-percent:0;mso-height-percent:0" o:ole="">
+          <v:shape id="_x0000_i1107" type="#_x0000_t75" alt="" style="width:34.8pt;height:18.2pt;mso-width-percent:0;mso-height-percent:0;mso-width-percent:0;mso-height-percent:0" o:ole="">
             <v:imagedata r:id="rId120" o:title=""/>
           </v:shape>
-          <o:OLEObject Type="Embed" ProgID="Equation.DSMT4" ShapeID="_x0000_i1092" DrawAspect="Content" ObjectID="_1726006016" r:id="rId121"/>
+          <o:OLEObject Type="Embed" ProgID="Equation.DSMT4" ShapeID="_x0000_i1107" DrawAspect="Content" ObjectID="_1726087598" r:id="rId121"/>
         </w:object>
       </w:r>
       <w:r>
@@ -11480,10 +11495,10 @@
           <w:position w:val="-12"/>
         </w:rPr>
         <w:object w:dxaOrig="720" w:dyaOrig="360" w14:anchorId="500CA10E">
-          <v:shape id="_x0000_i1091" type="#_x0000_t75" alt="" style="width:36.4pt;height:18.2pt;mso-width-percent:0;mso-height-percent:0;mso-width-percent:0;mso-height-percent:0" o:ole="">
+          <v:shape id="_x0000_i1106" type="#_x0000_t75" alt="" style="width:37.2pt;height:18.2pt;mso-width-percent:0;mso-height-percent:0;mso-width-percent:0;mso-height-percent:0" o:ole="">
             <v:imagedata r:id="rId122" o:title=""/>
           </v:shape>
-          <o:OLEObject Type="Embed" ProgID="Equation.DSMT4" ShapeID="_x0000_i1091" DrawAspect="Content" ObjectID="_1726006017" r:id="rId123"/>
+          <o:OLEObject Type="Embed" ProgID="Equation.DSMT4" ShapeID="_x0000_i1106" DrawAspect="Content" ObjectID="_1726087599" r:id="rId123"/>
         </w:object>
       </w:r>
       <w:r>
@@ -11516,10 +11531,10 @@
                 <w:position w:val="-30"/>
               </w:rPr>
               <w:object w:dxaOrig="4239" w:dyaOrig="700" w14:anchorId="776BA076">
-                <v:shape id="_x0000_i1090" type="#_x0000_t75" alt="" style="width:212.05pt;height:34.8pt;mso-width-percent:0;mso-height-percent:0;mso-width-percent:0;mso-height-percent:0" o:ole="">
+                <v:shape id="_x0000_i1105" type="#_x0000_t75" alt="" style="width:212.05pt;height:34.8pt;mso-width-percent:0;mso-height-percent:0;mso-width-percent:0;mso-height-percent:0" o:ole="">
                   <v:imagedata r:id="rId124" o:title=""/>
                 </v:shape>
-                <o:OLEObject Type="Embed" ProgID="Equation.DSMT4" ShapeID="_x0000_i1090" DrawAspect="Content" ObjectID="_1726006018" r:id="rId125"/>
+                <o:OLEObject Type="Embed" ProgID="Equation.DSMT4" ShapeID="_x0000_i1105" DrawAspect="Content" ObjectID="_1726087600" r:id="rId125"/>
               </w:object>
             </w:r>
           </w:p>
@@ -11635,10 +11650,10 @@
                 <w:position w:val="-32"/>
               </w:rPr>
               <w:object w:dxaOrig="4380" w:dyaOrig="720" w14:anchorId="706C33AF">
-                <v:shape id="_x0000_i1089" type="#_x0000_t75" alt="" style="width:219.15pt;height:36.4pt;mso-width-percent:0;mso-height-percent:0;mso-width-percent:0;mso-height-percent:0" o:ole="">
+                <v:shape id="_x0000_i1104" type="#_x0000_t75" alt="" style="width:219.15pt;height:37.2pt;mso-width-percent:0;mso-height-percent:0;mso-width-percent:0;mso-height-percent:0" o:ole="">
                   <v:imagedata r:id="rId126" o:title=""/>
                 </v:shape>
-                <o:OLEObject Type="Embed" ProgID="Equation.DSMT4" ShapeID="_x0000_i1089" DrawAspect="Content" ObjectID="_1726006019" r:id="rId127"/>
+                <o:OLEObject Type="Embed" ProgID="Equation.DSMT4" ShapeID="_x0000_i1104" DrawAspect="Content" ObjectID="_1726087601" r:id="rId127"/>
               </w:object>
             </w:r>
           </w:p>
@@ -11752,10 +11767,10 @@
                 <w:position w:val="-30"/>
               </w:rPr>
               <w:object w:dxaOrig="3100" w:dyaOrig="700" w14:anchorId="3AF89A50">
-                <v:shape id="_x0000_i1088" type="#_x0000_t75" alt="" style="width:155.1pt;height:34.8pt;mso-width-percent:0;mso-height-percent:0;mso-width-percent:0;mso-height-percent:0" o:ole="">
+                <v:shape id="_x0000_i1103" type="#_x0000_t75" alt="" style="width:155.1pt;height:34.8pt;mso-width-percent:0;mso-height-percent:0;mso-width-percent:0;mso-height-percent:0" o:ole="">
                   <v:imagedata r:id="rId128" o:title=""/>
                 </v:shape>
-                <o:OLEObject Type="Embed" ProgID="Equation.DSMT4" ShapeID="_x0000_i1088" DrawAspect="Content" ObjectID="_1726006020" r:id="rId129"/>
+                <o:OLEObject Type="Embed" ProgID="Equation.DSMT4" ShapeID="_x0000_i1103" DrawAspect="Content" ObjectID="_1726087602" r:id="rId129"/>
               </w:object>
             </w:r>
           </w:p>
@@ -11871,10 +11886,10 @@
                 <w:position w:val="-12"/>
               </w:rPr>
               <w:object w:dxaOrig="4080" w:dyaOrig="360" w14:anchorId="74E77907">
-                <v:shape id="_x0000_i1087" type="#_x0000_t75" alt="" style="width:204.15pt;height:18.2pt;mso-width-percent:0;mso-height-percent:0;mso-width-percent:0;mso-height-percent:0" o:ole="">
+                <v:shape id="_x0000_i1102" type="#_x0000_t75" alt="" style="width:204.15pt;height:18.2pt;mso-width-percent:0;mso-height-percent:0;mso-width-percent:0;mso-height-percent:0" o:ole="">
                   <v:imagedata r:id="rId130" o:title=""/>
                 </v:shape>
-                <o:OLEObject Type="Embed" ProgID="Equation.DSMT4" ShapeID="_x0000_i1087" DrawAspect="Content" ObjectID="_1726006021" r:id="rId131"/>
+                <o:OLEObject Type="Embed" ProgID="Equation.DSMT4" ShapeID="_x0000_i1102" DrawAspect="Content" ObjectID="_1726087603" r:id="rId131"/>
               </w:object>
             </w:r>
           </w:p>
@@ -11988,10 +12003,10 @@
                 <w:position w:val="-12"/>
               </w:rPr>
               <w:object w:dxaOrig="2720" w:dyaOrig="360" w14:anchorId="36ADCE72">
-                <v:shape id="_x0000_i1086" type="#_x0000_t75" alt="" style="width:135.3pt;height:18.2pt;mso-width-percent:0;mso-height-percent:0;mso-width-percent:0;mso-height-percent:0" o:ole="">
+                <v:shape id="_x0000_i1101" type="#_x0000_t75" alt="" style="width:136.1pt;height:18.2pt;mso-width-percent:0;mso-height-percent:0;mso-width-percent:0;mso-height-percent:0" o:ole="">
                   <v:imagedata r:id="rId132" o:title=""/>
                 </v:shape>
-                <o:OLEObject Type="Embed" ProgID="Equation.DSMT4" ShapeID="_x0000_i1086" DrawAspect="Content" ObjectID="_1726006022" r:id="rId133"/>
+                <o:OLEObject Type="Embed" ProgID="Equation.DSMT4" ShapeID="_x0000_i1101" DrawAspect="Content" ObjectID="_1726087604" r:id="rId133"/>
               </w:object>
             </w:r>
           </w:p>
@@ -12105,10 +12120,10 @@
                 <w:position w:val="-12"/>
               </w:rPr>
               <w:object w:dxaOrig="3780" w:dyaOrig="360" w14:anchorId="525FCEC5">
-                <v:shape id="_x0000_i1085" type="#_x0000_t75" alt="" style="width:188.3pt;height:18.2pt;mso-width-percent:0;mso-height-percent:0;mso-width-percent:0;mso-height-percent:0" o:ole="">
+                <v:shape id="_x0000_i1100" type="#_x0000_t75" alt="" style="width:188.3pt;height:18.2pt;mso-width-percent:0;mso-height-percent:0;mso-width-percent:0;mso-height-percent:0" o:ole="">
                   <v:imagedata r:id="rId134" o:title=""/>
                 </v:shape>
-                <o:OLEObject Type="Embed" ProgID="Equation.DSMT4" ShapeID="_x0000_i1085" DrawAspect="Content" ObjectID="_1726006023" r:id="rId135"/>
+                <o:OLEObject Type="Embed" ProgID="Equation.DSMT4" ShapeID="_x0000_i1100" DrawAspect="Content" ObjectID="_1726087605" r:id="rId135"/>
               </w:object>
             </w:r>
           </w:p>
@@ -12375,256 +12390,57 @@
             <w:pPr>
               <w:jc w:val="center"/>
               <w:rPr>
+                <w:rStyle w:val="mjxassistivemathml"/>
+              </w:rPr>
+            </w:pPr>
+            <w:r>
+              <w:rPr>
                 <w:noProof/>
-                <w:highlight w:val="yellow"/>
-              </w:rPr>
-            </w:pPr>
-            <w:r>
-              <w:rPr>
-                <w:noProof/>
-                <w:highlight w:val="yellow"/>
-              </w:rPr>
-              <w:drawing>
-                <wp:inline distT="0" distB="0" distL="0" distR="0" wp14:anchorId="12FCC423" wp14:editId="05FD2FA3">
-                  <wp:extent cx="2755900" cy="152400"/>
-                  <wp:effectExtent l="0" t="0" r="0" b="0"/>
-                  <wp:docPr id="2932" name="Picture 2932"/>
-                  <wp:cNvGraphicFramePr>
-                    <a:graphicFrameLocks xmlns:a="http://schemas.openxmlformats.org/drawingml/2006/main" noChangeAspect="1"/>
-                  </wp:cNvGraphicFramePr>
-                  <a:graphic xmlns:a="http://schemas.openxmlformats.org/drawingml/2006/main">
-                    <a:graphicData uri="http://schemas.openxmlformats.org/drawingml/2006/picture">
-                      <pic:pic xmlns:pic="http://schemas.openxmlformats.org/drawingml/2006/picture">
-                        <pic:nvPicPr>
-                          <pic:cNvPr id="1" name=""/>
-                          <pic:cNvPicPr/>
-                        </pic:nvPicPr>
-                        <pic:blipFill>
-                          <a:blip r:embed="rId136"/>
-                          <a:stretch>
-                            <a:fillRect/>
-                          </a:stretch>
-                        </pic:blipFill>
-                        <pic:spPr>
-                          <a:xfrm>
-                            <a:off x="0" y="0"/>
-                            <a:ext cx="2755900" cy="152400"/>
-                          </a:xfrm>
-                          <a:prstGeom prst="rect">
-                            <a:avLst/>
-                          </a:prstGeom>
-                        </pic:spPr>
-                      </pic:pic>
-                    </a:graphicData>
-                  </a:graphic>
-                </wp:inline>
-              </w:drawing>
+                <w:position w:val="-12"/>
+              </w:rPr>
+              <w:object w:dxaOrig="3700" w:dyaOrig="360" w14:anchorId="01E869E7">
+                <v:shape id="_x0000_i1099" type="#_x0000_t75" alt="" style="width:185.15pt;height:18.2pt;mso-width-percent:0;mso-height-percent:0;mso-width-percent:0;mso-height-percent:0" o:ole="">
+                  <v:imagedata r:id="rId136" o:title=""/>
+                </v:shape>
+                <o:OLEObject Type="Embed" ProgID="Equation.DSMT4" ShapeID="_x0000_i1099" DrawAspect="Content" ObjectID="_1726087606" r:id="rId137"/>
+              </w:object>
             </w:r>
           </w:p>
           <w:p>
             <w:pPr>
               <w:jc w:val="center"/>
+            </w:pPr>
+            <w:r>
               <w:rPr>
                 <w:noProof/>
-                <w:highlight w:val="yellow"/>
-              </w:rPr>
-            </w:pPr>
-            <w:r>
-              <w:rPr>
-                <w:noProof/>
-                <w:highlight w:val="yellow"/>
-              </w:rPr>
-              <w:drawing>
-                <wp:inline distT="0" distB="0" distL="0" distR="0" wp14:anchorId="37C66F89" wp14:editId="52B19F8E">
-                  <wp:extent cx="2882900" cy="165100"/>
-                  <wp:effectExtent l="0" t="0" r="0" b="0"/>
-                  <wp:docPr id="2933" name="Picture 2933"/>
-                  <wp:cNvGraphicFramePr>
-                    <a:graphicFrameLocks xmlns:a="http://schemas.openxmlformats.org/drawingml/2006/main" noChangeAspect="1"/>
-                  </wp:cNvGraphicFramePr>
-                  <a:graphic xmlns:a="http://schemas.openxmlformats.org/drawingml/2006/main">
-                    <a:graphicData uri="http://schemas.openxmlformats.org/drawingml/2006/picture">
-                      <pic:pic xmlns:pic="http://schemas.openxmlformats.org/drawingml/2006/picture">
-                        <pic:nvPicPr>
-                          <pic:cNvPr id="1" name=""/>
-                          <pic:cNvPicPr/>
-                        </pic:nvPicPr>
-                        <pic:blipFill>
-                          <a:blip r:embed="rId137"/>
-                          <a:stretch>
-                            <a:fillRect/>
-                          </a:stretch>
-                        </pic:blipFill>
-                        <pic:spPr>
-                          <a:xfrm>
-                            <a:off x="0" y="0"/>
-                            <a:ext cx="2882900" cy="165100"/>
-                          </a:xfrm>
-                          <a:prstGeom prst="rect">
-                            <a:avLst/>
-                          </a:prstGeom>
-                        </pic:spPr>
-                      </pic:pic>
-                    </a:graphicData>
-                  </a:graphic>
-                </wp:inline>
-              </w:drawing>
+                <w:position w:val="-14"/>
+              </w:rPr>
+              <w:object w:dxaOrig="3860" w:dyaOrig="380" w14:anchorId="226C0679">
+                <v:shape id="_x0000_i1098" type="#_x0000_t75" alt="" style="width:193.05pt;height:19pt;mso-width-percent:0;mso-height-percent:0;mso-width-percent:0;mso-height-percent:0" o:ole="">
+                  <v:imagedata r:id="rId138" o:title=""/>
+                </v:shape>
+                <o:OLEObject Type="Embed" ProgID="Equation.DSMT4" ShapeID="_x0000_i1098" DrawAspect="Content" ObjectID="_1726087607" r:id="rId139"/>
+              </w:object>
             </w:r>
           </w:p>
           <w:p>
             <w:pPr>
               <w:jc w:val="center"/>
               <w:rPr>
+                <w:rStyle w:val="mjxassistivemathml"/>
+              </w:rPr>
+            </w:pPr>
+            <w:r>
+              <w:rPr>
                 <w:noProof/>
-                <w:rtl/>
-              </w:rPr>
-            </w:pPr>
-            <w:r>
-              <w:rPr>
-                <w:noProof/>
-                <w:highlight w:val="yellow"/>
-              </w:rPr>
-              <w:drawing>
-                <wp:inline distT="0" distB="0" distL="0" distR="0" wp14:anchorId="3977022C" wp14:editId="259B144C">
-                  <wp:extent cx="2057400" cy="165100"/>
-                  <wp:effectExtent l="0" t="0" r="0" b="0"/>
-                  <wp:docPr id="2934" name="Picture 2934"/>
-                  <wp:cNvGraphicFramePr>
-                    <a:graphicFrameLocks xmlns:a="http://schemas.openxmlformats.org/drawingml/2006/main" noChangeAspect="1"/>
-                  </wp:cNvGraphicFramePr>
-                  <a:graphic xmlns:a="http://schemas.openxmlformats.org/drawingml/2006/main">
-                    <a:graphicData uri="http://schemas.openxmlformats.org/drawingml/2006/picture">
-                      <pic:pic xmlns:pic="http://schemas.openxmlformats.org/drawingml/2006/picture">
-                        <pic:nvPicPr>
-                          <pic:cNvPr id="1" name=""/>
-                          <pic:cNvPicPr/>
-                        </pic:nvPicPr>
-                        <pic:blipFill>
-                          <a:blip r:embed="rId138"/>
-                          <a:stretch>
-                            <a:fillRect/>
-                          </a:stretch>
-                        </pic:blipFill>
-                        <pic:spPr>
-                          <a:xfrm>
-                            <a:off x="0" y="0"/>
-                            <a:ext cx="2057400" cy="165100"/>
-                          </a:xfrm>
-                          <a:prstGeom prst="rect">
-                            <a:avLst/>
-                          </a:prstGeom>
-                        </pic:spPr>
-                      </pic:pic>
-                    </a:graphicData>
-                  </a:graphic>
-                </wp:inline>
-              </w:drawing>
-            </w:r>
-          </w:p>
-          <w:p>
-            <w:pPr>
-              <w:rPr>
-                <w:rStyle w:val="mjxassistivemathml"/>
-                <w:lang w:val="en-US"/>
-              </w:rPr>
-            </w:pPr>
-            <w:r>
-              <w:rPr>
-                <w:rStyle w:val="mjxassistivemathml"/>
-              </w:rPr>
-              <w:t xml:space="preserve">       </w:t>
-            </w:r>
-            <w:r>
-              <w:rPr>
-                <w:rStyle w:val="mjxassistivemathml"/>
-                <w:lang w:val="en-US"/>
-              </w:rPr>
-              <w:t>$</w:t>
-            </w:r>
-            <w:r>
-              <w:rPr>
-                <w:rStyle w:val="mjxassistivemathml"/>
-              </w:rPr>
-              <w:t xml:space="preserve"> \dot x_1 = \alpha_1 x_2 x_3 + \alpha_2 x_2 \Omega_r + \alpha_3 u_{\text{roll}} + \alpha_3 d_{\text{roll}} </w:t>
-            </w:r>
-            <w:r>
-              <w:rPr>
-                <w:rStyle w:val="mjxassistivemathml"/>
-                <w:lang w:val="en-US"/>
-              </w:rPr>
-              <w:t>$</w:t>
-            </w:r>
-          </w:p>
-          <w:p>
-            <w:pPr>
-              <w:rPr>
-                <w:rStyle w:val="mjxassistivemathml"/>
-                <w:lang w:val="en-US"/>
-              </w:rPr>
-            </w:pPr>
-            <w:r>
-              <w:rPr>
-                <w:rStyle w:val="mjxassistivemathml"/>
-                <w:lang w:val="en-US"/>
-              </w:rPr>
-              <w:t>$</w:t>
-            </w:r>
-          </w:p>
-          <w:p>
-            <w:pPr>
-              <w:rPr>
-                <w:rStyle w:val="mjxassistivemathml"/>
-                <w:lang w:val="en-US"/>
-              </w:rPr>
-            </w:pPr>
-            <w:r>
-              <w:rPr>
-                <w:rStyle w:val="mjxassistivemathml"/>
-              </w:rPr>
-              <w:t xml:space="preserve">    \dot x_2 = \beta_1 x_1 x_3 - \beta_2 x_1\Omega_r + \beta_3{u_{\text{pitch}}}+ \beta_3{d_{\text{pitch}}}</w:t>
-            </w:r>
-            <w:r>
-              <w:rPr>
-                <w:rStyle w:val="mjxassistivemathml"/>
-                <w:lang w:val="en-US"/>
-              </w:rPr>
-              <w:t>$</w:t>
-            </w:r>
-          </w:p>
-          <w:p>
-            <w:pPr>
-              <w:rPr>
-                <w:rStyle w:val="mjxassistivemathml"/>
-                <w:lang w:val="en-US"/>
-              </w:rPr>
-            </w:pPr>
-            <w:r>
-              <w:rPr>
-                <w:rStyle w:val="mjxassistivemathml"/>
-                <w:lang w:val="en-US"/>
-              </w:rPr>
-              <w:t>$</w:t>
-            </w:r>
-          </w:p>
-          <w:p>
-            <w:pPr>
-              <w:rPr>
-                <w:rStyle w:val="mjxassistivemathml"/>
-                <w:lang w:val="en-US"/>
-              </w:rPr>
-            </w:pPr>
-            <w:r>
-              <w:rPr>
-                <w:rStyle w:val="mjxassistivemathml"/>
-              </w:rPr>
-              <w:t xml:space="preserve">    \dot x_3 = \gamma_1 x_1 x_2 + \gamma_2{u_{\text{yaw}}} + \gamma_2 {d_{\text{yaw}}}</w:t>
-            </w:r>
-            <w:r>
-              <w:rPr>
-                <w:rStyle w:val="mjxassistivemathml"/>
-                <w:lang w:val="en-US"/>
-              </w:rPr>
-              <w:t>$</w:t>
+                <w:position w:val="-14"/>
+              </w:rPr>
+              <w:object w:dxaOrig="2760" w:dyaOrig="380" w14:anchorId="044B1334">
+                <v:shape id="_x0000_i1097" type="#_x0000_t75" alt="" style="width:137.65pt;height:19pt;mso-width-percent:0;mso-height-percent:0;mso-width-percent:0;mso-height-percent:0" o:ole="">
+                  <v:imagedata r:id="rId140" o:title=""/>
+                </v:shape>
+                <o:OLEObject Type="Embed" ProgID="Equation.DSMT4" ShapeID="_x0000_i1097" DrawAspect="Content" ObjectID="_1726087608" r:id="rId141"/>
+              </w:object>
             </w:r>
           </w:p>
           <w:p>
@@ -12689,10 +12505,10 @@
                 <w:position w:val="-14"/>
               </w:rPr>
               <w:object w:dxaOrig="3400" w:dyaOrig="440" w14:anchorId="0E9BEE7E">
-                <v:shape id="_x0000_i1084" type="#_x0000_t75" alt="" style="width:170.9pt;height:22.15pt;mso-width-percent:0;mso-height-percent:0;mso-width-percent:0;mso-height-percent:0" o:ole="">
-                  <v:imagedata r:id="rId139" o:title=""/>
+                <v:shape id="_x0000_i1096" type="#_x0000_t75" alt="" style="width:170.9pt;height:22.15pt;mso-width-percent:0;mso-height-percent:0;mso-width-percent:0;mso-height-percent:0" o:ole="">
+                  <v:imagedata r:id="rId142" o:title=""/>
                 </v:shape>
-                <o:OLEObject Type="Embed" ProgID="Equation.DSMT4" ShapeID="_x0000_i1084" DrawAspect="Content" ObjectID="_1726006024" r:id="rId140"/>
+                <o:OLEObject Type="Embed" ProgID="Equation.DSMT4" ShapeID="_x0000_i1096" DrawAspect="Content" ObjectID="_1726087609" r:id="rId143"/>
               </w:object>
             </w:r>
           </w:p>
@@ -12838,10 +12654,10 @@
                 <w:position w:val="-12"/>
               </w:rPr>
               <w:object w:dxaOrig="2920" w:dyaOrig="499" w14:anchorId="37835719">
-                <v:shape id="_x0000_i1083" type="#_x0000_t75" alt="" style="width:146.35pt;height:23.75pt;mso-width-percent:0;mso-height-percent:0;mso-width-percent:0;mso-height-percent:0" o:ole="">
-                  <v:imagedata r:id="rId141" o:title=""/>
+                <v:shape id="_x0000_i1095" type="#_x0000_t75" alt="" style="width:146.35pt;height:23.75pt;mso-width-percent:0;mso-height-percent:0;mso-width-percent:0;mso-height-percent:0" o:ole="">
+                  <v:imagedata r:id="rId144" o:title=""/>
                 </v:shape>
-                <o:OLEObject Type="Embed" ProgID="Equation.DSMT4" ShapeID="_x0000_i1083" DrawAspect="Content" ObjectID="_1726006025" r:id="rId142"/>
+                <o:OLEObject Type="Embed" ProgID="Equation.DSMT4" ShapeID="_x0000_i1095" DrawAspect="Content" ObjectID="_1726087610" r:id="rId145"/>
               </w:object>
             </w:r>
           </w:p>
@@ -12951,7 +12767,6 @@
         <w:rPr>
           <w:lang w:val="x-none"/>
         </w:rPr>
-        <w:lastRenderedPageBreak/>
         <w:t xml:space="preserve">where </w:t>
       </w:r>
       <w:r>
@@ -12960,10 +12775,10 @@
           <w:position w:val="-4"/>
         </w:rPr>
         <w:object w:dxaOrig="260" w:dyaOrig="260" w14:anchorId="37989139">
-          <v:shape id="_x0000_i1082" type="#_x0000_t75" alt="" style="width:12.65pt;height:12.65pt;mso-width-percent:0;mso-height-percent:0;mso-width-percent:0;mso-height-percent:0" o:ole="">
-            <v:imagedata r:id="rId143" o:title=""/>
+          <v:shape id="_x0000_i1094" type="#_x0000_t75" alt="" style="width:12.65pt;height:12.65pt;mso-width-percent:0;mso-height-percent:0;mso-width-percent:0;mso-height-percent:0" o:ole="">
+            <v:imagedata r:id="rId146" o:title=""/>
           </v:shape>
-          <o:OLEObject Type="Embed" ProgID="Equation.DSMT4" ShapeID="_x0000_i1082" DrawAspect="Content" ObjectID="_1726006026" r:id="rId144"/>
+          <o:OLEObject Type="Embed" ProgID="Equation.DSMT4" ShapeID="_x0000_i1094" DrawAspect="Content" ObjectID="_1726087611" r:id="rId147"/>
         </w:object>
       </w:r>
       <w:r>
@@ -12978,10 +12793,10 @@
           <w:position w:val="-4"/>
         </w:rPr>
         <w:object w:dxaOrig="240" w:dyaOrig="240" w14:anchorId="61A6B0DD">
-          <v:shape id="_x0000_i1081" type="#_x0000_t75" alt="" style="width:11.85pt;height:11.85pt;mso-width-percent:0;mso-height-percent:0;mso-width-percent:0;mso-height-percent:0" o:ole="">
-            <v:imagedata r:id="rId145" o:title=""/>
+          <v:shape id="_x0000_i1093" type="#_x0000_t75" alt="" style="width:11.85pt;height:11.85pt;mso-width-percent:0;mso-height-percent:0;mso-width-percent:0;mso-height-percent:0" o:ole="">
+            <v:imagedata r:id="rId148" o:title=""/>
           </v:shape>
-          <o:OLEObject Type="Embed" ProgID="Equation.DSMT4" ShapeID="_x0000_i1081" DrawAspect="Content" ObjectID="_1726006027" r:id="rId146"/>
+          <o:OLEObject Type="Embed" ProgID="Equation.DSMT4" ShapeID="_x0000_i1093" DrawAspect="Content" ObjectID="_1726087612" r:id="rId149"/>
         </w:object>
       </w:r>
       <w:r>
@@ -12996,10 +12811,10 @@
           <w:position w:val="-12"/>
         </w:rPr>
         <w:object w:dxaOrig="320" w:dyaOrig="360" w14:anchorId="440A82FB">
-          <v:shape id="_x0000_i1080" type="#_x0000_t75" alt="" style="width:16.6pt;height:18.2pt;mso-width-percent:0;mso-height-percent:0;mso-width-percent:0;mso-height-percent:0" o:ole="">
-            <v:imagedata r:id="rId147" o:title=""/>
+          <v:shape id="_x0000_i1092" type="#_x0000_t75" alt="" style="width:16.6pt;height:18.2pt;mso-width-percent:0;mso-height-percent:0;mso-width-percent:0;mso-height-percent:0" o:ole="">
+            <v:imagedata r:id="rId150" o:title=""/>
           </v:shape>
-          <o:OLEObject Type="Embed" ProgID="Equation.DSMT4" ShapeID="_x0000_i1080" DrawAspect="Content" ObjectID="_1726006028" r:id="rId148"/>
+          <o:OLEObject Type="Embed" ProgID="Equation.DSMT4" ShapeID="_x0000_i1092" DrawAspect="Content" ObjectID="_1726087613" r:id="rId151"/>
         </w:object>
       </w:r>
       <w:r>
@@ -13014,10 +12829,10 @@
           <w:position w:val="-6"/>
         </w:rPr>
         <w:object w:dxaOrig="200" w:dyaOrig="279" w14:anchorId="18BCDD49">
-          <v:shape id="_x0000_i1079" type="#_x0000_t75" alt="" style="width:10.3pt;height:14.25pt;mso-width-percent:0;mso-height-percent:0;mso-width-percent:0;mso-height-percent:0" o:ole="">
-            <v:imagedata r:id="rId149" o:title=""/>
+          <v:shape id="_x0000_i1091" type="#_x0000_t75" alt="" style="width:10.3pt;height:14.25pt;mso-width-percent:0;mso-height-percent:0;mso-width-percent:0;mso-height-percent:0" o:ole="">
+            <v:imagedata r:id="rId152" o:title=""/>
           </v:shape>
-          <o:OLEObject Type="Embed" ProgID="Equation.DSMT4" ShapeID="_x0000_i1079" DrawAspect="Content" ObjectID="_1726006029" r:id="rId150"/>
+          <o:OLEObject Type="Embed" ProgID="Equation.DSMT4" ShapeID="_x0000_i1091" DrawAspect="Content" ObjectID="_1726087614" r:id="rId153"/>
         </w:object>
       </w:r>
       <w:r>
@@ -13053,10 +12868,10 @@
                 <w:position w:val="-10"/>
               </w:rPr>
               <w:object w:dxaOrig="1100" w:dyaOrig="320" w14:anchorId="258DE03D">
-                <v:shape id="_x0000_i1078" type="#_x0000_t75" alt="" style="width:55.4pt;height:16.6pt;mso-width-percent:0;mso-height-percent:0;mso-width-percent:0;mso-height-percent:0" o:ole="">
-                  <v:imagedata r:id="rId151" o:title=""/>
+                <v:shape id="_x0000_i1090" type="#_x0000_t75" alt="" style="width:55.4pt;height:16.6pt;mso-width-percent:0;mso-height-percent:0;mso-width-percent:0;mso-height-percent:0" o:ole="">
+                  <v:imagedata r:id="rId154" o:title=""/>
                 </v:shape>
-                <o:OLEObject Type="Embed" ProgID="Equation.DSMT4" ShapeID="_x0000_i1078" DrawAspect="Content" ObjectID="_1726006030" r:id="rId152"/>
+                <o:OLEObject Type="Embed" ProgID="Equation.DSMT4" ShapeID="_x0000_i1090" DrawAspect="Content" ObjectID="_1726087615" r:id="rId155"/>
               </w:object>
             </w:r>
           </w:p>
@@ -13171,7 +12986,15 @@
         <w:t>According to</w:t>
       </w:r>
       <w:r>
-        <w:t xml:space="preserve"> Eqs.</w:t>
+        <w:t xml:space="preserve"> </w:t>
+      </w:r>
+      <w:proofErr w:type="spellStart"/>
+      <w:r>
+        <w:t>Eqs</w:t>
+      </w:r>
+      <w:proofErr w:type="spellEnd"/>
+      <w:r>
+        <w:t>.</w:t>
       </w:r>
       <w:r>
         <w:fldChar w:fldCharType="begin"/>
@@ -13227,10 +13050,10 @@
           <w:position w:val="-12"/>
         </w:rPr>
         <w:object w:dxaOrig="1900" w:dyaOrig="360" w14:anchorId="579486E5">
-          <v:shape id="_x0000_i1077" type="#_x0000_t75" alt="" style="width:94.15pt;height:18.2pt;mso-width-percent:0;mso-height-percent:0;mso-width-percent:0;mso-height-percent:0" o:ole="">
-            <v:imagedata r:id="rId153" o:title=""/>
+          <v:shape id="_x0000_i1089" type="#_x0000_t75" alt="" style="width:94.15pt;height:18.2pt;mso-width-percent:0;mso-height-percent:0;mso-width-percent:0;mso-height-percent:0" o:ole="">
+            <v:imagedata r:id="rId156" o:title=""/>
           </v:shape>
-          <o:OLEObject Type="Embed" ProgID="Equation.DSMT4" ShapeID="_x0000_i1077" DrawAspect="Content" ObjectID="_1726006031" r:id="rId154"/>
+          <o:OLEObject Type="Embed" ProgID="Equation.DSMT4" ShapeID="_x0000_i1089" DrawAspect="Content" ObjectID="_1726087616" r:id="rId157"/>
         </w:object>
       </w:r>
       <w:r>
@@ -13276,6 +13099,7 @@
               <w:rPr>
                 <w:noProof/>
               </w:rPr>
+              <w:lastRenderedPageBreak/>
               <w:drawing>
                 <wp:inline distT="0" distB="0" distL="0" distR="0" wp14:anchorId="5C2C9D28" wp14:editId="3695F3F4">
                   <wp:extent cx="3200400" cy="2082800"/>
@@ -13292,7 +13116,7 @@
                           <pic:cNvPicPr/>
                         </pic:nvPicPr>
                         <pic:blipFill>
-                          <a:blip r:embed="rId155"/>
+                          <a:blip r:embed="rId158"/>
                           <a:stretch>
                             <a:fillRect/>
                           </a:stretch>
@@ -13425,10 +13249,10 @@
           <w:position w:val="-14"/>
         </w:rPr>
         <w:object w:dxaOrig="1440" w:dyaOrig="440" w14:anchorId="4D98EB96">
-          <v:shape id="_x0000_i1076" type="#_x0000_t75" alt="" style="width:1in;height:22.15pt;mso-width-percent:0;mso-height-percent:0;mso-width-percent:0;mso-height-percent:0" o:ole="">
-            <v:imagedata r:id="rId156" o:title=""/>
+          <v:shape id="_x0000_i1088" type="#_x0000_t75" alt="" style="width:1in;height:22.15pt;mso-width-percent:0;mso-height-percent:0;mso-width-percent:0;mso-height-percent:0" o:ole="">
+            <v:imagedata r:id="rId159" o:title=""/>
           </v:shape>
-          <o:OLEObject Type="Embed" ProgID="Equation.DSMT4" ShapeID="_x0000_i1076" DrawAspect="Content" ObjectID="_1726006032" r:id="rId157"/>
+          <o:OLEObject Type="Embed" ProgID="Equation.DSMT4" ShapeID="_x0000_i1088" DrawAspect="Content" ObjectID="_1726087617" r:id="rId160"/>
         </w:object>
       </w:r>
       <w:r>
@@ -13443,10 +13267,10 @@
           <w:position w:val="-14"/>
         </w:rPr>
         <w:object w:dxaOrig="1500" w:dyaOrig="440" w14:anchorId="2AD115A8">
-          <v:shape id="_x0000_i1075" type="#_x0000_t75" alt="" style="width:75.15pt;height:22.15pt;mso-width-percent:0;mso-height-percent:0;mso-width-percent:0;mso-height-percent:0" o:ole="">
-            <v:imagedata r:id="rId158" o:title=""/>
+          <v:shape id="_x0000_i1087" type="#_x0000_t75" alt="" style="width:75.15pt;height:22.15pt;mso-width-percent:0;mso-height-percent:0;mso-width-percent:0;mso-height-percent:0" o:ole="">
+            <v:imagedata r:id="rId161" o:title=""/>
           </v:shape>
-          <o:OLEObject Type="Embed" ProgID="Equation.DSMT4" ShapeID="_x0000_i1075" DrawAspect="Content" ObjectID="_1726006033" r:id="rId159"/>
+          <o:OLEObject Type="Embed" ProgID="Equation.DSMT4" ShapeID="_x0000_i1087" DrawAspect="Content" ObjectID="_1726087618" r:id="rId162"/>
         </w:object>
       </w:r>
       <w:r>
@@ -13461,10 +13285,10 @@
           <w:position w:val="-14"/>
         </w:rPr>
         <w:object w:dxaOrig="1480" w:dyaOrig="440" w14:anchorId="54EFF0C3">
-          <v:shape id="_x0000_i1074" type="#_x0000_t75" alt="" style="width:74.35pt;height:22.15pt;mso-width-percent:0;mso-height-percent:0;mso-width-percent:0;mso-height-percent:0" o:ole="">
-            <v:imagedata r:id="rId160" o:title=""/>
+          <v:shape id="_x0000_i1086" type="#_x0000_t75" alt="" style="width:74.35pt;height:22.15pt;mso-width-percent:0;mso-height-percent:0;mso-width-percent:0;mso-height-percent:0" o:ole="">
+            <v:imagedata r:id="rId163" o:title=""/>
           </v:shape>
-          <o:OLEObject Type="Embed" ProgID="Equation.DSMT4" ShapeID="_x0000_i1074" DrawAspect="Content" ObjectID="_1726006034" r:id="rId161"/>
+          <o:OLEObject Type="Embed" ProgID="Equation.DSMT4" ShapeID="_x0000_i1086" DrawAspect="Content" ObjectID="_1726087619" r:id="rId164"/>
         </w:object>
       </w:r>
       <w:r>
@@ -13513,10 +13337,10 @@
                 <w:position w:val="-30"/>
               </w:rPr>
               <w:object w:dxaOrig="2820" w:dyaOrig="720" w14:anchorId="26B9A44B">
-                <v:shape id="_x0000_i1073" type="#_x0000_t75" alt="" style="width:140.85pt;height:36.4pt;mso-width-percent:0;mso-height-percent:0;mso-width-percent:0;mso-height-percent:0" o:ole="">
-                  <v:imagedata r:id="rId162" o:title=""/>
+                <v:shape id="_x0000_i1085" type="#_x0000_t75" alt="" style="width:140.85pt;height:37.2pt;mso-width-percent:0;mso-height-percent:0;mso-width-percent:0;mso-height-percent:0" o:ole="">
+                  <v:imagedata r:id="rId165" o:title=""/>
                 </v:shape>
-                <o:OLEObject Type="Embed" ProgID="Equation.DSMT4" ShapeID="_x0000_i1073" DrawAspect="Content" ObjectID="_1726006035" r:id="rId163"/>
+                <o:OLEObject Type="Embed" ProgID="Equation.DSMT4" ShapeID="_x0000_i1085" DrawAspect="Content" ObjectID="_1726087620" r:id="rId166"/>
               </w:object>
             </w:r>
           </w:p>
@@ -13629,10 +13453,10 @@
                 <w:noProof/>
               </w:rPr>
               <w:object w:dxaOrig="3800" w:dyaOrig="1120" w14:anchorId="3AB26DCE">
-                <v:shape id="_x0000_i1072" type="#_x0000_t75" alt="" style="width:189.1pt;height:55.4pt;mso-width-percent:0;mso-height-percent:0;mso-width-percent:0;mso-height-percent:0" o:ole="">
-                  <v:imagedata r:id="rId164" o:title=""/>
+                <v:shape id="_x0000_i1084" type="#_x0000_t75" alt="" style="width:189.1pt;height:55.4pt;mso-width-percent:0;mso-height-percent:0;mso-width-percent:0;mso-height-percent:0" o:ole="">
+                  <v:imagedata r:id="rId167" o:title=""/>
                 </v:shape>
-                <o:OLEObject Type="Embed" ProgID="Equation.DSMT4" ShapeID="_x0000_i1072" DrawAspect="Content" ObjectID="_1726006036" r:id="rId165"/>
+                <o:OLEObject Type="Embed" ProgID="Equation.DSMT4" ShapeID="_x0000_i1084" DrawAspect="Content" ObjectID="_1726087621" r:id="rId168"/>
               </w:object>
             </w:r>
           </w:p>
@@ -13742,52 +13566,40 @@
       </w:r>
     </w:p>
     <w:p>
-      <w:r>
-        <w:t xml:space="preserve">Here, the system identification was made using the simulation of the roll, pitch, and yaw states and sensor data output from the quadrotor setup. For this purpose, the same input is given to the simulated model and setup. In the case of system identification, the cost function was defined as the sum square error between simulations and quadrotor setup measurements. Then, </w:t>
-      </w:r>
-      <w:r>
-        <w:rPr>
-          <w:highlight w:val="yellow"/>
-        </w:rPr>
-        <w:t>the Nonlinear Least Squares (NLS)</w:t>
-      </w:r>
-      <w:r>
-        <w:t xml:space="preserve">  optimization technique minimizes the cost function. </w:t>
-      </w:r>
-      <w:r>
-        <w:t>In NLS, the goal is to look for the model parameters vector </w:t>
-      </w:r>
-      <w:r>
-        <w:t>$</w:t>
-      </w:r>
-      <w:r>
-        <w:t>\boldsymbol{\mathrm{\rho}} = \begin{bmatrix}</w:t>
-      </w:r>
-    </w:p>
-    <w:p>
-      <w:r>
-        <w:t xml:space="preserve">    \alpha_1 &amp; \alpha_2 &amp; \alpha_3 &amp; \beta_1 &amp; \beta_2 &amp; \beta_3 &amp; \gamma_1 &amp; \gamma_2</w:t>
-      </w:r>
-    </w:p>
-    <w:p>
-      <w:r>
-        <w:t>\end{bmatrix}^\mathrm{T}</w:t>
-      </w:r>
-      <w:r>
-        <w:t>$</w:t>
-      </w:r>
-    </w:p>
-    <w:p>
       <w:pPr>
         <w:rPr>
           <w:rtl/>
         </w:rPr>
       </w:pPr>
       <w:r>
-        <w:t>which would minimize the sum of squares of residual errors. In other words, the following</w:t>
-      </w:r>
-      <w:r>
-        <w:t xml:space="preserve"> cost function has to minimize:</w:t>
+        <w:t xml:space="preserve">Here, the system identification was made using the simulation of the roll, pitch, and yaw states and sensor data output from the quadrotor setup. For this purpose, the same input is given to the simulated model and setup. In the case of system identification, the cost function was defined as the sum square error between simulations and quadrotor setup measurements. Then, the Nonlinear Least Squares (NLS)  optimization technique minimizes the cost function. </w:t>
+      </w:r>
+      <w:r>
+        <w:t>In NLS, the goal is to look for the model parameters ve</w:t>
+      </w:r>
+      <w:r>
+        <w:t>c</w:t>
+      </w:r>
+      <w:r>
+        <w:t>tor </w:t>
+      </w:r>
+      <w:r>
+        <w:rPr>
+          <w:noProof/>
+          <w:position w:val="-14"/>
+        </w:rPr>
+        <w:object w:dxaOrig="4099" w:dyaOrig="440" w14:anchorId="52344AD0">
+          <v:shape id="_x0000_i1083" type="#_x0000_t75" alt="" style="width:204.9pt;height:22.15pt;mso-width-percent:0;mso-height-percent:0;mso-width-percent:0;mso-height-percent:0" o:ole="">
+            <v:imagedata r:id="rId169" o:title=""/>
+          </v:shape>
+          <o:OLEObject Type="Embed" ProgID="Equation.DSMT4" ShapeID="_x0000_i1083" DrawAspect="Content" ObjectID="_1726087622" r:id="rId170"/>
+        </w:object>
+      </w:r>
+      <w:r>
+        <w:t xml:space="preserve"> </w:t>
+      </w:r>
+      <w:r>
+        <w:t>which would minimize the sum of squares of residual errors. In other words, the following cost function has to minimize:</w:t>
       </w:r>
     </w:p>
     <w:p/>
@@ -13795,247 +13607,102 @@
       <w:pPr>
         <w:ind w:firstLine="230"/>
         <w:jc w:val="center"/>
-        <w:rPr>
-          <w:lang w:val="en-US"/>
-        </w:rPr>
-      </w:pPr>
-      <w:r>
-        <w:rPr>
-          <w:highlight w:val="yellow"/>
-        </w:rPr>
-        <w:drawing>
-          <wp:inline distT="0" distB="0" distL="0" distR="0" wp14:anchorId="7AAA9FAF" wp14:editId="7EBCEC5D">
-            <wp:extent cx="3162300" cy="431800"/>
-            <wp:effectExtent l="0" t="0" r="0" b="0"/>
-            <wp:docPr id="2859" name="Picture 2859"/>
-            <wp:cNvGraphicFramePr>
-              <a:graphicFrameLocks xmlns:a="http://schemas.openxmlformats.org/drawingml/2006/main" noChangeAspect="1"/>
-            </wp:cNvGraphicFramePr>
-            <a:graphic xmlns:a="http://schemas.openxmlformats.org/drawingml/2006/main">
-              <a:graphicData uri="http://schemas.openxmlformats.org/drawingml/2006/picture">
-                <pic:pic xmlns:pic="http://schemas.openxmlformats.org/drawingml/2006/picture">
-                  <pic:nvPicPr>
-                    <pic:cNvPr id="1" name=""/>
-                    <pic:cNvPicPr/>
-                  </pic:nvPicPr>
-                  <pic:blipFill>
-                    <a:blip r:embed="rId166"/>
-                    <a:stretch>
-                      <a:fillRect/>
-                    </a:stretch>
-                  </pic:blipFill>
-                  <pic:spPr>
-                    <a:xfrm>
-                      <a:off x="0" y="0"/>
-                      <a:ext cx="3162300" cy="431800"/>
-                    </a:xfrm>
-                    <a:prstGeom prst="rect">
-                      <a:avLst/>
-                    </a:prstGeom>
-                  </pic:spPr>
-                </pic:pic>
-              </a:graphicData>
-            </a:graphic>
-          </wp:inline>
-        </w:drawing>
-      </w:r>
+      </w:pPr>
     </w:p>
     <w:p>
       <w:pPr>
-        <w:rPr>
-          <w:color w:val="D4D4D4"/>
-        </w:rPr>
-      </w:pPr>
-      <w:r>
-        <w:rPr>
-          <w:lang w:val="en-US"/>
-        </w:rPr>
-        <w:t>$</w:t>
-      </w:r>
-      <w:r>
-        <w:t xml:space="preserve">        \textrm{Residual sum of squares} = RSS = </w:t>
-      </w:r>
-      <w:r>
-        <w:rPr>
-          <w:color w:val="569CD6"/>
-        </w:rPr>
-        <w:t>\sum</w:t>
-      </w:r>
-      <w:r>
-        <w:t>_{i=</w:t>
-      </w:r>
-      <w:r>
-        <w:rPr>
-          <w:color w:val="B5CEA8"/>
-        </w:rPr>
-        <w:t>1</w:t>
-      </w:r>
-      <w:r>
-        <w:t>}^{n} ( y_i - \hat{y}_i)^</w:t>
-      </w:r>
-      <w:r>
-        <w:rPr>
-          <w:color w:val="B5CEA8"/>
-        </w:rPr>
-        <w:t>2</w:t>
+        <w:jc w:val="center"/>
+      </w:pPr>
+      <w:r>
+        <w:rPr>
+          <w:noProof/>
+          <w:position w:val="-28"/>
+        </w:rPr>
+        <w:object w:dxaOrig="4459" w:dyaOrig="680" w14:anchorId="4341E292">
+          <v:shape id="_x0000_i1082" type="#_x0000_t75" alt="" style="width:223.1pt;height:34pt;mso-width-percent:0;mso-height-percent:0;mso-width-percent:0;mso-height-percent:0" o:ole="">
+            <v:imagedata r:id="rId171" o:title=""/>
+          </v:shape>
+          <o:OLEObject Type="Embed" ProgID="Equation.DSMT4" ShapeID="_x0000_i1082" DrawAspect="Content" ObjectID="_1726087623" r:id="rId172"/>
+        </w:object>
       </w:r>
     </w:p>
     <w:p>
-      <w:pPr>
-        <w:rPr>
-          <w:lang w:val="en-US"/>
-        </w:rPr>
-      </w:pPr>
-      <w:r>
-        <w:rPr>
-          <w:lang w:val="en-US"/>
-        </w:rPr>
-        <w:t>$</w:t>
+      <w:r>
+        <w:rPr>
+          <w:noProof/>
+          <w:position w:val="-10"/>
+        </w:rPr>
+        <w:object w:dxaOrig="260" w:dyaOrig="260" w14:anchorId="45ACF40C">
+          <v:shape id="_x0000_i1081" type="#_x0000_t75" alt="" style="width:12.65pt;height:12.65pt;mso-width-percent:0;mso-height-percent:0;mso-width-percent:0;mso-height-percent:0" o:ole="">
+            <v:imagedata r:id="rId173" o:title=""/>
+          </v:shape>
+          <o:OLEObject Type="Embed" ProgID="Equation.DSMT4" ShapeID="_x0000_i1081" DrawAspect="Content" ObjectID="_1726087624" r:id="rId174"/>
+        </w:object>
+      </w:r>
+      <w:r>
+        <w:t xml:space="preserve"> is a function of setup model parameters vector </w:t>
+      </w:r>
+      <w:r>
+        <w:rPr>
+          <w:noProof/>
+          <w:position w:val="-10"/>
+        </w:rPr>
+        <w:object w:dxaOrig="240" w:dyaOrig="260" w14:anchorId="5D92FC2D">
+          <v:shape id="_x0000_i1080" type="#_x0000_t75" alt="" style="width:11.85pt;height:12.65pt;mso-width-percent:0;mso-height-percent:0;mso-width-percent:0;mso-height-percent:0" o:ole="">
+            <v:imagedata r:id="rId175" o:title=""/>
+          </v:shape>
+          <o:OLEObject Type="Embed" ProgID="Equation.DSMT4" ShapeID="_x0000_i1080" DrawAspect="Content" ObjectID="_1726087625" r:id="rId176"/>
+        </w:object>
+      </w:r>
+      <w:r>
+        <w:t xml:space="preserve">, and the system states </w:t>
+      </w:r>
+      <w:r>
+        <w:rPr>
+          <w:noProof/>
+          <w:position w:val="-4"/>
+        </w:rPr>
+        <w:object w:dxaOrig="200" w:dyaOrig="200" w14:anchorId="667FCADB">
+          <v:shape id="_x0000_i1079" type="#_x0000_t75" alt="" style="width:10.3pt;height:10.3pt;mso-width-percent:0;mso-height-percent:0;mso-width-percent:0;mso-height-percent:0" o:ole="">
+            <v:imagedata r:id="rId177" o:title=""/>
+          </v:shape>
+          <o:OLEObject Type="Embed" ProgID="Equation.DSMT4" ShapeID="_x0000_i1079" DrawAspect="Content" ObjectID="_1726087626" r:id="rId178"/>
+        </w:object>
+      </w:r>
+      <w:r>
+        <w:t>, i.e.:</w:t>
       </w:r>
     </w:p>
     <w:p>
       <w:pPr>
-        <w:rPr>
-          <w:lang w:val="en-US"/>
-        </w:rPr>
-      </w:pPr>
+        <w:jc w:val="center"/>
+      </w:pPr>
+      <w:r>
+        <w:t xml:space="preserve"> </w:t>
+      </w:r>
+      <w:r>
+        <w:t xml:space="preserve"> </w:t>
+      </w:r>
     </w:p>
     <w:p>
-      <w:r>
-        <w:lastRenderedPageBreak/>
-        <w:t xml:space="preserve">$y$ is a function of setup model parameters vector </w:t>
-      </w:r>
-      <w:r>
-        <w:t>$\boldsymbol{\mathrm{\rho}}$</w:t>
-      </w:r>
-      <w:r>
-        <w:t xml:space="preserve">, and the system states </w:t>
-      </w:r>
-      <w:r>
-        <w:rPr>
-          <w:highlight w:val="yellow"/>
-        </w:rPr>
-        <w:t>$</w:t>
-      </w:r>
-      <w:r>
-        <w:rPr>
-          <w:highlight w:val="yellow"/>
-        </w:rPr>
-        <w:t>\boldsymbol{\mathrm{</w:t>
-      </w:r>
-      <w:r>
-        <w:rPr>
-          <w:highlight w:val="yellow"/>
-        </w:rPr>
-        <w:t>x</w:t>
-      </w:r>
-      <w:r>
-        <w:rPr>
-          <w:highlight w:val="yellow"/>
-        </w:rPr>
-        <w:t>}}</w:t>
-      </w:r>
-      <w:r>
-        <w:rPr>
-          <w:highlight w:val="yellow"/>
-        </w:rPr>
-        <w:t>$,</w:t>
-      </w:r>
-      <w:r>
-        <w:t xml:space="preserve"> i.e.:</w:t>
+      <w:pPr>
+        <w:jc w:val="center"/>
+      </w:pPr>
+      <w:r>
+        <w:rPr>
+          <w:noProof/>
+          <w:position w:val="-12"/>
+        </w:rPr>
+        <w:object w:dxaOrig="1380" w:dyaOrig="360" w14:anchorId="539999B5">
+          <v:shape id="_x0000_i1078" type="#_x0000_t75" alt="" style="width:68.85pt;height:18.2pt;mso-width-percent:0;mso-height-percent:0;mso-width-percent:0;mso-height-percent:0" o:ole="">
+            <v:imagedata r:id="rId179" o:title=""/>
+          </v:shape>
+          <o:OLEObject Type="Embed" ProgID="Equation.DSMT4" ShapeID="_x0000_i1078" DrawAspect="Content" ObjectID="_1726087627" r:id="rId180"/>
+        </w:object>
       </w:r>
     </w:p>
     <w:p>
       <w:pPr>
-        <w:jc w:val="center"/>
-      </w:pPr>
-      <w:r>
-        <w:rPr>
-          <w:highlight w:val="yellow"/>
-        </w:rPr>
-        <w:drawing>
-          <wp:inline distT="0" distB="0" distL="0" distR="0" wp14:anchorId="07CA8C3B" wp14:editId="0072596D">
-            <wp:extent cx="825500" cy="165100"/>
-            <wp:effectExtent l="0" t="0" r="0" b="0"/>
-            <wp:docPr id="2862" name="Picture 2862"/>
-            <wp:cNvGraphicFramePr>
-              <a:graphicFrameLocks xmlns:a="http://schemas.openxmlformats.org/drawingml/2006/main" noChangeAspect="1"/>
-            </wp:cNvGraphicFramePr>
-            <a:graphic xmlns:a="http://schemas.openxmlformats.org/drawingml/2006/main">
-              <a:graphicData uri="http://schemas.openxmlformats.org/drawingml/2006/picture">
-                <pic:pic xmlns:pic="http://schemas.openxmlformats.org/drawingml/2006/picture">
-                  <pic:nvPicPr>
-                    <pic:cNvPr id="1" name=""/>
-                    <pic:cNvPicPr/>
-                  </pic:nvPicPr>
-                  <pic:blipFill>
-                    <a:blip r:embed="rId167"/>
-                    <a:stretch>
-                      <a:fillRect/>
-                    </a:stretch>
-                  </pic:blipFill>
-                  <pic:spPr>
-                    <a:xfrm>
-                      <a:off x="0" y="0"/>
-                      <a:ext cx="825500" cy="165100"/>
-                    </a:xfrm>
-                    <a:prstGeom prst="rect">
-                      <a:avLst/>
-                    </a:prstGeom>
-                  </pic:spPr>
-                </pic:pic>
-              </a:graphicData>
-            </a:graphic>
-          </wp:inline>
-        </w:drawing>
-      </w:r>
-      <w:r>
-        <w:t xml:space="preserve"> </w:t>
-      </w:r>
-      <w:r>
-        <w:t xml:space="preserve"> </w:t>
-      </w:r>
-    </w:p>
-    <w:p>
-      <w:pPr>
-        <w:rPr>
-          <w:color w:val="D4D4D4"/>
-        </w:rPr>
-      </w:pPr>
-      <w:r>
-        <w:rPr>
-          <w:lang w:val="en-US"/>
-        </w:rPr>
-        <w:t>$</w:t>
-      </w:r>
-      <w:r>
-        <w:t xml:space="preserve">        \hat{y}_i = f(\boldsymbol{\mathrm{x}}_i, \boldsymbol{\mathrm{</w:t>
-      </w:r>
-      <w:r>
-        <w:rPr>
-          <w:color w:val="569CD6"/>
-        </w:rPr>
-        <w:t>\rho</w:t>
-      </w:r>
-      <w:r>
-        <w:t>}})</w:t>
-      </w:r>
-    </w:p>
-    <w:p>
-      <w:pPr>
-        <w:rPr>
-          <w:lang w:val="en-US"/>
-        </w:rPr>
-      </w:pPr>
-      <w:r>
-        <w:rPr>
-          <w:lang w:val="en-US"/>
-        </w:rPr>
-        <w:t>$</w:t>
-      </w:r>
-    </w:p>
-    <w:p>
-      <w:pPr>
         <w:rPr>
           <w:color w:val="0E101A"/>
         </w:rPr>
@@ -14044,43 +13711,43 @@
         <w:rPr>
           <w:color w:val="0E101A"/>
         </w:rPr>
-        <w:t>One way to minimize RSS is to differentiate RSS with respect to</w:t>
+        <w:t xml:space="preserve">One way to minimize RSS is to differentiate RSS with respect to </w:t>
+      </w:r>
+      <w:r>
+        <w:rPr>
+          <w:noProof/>
+          <w:position w:val="-10"/>
+        </w:rPr>
+        <w:object w:dxaOrig="240" w:dyaOrig="260" w14:anchorId="0F437654">
+          <v:shape id="_x0000_i1077" type="#_x0000_t75" alt="" style="width:11.85pt;height:12.65pt;mso-width-percent:0;mso-height-percent:0;mso-width-percent:0;mso-height-percent:0" o:ole="">
+            <v:imagedata r:id="rId181" o:title=""/>
+          </v:shape>
+          <o:OLEObject Type="Embed" ProgID="Equation.DSMT4" ShapeID="_x0000_i1077" DrawAspect="Content" ObjectID="_1726087628" r:id="rId182"/>
+        </w:object>
+      </w:r>
+      <w:r>
+        <w:t>, </w:t>
       </w:r>
       <w:r>
         <w:rPr>
           <w:color w:val="0E101A"/>
         </w:rPr>
-        <w:t xml:space="preserve"> </w:t>
-      </w:r>
-      <w:r>
-        <w:rPr>
-          <w:highlight w:val="yellow"/>
-        </w:rPr>
-        <w:t>$\boldsymbol{\mathrm{\rho}}$,</w:t>
-      </w:r>
-      <w:r>
-        <w:t> </w:t>
-      </w:r>
-      <w:r>
-        <w:rPr>
-          <w:color w:val="0E101A"/>
-        </w:rPr>
-        <w:t xml:space="preserve"> then set the differentiation to zero and solve for</w:t>
-      </w:r>
-      <w:r>
-        <w:rPr>
-          <w:color w:val="0E101A"/>
-        </w:rPr>
-        <w:t xml:space="preserve"> </w:t>
-      </w:r>
-      <w:r>
-        <w:rPr>
-          <w:highlight w:val="yellow"/>
-        </w:rPr>
-        <w:t>$\boldsymbol{\mathrm{\rho}}$,</w:t>
-      </w:r>
-      <w:r>
-        <w:t> </w:t>
+        <w:t xml:space="preserve"> then set the differentiation to zero and solve for </w:t>
+      </w:r>
+      <w:r>
+        <w:rPr>
+          <w:noProof/>
+          <w:position w:val="-10"/>
+        </w:rPr>
+        <w:object w:dxaOrig="240" w:dyaOrig="260" w14:anchorId="3D48D93A">
+          <v:shape id="_x0000_i1076" type="#_x0000_t75" alt="" style="width:11.85pt;height:12.65pt;mso-width-percent:0;mso-height-percent:0;mso-width-percent:0;mso-height-percent:0" o:ole="">
+            <v:imagedata r:id="rId183" o:title=""/>
+          </v:shape>
+          <o:OLEObject Type="Embed" ProgID="Equation.DSMT4" ShapeID="_x0000_i1076" DrawAspect="Content" ObjectID="_1726087629" r:id="rId184"/>
+        </w:object>
+      </w:r>
+      <w:r>
+        <w:t>, </w:t>
       </w:r>
       <w:r>
         <w:rPr>
@@ -14103,147 +13770,22 @@
       <w:pPr>
         <w:jc w:val="center"/>
       </w:pPr>
-      <w:r>
-        <w:rPr>
-          <w:highlight w:val="yellow"/>
-        </w:rPr>
-        <w:drawing>
-          <wp:inline distT="0" distB="0" distL="0" distR="0" wp14:anchorId="2F2D4C55" wp14:editId="77D61651">
-            <wp:extent cx="1549400" cy="368300"/>
-            <wp:effectExtent l="0" t="0" r="0" b="0"/>
-            <wp:docPr id="2930" name="Picture 2930"/>
-            <wp:cNvGraphicFramePr>
-              <a:graphicFrameLocks xmlns:a="http://schemas.openxmlformats.org/drawingml/2006/main" noChangeAspect="1"/>
-            </wp:cNvGraphicFramePr>
-            <a:graphic xmlns:a="http://schemas.openxmlformats.org/drawingml/2006/main">
-              <a:graphicData uri="http://schemas.openxmlformats.org/drawingml/2006/picture">
-                <pic:pic xmlns:pic="http://schemas.openxmlformats.org/drawingml/2006/picture">
-                  <pic:nvPicPr>
-                    <pic:cNvPr id="1" name=""/>
-                    <pic:cNvPicPr/>
-                  </pic:nvPicPr>
-                  <pic:blipFill>
-                    <a:blip r:embed="rId168"/>
-                    <a:stretch>
-                      <a:fillRect/>
-                    </a:stretch>
-                  </pic:blipFill>
-                  <pic:spPr>
-                    <a:xfrm>
-                      <a:off x="0" y="0"/>
-                      <a:ext cx="1549400" cy="368300"/>
-                    </a:xfrm>
-                    <a:prstGeom prst="rect">
-                      <a:avLst/>
-                    </a:prstGeom>
-                  </pic:spPr>
-                </pic:pic>
-              </a:graphicData>
-            </a:graphic>
-          </wp:inline>
-        </w:drawing>
-      </w:r>
     </w:p>
     <w:p>
       <w:pPr>
-        <w:rPr>
-          <w:color w:val="D4D4D4"/>
-        </w:rPr>
-      </w:pPr>
-      <w:r>
-        <w:rPr>
-          <w:lang w:val="en-US"/>
-        </w:rPr>
-        <w:t>$</w:t>
-      </w:r>
-      <w:r>
-        <w:t xml:space="preserve">       </w:t>
-      </w:r>
-      <w:r>
-        <w:t xml:space="preserve">        \dfrac{</w:t>
-      </w:r>
-      <w:r>
-        <w:rPr>
-          <w:color w:val="569CD6"/>
-        </w:rPr>
-        <w:t>\partial</w:t>
-      </w:r>
-      <w:r>
-        <w:t>}{</w:t>
-      </w:r>
-      <w:r>
-        <w:rPr>
-          <w:color w:val="569CD6"/>
-        </w:rPr>
-        <w:t>\partial</w:t>
-      </w:r>
-      <w:r>
-        <w:t xml:space="preserve"> </w:t>
-      </w:r>
-      <w:r>
-        <w:rPr>
-          <w:color w:val="569CD6"/>
-        </w:rPr>
-        <w:t>\rho</w:t>
-      </w:r>
-      <w:r>
-        <w:t xml:space="preserve">_j}RSS = </w:t>
-      </w:r>
-      <w:r>
-        <w:rPr>
-          <w:color w:val="B5CEA8"/>
-        </w:rPr>
-        <w:t>0</w:t>
-      </w:r>
-      <w:r>
-        <w:t xml:space="preserve"> ~ </w:t>
-      </w:r>
-      <w:r>
-        <w:rPr>
-          <w:color w:val="569CD6"/>
-        </w:rPr>
-        <w:t>\forall</w:t>
-      </w:r>
-      <w:r>
-        <w:t xml:space="preserve"> j </w:t>
-      </w:r>
-      <w:r>
-        <w:rPr>
-          <w:color w:val="569CD6"/>
-        </w:rPr>
-        <w:t>\in</w:t>
-      </w:r>
-      <w:r>
-        <w:t xml:space="preserve"> [</w:t>
-      </w:r>
-      <w:r>
-        <w:rPr>
-          <w:color w:val="B5CEA8"/>
-        </w:rPr>
-        <w:t>1</w:t>
-      </w:r>
-      <w:r>
-        <w:t>, n]</w:t>
-      </w:r>
-    </w:p>
-    <w:p>
-      <w:pPr>
-        <w:rPr>
-          <w:color w:val="D4D4D4"/>
-        </w:rPr>
-      </w:pPr>
-    </w:p>
-    <w:p>
-      <w:pPr>
-        <w:rPr>
-          <w:lang w:val="en-US"/>
-        </w:rPr>
-      </w:pPr>
-      <w:r>
-        <w:rPr>
-          <w:lang w:val="en-US"/>
-        </w:rPr>
-        <w:t>$</w:t>
+        <w:jc w:val="center"/>
+      </w:pPr>
+      <w:r>
+        <w:rPr>
+          <w:noProof/>
+          <w:position w:val="-32"/>
+        </w:rPr>
+        <w:object w:dxaOrig="2320" w:dyaOrig="700" w14:anchorId="7F863DB0">
+          <v:shape id="_x0000_i1075" type="#_x0000_t75" alt="" style="width:116.3pt;height:34.8pt;mso-width-percent:0;mso-height-percent:0;mso-width-percent:0;mso-height-percent:0" o:ole="">
+            <v:imagedata r:id="rId185" o:title=""/>
+          </v:shape>
+          <o:OLEObject Type="Embed" ProgID="Equation.DSMT4" ShapeID="_x0000_i1075" DrawAspect="Content" ObjectID="_1726087630" r:id="rId186"/>
+        </w:object>
       </w:r>
     </w:p>
     <w:p>
@@ -14271,19 +13813,19 @@
         <w:rPr>
           <w:color w:val="0E101A"/>
         </w:rPr>
-        <w:t>, minor adjustments have been made to the values of</w:t>
-      </w:r>
-      <w:r>
-        <w:rPr>
-          <w:color w:val="0E101A"/>
-        </w:rPr>
-        <w:t xml:space="preserve"> </w:t>
-      </w:r>
-      <w:r>
-        <w:rPr>
-          <w:highlight w:val="yellow"/>
-        </w:rPr>
-        <w:t>$\boldsymbol{\mathrm{\rho}}$</w:t>
+        <w:t xml:space="preserve">, minor adjustments have been made to the values of </w:t>
+      </w:r>
+      <w:r>
+        <w:rPr>
+          <w:noProof/>
+          <w:position w:val="-10"/>
+        </w:rPr>
+        <w:object w:dxaOrig="240" w:dyaOrig="260" w14:anchorId="5A9F7E38">
+          <v:shape id="_x0000_i1074" type="#_x0000_t75" alt="" style="width:11.85pt;height:12.65pt;mso-width-percent:0;mso-height-percent:0;mso-width-percent:0;mso-height-percent:0" o:ole="">
+            <v:imagedata r:id="rId187" o:title=""/>
+          </v:shape>
+          <o:OLEObject Type="Embed" ProgID="Equation.DSMT4" ShapeID="_x0000_i1074" DrawAspect="Content" ObjectID="_1726087631" r:id="rId188"/>
+        </w:object>
       </w:r>
       <w:r>
         <w:rPr>
@@ -14307,130 +13849,68 @@
           <w:lang w:val="x-none" w:bidi="fa-IR"/>
         </w:rPr>
       </w:pPr>
-      <w:r>
-        <w:rPr>
-          <w:highlight w:val="yellow"/>
-          <w:lang w:val="x-none"/>
-        </w:rPr>
-        <w:drawing>
-          <wp:inline distT="0" distB="0" distL="0" distR="0" wp14:anchorId="7836FE1B" wp14:editId="70BF4B7D">
-            <wp:extent cx="1041400" cy="215900"/>
-            <wp:effectExtent l="0" t="0" r="0" b="0"/>
-            <wp:docPr id="2931" name="Picture 2931"/>
-            <wp:cNvGraphicFramePr>
-              <a:graphicFrameLocks xmlns:a="http://schemas.openxmlformats.org/drawingml/2006/main" noChangeAspect="1"/>
-            </wp:cNvGraphicFramePr>
-            <a:graphic xmlns:a="http://schemas.openxmlformats.org/drawingml/2006/main">
-              <a:graphicData uri="http://schemas.openxmlformats.org/drawingml/2006/picture">
-                <pic:pic xmlns:pic="http://schemas.openxmlformats.org/drawingml/2006/picture">
-                  <pic:nvPicPr>
-                    <pic:cNvPr id="1" name=""/>
-                    <pic:cNvPicPr/>
-                  </pic:nvPicPr>
-                  <pic:blipFill>
-                    <a:blip r:embed="rId169"/>
-                    <a:stretch>
-                      <a:fillRect/>
-                    </a:stretch>
-                  </pic:blipFill>
-                  <pic:spPr>
-                    <a:xfrm>
-                      <a:off x="0" y="0"/>
-                      <a:ext cx="1041400" cy="215900"/>
-                    </a:xfrm>
-                    <a:prstGeom prst="rect">
-                      <a:avLst/>
-                    </a:prstGeom>
-                  </pic:spPr>
-                </pic:pic>
-              </a:graphicData>
-            </a:graphic>
-          </wp:inline>
-        </w:drawing>
-      </w:r>
     </w:p>
     <w:p>
       <w:pPr>
-        <w:rPr>
-          <w:color w:val="D4D4D4"/>
-        </w:rPr>
-      </w:pPr>
-      <w:r>
-        <w:rPr>
-          <w:lang w:val="en-US" w:bidi="fa-IR"/>
-        </w:rPr>
-        <w:t>$</w:t>
-      </w:r>
-      <w:r>
-        <w:rPr>
-          <w:color w:val="569CD6"/>
-        </w:rPr>
-        <w:t xml:space="preserve"> </w:t>
-      </w:r>
-      <w:r>
-        <w:rPr>
-          <w:color w:val="569CD6"/>
-        </w:rPr>
-        <w:t>\rho</w:t>
-      </w:r>
-      <w:r>
-        <w:t xml:space="preserve">_j^k = </w:t>
-      </w:r>
-      <w:r>
-        <w:rPr>
-          <w:color w:val="569CD6"/>
-        </w:rPr>
-        <w:t>\rho</w:t>
-      </w:r>
-      <w:r>
-        <w:t>_j^{k-</w:t>
-      </w:r>
-      <w:r>
-        <w:rPr>
-          <w:color w:val="D7BA7D"/>
-        </w:rPr>
-        <w:t>\!</w:t>
-      </w:r>
-      <w:r>
-        <w:rPr>
-          <w:color w:val="B5CEA8"/>
-        </w:rPr>
-        <w:t>1</w:t>
-      </w:r>
-      <w:r>
-        <w:t xml:space="preserve">} + </w:t>
-      </w:r>
-      <w:r>
-        <w:rPr>
-          <w:color w:val="569CD6"/>
-        </w:rPr>
-        <w:t>\delta</w:t>
-      </w:r>
-      <w:r>
-        <w:t xml:space="preserve"> </w:t>
-      </w:r>
-      <w:r>
-        <w:rPr>
-          <w:color w:val="569CD6"/>
-        </w:rPr>
-        <w:t>\rho</w:t>
-      </w:r>
-      <w:r>
-        <w:t>_j</w:t>
+        <w:jc w:val="center"/>
+        <w:rPr>
+          <w:lang w:val="x-none" w:bidi="fa-IR"/>
+        </w:rPr>
+      </w:pPr>
+      <w:r>
+        <w:rPr>
+          <w:noProof/>
+          <w:position w:val="-14"/>
+        </w:rPr>
+        <w:object w:dxaOrig="1560" w:dyaOrig="400" w14:anchorId="69D2677D">
+          <v:shape id="_x0000_i1073" type="#_x0000_t75" alt="" style="width:78.35pt;height:19.8pt;mso-width-percent:0;mso-height-percent:0;mso-width-percent:0;mso-height-percent:0" o:ole="">
+            <v:imagedata r:id="rId189" o:title=""/>
+          </v:shape>
+          <o:OLEObject Type="Embed" ProgID="Equation.DSMT4" ShapeID="_x0000_i1073" DrawAspect="Content" ObjectID="_1726087632" r:id="rId190"/>
+        </w:object>
       </w:r>
     </w:p>
     <w:p>
       <w:pPr>
         <w:rPr>
-          <w:rtl/>
-          <w:lang w:val="en-US" w:bidi="fa-IR"/>
-        </w:rPr>
-      </w:pPr>
-      <w:r>
-        <w:rPr>
-          <w:lang w:val="en-US" w:bidi="fa-IR"/>
-        </w:rPr>
-        <w:t>$</w:t>
+          <w:lang w:val="x-none"/>
+        </w:rPr>
+      </w:pPr>
+      <w:r>
+        <w:rPr>
+          <w:lang w:val="x-none"/>
+        </w:rPr>
+        <w:t xml:space="preserve">Trust Region Reflective </w:t>
+      </w:r>
+      <w:r>
+        <w:t xml:space="preserve">(TRR) </w:t>
+      </w:r>
+      <w:r>
+        <w:rPr>
+          <w:lang w:val="x-none"/>
+        </w:rPr>
+        <w:t xml:space="preserve">has been devised to update </w:t>
+      </w:r>
+      <w:r>
+        <w:rPr>
+          <w:noProof/>
+          <w:position w:val="-10"/>
+        </w:rPr>
+        <w:object w:dxaOrig="240" w:dyaOrig="260" w14:anchorId="72DC1A85">
+          <v:shape id="_x0000_i1072" type="#_x0000_t75" alt="" style="width:11.85pt;height:12.65pt;mso-width-percent:0;mso-height-percent:0;mso-width-percent:0;mso-height-percent:0" o:ole="">
+            <v:imagedata r:id="rId191" o:title=""/>
+          </v:shape>
+          <o:OLEObject Type="Embed" ProgID="Equation.DSMT4" ShapeID="_x0000_i1072" DrawAspect="Content" ObjectID="_1726087633" r:id="rId192"/>
+        </w:object>
+      </w:r>
+      <w:r>
+        <w:t xml:space="preserve"> </w:t>
+      </w:r>
+      <w:r>
+        <w:rPr>
+          <w:lang w:val="x-none"/>
+        </w:rPr>
+        <w:t>efficiently.</w:t>
       </w:r>
     </w:p>
     <w:p>
@@ -14443,44 +13923,13 @@
         <w:rPr>
           <w:lang w:val="x-none"/>
         </w:rPr>
-        <w:t xml:space="preserve">Trust Region Reflective </w:t>
-      </w:r>
-      <w:r>
-        <w:t xml:space="preserve">(TRR) </w:t>
+        <w:t>For each attitude channel, the parameters were altered with the engine off, and then the parameters related to the engine were modified. To increase the accuracy of system identification, at first, the parameters of each channel were estimated separately, and then the</w:t>
       </w:r>
       <w:r>
         <w:rPr>
           <w:lang w:val="x-none"/>
         </w:rPr>
-        <w:t xml:space="preserve">has been devised to update </w:t>
-      </w:r>
-      <w:r>
-        <w:rPr>
-          <w:highlight w:val="yellow"/>
-        </w:rPr>
-        <w:t>$\boldsymbol{\mathrm{\rho}}$</w:t>
-      </w:r>
-      <w:r>
-        <w:t xml:space="preserve"> </w:t>
-      </w:r>
-      <w:r>
-        <w:rPr>
-          <w:lang w:val="x-none"/>
-        </w:rPr>
-        <w:t>efficiently.</w:t>
-      </w:r>
-    </w:p>
-    <w:p>
-      <w:pPr>
-        <w:rPr>
-          <w:lang w:val="x-none"/>
-        </w:rPr>
-      </w:pPr>
-      <w:r>
-        <w:rPr>
-          <w:lang w:val="x-none"/>
-        </w:rPr>
-        <w:t>For each attitude channel, the parameters were altered with the engine off, and then the parameters related to the engine were modified. To increase the accuracy of system identification, at first, the parameters of each channel were estimated separately, and then the coupled parameters of the attitude channels were modified. In the parameter modification process, after each parameter modification step mentioned above, the estimated parameters of the previous step are assumed to be fixed, and other parameters are modified. To identification of each stage, several experiments with different scenarios have been performed.</w:t>
+        <w:t xml:space="preserve"> coupled parameters of the attitude channels were modified. In the parameter modification process, after each parameter modification step mentioned above, the estimated parameters of the previous step are assumed to be fixed, and other parameters are modified. To identification of each stage, several experiments with different scenarios have been performed.</w:t>
       </w:r>
     </w:p>
     <w:p>
@@ -14547,9 +13996,9 @@
               </w:rPr>
               <w:object w:dxaOrig="1660" w:dyaOrig="560" w14:anchorId="30AA2CDB">
                 <v:shape id="_x0000_i1071" type="#_x0000_t75" alt="" style="width:82.3pt;height:27.7pt;mso-width-percent:0;mso-height-percent:0;mso-width-percent:0;mso-height-percent:0" o:ole="">
-                  <v:imagedata r:id="rId170" o:title=""/>
+                  <v:imagedata r:id="rId193" o:title=""/>
                 </v:shape>
-                <o:OLEObject Type="Embed" ProgID="Equation.DSMT4" ShapeID="_x0000_i1071" DrawAspect="Content" ObjectID="_1726006037" r:id="rId171"/>
+                <o:OLEObject Type="Embed" ProgID="Equation.DSMT4" ShapeID="_x0000_i1071" DrawAspect="Content" ObjectID="_1726087634" r:id="rId194"/>
               </w:object>
             </w:r>
           </w:p>
@@ -14666,9 +14115,9 @@
         </w:rPr>
         <w:object w:dxaOrig="180" w:dyaOrig="260" w14:anchorId="4A6AC7AC">
           <v:shape id="_x0000_i1070" type="#_x0000_t75" alt="" style="width:8.7pt;height:12.65pt;mso-width-percent:0;mso-height-percent:0;mso-width-percent:0;mso-height-percent:0" o:ole="">
-            <v:imagedata r:id="rId172" o:title=""/>
+            <v:imagedata r:id="rId195" o:title=""/>
           </v:shape>
-          <o:OLEObject Type="Embed" ProgID="Equation.DSMT4" ShapeID="_x0000_i1070" DrawAspect="Content" ObjectID="_1726006038" r:id="rId173"/>
+          <o:OLEObject Type="Embed" ProgID="Equation.DSMT4" ShapeID="_x0000_i1070" DrawAspect="Content" ObjectID="_1726087635" r:id="rId196"/>
         </w:object>
       </w:r>
       <w:r>
@@ -14767,9 +14216,9 @@
               </w:rPr>
               <w:object w:dxaOrig="3340" w:dyaOrig="520" w14:anchorId="3338D1EF">
                 <v:shape id="_x0000_i1069" type="#_x0000_t75" alt="" style="width:166.95pt;height:26.1pt;mso-width-percent:0;mso-height-percent:0;mso-width-percent:0;mso-height-percent:0" o:ole="">
-                  <v:imagedata r:id="rId174" o:title=""/>
+                  <v:imagedata r:id="rId197" o:title=""/>
                 </v:shape>
-                <o:OLEObject Type="Embed" ProgID="Equation.DSMT4" ShapeID="_x0000_i1069" DrawAspect="Content" ObjectID="_1726006039" r:id="rId175"/>
+                <o:OLEObject Type="Embed" ProgID="Equation.DSMT4" ShapeID="_x0000_i1069" DrawAspect="Content" ObjectID="_1726087636" r:id="rId198"/>
               </w:object>
             </w:r>
           </w:p>
@@ -14886,9 +14335,9 @@
         </w:rPr>
         <w:object w:dxaOrig="340" w:dyaOrig="360" w14:anchorId="785052F8">
           <v:shape id="_x0000_i1068" type="#_x0000_t75" alt="" style="width:16.6pt;height:18.2pt;mso-width-percent:0;mso-height-percent:0;mso-width-percent:0;mso-height-percent:0" o:ole="">
-            <v:imagedata r:id="rId176" o:title=""/>
+            <v:imagedata r:id="rId199" o:title=""/>
           </v:shape>
-          <o:OLEObject Type="Embed" ProgID="Equation.DSMT4" ShapeID="_x0000_i1068" DrawAspect="Content" ObjectID="_1726006040" r:id="rId177"/>
+          <o:OLEObject Type="Embed" ProgID="Equation.DSMT4" ShapeID="_x0000_i1068" DrawAspect="Content" ObjectID="_1726087637" r:id="rId200"/>
         </w:object>
       </w:r>
       <w:r>
@@ -14904,9 +14353,9 @@
         </w:rPr>
         <w:object w:dxaOrig="300" w:dyaOrig="360" w14:anchorId="0BCE7C5E">
           <v:shape id="_x0000_i1067" type="#_x0000_t75" alt="" style="width:14.25pt;height:18.2pt;mso-width-percent:0;mso-height-percent:0;mso-width-percent:0;mso-height-percent:0" o:ole="">
-            <v:imagedata r:id="rId178" o:title=""/>
+            <v:imagedata r:id="rId201" o:title=""/>
           </v:shape>
-          <o:OLEObject Type="Embed" ProgID="Equation.DSMT4" ShapeID="_x0000_i1067" DrawAspect="Content" ObjectID="_1726006041" r:id="rId179"/>
+          <o:OLEObject Type="Embed" ProgID="Equation.DSMT4" ShapeID="_x0000_i1067" DrawAspect="Content" ObjectID="_1726087638" r:id="rId202"/>
         </w:object>
       </w:r>
       <w:r>
@@ -14942,10 +14391,10 @@
                 <w:position w:val="-30"/>
               </w:rPr>
               <w:object w:dxaOrig="1320" w:dyaOrig="720" w14:anchorId="3C265324">
-                <v:shape id="_x0000_i1066" type="#_x0000_t75" alt="" style="width:65.65pt;height:36.4pt;mso-width-percent:0;mso-height-percent:0;mso-width-percent:0;mso-height-percent:0" o:ole="">
-                  <v:imagedata r:id="rId180" o:title=""/>
+                <v:shape id="_x0000_i1066" type="#_x0000_t75" alt="" style="width:64.9pt;height:37.2pt;mso-width-percent:0;mso-height-percent:0;mso-width-percent:0;mso-height-percent:0" o:ole="">
+                  <v:imagedata r:id="rId203" o:title=""/>
                 </v:shape>
-                <o:OLEObject Type="Embed" ProgID="Equation.DSMT4" ShapeID="_x0000_i1066" DrawAspect="Content" ObjectID="_1726006042" r:id="rId181"/>
+                <o:OLEObject Type="Embed" ProgID="Equation.DSMT4" ShapeID="_x0000_i1066" DrawAspect="Content" ObjectID="_1726087639" r:id="rId204"/>
               </w:object>
             </w:r>
           </w:p>
@@ -15059,10 +14508,10 @@
                 <w:position w:val="-30"/>
               </w:rPr>
               <w:object w:dxaOrig="1520" w:dyaOrig="720" w14:anchorId="7FD47E0A">
-                <v:shape id="_x0000_i1065" type="#_x0000_t75" alt="" style="width:75.95pt;height:36.4pt;mso-width-percent:0;mso-height-percent:0;mso-width-percent:0;mso-height-percent:0" o:ole="">
-                  <v:imagedata r:id="rId182" o:title=""/>
+                <v:shape id="_x0000_i1065" type="#_x0000_t75" alt="" style="width:75.95pt;height:37.2pt;mso-width-percent:0;mso-height-percent:0;mso-width-percent:0;mso-height-percent:0" o:ole="">
+                  <v:imagedata r:id="rId205" o:title=""/>
                 </v:shape>
-                <o:OLEObject Type="Embed" ProgID="Equation.DSMT4" ShapeID="_x0000_i1065" DrawAspect="Content" ObjectID="_1726006043" r:id="rId183"/>
+                <o:OLEObject Type="Embed" ProgID="Equation.DSMT4" ShapeID="_x0000_i1065" DrawAspect="Content" ObjectID="_1726087640" r:id="rId206"/>
               </w:object>
             </w:r>
           </w:p>
@@ -15179,9 +14628,9 @@
         </w:rPr>
         <w:object w:dxaOrig="160" w:dyaOrig="240" w14:anchorId="4C90A59E">
           <v:shape id="_x0000_i1064" type="#_x0000_t75" alt="" style="width:7.9pt;height:11.85pt;mso-width-percent:0;mso-height-percent:0;mso-width-percent:0;mso-height-percent:0" o:ole="">
-            <v:imagedata r:id="rId184" o:title=""/>
+            <v:imagedata r:id="rId207" o:title=""/>
           </v:shape>
-          <o:OLEObject Type="Embed" ProgID="Equation.DSMT4" ShapeID="_x0000_i1064" DrawAspect="Content" ObjectID="_1726006044" r:id="rId185"/>
+          <o:OLEObject Type="Embed" ProgID="Equation.DSMT4" ShapeID="_x0000_i1064" DrawAspect="Content" ObjectID="_1726087641" r:id="rId208"/>
         </w:object>
       </w:r>
       <w:r>
@@ -15238,9 +14687,9 @@
         </w:rPr>
         <w:object w:dxaOrig="8400" w:dyaOrig="520" w14:anchorId="5196F809">
           <v:shape id="_x0000_i1063" type="#_x0000_t75" alt="" style="width:420.15pt;height:26.1pt;mso-width-percent:0;mso-height-percent:0;mso-width-percent:0;mso-height-percent:0" o:ole="">
-            <v:imagedata r:id="rId186" o:title=""/>
+            <v:imagedata r:id="rId209" o:title=""/>
           </v:shape>
-          <o:OLEObject Type="Embed" ProgID="Equation.DSMT4" ShapeID="_x0000_i1063" DrawAspect="Content" ObjectID="_1726006045" r:id="rId187"/>
+          <o:OLEObject Type="Embed" ProgID="Equation.DSMT4" ShapeID="_x0000_i1063" DrawAspect="Content" ObjectID="_1726087642" r:id="rId210"/>
         </w:object>
       </w:r>
     </w:p>
@@ -15301,6 +14750,7 @@
                 <w:sz w:val="24"/>
                 <w:szCs w:val="20"/>
               </w:rPr>
+              <w:lastRenderedPageBreak/>
               <w:t>(</w:t>
             </w:r>
             <w:r>
@@ -15378,6 +14828,7 @@
         <w:rPr>
           <w:lang w:val="x-none"/>
         </w:rPr>
+        <w:lastRenderedPageBreak/>
         <w:t xml:space="preserve">where </w:t>
       </w:r>
       <w:r>
@@ -15387,9 +14838,9 @@
         </w:rPr>
         <w:object w:dxaOrig="240" w:dyaOrig="260" w14:anchorId="1D7C7318">
           <v:shape id="_x0000_i1062" type="#_x0000_t75" alt="" style="width:11.85pt;height:12.65pt;mso-width-percent:0;mso-height-percent:0;mso-width-percent:0;mso-height-percent:0" o:ole="">
-            <v:imagedata r:id="rId188" o:title=""/>
+            <v:imagedata r:id="rId211" o:title=""/>
           </v:shape>
-          <o:OLEObject Type="Embed" ProgID="Equation.DSMT4" ShapeID="_x0000_i1062" DrawAspect="Content" ObjectID="_1726006046" r:id="rId189"/>
+          <o:OLEObject Type="Embed" ProgID="Equation.DSMT4" ShapeID="_x0000_i1062" DrawAspect="Content" ObjectID="_1726087643" r:id="rId212"/>
         </w:object>
       </w:r>
       <w:r>
@@ -15405,9 +14856,9 @@
         </w:rPr>
         <w:object w:dxaOrig="320" w:dyaOrig="360" w14:anchorId="6E346F36">
           <v:shape id="_x0000_i1061" type="#_x0000_t75" alt="" style="width:16.6pt;height:18.2pt;mso-width-percent:0;mso-height-percent:0;mso-width-percent:0;mso-height-percent:0" o:ole="">
-            <v:imagedata r:id="rId190" o:title=""/>
+            <v:imagedata r:id="rId213" o:title=""/>
           </v:shape>
-          <o:OLEObject Type="Embed" ProgID="Equation.DSMT4" ShapeID="_x0000_i1061" DrawAspect="Content" ObjectID="_1726006047" r:id="rId191"/>
+          <o:OLEObject Type="Embed" ProgID="Equation.DSMT4" ShapeID="_x0000_i1061" DrawAspect="Content" ObjectID="_1726087644" r:id="rId214"/>
         </w:object>
       </w:r>
       <w:r>
@@ -15423,9 +14874,9 @@
         </w:rPr>
         <w:object w:dxaOrig="300" w:dyaOrig="360" w14:anchorId="722C269C">
           <v:shape id="_x0000_i1060" type="#_x0000_t75" alt="" style="width:14.25pt;height:18.2pt;mso-width-percent:0;mso-height-percent:0;mso-width-percent:0;mso-height-percent:0" o:ole="">
-            <v:imagedata r:id="rId192" o:title=""/>
+            <v:imagedata r:id="rId215" o:title=""/>
           </v:shape>
-          <o:OLEObject Type="Embed" ProgID="Equation.DSMT4" ShapeID="_x0000_i1060" DrawAspect="Content" ObjectID="_1726006048" r:id="rId193"/>
+          <o:OLEObject Type="Embed" ProgID="Equation.DSMT4" ShapeID="_x0000_i1060" DrawAspect="Content" ObjectID="_1726087645" r:id="rId216"/>
         </w:object>
       </w:r>
       <w:r>
@@ -15441,9 +14892,9 @@
         </w:rPr>
         <w:object w:dxaOrig="240" w:dyaOrig="360" w14:anchorId="0A6868F3">
           <v:shape id="_x0000_i1059" type="#_x0000_t75" alt="" style="width:11.85pt;height:18.2pt;mso-width-percent:0;mso-height-percent:0;mso-width-percent:0;mso-height-percent:0" o:ole="">
-            <v:imagedata r:id="rId194" o:title=""/>
+            <v:imagedata r:id="rId217" o:title=""/>
           </v:shape>
-          <o:OLEObject Type="Embed" ProgID="Equation.DSMT4" ShapeID="_x0000_i1059" DrawAspect="Content" ObjectID="_1726006049" r:id="rId195"/>
+          <o:OLEObject Type="Embed" ProgID="Equation.DSMT4" ShapeID="_x0000_i1059" DrawAspect="Content" ObjectID="_1726087646" r:id="rId218"/>
         </w:object>
       </w:r>
       <w:r>
@@ -15527,9 +14978,9 @@
               </w:rPr>
               <w:object w:dxaOrig="1980" w:dyaOrig="380" w14:anchorId="192334C9">
                 <v:shape id="_x0000_i1058" type="#_x0000_t75" alt="" style="width:98.9pt;height:19pt;mso-width-percent:0;mso-height-percent:0;mso-width-percent:0;mso-height-percent:0" o:ole="">
-                  <v:imagedata r:id="rId196" o:title=""/>
+                  <v:imagedata r:id="rId219" o:title=""/>
                 </v:shape>
-                <o:OLEObject Type="Embed" ProgID="Equation.DSMT4" ShapeID="_x0000_i1058" DrawAspect="Content" ObjectID="_1726006050" r:id="rId197"/>
+                <o:OLEObject Type="Embed" ProgID="Equation.DSMT4" ShapeID="_x0000_i1058" DrawAspect="Content" ObjectID="_1726087647" r:id="rId220"/>
               </w:object>
             </w:r>
           </w:p>
@@ -15643,10 +15094,10 @@
                 <w:position w:val="-14"/>
               </w:rPr>
               <w:object w:dxaOrig="1860" w:dyaOrig="380" w14:anchorId="36A87714">
-                <v:shape id="_x0000_i1057" type="#_x0000_t75" alt="" style="width:93.35pt;height:19pt;mso-width-percent:0;mso-height-percent:0;mso-width-percent:0;mso-height-percent:0" o:ole="">
-                  <v:imagedata r:id="rId198" o:title=""/>
+                <v:shape id="_x0000_i1057" type="#_x0000_t75" alt="" style="width:94.15pt;height:19pt;mso-width-percent:0;mso-height-percent:0;mso-width-percent:0;mso-height-percent:0" o:ole="">
+                  <v:imagedata r:id="rId221" o:title=""/>
                 </v:shape>
-                <o:OLEObject Type="Embed" ProgID="Equation.DSMT4" ShapeID="_x0000_i1057" DrawAspect="Content" ObjectID="_1726006051" r:id="rId199"/>
+                <o:OLEObject Type="Embed" ProgID="Equation.DSMT4" ShapeID="_x0000_i1057" DrawAspect="Content" ObjectID="_1726087648" r:id="rId222"/>
               </w:object>
             </w:r>
           </w:p>
@@ -15763,9 +15214,9 @@
         </w:rPr>
         <w:object w:dxaOrig="300" w:dyaOrig="360" w14:anchorId="3DE19FEA">
           <v:shape id="_x0000_i1056" type="#_x0000_t75" alt="" style="width:14.25pt;height:18.2pt;mso-width-percent:0;mso-height-percent:0;mso-width-percent:0;mso-height-percent:0" o:ole="">
-            <v:imagedata r:id="rId200" o:title=""/>
+            <v:imagedata r:id="rId223" o:title=""/>
           </v:shape>
-          <o:OLEObject Type="Embed" ProgID="Equation.DSMT4" ShapeID="_x0000_i1056" DrawAspect="Content" ObjectID="_1726006052" r:id="rId201"/>
+          <o:OLEObject Type="Embed" ProgID="Equation.DSMT4" ShapeID="_x0000_i1056" DrawAspect="Content" ObjectID="_1726087649" r:id="rId224"/>
         </w:object>
       </w:r>
       <w:r>
@@ -15781,9 +15232,9 @@
         </w:rPr>
         <w:object w:dxaOrig="380" w:dyaOrig="380" w14:anchorId="7431756C">
           <v:shape id="_x0000_i1055" type="#_x0000_t75" alt="" style="width:19pt;height:19pt;mso-width-percent:0;mso-height-percent:0;mso-width-percent:0;mso-height-percent:0" o:ole="">
-            <v:imagedata r:id="rId202" o:title=""/>
+            <v:imagedata r:id="rId225" o:title=""/>
           </v:shape>
-          <o:OLEObject Type="Embed" ProgID="Equation.DSMT4" ShapeID="_x0000_i1055" DrawAspect="Content" ObjectID="_1726006053" r:id="rId203"/>
+          <o:OLEObject Type="Embed" ProgID="Equation.DSMT4" ShapeID="_x0000_i1055" DrawAspect="Content" ObjectID="_1726087650" r:id="rId226"/>
         </w:object>
       </w:r>
       <w:r>
@@ -15820,9 +15271,9 @@
               </w:rPr>
               <w:object w:dxaOrig="1719" w:dyaOrig="400" w14:anchorId="1B49715B">
                 <v:shape id="_x0000_i1054" type="#_x0000_t75" alt="" style="width:86.25pt;height:19.8pt;mso-width-percent:0;mso-height-percent:0;mso-width-percent:0;mso-height-percent:0" o:ole="">
-                  <v:imagedata r:id="rId204" o:title=""/>
+                  <v:imagedata r:id="rId227" o:title=""/>
                 </v:shape>
-                <o:OLEObject Type="Embed" ProgID="Equation.DSMT4" ShapeID="_x0000_i1054" DrawAspect="Content" ObjectID="_1726006054" r:id="rId205"/>
+                <o:OLEObject Type="Embed" ProgID="Equation.DSMT4" ShapeID="_x0000_i1054" DrawAspect="Content" ObjectID="_1726087651" r:id="rId228"/>
               </w:object>
             </w:r>
           </w:p>
@@ -15937,9 +15388,9 @@
               </w:rPr>
               <w:object w:dxaOrig="1939" w:dyaOrig="440" w14:anchorId="5CF541C9">
                 <v:shape id="_x0000_i1053" type="#_x0000_t75" alt="" style="width:95.75pt;height:22.15pt;mso-width-percent:0;mso-height-percent:0;mso-width-percent:0;mso-height-percent:0" o:ole="">
-                  <v:imagedata r:id="rId206" o:title=""/>
+                  <v:imagedata r:id="rId229" o:title=""/>
                 </v:shape>
-                <o:OLEObject Type="Embed" ProgID="Equation.DSMT4" ShapeID="_x0000_i1053" DrawAspect="Content" ObjectID="_1726006055" r:id="rId207"/>
+                <o:OLEObject Type="Embed" ProgID="Equation.DSMT4" ShapeID="_x0000_i1053" DrawAspect="Content" ObjectID="_1726087652" r:id="rId230"/>
               </w:object>
             </w:r>
           </w:p>
@@ -16057,9 +15508,9 @@
         </w:rPr>
         <w:object w:dxaOrig="600" w:dyaOrig="380" w14:anchorId="195EEF4F">
           <v:shape id="_x0000_i1052" type="#_x0000_t75" alt="" style="width:30.85pt;height:19pt;mso-width-percent:0;mso-height-percent:0;mso-width-percent:0;mso-height-percent:0" o:ole="">
-            <v:imagedata r:id="rId208" o:title=""/>
+            <v:imagedata r:id="rId231" o:title=""/>
           </v:shape>
-          <o:OLEObject Type="Embed" ProgID="Equation.DSMT4" ShapeID="_x0000_i1052" DrawAspect="Content" ObjectID="_1726006056" r:id="rId209"/>
+          <o:OLEObject Type="Embed" ProgID="Equation.DSMT4" ShapeID="_x0000_i1052" DrawAspect="Content" ObjectID="_1726087653" r:id="rId232"/>
         </w:object>
       </w:r>
       <w:r>
@@ -16074,10 +15525,10 @@
           <w:position w:val="-18"/>
         </w:rPr>
         <w:object w:dxaOrig="660" w:dyaOrig="420" w14:anchorId="747B840F">
-          <v:shape id="_x0000_i1051" type="#_x0000_t75" alt="" style="width:33.25pt;height:21.35pt;mso-width-percent:0;mso-height-percent:0;mso-width-percent:0;mso-height-percent:0" o:ole="">
-            <v:imagedata r:id="rId210" o:title=""/>
+          <v:shape id="_x0000_i1051" type="#_x0000_t75" alt="" style="width:33.25pt;height:22.15pt;mso-width-percent:0;mso-height-percent:0;mso-width-percent:0;mso-height-percent:0" o:ole="">
+            <v:imagedata r:id="rId233" o:title=""/>
           </v:shape>
-          <o:OLEObject Type="Embed" ProgID="Equation.DSMT4" ShapeID="_x0000_i1051" DrawAspect="Content" ObjectID="_1726006057" r:id="rId211"/>
+          <o:OLEObject Type="Embed" ProgID="Equation.DSMT4" ShapeID="_x0000_i1051" DrawAspect="Content" ObjectID="_1726087654" r:id="rId234"/>
         </w:object>
       </w:r>
       <w:r>
@@ -16114,9 +15565,9 @@
               </w:rPr>
               <w:object w:dxaOrig="6960" w:dyaOrig="560" w14:anchorId="7EA7D5DF">
                 <v:shape id="_x0000_i1050" type="#_x0000_t75" alt="" style="width:348.15pt;height:27.7pt;mso-width-percent:0;mso-height-percent:0;mso-width-percent:0;mso-height-percent:0" o:ole="">
-                  <v:imagedata r:id="rId212" o:title=""/>
+                  <v:imagedata r:id="rId235" o:title=""/>
                 </v:shape>
-                <o:OLEObject Type="Embed" ProgID="Equation.DSMT4" ShapeID="_x0000_i1050" DrawAspect="Content" ObjectID="_1726006058" r:id="rId213"/>
+                <o:OLEObject Type="Embed" ProgID="Equation.DSMT4" ShapeID="_x0000_i1050" DrawAspect="Content" ObjectID="_1726087655" r:id="rId236"/>
               </w:object>
             </w:r>
           </w:p>
@@ -16230,10 +15681,10 @@
                 <w:position w:val="-18"/>
               </w:rPr>
               <w:object w:dxaOrig="7080" w:dyaOrig="560" w14:anchorId="270E6C48">
-                <v:shape id="_x0000_i1049" type="#_x0000_t75" alt="" style="width:353.65pt;height:27.7pt;mso-width-percent:0;mso-height-percent:0;mso-width-percent:0;mso-height-percent:0" o:ole="">
-                  <v:imagedata r:id="rId214" o:title=""/>
+                <v:shape id="_x0000_i1049" type="#_x0000_t75" alt="" style="width:352.9pt;height:27.7pt;mso-width-percent:0;mso-height-percent:0;mso-width-percent:0;mso-height-percent:0" o:ole="">
+                  <v:imagedata r:id="rId237" o:title=""/>
                 </v:shape>
-                <o:OLEObject Type="Embed" ProgID="Equation.DSMT4" ShapeID="_x0000_i1049" DrawAspect="Content" ObjectID="_1726006059" r:id="rId215"/>
+                <o:OLEObject Type="Embed" ProgID="Equation.DSMT4" ShapeID="_x0000_i1049" DrawAspect="Content" ObjectID="_1726087656" r:id="rId238"/>
               </w:object>
             </w:r>
           </w:p>
@@ -16387,9 +15838,9 @@
         </w:rPr>
         <w:object w:dxaOrig="1480" w:dyaOrig="400" w14:anchorId="0656AD34">
           <v:shape id="_x0000_i1048" type="#_x0000_t75" alt="" style="width:74.35pt;height:19.8pt;mso-width-percent:0;mso-height-percent:0;mso-width-percent:0;mso-height-percent:0" o:ole="">
-            <v:imagedata r:id="rId216" o:title=""/>
+            <v:imagedata r:id="rId239" o:title=""/>
           </v:shape>
-          <o:OLEObject Type="Embed" ProgID="Equation.DSMT4" ShapeID="_x0000_i1048" DrawAspect="Content" ObjectID="_1726006060" r:id="rId217"/>
+          <o:OLEObject Type="Embed" ProgID="Equation.DSMT4" ShapeID="_x0000_i1048" DrawAspect="Content" ObjectID="_1726087657" r:id="rId240"/>
         </w:object>
       </w:r>
       <w:r>
@@ -16405,9 +15856,9 @@
         </w:rPr>
         <w:object w:dxaOrig="1700" w:dyaOrig="440" w14:anchorId="77D51158">
           <v:shape id="_x0000_i1047" type="#_x0000_t75" alt="" style="width:84.65pt;height:22.15pt;mso-width-percent:0;mso-height-percent:0;mso-width-percent:0;mso-height-percent:0" o:ole="">
-            <v:imagedata r:id="rId218" o:title=""/>
+            <v:imagedata r:id="rId241" o:title=""/>
           </v:shape>
-          <o:OLEObject Type="Embed" ProgID="Equation.DSMT4" ShapeID="_x0000_i1047" DrawAspect="Content" ObjectID="_1726006061" r:id="rId219"/>
+          <o:OLEObject Type="Embed" ProgID="Equation.DSMT4" ShapeID="_x0000_i1047" DrawAspect="Content" ObjectID="_1726087658" r:id="rId242"/>
         </w:object>
       </w:r>
       <w:r>
@@ -16436,9 +15887,9 @@
         </w:rPr>
         <w:object w:dxaOrig="1400" w:dyaOrig="360" w14:anchorId="020DDF72">
           <v:shape id="_x0000_i1046" type="#_x0000_t75" alt="" style="width:69.65pt;height:18.2pt;mso-width-percent:0;mso-height-percent:0;mso-width-percent:0;mso-height-percent:0" o:ole="">
-            <v:imagedata r:id="rId220" o:title=""/>
+            <v:imagedata r:id="rId243" o:title=""/>
           </v:shape>
-          <o:OLEObject Type="Embed" ProgID="Equation.DSMT4" ShapeID="_x0000_i1046" DrawAspect="Content" ObjectID="_1726006062" r:id="rId221"/>
+          <o:OLEObject Type="Embed" ProgID="Equation.DSMT4" ShapeID="_x0000_i1046" DrawAspect="Content" ObjectID="_1726087659" r:id="rId244"/>
         </w:object>
       </w:r>
       <w:r>
@@ -16454,7 +15905,6 @@
       </w:pPr>
       <w:bookmarkStart w:id="21" w:name="_Ref115182025"/>
       <w:r>
-        <w:lastRenderedPageBreak/>
         <w:t>Result and Discussion</w:t>
       </w:r>
       <w:bookmarkEnd w:id="21"/>
@@ -16837,9 +16287,9 @@
               </w:rPr>
               <w:object w:dxaOrig="320" w:dyaOrig="360" w14:anchorId="2D57AC3B">
                 <v:shape id="_x0000_i1045" type="#_x0000_t75" alt="" style="width:16.6pt;height:18.2pt;mso-width-percent:0;mso-height-percent:0;mso-width-percent:0;mso-height-percent:0" o:ole="">
-                  <v:imagedata r:id="rId222" o:title=""/>
+                  <v:imagedata r:id="rId245" o:title=""/>
                 </v:shape>
-                <o:OLEObject Type="Embed" ProgID="Equation.DSMT4" ShapeID="_x0000_i1045" DrawAspect="Content" ObjectID="_1726006063" r:id="rId223"/>
+                <o:OLEObject Type="Embed" ProgID="Equation.DSMT4" ShapeID="_x0000_i1045" DrawAspect="Content" ObjectID="_1726087660" r:id="rId246"/>
               </w:object>
             </w:r>
           </w:p>
@@ -16867,9 +16317,9 @@
               </w:rPr>
               <w:object w:dxaOrig="639" w:dyaOrig="360" w14:anchorId="1EBF7F9D">
                 <v:shape id="_x0000_i1044" type="#_x0000_t75" alt="" style="width:31.65pt;height:18.2pt;mso-width-percent:0;mso-height-percent:0;mso-width-percent:0;mso-height-percent:0" o:ole="">
-                  <v:imagedata r:id="rId224" o:title=""/>
+                  <v:imagedata r:id="rId247" o:title=""/>
                 </v:shape>
-                <o:OLEObject Type="Embed" ProgID="Equation.DSMT4" ShapeID="_x0000_i1044" DrawAspect="Content" ObjectID="_1726006064" r:id="rId225"/>
+                <o:OLEObject Type="Embed" ProgID="Equation.DSMT4" ShapeID="_x0000_i1044" DrawAspect="Content" ObjectID="_1726087661" r:id="rId248"/>
               </w:object>
             </w:r>
           </w:p>
@@ -16930,9 +16380,9 @@
               </w:rPr>
               <w:object w:dxaOrig="320" w:dyaOrig="380" w14:anchorId="77A7159D">
                 <v:shape id="_x0000_i1043" type="#_x0000_t75" alt="" style="width:16.6pt;height:19pt;mso-width-percent:0;mso-height-percent:0;mso-width-percent:0;mso-height-percent:0" o:ole="">
-                  <v:imagedata r:id="rId226" o:title=""/>
+                  <v:imagedata r:id="rId249" o:title=""/>
                 </v:shape>
-                <o:OLEObject Type="Embed" ProgID="Equation.DSMT4" ShapeID="_x0000_i1043" DrawAspect="Content" ObjectID="_1726006065" r:id="rId227"/>
+                <o:OLEObject Type="Embed" ProgID="Equation.DSMT4" ShapeID="_x0000_i1043" DrawAspect="Content" ObjectID="_1726087662" r:id="rId250"/>
               </w:object>
             </w:r>
           </w:p>
@@ -16960,9 +16410,9 @@
               </w:rPr>
               <w:object w:dxaOrig="639" w:dyaOrig="360" w14:anchorId="115475F4">
                 <v:shape id="_x0000_i1042" type="#_x0000_t75" alt="" style="width:31.65pt;height:18.2pt;mso-width-percent:0;mso-height-percent:0;mso-width-percent:0;mso-height-percent:0" o:ole="">
-                  <v:imagedata r:id="rId228" o:title=""/>
+                  <v:imagedata r:id="rId251" o:title=""/>
                 </v:shape>
-                <o:OLEObject Type="Embed" ProgID="Equation.DSMT4" ShapeID="_x0000_i1042" DrawAspect="Content" ObjectID="_1726006066" r:id="rId229"/>
+                <o:OLEObject Type="Embed" ProgID="Equation.DSMT4" ShapeID="_x0000_i1042" DrawAspect="Content" ObjectID="_1726087663" r:id="rId252"/>
               </w:object>
             </w:r>
           </w:p>
@@ -17023,9 +16473,9 @@
               </w:rPr>
               <w:object w:dxaOrig="300" w:dyaOrig="360" w14:anchorId="3F323214">
                 <v:shape id="_x0000_i1041" type="#_x0000_t75" alt="" style="width:14.25pt;height:18.2pt;mso-width-percent:0;mso-height-percent:0;mso-width-percent:0;mso-height-percent:0" o:ole="">
-                  <v:imagedata r:id="rId230" o:title=""/>
+                  <v:imagedata r:id="rId253" o:title=""/>
                 </v:shape>
-                <o:OLEObject Type="Embed" ProgID="Equation.DSMT4" ShapeID="_x0000_i1041" DrawAspect="Content" ObjectID="_1726006067" r:id="rId231"/>
+                <o:OLEObject Type="Embed" ProgID="Equation.DSMT4" ShapeID="_x0000_i1041" DrawAspect="Content" ObjectID="_1726087664" r:id="rId254"/>
               </w:object>
             </w:r>
           </w:p>
@@ -17053,9 +16503,9 @@
               </w:rPr>
               <w:object w:dxaOrig="639" w:dyaOrig="360" w14:anchorId="6D95B73C">
                 <v:shape id="_x0000_i1040" type="#_x0000_t75" alt="" style="width:31.65pt;height:18.2pt;mso-width-percent:0;mso-height-percent:0;mso-width-percent:0;mso-height-percent:0" o:ole="">
-                  <v:imagedata r:id="rId232" o:title=""/>
+                  <v:imagedata r:id="rId255" o:title=""/>
                 </v:shape>
-                <o:OLEObject Type="Embed" ProgID="Equation.DSMT4" ShapeID="_x0000_i1040" DrawAspect="Content" ObjectID="_1726006068" r:id="rId233"/>
+                <o:OLEObject Type="Embed" ProgID="Equation.DSMT4" ShapeID="_x0000_i1040" DrawAspect="Content" ObjectID="_1726087665" r:id="rId256"/>
               </w:object>
             </w:r>
           </w:p>
@@ -17116,9 +16566,9 @@
               </w:rPr>
               <w:object w:dxaOrig="440" w:dyaOrig="360" w14:anchorId="65AF7D0A">
                 <v:shape id="_x0000_i1039" type="#_x0000_t75" alt="" style="width:22.15pt;height:18.2pt;mso-width-percent:0;mso-height-percent:0;mso-width-percent:0;mso-height-percent:0" o:ole="">
-                  <v:imagedata r:id="rId234" o:title=""/>
+                  <v:imagedata r:id="rId257" o:title=""/>
                 </v:shape>
-                <o:OLEObject Type="Embed" ProgID="Equation.DSMT4" ShapeID="_x0000_i1039" DrawAspect="Content" ObjectID="_1726006069" r:id="rId235"/>
+                <o:OLEObject Type="Embed" ProgID="Equation.DSMT4" ShapeID="_x0000_i1039" DrawAspect="Content" ObjectID="_1726087666" r:id="rId258"/>
               </w:object>
             </w:r>
           </w:p>
@@ -17146,9 +16596,9 @@
               </w:rPr>
               <w:object w:dxaOrig="639" w:dyaOrig="360" w14:anchorId="5CA557FF">
                 <v:shape id="_x0000_i1038" type="#_x0000_t75" alt="" style="width:31.65pt;height:18.2pt;mso-width-percent:0;mso-height-percent:0;mso-width-percent:0;mso-height-percent:0" o:ole="">
-                  <v:imagedata r:id="rId236" o:title=""/>
+                  <v:imagedata r:id="rId259" o:title=""/>
                 </v:shape>
-                <o:OLEObject Type="Embed" ProgID="Equation.DSMT4" ShapeID="_x0000_i1038" DrawAspect="Content" ObjectID="_1726006070" r:id="rId237"/>
+                <o:OLEObject Type="Embed" ProgID="Equation.DSMT4" ShapeID="_x0000_i1038" DrawAspect="Content" ObjectID="_1726087667" r:id="rId260"/>
               </w:object>
             </w:r>
           </w:p>
@@ -17177,9 +16627,9 @@
               </w:rPr>
               <w:object w:dxaOrig="1300" w:dyaOrig="320" w14:anchorId="1F4E4AB2">
                 <v:shape id="_x0000_i1037" type="#_x0000_t75" alt="" style="width:64.1pt;height:16.6pt;mso-width-percent:0;mso-height-percent:0;mso-width-percent:0;mso-height-percent:0" o:ole="">
-                  <v:imagedata r:id="rId238" o:title=""/>
+                  <v:imagedata r:id="rId261" o:title=""/>
                 </v:shape>
-                <o:OLEObject Type="Embed" ProgID="Equation.DSMT4" ShapeID="_x0000_i1037" DrawAspect="Content" ObjectID="_1726006071" r:id="rId239"/>
+                <o:OLEObject Type="Embed" ProgID="Equation.DSMT4" ShapeID="_x0000_i1037" DrawAspect="Content" ObjectID="_1726087668" r:id="rId262"/>
               </w:object>
             </w:r>
           </w:p>
@@ -17239,9 +16689,9 @@
               </w:rPr>
               <w:object w:dxaOrig="1240" w:dyaOrig="320" w14:anchorId="08B37A51">
                 <v:shape id="_x0000_i1036" type="#_x0000_t75" alt="" style="width:61.7pt;height:16.6pt;mso-width-percent:0;mso-height-percent:0;mso-width-percent:0;mso-height-percent:0" o:ole="">
-                  <v:imagedata r:id="rId240" o:title=""/>
+                  <v:imagedata r:id="rId263" o:title=""/>
                 </v:shape>
-                <o:OLEObject Type="Embed" ProgID="Equation.DSMT4" ShapeID="_x0000_i1036" DrawAspect="Content" ObjectID="_1726006072" r:id="rId241"/>
+                <o:OLEObject Type="Embed" ProgID="Equation.DSMT4" ShapeID="_x0000_i1036" DrawAspect="Content" ObjectID="_1726087669" r:id="rId264"/>
               </w:object>
             </w:r>
           </w:p>
@@ -17270,9 +16720,9 @@
               </w:rPr>
               <w:object w:dxaOrig="1060" w:dyaOrig="320" w14:anchorId="1118E2AF">
                 <v:shape id="_x0000_i1035" type="#_x0000_t75" alt="" style="width:53pt;height:16.6pt;mso-width-percent:0;mso-height-percent:0;mso-width-percent:0;mso-height-percent:0" o:ole="">
-                  <v:imagedata r:id="rId242" o:title=""/>
+                  <v:imagedata r:id="rId265" o:title=""/>
                 </v:shape>
-                <o:OLEObject Type="Embed" ProgID="Equation.DSMT4" ShapeID="_x0000_i1035" DrawAspect="Content" ObjectID="_1726006073" r:id="rId243"/>
+                <o:OLEObject Type="Embed" ProgID="Equation.DSMT4" ShapeID="_x0000_i1035" DrawAspect="Content" ObjectID="_1726087670" r:id="rId266"/>
               </w:object>
             </w:r>
           </w:p>
@@ -17332,9 +16782,9 @@
               </w:rPr>
               <w:object w:dxaOrig="1480" w:dyaOrig="320" w14:anchorId="62788351">
                 <v:shape id="_x0000_i1034" type="#_x0000_t75" alt="" style="width:74.35pt;height:16.6pt;mso-width-percent:0;mso-height-percent:0;mso-width-percent:0;mso-height-percent:0" o:ole="">
-                  <v:imagedata r:id="rId244" o:title=""/>
+                  <v:imagedata r:id="rId267" o:title=""/>
                 </v:shape>
-                <o:OLEObject Type="Embed" ProgID="Equation.DSMT4" ShapeID="_x0000_i1034" DrawAspect="Content" ObjectID="_1726006074" r:id="rId245"/>
+                <o:OLEObject Type="Embed" ProgID="Equation.DSMT4" ShapeID="_x0000_i1034" DrawAspect="Content" ObjectID="_1726087671" r:id="rId268"/>
               </w:object>
             </w:r>
           </w:p>
@@ -17363,9 +16813,9 @@
               </w:rPr>
               <w:object w:dxaOrig="940" w:dyaOrig="320" w14:anchorId="2596795B">
                 <v:shape id="_x0000_i1033" type="#_x0000_t75" alt="" style="width:48.25pt;height:16.6pt;mso-width-percent:0;mso-height-percent:0;mso-width-percent:0;mso-height-percent:0" o:ole="">
-                  <v:imagedata r:id="rId246" o:title=""/>
+                  <v:imagedata r:id="rId269" o:title=""/>
                 </v:shape>
-                <o:OLEObject Type="Embed" ProgID="Equation.DSMT4" ShapeID="_x0000_i1033" DrawAspect="Content" ObjectID="_1726006075" r:id="rId247"/>
+                <o:OLEObject Type="Embed" ProgID="Equation.DSMT4" ShapeID="_x0000_i1033" DrawAspect="Content" ObjectID="_1726087672" r:id="rId270"/>
               </w:object>
             </w:r>
           </w:p>
@@ -17401,9 +16851,9 @@
               </w:rPr>
               <w:object w:dxaOrig="580" w:dyaOrig="360" w14:anchorId="1DAEDC9E">
                 <v:shape id="_x0000_i1032" type="#_x0000_t75" alt="" style="width:29.25pt;height:18.2pt;mso-width-percent:0;mso-height-percent:0;mso-width-percent:0;mso-height-percent:0" o:ole="">
-                  <v:imagedata r:id="rId248" o:title=""/>
+                  <v:imagedata r:id="rId271" o:title=""/>
                 </v:shape>
-                <o:OLEObject Type="Embed" ProgID="Equation.DSMT4" ShapeID="_x0000_i1032" DrawAspect="Content" ObjectID="_1726006076" r:id="rId249"/>
+                <o:OLEObject Type="Embed" ProgID="Equation.DSMT4" ShapeID="_x0000_i1032" DrawAspect="Content" ObjectID="_1726087673" r:id="rId272"/>
               </w:object>
             </w:r>
           </w:p>
@@ -17488,9 +16938,9 @@
               </w:rPr>
               <w:object w:dxaOrig="340" w:dyaOrig="380" w14:anchorId="1892F5A0">
                 <v:shape id="_x0000_i1031" type="#_x0000_t75" alt="" style="width:16.6pt;height:19pt;mso-width-percent:0;mso-height-percent:0;mso-width-percent:0;mso-height-percent:0" o:ole="">
-                  <v:imagedata r:id="rId250" o:title=""/>
+                  <v:imagedata r:id="rId273" o:title=""/>
                 </v:shape>
-                <o:OLEObject Type="Embed" ProgID="Equation.DSMT4" ShapeID="_x0000_i1031" DrawAspect="Content" ObjectID="_1726006077" r:id="rId251"/>
+                <o:OLEObject Type="Embed" ProgID="Equation.DSMT4" ShapeID="_x0000_i1031" DrawAspect="Content" ObjectID="_1726087674" r:id="rId274"/>
               </w:object>
             </w:r>
           </w:p>
@@ -17518,9 +16968,9 @@
               </w:rPr>
               <w:object w:dxaOrig="260" w:dyaOrig="200" w14:anchorId="59CB8E24">
                 <v:shape id="_x0000_i1030" type="#_x0000_t75" alt="" style="width:12.65pt;height:10.3pt;mso-width-percent:0;mso-height-percent:0;mso-width-percent:0;mso-height-percent:0" o:ole="">
-                  <v:imagedata r:id="rId252" o:title=""/>
+                  <v:imagedata r:id="rId275" o:title=""/>
                 </v:shape>
-                <o:OLEObject Type="Embed" ProgID="Equation.DSMT4" ShapeID="_x0000_i1030" DrawAspect="Content" ObjectID="_1726006078" r:id="rId253"/>
+                <o:OLEObject Type="Embed" ProgID="Equation.DSMT4" ShapeID="_x0000_i1030" DrawAspect="Content" ObjectID="_1726087675" r:id="rId276"/>
               </w:object>
             </w:r>
           </w:p>
@@ -17865,9 +17315,9 @@
               </w:rPr>
               <w:object w:dxaOrig="460" w:dyaOrig="360" w14:anchorId="0F744D48">
                 <v:shape id="_x0000_i1029" type="#_x0000_t75" alt="" style="width:22.15pt;height:18.2pt;mso-width-percent:0;mso-height-percent:0;mso-width-percent:0;mso-height-percent:0" o:ole="">
-                  <v:imagedata r:id="rId254" o:title=""/>
+                  <v:imagedata r:id="rId277" o:title=""/>
                 </v:shape>
-                <o:OLEObject Type="Embed" ProgID="Equation.DSMT4" ShapeID="_x0000_i1029" DrawAspect="Content" ObjectID="_1726006079" r:id="rId255"/>
+                <o:OLEObject Type="Embed" ProgID="Equation.DSMT4" ShapeID="_x0000_i1029" DrawAspect="Content" ObjectID="_1726087676" r:id="rId278"/>
               </w:object>
             </w:r>
           </w:p>
@@ -17889,11 +17339,19 @@
                 <w:sz w:val="20"/>
               </w:rPr>
             </w:pPr>
+            <w:proofErr w:type="spellStart"/>
             <w:r>
               <w:rPr>
                 <w:sz w:val="20"/>
               </w:rPr>
-              <w:t>diag([7.91,0.01,631.85,</w:t>
+              <w:t>diag</w:t>
+            </w:r>
+            <w:proofErr w:type="spellEnd"/>
+            <w:r>
+              <w:rPr>
+                <w:sz w:val="20"/>
+              </w:rPr>
+              <w:t>([7.91,0.01,631.85,</w:t>
             </w:r>
             <w:r>
               <w:rPr>
@@ -17943,7 +17401,6 @@
               <w:rPr>
                 <w:sz w:val="20"/>
               </w:rPr>
-              <w:lastRenderedPageBreak/>
               <w:t>Pitch</w:t>
             </w:r>
           </w:p>
@@ -17971,9 +17428,9 @@
               </w:rPr>
               <w:object w:dxaOrig="540" w:dyaOrig="380" w14:anchorId="6AE84D0E">
                 <v:shape id="_x0000_i1028" type="#_x0000_t75" alt="" style="width:26.9pt;height:19pt;mso-width-percent:0;mso-height-percent:0;mso-width-percent:0;mso-height-percent:0" o:ole="">
-                  <v:imagedata r:id="rId256" o:title=""/>
+                  <v:imagedata r:id="rId279" o:title=""/>
                 </v:shape>
-                <o:OLEObject Type="Embed" ProgID="Equation.DSMT4" ShapeID="_x0000_i1028" DrawAspect="Content" ObjectID="_1726006080" r:id="rId257"/>
+                <o:OLEObject Type="Embed" ProgID="Equation.DSMT4" ShapeID="_x0000_i1028" DrawAspect="Content" ObjectID="_1726087677" r:id="rId280"/>
               </w:object>
             </w:r>
           </w:p>
@@ -17995,11 +17452,19 @@
                 <w:sz w:val="20"/>
               </w:rPr>
             </w:pPr>
+            <w:proofErr w:type="spellStart"/>
             <w:r>
               <w:rPr>
                 <w:sz w:val="20"/>
               </w:rPr>
-              <w:t>diag([</w:t>
+              <w:t>diag</w:t>
+            </w:r>
+            <w:proofErr w:type="spellEnd"/>
+            <w:r>
+              <w:rPr>
+                <w:sz w:val="20"/>
+              </w:rPr>
+              <w:t>([</w:t>
             </w:r>
             <w:r>
               <w:rPr>
@@ -18082,9 +17547,9 @@
               </w:rPr>
               <w:object w:dxaOrig="499" w:dyaOrig="380" w14:anchorId="6629B603">
                 <v:shape id="_x0000_i1027" type="#_x0000_t75" alt="" style="width:23.75pt;height:19pt;mso-width-percent:0;mso-height-percent:0;mso-width-percent:0;mso-height-percent:0" o:ole="">
-                  <v:imagedata r:id="rId258" o:title=""/>
+                  <v:imagedata r:id="rId281" o:title=""/>
                 </v:shape>
-                <o:OLEObject Type="Embed" ProgID="Equation.DSMT4" ShapeID="_x0000_i1027" DrawAspect="Content" ObjectID="_1726006081" r:id="rId259"/>
+                <o:OLEObject Type="Embed" ProgID="Equation.DSMT4" ShapeID="_x0000_i1027" DrawAspect="Content" ObjectID="_1726087678" r:id="rId282"/>
               </w:object>
             </w:r>
           </w:p>
@@ -18106,11 +17571,19 @@
                 <w:sz w:val="20"/>
               </w:rPr>
             </w:pPr>
+            <w:proofErr w:type="spellStart"/>
             <w:r>
               <w:rPr>
                 <w:sz w:val="20"/>
               </w:rPr>
-              <w:t>diag([1.81e-4, 4.5e-4,</w:t>
+              <w:t>diag</w:t>
+            </w:r>
+            <w:proofErr w:type="spellEnd"/>
+            <w:r>
+              <w:rPr>
+                <w:sz w:val="20"/>
+              </w:rPr>
+              <w:t>([1.81e-4, 4.5e-4,</w:t>
             </w:r>
             <w:r>
               <w:rPr>
@@ -18181,9 +17654,9 @@
               </w:rPr>
               <w:object w:dxaOrig="260" w:dyaOrig="240" w14:anchorId="525FD99C">
                 <v:shape id="_x0000_i1026" type="#_x0000_t75" alt="" style="width:12.65pt;height:11.85pt;mso-width-percent:0;mso-height-percent:0;mso-width-percent:0;mso-height-percent:0" o:ole="">
-                  <v:imagedata r:id="rId260" o:title=""/>
+                  <v:imagedata r:id="rId283" o:title=""/>
                 </v:shape>
-                <o:OLEObject Type="Embed" ProgID="Equation.DSMT4" ShapeID="_x0000_i1026" DrawAspect="Content" ObjectID="_1726006082" r:id="rId261"/>
+                <o:OLEObject Type="Embed" ProgID="Equation.DSMT4" ShapeID="_x0000_i1026" DrawAspect="Content" ObjectID="_1726087679" r:id="rId284"/>
               </w:object>
             </w:r>
           </w:p>
@@ -18268,9 +17741,9 @@
               </w:rPr>
               <w:object w:dxaOrig="340" w:dyaOrig="360" w14:anchorId="7145E505">
                 <v:shape id="_x0000_i1025" type="#_x0000_t75" alt="" style="width:16.6pt;height:18.2pt;mso-width-percent:0;mso-height-percent:0;mso-width-percent:0;mso-height-percent:0" o:ole="">
-                  <v:imagedata r:id="rId262" o:title=""/>
+                  <v:imagedata r:id="rId285" o:title=""/>
                 </v:shape>
-                <o:OLEObject Type="Embed" ProgID="Equation.DSMT4" ShapeID="_x0000_i1025" DrawAspect="Content" ObjectID="_1726006083" r:id="rId263"/>
+                <o:OLEObject Type="Embed" ProgID="Equation.DSMT4" ShapeID="_x0000_i1025" DrawAspect="Content" ObjectID="_1726087680" r:id="rId286"/>
               </w:object>
             </w:r>
           </w:p>
@@ -18501,6 +17974,7 @@
         <w:rPr>
           <w:noProof/>
         </w:rPr>
+        <w:lastRenderedPageBreak/>
         <w:drawing>
           <wp:inline distT="0" distB="0" distL="0" distR="0" wp14:anchorId="2AF95CA7" wp14:editId="3B643701">
             <wp:extent cx="2434590" cy="1824729"/>
@@ -18517,7 +17991,7 @@
                     <pic:cNvPicPr/>
                   </pic:nvPicPr>
                   <pic:blipFill>
-                    <a:blip r:embed="rId264" cstate="print">
+                    <a:blip r:embed="rId287" cstate="print">
                       <a:extLst>
                         <a:ext uri="{28A0092B-C50C-407E-A947-70E740481C1C}">
                           <a14:useLocalDpi xmlns:a14="http://schemas.microsoft.com/office/drawing/2010/main" val="0"/>
@@ -18563,7 +18037,7 @@
                     <pic:cNvPicPr/>
                   </pic:nvPicPr>
                   <pic:blipFill>
-                    <a:blip r:embed="rId265" cstate="print">
+                    <a:blip r:embed="rId288" cstate="print">
                       <a:extLst>
                         <a:ext uri="{28A0092B-C50C-407E-A947-70E740481C1C}">
                           <a14:useLocalDpi xmlns:a14="http://schemas.microsoft.com/office/drawing/2010/main" val="0"/>
@@ -18661,7 +18135,7 @@
                     <pic:cNvPicPr/>
                   </pic:nvPicPr>
                   <pic:blipFill>
-                    <a:blip r:embed="rId266" cstate="print">
+                    <a:blip r:embed="rId289" cstate="print">
                       <a:extLst>
                         <a:ext uri="{28A0092B-C50C-407E-A947-70E740481C1C}">
                           <a14:useLocalDpi xmlns:a14="http://schemas.microsoft.com/office/drawing/2010/main" val="0"/>
@@ -18707,7 +18181,7 @@
                     <pic:cNvPicPr/>
                   </pic:nvPicPr>
                   <pic:blipFill>
-                    <a:blip r:embed="rId267" cstate="print">
+                    <a:blip r:embed="rId290" cstate="print">
                       <a:extLst>
                         <a:ext uri="{28A0092B-C50C-407E-A947-70E740481C1C}">
                           <a14:useLocalDpi xmlns:a14="http://schemas.microsoft.com/office/drawing/2010/main" val="0"/>
@@ -18808,7 +18282,6 @@
         <w:rPr>
           <w:noProof/>
         </w:rPr>
-        <w:lastRenderedPageBreak/>
         <w:drawing>
           <wp:inline distT="0" distB="0" distL="0" distR="0" wp14:anchorId="61C3A9AA" wp14:editId="291DF6DF">
             <wp:extent cx="2302771" cy="1725930"/>
@@ -18825,7 +18298,7 @@
                     <pic:cNvPicPr/>
                   </pic:nvPicPr>
                   <pic:blipFill>
-                    <a:blip r:embed="rId268" cstate="print">
+                    <a:blip r:embed="rId291" cstate="print">
                       <a:extLst>
                         <a:ext uri="{28A0092B-C50C-407E-A947-70E740481C1C}">
                           <a14:useLocalDpi xmlns:a14="http://schemas.microsoft.com/office/drawing/2010/main" val="0"/>
@@ -18871,7 +18344,7 @@
                     <pic:cNvPicPr/>
                   </pic:nvPicPr>
                   <pic:blipFill>
-                    <a:blip r:embed="rId269" cstate="print">
+                    <a:blip r:embed="rId292" cstate="print">
                       <a:extLst>
                         <a:ext uri="{28A0092B-C50C-407E-A947-70E740481C1C}">
                           <a14:useLocalDpi xmlns:a14="http://schemas.microsoft.com/office/drawing/2010/main" val="0"/>
@@ -19047,6 +18520,7 @@
         <w:rPr>
           <w:noProof/>
         </w:rPr>
+        <w:lastRenderedPageBreak/>
         <w:drawing>
           <wp:inline distT="0" distB="0" distL="0" distR="0" wp14:anchorId="28008F90" wp14:editId="4FB9319C">
             <wp:extent cx="2731770" cy="2047466"/>
@@ -19063,7 +18537,7 @@
                     <pic:cNvPicPr/>
                   </pic:nvPicPr>
                   <pic:blipFill>
-                    <a:blip r:embed="rId270" cstate="print">
+                    <a:blip r:embed="rId293" cstate="print">
                       <a:extLst>
                         <a:ext uri="{28A0092B-C50C-407E-A947-70E740481C1C}">
                           <a14:useLocalDpi xmlns:a14="http://schemas.microsoft.com/office/drawing/2010/main" val="0"/>
@@ -19109,7 +18583,7 @@
                     <pic:cNvPicPr/>
                   </pic:nvPicPr>
                   <pic:blipFill>
-                    <a:blip r:embed="rId271" cstate="print">
+                    <a:blip r:embed="rId294" cstate="print">
                       <a:extLst>
                         <a:ext uri="{28A0092B-C50C-407E-A947-70E740481C1C}">
                           <a14:useLocalDpi xmlns:a14="http://schemas.microsoft.com/office/drawing/2010/main" val="0"/>
@@ -19155,7 +18629,7 @@
                     <pic:cNvPicPr/>
                   </pic:nvPicPr>
                   <pic:blipFill>
-                    <a:blip r:embed="rId272" cstate="print">
+                    <a:blip r:embed="rId295" cstate="print">
                       <a:extLst>
                         <a:ext uri="{28A0092B-C50C-407E-A947-70E740481C1C}">
                           <a14:useLocalDpi xmlns:a14="http://schemas.microsoft.com/office/drawing/2010/main" val="0"/>
@@ -19201,7 +18675,7 @@
                     <pic:cNvPicPr/>
                   </pic:nvPicPr>
                   <pic:blipFill>
-                    <a:blip r:embed="rId273" cstate="print">
+                    <a:blip r:embed="rId296" cstate="print">
                       <a:extLst>
                         <a:ext uri="{28A0092B-C50C-407E-A947-70E740481C1C}">
                           <a14:useLocalDpi xmlns:a14="http://schemas.microsoft.com/office/drawing/2010/main" val="0"/>
@@ -19427,7 +18901,7 @@
                     <pic:cNvPicPr/>
                   </pic:nvPicPr>
                   <pic:blipFill>
-                    <a:blip r:embed="rId274" cstate="print">
+                    <a:blip r:embed="rId297" cstate="print">
                       <a:extLst>
                         <a:ext uri="{28A0092B-C50C-407E-A947-70E740481C1C}">
                           <a14:useLocalDpi xmlns:a14="http://schemas.microsoft.com/office/drawing/2010/main" val="0"/>
@@ -19571,11 +19045,6 @@
           <w:docPartUnique/>
         </w:docPartObj>
       </w:sdtPr>
-      <w:sdtEndPr>
-        <w:rPr>
-          <w:lang w:val="en-IR"/>
-        </w:rPr>
-      </w:sdtEndPr>
       <w:sdtContent>
         <w:p>
           <w:pPr>
@@ -20037,9 +19506,9 @@
       </w:pPr>
     </w:p>
     <w:sectPr>
-      <w:footerReference w:type="even" r:id="rId275"/>
-      <w:footerReference w:type="default" r:id="rId276"/>
-      <w:headerReference w:type="first" r:id="rId277"/>
+      <w:footerReference w:type="even" r:id="rId298"/>
+      <w:footerReference w:type="default" r:id="rId299"/>
+      <w:headerReference w:type="first" r:id="rId300"/>
       <w:pgSz w:w="11906" w:h="16838" w:code="9"/>
       <w:pgMar w:top="1440" w:right="1440" w:bottom="1440" w:left="1440" w:header="0" w:footer="0" w:gutter="0"/>
       <w:cols w:space="708"/>
@@ -23278,7 +22747,6 @@
     <w:lsdException w:name="Table Web 2" w:semiHidden="1" w:unhideWhenUsed="1"/>
     <w:lsdException w:name="Table Web 3" w:semiHidden="1" w:unhideWhenUsed="1"/>
     <w:lsdException w:name="Balloon Text" w:semiHidden="1" w:unhideWhenUsed="1"/>
-    <w:lsdException w:name="Table Grid" w:semiHidden="1" w:unhideWhenUsed="1"/>
     <w:lsdException w:name="Table Theme" w:semiHidden="1" w:unhideWhenUsed="1"/>
     <w:lsdException w:name="Placeholder Text" w:semiHidden="1" w:uiPriority="99"/>
     <w:lsdException w:name="No Spacing" w:uiPriority="1" w:qFormat="1"/>
@@ -23509,7 +22977,7 @@
       <w:rFonts w:ascii="Times New Roman" w:hAnsi="Times New Roman"/>
       <w:sz w:val="24"/>
       <w:szCs w:val="24"/>
-      <w:lang w:val="en-IR" w:bidi="ar-SA"/>
+      <w:lang w:bidi="ar-SA"/>
     </w:rPr>
   </w:style>
   <w:style w:type="paragraph" w:styleId="Heading10">
@@ -23675,6 +23143,7 @@
   <w:style w:type="character" w:default="1" w:styleId="DefaultParagraphFont">
     <w:name w:val="Default Paragraph Font"/>
     <w:uiPriority w:val="1"/>
+    <w:semiHidden/>
     <w:unhideWhenUsed/>
   </w:style>
   <w:style w:type="table" w:default="1" w:styleId="TableNormal">

</xml_diff>

<commit_message>
add disturbance, weight and squre waive
</commit_message>
<xml_diff>
--- a/English_Journal/paper.docx
+++ b/English_Journal/paper.docx
@@ -46,19 +46,9 @@
           <w:vertAlign w:val="superscript"/>
         </w:rPr>
       </w:pPr>
-      <w:proofErr w:type="spellStart"/>
-      <w:r>
-        <w:t>Hadi</w:t>
-      </w:r>
-      <w:proofErr w:type="spellEnd"/>
-      <w:r>
-        <w:t xml:space="preserve"> </w:t>
-      </w:r>
-      <w:proofErr w:type="spellStart"/>
-      <w:r>
-        <w:t>Nobahari</w:t>
-      </w:r>
-      <w:proofErr w:type="spellEnd"/>
+      <w:r>
+        <w:t>Hadi Nobahari</w:t>
+      </w:r>
       <w:r>
         <w:rPr>
           <w:vertAlign w:val="superscript"/>
@@ -75,13 +65,8 @@
         <w:t xml:space="preserve"> Sharifi</w:t>
       </w:r>
       <w:r>
-        <w:t xml:space="preserve"> and Ali </w:t>
-      </w:r>
-      <w:proofErr w:type="spellStart"/>
-      <w:r>
-        <w:t>Baniasad</w:t>
-      </w:r>
-      <w:proofErr w:type="spellEnd"/>
+        <w:t xml:space="preserve"> and Ali Baniasad</w:t>
+      </w:r>
     </w:p>
     <w:p>
       <w:pPr>
@@ -932,7 +917,7 @@
           <w:noProof/>
           <w:position w:val="-12"/>
         </w:rPr>
-        <w:object w:dxaOrig="340" w:dyaOrig="360" w14:anchorId="18648592">
+        <w:object w:dxaOrig="340" w:dyaOrig="360" w14:anchorId="5D50CC31">
           <v:shapetype id="_x0000_t75" coordsize="21600,21600" o:spt="75" o:preferrelative="t" path="m@4@5l@4@11@9@11@9@5xe" filled="f" stroked="f">
             <v:stroke joinstyle="miter"/>
             <v:formulas>
@@ -952,10 +937,10 @@
             <v:path o:extrusionok="f" gradientshapeok="t" o:connecttype="rect"/>
             <o:lock v:ext="edit" aspectratio="t"/>
           </v:shapetype>
-          <v:shape id="_x0000_i1147" type="#_x0000_t75" alt="" style="width:16.6pt;height:18.2pt;mso-width-percent:0;mso-height-percent:0;mso-width-percent:0;mso-height-percent:0" o:ole="">
+          <v:shape id="_x0000_i1147" type="#_x0000_t75" alt="" style="width:16.9pt;height:17.8pt;mso-width-percent:0;mso-height-percent:0;mso-width-percent:0;mso-height-percent:0" o:ole="">
             <v:imagedata r:id="rId9" o:title=""/>
           </v:shape>
-          <o:OLEObject Type="Embed" ProgID="Equation.DSMT4" ShapeID="_x0000_i1147" DrawAspect="Content" ObjectID="_1726087558" r:id="rId10"/>
+          <o:OLEObject Type="Embed" ProgID="Equation.DSMT4" ShapeID="_x0000_i1147" DrawAspect="Content" ObjectID="_1729343613" r:id="rId10"/>
         </w:object>
       </w:r>
       <w:r>
@@ -1027,11 +1012,11 @@
           <w:noProof/>
           <w:position w:val="-10"/>
         </w:rPr>
-        <w:object w:dxaOrig="1280" w:dyaOrig="279" w14:anchorId="3D196F44">
-          <v:shape id="_x0000_i1146" type="#_x0000_t75" alt="" style="width:64.9pt;height:14.25pt;mso-width-percent:0;mso-height-percent:0;mso-width-percent:0;mso-height-percent:0" o:ole="">
+        <w:object w:dxaOrig="1280" w:dyaOrig="279" w14:anchorId="719FAE21">
+          <v:shape id="_x0000_i1146" type="#_x0000_t75" alt="" style="width:64.9pt;height:14.2pt;mso-width-percent:0;mso-height-percent:0;mso-width-percent:0;mso-height-percent:0" o:ole="">
             <v:imagedata r:id="rId11" o:title=""/>
           </v:shape>
-          <o:OLEObject Type="Embed" ProgID="Equation.DSMT4" ShapeID="_x0000_i1146" DrawAspect="Content" ObjectID="_1726087559" r:id="rId12"/>
+          <o:OLEObject Type="Embed" ProgID="Equation.DSMT4" ShapeID="_x0000_i1146" DrawAspect="Content" ObjectID="_1729343614" r:id="rId12"/>
         </w:object>
       </w:r>
       <w:r>
@@ -2881,11 +2866,11 @@
                                   <w:position w:val="-8"/>
                                   <w:lang w:bidi="fa-IR"/>
                                 </w:rPr>
-                                <w:object w:dxaOrig="320" w:dyaOrig="180" w14:anchorId="189FB5D1">
-                                  <v:shape id="_x0000_i1156" type="#_x0000_t75" alt="" style="width:41.15pt;height:23.75pt;mso-width-percent:0;mso-height-percent:0;mso-width-percent:0;mso-height-percent:0" o:ole="">
+                                <w:object w:dxaOrig="320" w:dyaOrig="180" w14:anchorId="5DB00B92">
+                                  <v:shape id="_x0000_i1156" type="#_x0000_t75" alt="" style="width:40.9pt;height:24pt;mso-width-percent:0;mso-height-percent:0;mso-width-percent:0;mso-height-percent:0" o:ole="">
                                     <v:imagedata r:id="rId16" o:title=""/>
                                   </v:shape>
-                                  <o:OLEObject Type="Embed" ProgID="Equation.DSMT4" ShapeID="_x0000_i1156" DrawAspect="Content" ObjectID="_1726087681" r:id="rId17"/>
+                                  <o:OLEObject Type="Embed" ProgID="Equation.DSMT4" ShapeID="_x0000_i1156" DrawAspect="Content" ObjectID="_1729343736" r:id="rId17"/>
                                 </w:object>
                               </w:r>
                             </w:p>
@@ -2947,11 +2932,11 @@
                                   <w:position w:val="-10"/>
                                   <w:lang w:bidi="fa-IR"/>
                                 </w:rPr>
-                                <w:object w:dxaOrig="620" w:dyaOrig="300" w14:anchorId="0CCFC474">
-                                  <v:shape id="_x0000_i1155" type="#_x0000_t75" alt="" style="width:30.85pt;height:14.25pt;mso-width-percent:0;mso-height-percent:0;mso-width-percent:0;mso-height-percent:0" o:ole="">
+                                <w:object w:dxaOrig="620" w:dyaOrig="300" w14:anchorId="05C58708">
+                                  <v:shape id="_x0000_i1155" type="#_x0000_t75" alt="" style="width:31.1pt;height:14.2pt;mso-width-percent:0;mso-height-percent:0;mso-width-percent:0;mso-height-percent:0" o:ole="">
                                     <v:imagedata r:id="rId18" o:title=""/>
                                   </v:shape>
-                                  <o:OLEObject Type="Embed" ProgID="Equation.DSMT4" ShapeID="_x0000_i1155" DrawAspect="Content" ObjectID="_1726087682" r:id="rId19"/>
+                                  <o:OLEObject Type="Embed" ProgID="Equation.DSMT4" ShapeID="_x0000_i1155" DrawAspect="Content" ObjectID="_1729343737" r:id="rId19"/>
                                 </w:object>
                               </w:r>
                             </w:p>
@@ -4279,11 +4264,11 @@
                             <w:position w:val="-8"/>
                             <w:lang w:bidi="fa-IR"/>
                           </w:rPr>
-                          <w:object w:dxaOrig="320" w:dyaOrig="180" w14:anchorId="189FB5D1">
-                            <v:shape id="_x0000_i1156" type="#_x0000_t75" alt="" style="width:41.15pt;height:23.75pt;mso-width-percent:0;mso-height-percent:0;mso-width-percent:0;mso-height-percent:0" o:ole="">
+                          <w:object w:dxaOrig="320" w:dyaOrig="180" w14:anchorId="5DB00B92">
+                            <v:shape id="_x0000_i1156" type="#_x0000_t75" alt="" style="width:40.9pt;height:24pt;mso-width-percent:0;mso-height-percent:0;mso-width-percent:0;mso-height-percent:0" o:ole="">
                               <v:imagedata r:id="rId16" o:title=""/>
                             </v:shape>
-                            <o:OLEObject Type="Embed" ProgID="Equation.DSMT4" ShapeID="_x0000_i1156" DrawAspect="Content" ObjectID="_1726087681" r:id="rId21"/>
+                            <o:OLEObject Type="Embed" ProgID="Equation.DSMT4" ShapeID="_x0000_i1156" DrawAspect="Content" ObjectID="_1729343736" r:id="rId21"/>
                           </w:object>
                         </w:r>
                       </w:p>
@@ -4306,11 +4291,11 @@
                             <w:position w:val="-10"/>
                             <w:lang w:bidi="fa-IR"/>
                           </w:rPr>
-                          <w:object w:dxaOrig="620" w:dyaOrig="300" w14:anchorId="0CCFC474">
-                            <v:shape id="_x0000_i1155" type="#_x0000_t75" alt="" style="width:30.85pt;height:14.25pt;mso-width-percent:0;mso-height-percent:0;mso-width-percent:0;mso-height-percent:0" o:ole="">
+                          <w:object w:dxaOrig="620" w:dyaOrig="300" w14:anchorId="05C58708">
+                            <v:shape id="_x0000_i1155" type="#_x0000_t75" alt="" style="width:31.1pt;height:14.2pt;mso-width-percent:0;mso-height-percent:0;mso-width-percent:0;mso-height-percent:0" o:ole="">
                               <v:imagedata r:id="rId18" o:title=""/>
                             </v:shape>
-                            <o:OLEObject Type="Embed" ProgID="Equation.DSMT4" ShapeID="_x0000_i1155" DrawAspect="Content" ObjectID="_1726087682" r:id="rId22"/>
+                            <o:OLEObject Type="Embed" ProgID="Equation.DSMT4" ShapeID="_x0000_i1155" DrawAspect="Content" ObjectID="_1729343737" r:id="rId22"/>
                           </w:object>
                         </w:r>
                       </w:p>
@@ -4830,11 +4815,11 @@
           <w:noProof/>
           <w:position w:val="-12"/>
         </w:rPr>
-        <w:object w:dxaOrig="340" w:dyaOrig="360" w14:anchorId="45E03F8D">
-          <v:shape id="_x0000_i1145" type="#_x0000_t75" alt="" style="width:16.6pt;height:18.2pt;mso-width-percent:0;mso-height-percent:0;mso-width-percent:0;mso-height-percent:0" o:ole="">
+        <w:object w:dxaOrig="340" w:dyaOrig="360" w14:anchorId="464C1889">
+          <v:shape id="_x0000_i1145" type="#_x0000_t75" alt="" style="width:16.9pt;height:17.8pt;mso-width-percent:0;mso-height-percent:0;mso-width-percent:0;mso-height-percent:0" o:ole="">
             <v:imagedata r:id="rId23" o:title=""/>
           </v:shape>
-          <o:OLEObject Type="Embed" ProgID="Equation.DSMT4" ShapeID="_x0000_i1145" DrawAspect="Content" ObjectID="_1726087560" r:id="rId24"/>
+          <o:OLEObject Type="Embed" ProgID="Equation.DSMT4" ShapeID="_x0000_i1145" DrawAspect="Content" ObjectID="_1729343615" r:id="rId24"/>
         </w:object>
       </w:r>
       <w:r>
@@ -4845,11 +4830,11 @@
           <w:noProof/>
           <w:position w:val="-12"/>
         </w:rPr>
-        <w:object w:dxaOrig="320" w:dyaOrig="360" w14:anchorId="1B718B02">
-          <v:shape id="_x0000_i1144" type="#_x0000_t75" alt="" style="width:16.6pt;height:18.2pt;mso-width-percent:0;mso-height-percent:0;mso-width-percent:0;mso-height-percent:0" o:ole="">
+        <w:object w:dxaOrig="320" w:dyaOrig="360" w14:anchorId="7E4709B1">
+          <v:shape id="_x0000_i1144" type="#_x0000_t75" alt="" style="width:16.9pt;height:17.8pt;mso-width-percent:0;mso-height-percent:0;mso-width-percent:0;mso-height-percent:0" o:ole="">
             <v:imagedata r:id="rId25" o:title=""/>
           </v:shape>
-          <o:OLEObject Type="Embed" ProgID="Equation.DSMT4" ShapeID="_x0000_i1144" DrawAspect="Content" ObjectID="_1726087561" r:id="rId26"/>
+          <o:OLEObject Type="Embed" ProgID="Equation.DSMT4" ShapeID="_x0000_i1144" DrawAspect="Content" ObjectID="_1729343616" r:id="rId26"/>
         </w:object>
       </w:r>
       <w:r>
@@ -5270,8 +5255,8 @@
                         </wps:cNvSpPr>
                         <wps:spPr bwMode="auto">
                           <a:xfrm>
-                            <a:off x="2053421" y="1081254"/>
-                            <a:ext cx="314960" cy="448945"/>
+                            <a:off x="2053421" y="1081173"/>
+                            <a:ext cx="307340" cy="448945"/>
                           </a:xfrm>
                           <a:prstGeom prst="rect">
                             <a:avLst/>
@@ -5315,11 +5300,11 @@
                                   <w:position w:val="-6"/>
                                   <w:lang w:bidi="fa-IR"/>
                                 </w:rPr>
-                                <w:object w:dxaOrig="210" w:dyaOrig="285" w14:anchorId="0F35A824">
-                                  <v:shape id="_x0000_i1154" type="#_x0000_t75" alt="" style="width:10.3pt;height:14.25pt;mso-width-percent:0;mso-height-percent:0;mso-width-percent:0;mso-height-percent:0" o:ole="">
+                                <w:object w:dxaOrig="210" w:dyaOrig="285" w14:anchorId="7AA7111F">
+                                  <v:shape id="_x0000_i1154" type="#_x0000_t75" alt="" style="width:9.8pt;height:14.2pt;mso-width-percent:0;mso-height-percent:0;mso-width-percent:0;mso-height-percent:0" o:ole="">
                                     <v:imagedata r:id="rId27" o:title=""/>
                                   </v:shape>
-                                  <o:OLEObject Type="Embed" ProgID="Equation.3" ShapeID="_x0000_i1154" DrawAspect="Content" ObjectID="_1726087683" r:id="rId28"/>
+                                  <o:OLEObject Type="Embed" ProgID="Equation.3" ShapeID="_x0000_i1154" DrawAspect="Content" ObjectID="_1729343738" r:id="rId28"/>
                                 </w:object>
                               </w:r>
                             </w:p>
@@ -5336,8 +5321,8 @@
                         </wps:cNvSpPr>
                         <wps:spPr bwMode="auto">
                           <a:xfrm>
-                            <a:off x="1395112" y="401613"/>
-                            <a:ext cx="335915" cy="264160"/>
+                            <a:off x="1395112" y="401575"/>
+                            <a:ext cx="341630" cy="264160"/>
                           </a:xfrm>
                           <a:prstGeom prst="rect">
                             <a:avLst/>
@@ -5380,11 +5365,11 @@
                                   <w:position w:val="-10"/>
                                   <w:lang w:bidi="fa-IR"/>
                                 </w:rPr>
-                                <w:object w:dxaOrig="240" w:dyaOrig="285" w14:anchorId="5BE28273">
-                                  <v:shape id="_x0000_i1153" type="#_x0000_t75" alt="" style="width:11.85pt;height:14.25pt;mso-width-percent:0;mso-height-percent:0;mso-width-percent:0;mso-height-percent:0" o:ole="">
+                                <w:object w:dxaOrig="240" w:dyaOrig="285" w14:anchorId="46A6984E">
+                                  <v:shape id="_x0000_i1153" type="#_x0000_t75" alt="" style="width:12.45pt;height:14.2pt;mso-width-percent:0;mso-height-percent:0;mso-width-percent:0;mso-height-percent:0" o:ole="">
                                     <v:imagedata r:id="rId29" o:title=""/>
                                   </v:shape>
-                                  <o:OLEObject Type="Embed" ProgID="Equation.3" ShapeID="_x0000_i1153" DrawAspect="Content" ObjectID="_1726087684" r:id="rId30"/>
+                                  <o:OLEObject Type="Embed" ProgID="Equation.3" ShapeID="_x0000_i1153" DrawAspect="Content" ObjectID="_1729343739" r:id="rId30"/>
                                 </w:object>
                               </w:r>
                             </w:p>
@@ -5401,8 +5386,8 @@
                         </wps:cNvSpPr>
                         <wps:spPr bwMode="auto">
                           <a:xfrm>
-                            <a:off x="1202659" y="1291828"/>
-                            <a:ext cx="335915" cy="229870"/>
+                            <a:off x="1202659" y="1291733"/>
+                            <a:ext cx="341630" cy="229870"/>
                           </a:xfrm>
                           <a:prstGeom prst="rect">
                             <a:avLst/>
@@ -5445,11 +5430,11 @@
                                   <w:position w:val="-10"/>
                                   <w:lang w:bidi="fa-IR"/>
                                 </w:rPr>
-                                <w:object w:dxaOrig="240" w:dyaOrig="285" w14:anchorId="1992B968">
-                                  <v:shape id="_x0000_i1152" type="#_x0000_t75" alt="" style="width:11.85pt;height:14.25pt;mso-width-percent:0;mso-height-percent:0;mso-width-percent:0;mso-height-percent:0" o:ole="">
+                                <w:object w:dxaOrig="240" w:dyaOrig="285" w14:anchorId="495021D6">
+                                  <v:shape id="_x0000_i1152" type="#_x0000_t75" alt="" style="width:12.45pt;height:14.2pt;mso-width-percent:0;mso-height-percent:0;mso-width-percent:0;mso-height-percent:0" o:ole="">
                                     <v:imagedata r:id="rId31" o:title=""/>
                                   </v:shape>
-                                  <o:OLEObject Type="Embed" ProgID="Equation.3" ShapeID="_x0000_i1152" DrawAspect="Content" ObjectID="_1726087685" r:id="rId32"/>
+                                  <o:OLEObject Type="Embed" ProgID="Equation.3" ShapeID="_x0000_i1152" DrawAspect="Content" ObjectID="_1729343740" r:id="rId32"/>
                                 </w:object>
                               </w:r>
                             </w:p>
@@ -6497,11 +6482,11 @@
                                   <w:position w:val="-10"/>
                                   <w:lang w:bidi="fa-IR"/>
                                 </w:rPr>
-                                <w:object w:dxaOrig="300" w:dyaOrig="330" w14:anchorId="7709A973">
-                                  <v:shape id="_x0000_i1151" type="#_x0000_t75" alt="" style="width:14.25pt;height:16.6pt;mso-width-percent:0;mso-height-percent:0;mso-width-percent:0;mso-height-percent:0" o:ole="">
+                                <w:object w:dxaOrig="300" w:dyaOrig="330" w14:anchorId="77FA8596">
+                                  <v:shape id="_x0000_i1151" type="#_x0000_t75" alt="" style="width:14.2pt;height:16.9pt;mso-width-percent:0;mso-height-percent:0;mso-width-percent:0;mso-height-percent:0" o:ole="">
                                     <v:imagedata r:id="rId33" o:title=""/>
                                   </v:shape>
-                                  <o:OLEObject Type="Embed" ProgID="Equation.3" ShapeID="_x0000_i1151" DrawAspect="Content" ObjectID="_1726087686" r:id="rId34"/>
+                                  <o:OLEObject Type="Embed" ProgID="Equation.3" ShapeID="_x0000_i1151" DrawAspect="Content" ObjectID="_1729343741" r:id="rId34"/>
                                 </w:object>
                               </w:r>
                             </w:p>
@@ -6563,11 +6548,11 @@
                                   <w:position w:val="-12"/>
                                   <w:lang w:bidi="fa-IR"/>
                                 </w:rPr>
-                                <w:object w:dxaOrig="315" w:dyaOrig="360" w14:anchorId="44F2C50A">
-                                  <v:shape id="_x0000_i1150" type="#_x0000_t75" alt="" style="width:16.6pt;height:18.2pt;mso-width-percent:0;mso-height-percent:0;mso-width-percent:0;mso-height-percent:0" o:ole="">
+                                <w:object w:dxaOrig="315" w:dyaOrig="360" w14:anchorId="094348F2">
+                                  <v:shape id="_x0000_i1150" type="#_x0000_t75" alt="" style="width:16.9pt;height:17.8pt;mso-width-percent:0;mso-height-percent:0;mso-width-percent:0;mso-height-percent:0" o:ole="">
                                     <v:imagedata r:id="rId35" o:title=""/>
                                   </v:shape>
-                                  <o:OLEObject Type="Embed" ProgID="Equation.3" ShapeID="_x0000_i1150" DrawAspect="Content" ObjectID="_1726087687" r:id="rId36"/>
+                                  <o:OLEObject Type="Embed" ProgID="Equation.3" ShapeID="_x0000_i1150" DrawAspect="Content" ObjectID="_1729343742" r:id="rId36"/>
                                 </w:object>
                               </w:r>
                             </w:p>
@@ -6629,11 +6614,11 @@
                                   <w:position w:val="-10"/>
                                   <w:lang w:bidi="fa-IR"/>
                                 </w:rPr>
-                                <w:object w:dxaOrig="315" w:dyaOrig="330" w14:anchorId="6AC68888">
-                                  <v:shape id="_x0000_i1149" type="#_x0000_t75" alt="" style="width:16.6pt;height:16.6pt;mso-width-percent:0;mso-height-percent:0;mso-width-percent:0;mso-height-percent:0" o:ole="">
+                                <w:object w:dxaOrig="315" w:dyaOrig="330" w14:anchorId="39E724DB">
+                                  <v:shape id="_x0000_i1149" type="#_x0000_t75" alt="" style="width:16.9pt;height:16.9pt;mso-width-percent:0;mso-height-percent:0;mso-width-percent:0;mso-height-percent:0" o:ole="">
                                     <v:imagedata r:id="rId37" o:title=""/>
                                   </v:shape>
-                                  <o:OLEObject Type="Embed" ProgID="Equation.3" ShapeID="_x0000_i1149" DrawAspect="Content" ObjectID="_1726087688" r:id="rId38"/>
+                                  <o:OLEObject Type="Embed" ProgID="Equation.3" ShapeID="_x0000_i1149" DrawAspect="Content" ObjectID="_1729343743" r:id="rId38"/>
                                 </w:object>
                               </w:r>
                             </w:p>
@@ -6695,11 +6680,11 @@
                                   <w:position w:val="-10"/>
                                   <w:lang w:bidi="fa-IR"/>
                                 </w:rPr>
-                                <w:object w:dxaOrig="315" w:dyaOrig="330" w14:anchorId="294CDEF9">
-                                  <v:shape id="_x0000_i1148" type="#_x0000_t75" alt="" style="width:16.6pt;height:16.6pt;mso-width-percent:0;mso-height-percent:0;mso-width-percent:0;mso-height-percent:0" o:ole="">
+                                <w:object w:dxaOrig="315" w:dyaOrig="330" w14:anchorId="17601638">
+                                  <v:shape id="_x0000_i1148" type="#_x0000_t75" alt="" style="width:16.9pt;height:16.9pt;mso-width-percent:0;mso-height-percent:0;mso-width-percent:0;mso-height-percent:0" o:ole="">
                                     <v:imagedata r:id="rId39" o:title=""/>
                                   </v:shape>
-                                  <o:OLEObject Type="Embed" ProgID="Equation.3" ShapeID="_x0000_i1148" DrawAspect="Content" ObjectID="_1726087689" r:id="rId40"/>
+                                  <o:OLEObject Type="Embed" ProgID="Equation.3" ShapeID="_x0000_i1148" DrawAspect="Content" ObjectID="_1729343744" r:id="rId40"/>
                                 </w:object>
                               </w:r>
                             </w:p>
@@ -8439,7 +8424,7 @@
           </mc:Choice>
           <mc:Fallback>
             <w:pict>
-              <v:group w14:anchorId="1EC2BA75" id="Group 2863" o:spid="_x0000_s1075" style="width:366.95pt;height:182.4pt;mso-position-horizontal-relative:char;mso-position-vertical-relative:line" coordorigin=",-1912" coordsize="46602,23166" o:gfxdata="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">
+              <v:group w14:anchorId="1EC2BA75" id="Group 2863" o:spid="_x0000_s1075" style="width:366.95pt;height:182.4pt;mso-position-horizontal-relative:char;mso-position-vertical-relative:line" coordorigin=",-1912" coordsize="46602,23166" o:gfxdata="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">
                 <v:rect id="Rectangle 2864" o:spid="_x0000_s1076" style="position:absolute;width:45383;height:20885;visibility:visible;mso-wrap-style:square;v-text-anchor:top" o:gfxdata="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" filled="f" stroked="f"/>
                 <v:line id="Line 193" o:spid="_x0000_s1077" style="position:absolute;flip:x;visibility:visible;mso-wrap-style:square" from="9083,4464" to="19466,13942" o:connectortype="straight" o:gfxdata="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" strokeweight="3pt">
                   <v:stroke linestyle="thinThin"/>
@@ -8549,7 +8534,7 @@
                     </w:txbxContent>
                   </v:textbox>
                 </v:shape>
-                <v:shape id="Text Box 157" o:spid="_x0000_s1084" type="#_x0000_t202" style="position:absolute;left:20534;top:10812;width:3149;height:4489;visibility:visible;mso-wrap-style:none;v-text-anchor:top" o:gfxdata="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" filled="f" stroked="f">
+                <v:shape id="Text Box 157" o:spid="_x0000_s1084" type="#_x0000_t202" style="position:absolute;left:20534;top:10811;width:3073;height:4490;visibility:visible;mso-wrap-style:none;v-text-anchor:top" o:gfxdata="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" filled="f" stroked="f">
                   <v:textbox>
                     <w:txbxContent>
                       <w:p>
@@ -8565,18 +8550,18 @@
                             <w:position w:val="-6"/>
                             <w:lang w:bidi="fa-IR"/>
                           </w:rPr>
-                          <w:object w:dxaOrig="210" w:dyaOrig="285" w14:anchorId="0F35A824">
-                            <v:shape id="_x0000_i1154" type="#_x0000_t75" alt="" style="width:10.3pt;height:14.25pt;mso-width-percent:0;mso-height-percent:0;mso-width-percent:0;mso-height-percent:0" o:ole="">
+                          <w:object w:dxaOrig="210" w:dyaOrig="285" w14:anchorId="7AA7111F">
+                            <v:shape id="_x0000_i1154" type="#_x0000_t75" alt="" style="width:9.8pt;height:14.2pt;mso-width-percent:0;mso-height-percent:0;mso-width-percent:0;mso-height-percent:0" o:ole="">
                               <v:imagedata r:id="rId27" o:title=""/>
                             </v:shape>
-                            <o:OLEObject Type="Embed" ProgID="Equation.3" ShapeID="_x0000_i1154" DrawAspect="Content" ObjectID="_1726087683" r:id="rId41"/>
+                            <o:OLEObject Type="Embed" ProgID="Equation.3" ShapeID="_x0000_i1154" DrawAspect="Content" ObjectID="_1729343738" r:id="rId41"/>
                           </w:object>
                         </w:r>
                       </w:p>
                     </w:txbxContent>
                   </v:textbox>
                 </v:shape>
-                <v:shape id="Text Box 158" o:spid="_x0000_s1085" type="#_x0000_t202" style="position:absolute;left:13951;top:4016;width:3359;height:2641;visibility:visible;mso-wrap-style:none;v-text-anchor:top" o:gfxdata="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" filled="f" stroked="f">
+                <v:shape id="Text Box 158" o:spid="_x0000_s1085" type="#_x0000_t202" style="position:absolute;left:13951;top:4015;width:3416;height:2642;visibility:visible;mso-wrap-style:none;v-text-anchor:top" o:gfxdata="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" filled="f" stroked="f">
                   <v:textbox>
                     <w:txbxContent>
                       <w:p>
@@ -8591,18 +8576,18 @@
                             <w:position w:val="-10"/>
                             <w:lang w:bidi="fa-IR"/>
                           </w:rPr>
-                          <w:object w:dxaOrig="240" w:dyaOrig="285" w14:anchorId="5BE28273">
-                            <v:shape id="_x0000_i1153" type="#_x0000_t75" alt="" style="width:11.85pt;height:14.25pt;mso-width-percent:0;mso-height-percent:0;mso-width-percent:0;mso-height-percent:0" o:ole="">
+                          <w:object w:dxaOrig="240" w:dyaOrig="285" w14:anchorId="46A6984E">
+                            <v:shape id="_x0000_i1153" type="#_x0000_t75" alt="" style="width:12.45pt;height:14.2pt;mso-width-percent:0;mso-height-percent:0;mso-width-percent:0;mso-height-percent:0" o:ole="">
                               <v:imagedata r:id="rId29" o:title=""/>
                             </v:shape>
-                            <o:OLEObject Type="Embed" ProgID="Equation.3" ShapeID="_x0000_i1153" DrawAspect="Content" ObjectID="_1726087684" r:id="rId42"/>
+                            <o:OLEObject Type="Embed" ProgID="Equation.3" ShapeID="_x0000_i1153" DrawAspect="Content" ObjectID="_1729343739" r:id="rId42"/>
                           </w:object>
                         </w:r>
                       </w:p>
                     </w:txbxContent>
                   </v:textbox>
                 </v:shape>
-                <v:shape id="Text Box 159" o:spid="_x0000_s1086" type="#_x0000_t202" style="position:absolute;left:12026;top:12918;width:3359;height:2298;visibility:visible;mso-wrap-style:none;v-text-anchor:top" o:gfxdata="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" filled="f" stroked="f">
+                <v:shape id="Text Box 159" o:spid="_x0000_s1086" type="#_x0000_t202" style="position:absolute;left:12026;top:12917;width:3416;height:2299;visibility:visible;mso-wrap-style:none;v-text-anchor:top" o:gfxdata="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" filled="f" stroked="f">
                   <v:textbox>
                     <w:txbxContent>
                       <w:p>
@@ -8617,11 +8602,11 @@
                             <w:position w:val="-10"/>
                             <w:lang w:bidi="fa-IR"/>
                           </w:rPr>
-                          <w:object w:dxaOrig="240" w:dyaOrig="285" w14:anchorId="1992B968">
-                            <v:shape id="_x0000_i1152" type="#_x0000_t75" alt="" style="width:11.85pt;height:14.25pt;mso-width-percent:0;mso-height-percent:0;mso-width-percent:0;mso-height-percent:0" o:ole="">
+                          <w:object w:dxaOrig="240" w:dyaOrig="285" w14:anchorId="495021D6">
+                            <v:shape id="_x0000_i1152" type="#_x0000_t75" alt="" style="width:12.45pt;height:14.2pt;mso-width-percent:0;mso-height-percent:0;mso-width-percent:0;mso-height-percent:0" o:ole="">
                               <v:imagedata r:id="rId31" o:title=""/>
                             </v:shape>
-                            <o:OLEObject Type="Embed" ProgID="Equation.3" ShapeID="_x0000_i1152" DrawAspect="Content" ObjectID="_1726087685" r:id="rId43"/>
+                            <o:OLEObject Type="Embed" ProgID="Equation.3" ShapeID="_x0000_i1152" DrawAspect="Content" ObjectID="_1729343740" r:id="rId43"/>
                           </w:object>
                         </w:r>
                       </w:p>
@@ -8773,11 +8758,11 @@
                             <w:position w:val="-10"/>
                             <w:lang w:bidi="fa-IR"/>
                           </w:rPr>
-                          <w:object w:dxaOrig="300" w:dyaOrig="330" w14:anchorId="7709A973">
-                            <v:shape id="_x0000_i1151" type="#_x0000_t75" alt="" style="width:14.25pt;height:16.6pt;mso-width-percent:0;mso-height-percent:0;mso-width-percent:0;mso-height-percent:0" o:ole="">
+                          <w:object w:dxaOrig="300" w:dyaOrig="330" w14:anchorId="77FA8596">
+                            <v:shape id="_x0000_i1151" type="#_x0000_t75" alt="" style="width:14.2pt;height:16.9pt;mso-width-percent:0;mso-height-percent:0;mso-width-percent:0;mso-height-percent:0" o:ole="">
                               <v:imagedata r:id="rId33" o:title=""/>
                             </v:shape>
-                            <o:OLEObject Type="Embed" ProgID="Equation.3" ShapeID="_x0000_i1151" DrawAspect="Content" ObjectID="_1726087686" r:id="rId44"/>
+                            <o:OLEObject Type="Embed" ProgID="Equation.3" ShapeID="_x0000_i1151" DrawAspect="Content" ObjectID="_1729343741" r:id="rId44"/>
                           </w:object>
                         </w:r>
                       </w:p>
@@ -8800,11 +8785,11 @@
                             <w:position w:val="-12"/>
                             <w:lang w:bidi="fa-IR"/>
                           </w:rPr>
-                          <w:object w:dxaOrig="315" w:dyaOrig="360" w14:anchorId="44F2C50A">
-                            <v:shape id="_x0000_i1150" type="#_x0000_t75" alt="" style="width:16.6pt;height:18.2pt;mso-width-percent:0;mso-height-percent:0;mso-width-percent:0;mso-height-percent:0" o:ole="">
+                          <w:object w:dxaOrig="315" w:dyaOrig="360" w14:anchorId="094348F2">
+                            <v:shape id="_x0000_i1150" type="#_x0000_t75" alt="" style="width:16.9pt;height:17.8pt;mso-width-percent:0;mso-height-percent:0;mso-width-percent:0;mso-height-percent:0" o:ole="">
                               <v:imagedata r:id="rId35" o:title=""/>
                             </v:shape>
-                            <o:OLEObject Type="Embed" ProgID="Equation.3" ShapeID="_x0000_i1150" DrawAspect="Content" ObjectID="_1726087687" r:id="rId45"/>
+                            <o:OLEObject Type="Embed" ProgID="Equation.3" ShapeID="_x0000_i1150" DrawAspect="Content" ObjectID="_1729343742" r:id="rId45"/>
                           </w:object>
                         </w:r>
                       </w:p>
@@ -8827,11 +8812,11 @@
                             <w:position w:val="-10"/>
                             <w:lang w:bidi="fa-IR"/>
                           </w:rPr>
-                          <w:object w:dxaOrig="315" w:dyaOrig="330" w14:anchorId="6AC68888">
-                            <v:shape id="_x0000_i1149" type="#_x0000_t75" alt="" style="width:16.6pt;height:16.6pt;mso-width-percent:0;mso-height-percent:0;mso-width-percent:0;mso-height-percent:0" o:ole="">
+                          <w:object w:dxaOrig="315" w:dyaOrig="330" w14:anchorId="39E724DB">
+                            <v:shape id="_x0000_i1149" type="#_x0000_t75" alt="" style="width:16.9pt;height:16.9pt;mso-width-percent:0;mso-height-percent:0;mso-width-percent:0;mso-height-percent:0" o:ole="">
                               <v:imagedata r:id="rId37" o:title=""/>
                             </v:shape>
-                            <o:OLEObject Type="Embed" ProgID="Equation.3" ShapeID="_x0000_i1149" DrawAspect="Content" ObjectID="_1726087688" r:id="rId46"/>
+                            <o:OLEObject Type="Embed" ProgID="Equation.3" ShapeID="_x0000_i1149" DrawAspect="Content" ObjectID="_1729343743" r:id="rId46"/>
                           </w:object>
                         </w:r>
                       </w:p>
@@ -8854,11 +8839,11 @@
                             <w:position w:val="-10"/>
                             <w:lang w:bidi="fa-IR"/>
                           </w:rPr>
-                          <w:object w:dxaOrig="315" w:dyaOrig="330" w14:anchorId="294CDEF9">
-                            <v:shape id="_x0000_i1148" type="#_x0000_t75" alt="" style="width:16.6pt;height:16.6pt;mso-width-percent:0;mso-height-percent:0;mso-width-percent:0;mso-height-percent:0" o:ole="">
+                          <w:object w:dxaOrig="315" w:dyaOrig="330" w14:anchorId="17601638">
+                            <v:shape id="_x0000_i1148" type="#_x0000_t75" alt="" style="width:16.9pt;height:16.9pt;mso-width-percent:0;mso-height-percent:0;mso-width-percent:0;mso-height-percent:0" o:ole="">
                               <v:imagedata r:id="rId39" o:title=""/>
                             </v:shape>
-                            <o:OLEObject Type="Embed" ProgID="Equation.3" ShapeID="_x0000_i1148" DrawAspect="Content" ObjectID="_1726087689" r:id="rId47"/>
+                            <o:OLEObject Type="Embed" ProgID="Equation.3" ShapeID="_x0000_i1148" DrawAspect="Content" ObjectID="_1729343744" r:id="rId47"/>
                           </w:object>
                         </w:r>
                       </w:p>
@@ -9297,11 +9282,11 @@
                 <w:noProof/>
                 <w:position w:val="-30"/>
               </w:rPr>
-              <w:object w:dxaOrig="3840" w:dyaOrig="700" w14:anchorId="7E653BC3">
-                <v:shape id="_x0000_i1143" type="#_x0000_t75" alt="" style="width:192.25pt;height:34.8pt;mso-width-percent:0;mso-height-percent:0;mso-width-percent:0;mso-height-percent:0" o:ole="">
+              <w:object w:dxaOrig="3840" w:dyaOrig="700" w14:anchorId="015753D8">
+                <v:shape id="_x0000_i1143" type="#_x0000_t75" alt="" style="width:192pt;height:34.65pt;mso-width-percent:0;mso-height-percent:0;mso-width-percent:0;mso-height-percent:0" o:ole="">
                   <v:imagedata r:id="rId48" o:title=""/>
                 </v:shape>
-                <o:OLEObject Type="Embed" ProgID="Equation.DSMT4" ShapeID="_x0000_i1143" DrawAspect="Content" ObjectID="_1726087562" r:id="rId49"/>
+                <o:OLEObject Type="Embed" ProgID="Equation.DSMT4" ShapeID="_x0000_i1143" DrawAspect="Content" ObjectID="_1729343617" r:id="rId49"/>
               </w:object>
             </w:r>
           </w:p>
@@ -9416,11 +9401,11 @@
                 <w:noProof/>
                 <w:position w:val="-32"/>
               </w:rPr>
-              <w:object w:dxaOrig="4000" w:dyaOrig="720" w14:anchorId="16E820C3">
-                <v:shape id="_x0000_i1142" type="#_x0000_t75" alt="" style="width:199.4pt;height:37.2pt;mso-width-percent:0;mso-height-percent:0;mso-width-percent:0;mso-height-percent:0" o:ole="">
+              <w:object w:dxaOrig="4000" w:dyaOrig="720" w14:anchorId="59D03F59">
+                <v:shape id="_x0000_i1142" type="#_x0000_t75" alt="" style="width:199.1pt;height:37.35pt;mso-width-percent:0;mso-height-percent:0;mso-width-percent:0;mso-height-percent:0" o:ole="">
                   <v:imagedata r:id="rId50" o:title=""/>
                 </v:shape>
-                <o:OLEObject Type="Embed" ProgID="Equation.DSMT4" ShapeID="_x0000_i1142" DrawAspect="Content" ObjectID="_1726087563" r:id="rId51"/>
+                <o:OLEObject Type="Embed" ProgID="Equation.DSMT4" ShapeID="_x0000_i1142" DrawAspect="Content" ObjectID="_1729343618" r:id="rId51"/>
               </w:object>
             </w:r>
           </w:p>
@@ -9533,11 +9518,11 @@
                 <w:noProof/>
                 <w:position w:val="-30"/>
               </w:rPr>
-              <w:object w:dxaOrig="2840" w:dyaOrig="700" w14:anchorId="544896A8">
-                <v:shape id="_x0000_i1141" type="#_x0000_t75" alt="" style="width:143.2pt;height:34.8pt;mso-width-percent:0;mso-height-percent:0;mso-width-percent:0;mso-height-percent:0" o:ole="">
+              <w:object w:dxaOrig="2840" w:dyaOrig="700" w14:anchorId="3D6CBDAD">
+                <v:shape id="_x0000_i1141" type="#_x0000_t75" alt="" style="width:143.1pt;height:34.65pt;mso-width-percent:0;mso-height-percent:0;mso-width-percent:0;mso-height-percent:0" o:ole="">
                   <v:imagedata r:id="rId52" o:title=""/>
                 </v:shape>
-                <o:OLEObject Type="Embed" ProgID="Equation.DSMT4" ShapeID="_x0000_i1141" DrawAspect="Content" ObjectID="_1726087564" r:id="rId53"/>
+                <o:OLEObject Type="Embed" ProgID="Equation.DSMT4" ShapeID="_x0000_i1141" DrawAspect="Content" ObjectID="_1729343619" r:id="rId53"/>
               </w:object>
             </w:r>
           </w:p>
@@ -9647,11 +9632,11 @@
           <w:noProof/>
           <w:position w:val="-10"/>
         </w:rPr>
-        <w:object w:dxaOrig="840" w:dyaOrig="320" w14:anchorId="5D44F852">
-          <v:shape id="_x0000_i1140" type="#_x0000_t75" alt="" style="width:41.15pt;height:16.6pt;mso-width-percent:0;mso-height-percent:0;mso-width-percent:0;mso-height-percent:0" o:ole="">
+        <w:object w:dxaOrig="840" w:dyaOrig="320" w14:anchorId="5E2CB685">
+          <v:shape id="_x0000_i1140" type="#_x0000_t75" alt="" style="width:40.9pt;height:16.9pt;mso-width-percent:0;mso-height-percent:0;mso-width-percent:0;mso-height-percent:0" o:ole="">
             <v:imagedata r:id="rId54" o:title=""/>
           </v:shape>
-          <o:OLEObject Type="Embed" ProgID="Equation.DSMT4" ShapeID="_x0000_i1140" DrawAspect="Content" ObjectID="_1726087565" r:id="rId55"/>
+          <o:OLEObject Type="Embed" ProgID="Equation.DSMT4" ShapeID="_x0000_i1140" DrawAspect="Content" ObjectID="_1729343620" r:id="rId55"/>
         </w:object>
       </w:r>
       <w:r>
@@ -9665,11 +9650,11 @@
           <w:noProof/>
           <w:position w:val="-12"/>
         </w:rPr>
-        <w:object w:dxaOrig="400" w:dyaOrig="360" w14:anchorId="4028CD7C">
-          <v:shape id="_x0000_i1139" type="#_x0000_t75" alt="" style="width:19.8pt;height:18.2pt;mso-width-percent:0;mso-height-percent:0;mso-width-percent:0;mso-height-percent:0" o:ole="">
+        <w:object w:dxaOrig="400" w:dyaOrig="360" w14:anchorId="2987D8AD">
+          <v:shape id="_x0000_i1139" type="#_x0000_t75" alt="" style="width:20.45pt;height:17.8pt;mso-width-percent:0;mso-height-percent:0;mso-width-percent:0;mso-height-percent:0" o:ole="">
             <v:imagedata r:id="rId56" o:title=""/>
           </v:shape>
-          <o:OLEObject Type="Embed" ProgID="Equation.DSMT4" ShapeID="_x0000_i1139" DrawAspect="Content" ObjectID="_1726087566" r:id="rId57"/>
+          <o:OLEObject Type="Embed" ProgID="Equation.DSMT4" ShapeID="_x0000_i1139" DrawAspect="Content" ObjectID="_1729343621" r:id="rId57"/>
         </w:object>
       </w:r>
       <w:r>
@@ -9683,11 +9668,11 @@
           <w:noProof/>
           <w:position w:val="-14"/>
         </w:rPr>
-        <w:object w:dxaOrig="499" w:dyaOrig="380" w14:anchorId="2005F4CF">
-          <v:shape id="_x0000_i1138" type="#_x0000_t75" alt="" style="width:23.75pt;height:19pt;mso-width-percent:0;mso-height-percent:0;mso-width-percent:0;mso-height-percent:0" o:ole="">
+        <w:object w:dxaOrig="499" w:dyaOrig="380" w14:anchorId="30A5C943">
+          <v:shape id="_x0000_i1138" type="#_x0000_t75" alt="" style="width:24pt;height:18.65pt;mso-width-percent:0;mso-height-percent:0;mso-width-percent:0;mso-height-percent:0" o:ole="">
             <v:imagedata r:id="rId58" o:title=""/>
           </v:shape>
-          <o:OLEObject Type="Embed" ProgID="Equation.DSMT4" ShapeID="_x0000_i1138" DrawAspect="Content" ObjectID="_1726087567" r:id="rId59"/>
+          <o:OLEObject Type="Embed" ProgID="Equation.DSMT4" ShapeID="_x0000_i1138" DrawAspect="Content" ObjectID="_1729343622" r:id="rId59"/>
         </w:object>
       </w:r>
       <w:r>
@@ -9701,11 +9686,11 @@
           <w:noProof/>
           <w:position w:val="-14"/>
         </w:rPr>
-        <w:object w:dxaOrig="440" w:dyaOrig="380" w14:anchorId="2C6844B6">
-          <v:shape id="_x0000_i1137" type="#_x0000_t75" alt="" style="width:22.15pt;height:19pt;mso-width-percent:0;mso-height-percent:0;mso-width-percent:0;mso-height-percent:0" o:ole="">
+        <w:object w:dxaOrig="440" w:dyaOrig="380" w14:anchorId="1CCCBA34">
+          <v:shape id="_x0000_i1137" type="#_x0000_t75" alt="" style="width:22.2pt;height:18.65pt;mso-width-percent:0;mso-height-percent:0;mso-width-percent:0;mso-height-percent:0" o:ole="">
             <v:imagedata r:id="rId60" o:title=""/>
           </v:shape>
-          <o:OLEObject Type="Embed" ProgID="Equation.DSMT4" ShapeID="_x0000_i1137" DrawAspect="Content" ObjectID="_1726087568" r:id="rId61"/>
+          <o:OLEObject Type="Embed" ProgID="Equation.DSMT4" ShapeID="_x0000_i1137" DrawAspect="Content" ObjectID="_1729343623" r:id="rId61"/>
         </w:object>
       </w:r>
       <w:r>
@@ -9719,11 +9704,11 @@
           <w:noProof/>
           <w:position w:val="-12"/>
         </w:rPr>
-        <w:object w:dxaOrig="340" w:dyaOrig="360" w14:anchorId="140B9F64">
-          <v:shape id="_x0000_i1136" type="#_x0000_t75" alt="" style="width:16.6pt;height:18.2pt;mso-width-percent:0;mso-height-percent:0;mso-width-percent:0;mso-height-percent:0" o:ole="">
+        <w:object w:dxaOrig="340" w:dyaOrig="360" w14:anchorId="301E49F3">
+          <v:shape id="_x0000_i1136" type="#_x0000_t75" alt="" style="width:16.9pt;height:17.8pt;mso-width-percent:0;mso-height-percent:0;mso-width-percent:0;mso-height-percent:0" o:ole="">
             <v:imagedata r:id="rId62" o:title=""/>
           </v:shape>
-          <o:OLEObject Type="Embed" ProgID="Equation.DSMT4" ShapeID="_x0000_i1136" DrawAspect="Content" ObjectID="_1726087569" r:id="rId63"/>
+          <o:OLEObject Type="Embed" ProgID="Equation.DSMT4" ShapeID="_x0000_i1136" DrawAspect="Content" ObjectID="_1729343624" r:id="rId63"/>
         </w:object>
       </w:r>
       <w:r>
@@ -9740,11 +9725,11 @@
           <w:noProof/>
           <w:position w:val="-12"/>
         </w:rPr>
-        <w:object w:dxaOrig="360" w:dyaOrig="360" w14:anchorId="4017F0E2">
-          <v:shape id="_x0000_i1135" type="#_x0000_t75" alt="" style="width:18.2pt;height:18.2pt;mso-width-percent:0;mso-height-percent:0;mso-width-percent:0;mso-height-percent:0" o:ole="">
+        <w:object w:dxaOrig="360" w:dyaOrig="360" w14:anchorId="5EF0A61A">
+          <v:shape id="_x0000_i1135" type="#_x0000_t75" alt="" style="width:17.8pt;height:17.8pt;mso-width-percent:0;mso-height-percent:0;mso-width-percent:0;mso-height-percent:0" o:ole="">
             <v:imagedata r:id="rId64" o:title=""/>
           </v:shape>
-          <o:OLEObject Type="Embed" ProgID="Equation.DSMT4" ShapeID="_x0000_i1135" DrawAspect="Content" ObjectID="_1726087570" r:id="rId65"/>
+          <o:OLEObject Type="Embed" ProgID="Equation.DSMT4" ShapeID="_x0000_i1135" DrawAspect="Content" ObjectID="_1729343625" r:id="rId65"/>
         </w:object>
       </w:r>
       <w:r>
@@ -9764,11 +9749,11 @@
           <w:noProof/>
           <w:position w:val="-12"/>
         </w:rPr>
-        <w:object w:dxaOrig="320" w:dyaOrig="360" w14:anchorId="78CD2439">
-          <v:shape id="_x0000_i1134" type="#_x0000_t75" alt="" style="width:16.6pt;height:18.2pt;mso-width-percent:0;mso-height-percent:0;mso-width-percent:0;mso-height-percent:0" o:ole="">
+        <w:object w:dxaOrig="320" w:dyaOrig="360" w14:anchorId="246BA41B">
+          <v:shape id="_x0000_i1134" type="#_x0000_t75" alt="" style="width:16.9pt;height:17.8pt;mso-width-percent:0;mso-height-percent:0;mso-width-percent:0;mso-height-percent:0" o:ole="">
             <v:imagedata r:id="rId66" o:title=""/>
           </v:shape>
-          <o:OLEObject Type="Embed" ProgID="Equation.DSMT4" ShapeID="_x0000_i1134" DrawAspect="Content" ObjectID="_1726087571" r:id="rId67"/>
+          <o:OLEObject Type="Embed" ProgID="Equation.DSMT4" ShapeID="_x0000_i1134" DrawAspect="Content" ObjectID="_1729343626" r:id="rId67"/>
         </w:object>
       </w:r>
       <w:r>
@@ -9782,11 +9767,11 @@
           <w:noProof/>
           <w:position w:val="-12"/>
         </w:rPr>
-        <w:object w:dxaOrig="320" w:dyaOrig="360" w14:anchorId="359DA172">
-          <v:shape id="_x0000_i1133" type="#_x0000_t75" alt="" style="width:16.6pt;height:18.2pt;mso-width-percent:0;mso-height-percent:0;mso-width-percent:0;mso-height-percent:0" o:ole="">
+        <w:object w:dxaOrig="320" w:dyaOrig="360" w14:anchorId="03095E99">
+          <v:shape id="_x0000_i1133" type="#_x0000_t75" alt="" style="width:16.9pt;height:17.8pt;mso-width-percent:0;mso-height-percent:0;mso-width-percent:0;mso-height-percent:0" o:ole="">
             <v:imagedata r:id="rId68" o:title=""/>
           </v:shape>
-          <o:OLEObject Type="Embed" ProgID="Equation.DSMT4" ShapeID="_x0000_i1133" DrawAspect="Content" ObjectID="_1726087572" r:id="rId69"/>
+          <o:OLEObject Type="Embed" ProgID="Equation.DSMT4" ShapeID="_x0000_i1133" DrawAspect="Content" ObjectID="_1729343627" r:id="rId69"/>
         </w:object>
       </w:r>
       <w:r>
@@ -9800,11 +9785,11 @@
           <w:noProof/>
           <w:position w:val="-14"/>
         </w:rPr>
-        <w:object w:dxaOrig="320" w:dyaOrig="380" w14:anchorId="5BD405B4">
-          <v:shape id="_x0000_i1132" type="#_x0000_t75" alt="" style="width:16.6pt;height:19pt;mso-width-percent:0;mso-height-percent:0;mso-width-percent:0;mso-height-percent:0" o:ole="">
+        <w:object w:dxaOrig="320" w:dyaOrig="380" w14:anchorId="12BC2955">
+          <v:shape id="_x0000_i1132" type="#_x0000_t75" alt="" style="width:16.9pt;height:18.65pt;mso-width-percent:0;mso-height-percent:0;mso-width-percent:0;mso-height-percent:0" o:ole="">
             <v:imagedata r:id="rId70" o:title=""/>
           </v:shape>
-          <o:OLEObject Type="Embed" ProgID="Equation.DSMT4" ShapeID="_x0000_i1132" DrawAspect="Content" ObjectID="_1726087573" r:id="rId71"/>
+          <o:OLEObject Type="Embed" ProgID="Equation.DSMT4" ShapeID="_x0000_i1132" DrawAspect="Content" ObjectID="_1729343628" r:id="rId71"/>
         </w:object>
       </w:r>
       <w:r>
@@ -9818,11 +9803,11 @@
           <w:noProof/>
           <w:position w:val="-12"/>
         </w:rPr>
-        <w:object w:dxaOrig="300" w:dyaOrig="360" w14:anchorId="70125B85">
-          <v:shape id="_x0000_i1131" type="#_x0000_t75" alt="" style="width:14.25pt;height:18.2pt;mso-width-percent:0;mso-height-percent:0;mso-width-percent:0;mso-height-percent:0" o:ole="">
+        <w:object w:dxaOrig="300" w:dyaOrig="360" w14:anchorId="0AEF867B">
+          <v:shape id="_x0000_i1131" type="#_x0000_t75" alt="" style="width:14.2pt;height:17.8pt;mso-width-percent:0;mso-height-percent:0;mso-width-percent:0;mso-height-percent:0" o:ole="">
             <v:imagedata r:id="rId72" o:title=""/>
           </v:shape>
-          <o:OLEObject Type="Embed" ProgID="Equation.DSMT4" ShapeID="_x0000_i1131" DrawAspect="Content" ObjectID="_1726087574" r:id="rId73"/>
+          <o:OLEObject Type="Embed" ProgID="Equation.DSMT4" ShapeID="_x0000_i1131" DrawAspect="Content" ObjectID="_1729343629" r:id="rId73"/>
         </w:object>
       </w:r>
       <w:r>
@@ -9836,11 +9821,11 @@
           <w:noProof/>
           <w:position w:val="-12"/>
         </w:rPr>
-        <w:object w:dxaOrig="440" w:dyaOrig="360" w14:anchorId="3F379CFA">
-          <v:shape id="_x0000_i1130" type="#_x0000_t75" alt="" style="width:22.15pt;height:18.2pt;mso-width-percent:0;mso-height-percent:0;mso-width-percent:0;mso-height-percent:0" o:ole="">
+        <w:object w:dxaOrig="440" w:dyaOrig="360" w14:anchorId="24F17EB9">
+          <v:shape id="_x0000_i1130" type="#_x0000_t75" alt="" style="width:22.2pt;height:17.8pt;mso-width-percent:0;mso-height-percent:0;mso-width-percent:0;mso-height-percent:0" o:ole="">
             <v:imagedata r:id="rId74" o:title=""/>
           </v:shape>
-          <o:OLEObject Type="Embed" ProgID="Equation.DSMT4" ShapeID="_x0000_i1130" DrawAspect="Content" ObjectID="_1726087575" r:id="rId75"/>
+          <o:OLEObject Type="Embed" ProgID="Equation.DSMT4" ShapeID="_x0000_i1130" DrawAspect="Content" ObjectID="_1729343630" r:id="rId75"/>
         </w:object>
       </w:r>
       <w:r>
@@ -9881,11 +9866,11 @@
                 <w:noProof/>
                 <w:position w:val="-10"/>
               </w:rPr>
-              <w:object w:dxaOrig="3360" w:dyaOrig="380" w14:anchorId="45BF260A">
-                <v:shape id="_x0000_i1129" type="#_x0000_t75" alt="" style="width:167.75pt;height:19pt;mso-width-percent:0;mso-height-percent:0;mso-width-percent:0;mso-height-percent:0" o:ole="">
+              <w:object w:dxaOrig="3360" w:dyaOrig="380" w14:anchorId="3F74AAE1">
+                <v:shape id="_x0000_i1129" type="#_x0000_t75" alt="" style="width:168pt;height:18.65pt;mso-width-percent:0;mso-height-percent:0;mso-width-percent:0;mso-height-percent:0" o:ole="">
                   <v:imagedata r:id="rId76" o:title=""/>
                 </v:shape>
-                <o:OLEObject Type="Embed" ProgID="Equation.DSMT4" ShapeID="_x0000_i1129" DrawAspect="Content" ObjectID="_1726087576" r:id="rId77"/>
+                <o:OLEObject Type="Embed" ProgID="Equation.DSMT4" ShapeID="_x0000_i1129" DrawAspect="Content" ObjectID="_1729343631" r:id="rId77"/>
               </w:object>
             </w:r>
           </w:p>
@@ -9998,11 +9983,11 @@
                 <w:noProof/>
                 <w:position w:val="-10"/>
               </w:rPr>
-              <w:object w:dxaOrig="2180" w:dyaOrig="380" w14:anchorId="2C1ABF70">
-                <v:shape id="_x0000_i1128" type="#_x0000_t75" alt="" style="width:109.2pt;height:19pt;mso-width-percent:0;mso-height-percent:0;mso-width-percent:0;mso-height-percent:0" o:ole="">
+              <w:object w:dxaOrig="2180" w:dyaOrig="380" w14:anchorId="3717B2BB">
+                <v:shape id="_x0000_i1128" type="#_x0000_t75" alt="" style="width:109.35pt;height:18.65pt;mso-width-percent:0;mso-height-percent:0;mso-width-percent:0;mso-height-percent:0" o:ole="">
                   <v:imagedata r:id="rId78" o:title=""/>
                 </v:shape>
-                <o:OLEObject Type="Embed" ProgID="Equation.DSMT4" ShapeID="_x0000_i1128" DrawAspect="Content" ObjectID="_1726087577" r:id="rId79"/>
+                <o:OLEObject Type="Embed" ProgID="Equation.DSMT4" ShapeID="_x0000_i1128" DrawAspect="Content" ObjectID="_1729343632" r:id="rId79"/>
               </w:object>
             </w:r>
           </w:p>
@@ -10115,11 +10100,11 @@
                 <w:noProof/>
                 <w:position w:val="-10"/>
               </w:rPr>
-              <w:object w:dxaOrig="3159" w:dyaOrig="320" w14:anchorId="46FABA15">
-                <v:shape id="_x0000_i1127" type="#_x0000_t75" alt="" style="width:158.25pt;height:16.6pt;mso-width-percent:0;mso-height-percent:0;mso-width-percent:0;mso-height-percent:0" o:ole="">
+              <w:object w:dxaOrig="3159" w:dyaOrig="320" w14:anchorId="5C8E8252">
+                <v:shape id="_x0000_i1127" type="#_x0000_t75" alt="" style="width:158.2pt;height:16.9pt;mso-width-percent:0;mso-height-percent:0;mso-width-percent:0;mso-height-percent:0" o:ole="">
                   <v:imagedata r:id="rId80" o:title=""/>
                 </v:shape>
-                <o:OLEObject Type="Embed" ProgID="Equation.DSMT4" ShapeID="_x0000_i1127" DrawAspect="Content" ObjectID="_1726087578" r:id="rId81"/>
+                <o:OLEObject Type="Embed" ProgID="Equation.DSMT4" ShapeID="_x0000_i1127" DrawAspect="Content" ObjectID="_1729343633" r:id="rId81"/>
               </w:object>
             </w:r>
           </w:p>
@@ -10226,11 +10211,11 @@
           <w:noProof/>
           <w:position w:val="-10"/>
         </w:rPr>
-        <w:object w:dxaOrig="840" w:dyaOrig="320" w14:anchorId="42B31D47">
-          <v:shape id="_x0000_i1126" type="#_x0000_t75" alt="" style="width:41.15pt;height:16.6pt;mso-width-percent:0;mso-height-percent:0;mso-width-percent:0;mso-height-percent:0" o:ole="">
+        <w:object w:dxaOrig="840" w:dyaOrig="320" w14:anchorId="3E1144F5">
+          <v:shape id="_x0000_i1126" type="#_x0000_t75" alt="" style="width:40.9pt;height:16.9pt;mso-width-percent:0;mso-height-percent:0;mso-width-percent:0;mso-height-percent:0" o:ole="">
             <v:imagedata r:id="rId82" o:title=""/>
           </v:shape>
-          <o:OLEObject Type="Embed" ProgID="Equation.DSMT4" ShapeID="_x0000_i1126" DrawAspect="Content" ObjectID="_1726087579" r:id="rId83"/>
+          <o:OLEObject Type="Embed" ProgID="Equation.DSMT4" ShapeID="_x0000_i1126" DrawAspect="Content" ObjectID="_1729343634" r:id="rId83"/>
         </w:object>
       </w:r>
       <w:r>
@@ -10247,11 +10232,11 @@
           <w:noProof/>
           <w:position w:val="-12"/>
         </w:rPr>
-        <w:object w:dxaOrig="340" w:dyaOrig="360" w14:anchorId="64745589">
-          <v:shape id="_x0000_i1125" type="#_x0000_t75" alt="" style="width:16.6pt;height:18.2pt;mso-width-percent:0;mso-height-percent:0;mso-width-percent:0;mso-height-percent:0" o:ole="">
+        <w:object w:dxaOrig="340" w:dyaOrig="360" w14:anchorId="3B97B224">
+          <v:shape id="_x0000_i1125" type="#_x0000_t75" alt="" style="width:16.9pt;height:17.8pt;mso-width-percent:0;mso-height-percent:0;mso-width-percent:0;mso-height-percent:0" o:ole="">
             <v:imagedata r:id="rId84" o:title=""/>
           </v:shape>
-          <o:OLEObject Type="Embed" ProgID="Equation.DSMT4" ShapeID="_x0000_i1125" DrawAspect="Content" ObjectID="_1726087580" r:id="rId85"/>
+          <o:OLEObject Type="Embed" ProgID="Equation.DSMT4" ShapeID="_x0000_i1125" DrawAspect="Content" ObjectID="_1729343635" r:id="rId85"/>
         </w:object>
       </w:r>
       <w:r>
@@ -10283,11 +10268,11 @@
                 <w:noProof/>
                 <w:position w:val="-12"/>
               </w:rPr>
-              <w:object w:dxaOrig="2500" w:dyaOrig="360" w14:anchorId="769E162C">
-                <v:shape id="_x0000_i1124" type="#_x0000_t75" alt="" style="width:125pt;height:18.2pt;mso-width-percent:0;mso-height-percent:0;mso-width-percent:0;mso-height-percent:0" o:ole="">
+              <w:object w:dxaOrig="2500" w:dyaOrig="360" w14:anchorId="07FEA934">
+                <v:shape id="_x0000_i1124" type="#_x0000_t75" alt="" style="width:125.35pt;height:17.8pt;mso-width-percent:0;mso-height-percent:0;mso-width-percent:0;mso-height-percent:0" o:ole="">
                   <v:imagedata r:id="rId86" o:title=""/>
                 </v:shape>
-                <o:OLEObject Type="Embed" ProgID="Equation.DSMT4" ShapeID="_x0000_i1124" DrawAspect="Content" ObjectID="_1726087581" r:id="rId87"/>
+                <o:OLEObject Type="Embed" ProgID="Equation.DSMT4" ShapeID="_x0000_i1124" DrawAspect="Content" ObjectID="_1729343636" r:id="rId87"/>
               </w:object>
             </w:r>
           </w:p>
@@ -10413,11 +10398,11 @@
           <w:noProof/>
           <w:position w:val="-12"/>
         </w:rPr>
-        <w:object w:dxaOrig="380" w:dyaOrig="360" w14:anchorId="3C7DB049">
-          <v:shape id="_x0000_i1123" type="#_x0000_t75" alt="" style="width:19pt;height:18.2pt;mso-width-percent:0;mso-height-percent:0;mso-width-percent:0;mso-height-percent:0" o:ole="">
+        <w:object w:dxaOrig="380" w:dyaOrig="360" w14:anchorId="1F3374E3">
+          <v:shape id="_x0000_i1123" type="#_x0000_t75" alt="" style="width:18.65pt;height:17.8pt;mso-width-percent:0;mso-height-percent:0;mso-width-percent:0;mso-height-percent:0" o:ole="">
             <v:imagedata r:id="rId88" o:title=""/>
           </v:shape>
-          <o:OLEObject Type="Embed" ProgID="Equation.DSMT4" ShapeID="_x0000_i1123" DrawAspect="Content" ObjectID="_1726087582" r:id="rId89"/>
+          <o:OLEObject Type="Embed" ProgID="Equation.DSMT4" ShapeID="_x0000_i1123" DrawAspect="Content" ObjectID="_1729343637" r:id="rId89"/>
         </w:object>
       </w:r>
       <w:r>
@@ -10434,11 +10419,11 @@
           <w:noProof/>
           <w:position w:val="-14"/>
         </w:rPr>
-        <w:object w:dxaOrig="480" w:dyaOrig="380" w14:anchorId="028CA33F">
-          <v:shape id="_x0000_i1122" type="#_x0000_t75" alt="" style="width:23.75pt;height:19pt;mso-width-percent:0;mso-height-percent:0;mso-width-percent:0;mso-height-percent:0" o:ole="">
+        <w:object w:dxaOrig="480" w:dyaOrig="380" w14:anchorId="2384A087">
+          <v:shape id="_x0000_i1122" type="#_x0000_t75" alt="" style="width:24pt;height:18.65pt;mso-width-percent:0;mso-height-percent:0;mso-width-percent:0;mso-height-percent:0" o:ole="">
             <v:imagedata r:id="rId90" o:title=""/>
           </v:shape>
-          <o:OLEObject Type="Embed" ProgID="Equation.DSMT4" ShapeID="_x0000_i1122" DrawAspect="Content" ObjectID="_1726087583" r:id="rId91"/>
+          <o:OLEObject Type="Embed" ProgID="Equation.DSMT4" ShapeID="_x0000_i1122" DrawAspect="Content" ObjectID="_1729343638" r:id="rId91"/>
         </w:object>
       </w:r>
       <w:r>
@@ -10452,11 +10437,11 @@
           <w:noProof/>
           <w:position w:val="-14"/>
         </w:rPr>
-        <w:object w:dxaOrig="420" w:dyaOrig="380" w14:anchorId="2E06E1FE">
-          <v:shape id="_x0000_i1121" type="#_x0000_t75" alt="" style="width:22.15pt;height:19pt;mso-width-percent:0;mso-height-percent:0;mso-width-percent:0;mso-height-percent:0" o:ole="">
+        <w:object w:dxaOrig="420" w:dyaOrig="380" w14:anchorId="616237E4">
+          <v:shape id="_x0000_i1121" type="#_x0000_t75" alt="" style="width:22.2pt;height:18.65pt;mso-width-percent:0;mso-height-percent:0;mso-width-percent:0;mso-height-percent:0" o:ole="">
             <v:imagedata r:id="rId92" o:title=""/>
           </v:shape>
-          <o:OLEObject Type="Embed" ProgID="Equation.DSMT4" ShapeID="_x0000_i1121" DrawAspect="Content" ObjectID="_1726087584" r:id="rId93"/>
+          <o:OLEObject Type="Embed" ProgID="Equation.DSMT4" ShapeID="_x0000_i1121" DrawAspect="Content" ObjectID="_1729343639" r:id="rId93"/>
         </w:object>
       </w:r>
       <w:r>
@@ -10491,11 +10476,11 @@
                 <w:noProof/>
                 <w:position w:val="-14"/>
               </w:rPr>
-              <w:object w:dxaOrig="2020" w:dyaOrig="400" w14:anchorId="056967A1">
-                <v:shape id="_x0000_i1120" type="#_x0000_t75" alt="" style="width:101.25pt;height:19.8pt;mso-width-percent:0;mso-height-percent:0;mso-width-percent:0;mso-height-percent:0" o:ole="">
+              <w:object w:dxaOrig="2020" w:dyaOrig="400" w14:anchorId="7863A433">
+                <v:shape id="_x0000_i1120" type="#_x0000_t75" alt="" style="width:101.35pt;height:20.45pt;mso-width-percent:0;mso-height-percent:0;mso-width-percent:0;mso-height-percent:0" o:ole="">
                   <v:imagedata r:id="rId94" o:title=""/>
                 </v:shape>
-                <o:OLEObject Type="Embed" ProgID="Equation.DSMT4" ShapeID="_x0000_i1120" DrawAspect="Content" ObjectID="_1726087585" r:id="rId95"/>
+                <o:OLEObject Type="Embed" ProgID="Equation.DSMT4" ShapeID="_x0000_i1120" DrawAspect="Content" ObjectID="_1729343640" r:id="rId95"/>
               </w:object>
             </w:r>
           </w:p>
@@ -10608,11 +10593,11 @@
                 <w:noProof/>
                 <w:position w:val="-14"/>
               </w:rPr>
-              <w:object w:dxaOrig="2120" w:dyaOrig="400" w14:anchorId="22834E77">
-                <v:shape id="_x0000_i1119" type="#_x0000_t75" alt="" style="width:105.25pt;height:19.8pt;mso-width-percent:0;mso-height-percent:0;mso-width-percent:0;mso-height-percent:0" o:ole="">
+              <w:object w:dxaOrig="2120" w:dyaOrig="400" w14:anchorId="4E4622CA">
+                <v:shape id="_x0000_i1119" type="#_x0000_t75" alt="" style="width:104.9pt;height:20.45pt;mso-width-percent:0;mso-height-percent:0;mso-width-percent:0;mso-height-percent:0" o:ole="">
                   <v:imagedata r:id="rId96" o:title=""/>
                 </v:shape>
-                <o:OLEObject Type="Embed" ProgID="Equation.DSMT4" ShapeID="_x0000_i1119" DrawAspect="Content" ObjectID="_1726087586" r:id="rId97"/>
+                <o:OLEObject Type="Embed" ProgID="Equation.DSMT4" ShapeID="_x0000_i1119" DrawAspect="Content" ObjectID="_1729343641" r:id="rId97"/>
               </w:object>
             </w:r>
           </w:p>
@@ -10725,11 +10710,11 @@
                 <w:noProof/>
                 <w:position w:val="-14"/>
               </w:rPr>
-              <w:object w:dxaOrig="2780" w:dyaOrig="400" w14:anchorId="2423AA50">
-                <v:shape id="_x0000_i1118" type="#_x0000_t75" alt="" style="width:139.25pt;height:19.8pt;mso-width-percent:0;mso-height-percent:0;mso-width-percent:0;mso-height-percent:0" o:ole="">
+              <w:object w:dxaOrig="2780" w:dyaOrig="400" w14:anchorId="0851E5B6">
+                <v:shape id="_x0000_i1118" type="#_x0000_t75" alt="" style="width:138.65pt;height:20.45pt;mso-width-percent:0;mso-height-percent:0;mso-width-percent:0;mso-height-percent:0" o:ole="">
                   <v:imagedata r:id="rId98" o:title=""/>
                 </v:shape>
-                <o:OLEObject Type="Embed" ProgID="Equation.DSMT4" ShapeID="_x0000_i1118" DrawAspect="Content" ObjectID="_1726087587" r:id="rId99"/>
+                <o:OLEObject Type="Embed" ProgID="Equation.DSMT4" ShapeID="_x0000_i1118" DrawAspect="Content" ObjectID="_1729343642" r:id="rId99"/>
               </w:object>
             </w:r>
           </w:p>
@@ -10858,11 +10843,11 @@
           <w:noProof/>
           <w:position w:val="-14"/>
         </w:rPr>
-        <w:object w:dxaOrig="340" w:dyaOrig="380" w14:anchorId="7DAEC4F5">
-          <v:shape id="_x0000_i1117" type="#_x0000_t75" alt="" style="width:16.6pt;height:19pt;mso-width-percent:0;mso-height-percent:0;mso-width-percent:0;mso-height-percent:0" o:ole="">
+        <w:object w:dxaOrig="340" w:dyaOrig="380" w14:anchorId="11E6A4DF">
+          <v:shape id="_x0000_i1117" type="#_x0000_t75" alt="" style="width:16.9pt;height:18.65pt;mso-width-percent:0;mso-height-percent:0;mso-width-percent:0;mso-height-percent:0" o:ole="">
             <v:imagedata r:id="rId100" o:title=""/>
           </v:shape>
-          <o:OLEObject Type="Embed" ProgID="Equation.DSMT4" ShapeID="_x0000_i1117" DrawAspect="Content" ObjectID="_1726087588" r:id="rId101"/>
+          <o:OLEObject Type="Embed" ProgID="Equation.DSMT4" ShapeID="_x0000_i1117" DrawAspect="Content" ObjectID="_1729343643" r:id="rId101"/>
         </w:object>
       </w:r>
       <w:r>
@@ -10900,11 +10885,11 @@
                 <w:noProof/>
                 <w:position w:val="-32"/>
               </w:rPr>
-              <w:object w:dxaOrig="3379" w:dyaOrig="700" w14:anchorId="40CB836D">
-                <v:shape id="_x0000_i1116" type="#_x0000_t75" alt="" style="width:167.75pt;height:34.8pt;mso-width-percent:0;mso-height-percent:0;mso-width-percent:0;mso-height-percent:0" o:ole="">
+              <w:object w:dxaOrig="3379" w:dyaOrig="700" w14:anchorId="624CA074">
+                <v:shape id="_x0000_i1116" type="#_x0000_t75" alt="" style="width:168pt;height:34.65pt;mso-width-percent:0;mso-height-percent:0;mso-width-percent:0;mso-height-percent:0" o:ole="">
                   <v:imagedata r:id="rId102" o:title=""/>
                 </v:shape>
-                <o:OLEObject Type="Embed" ProgID="Equation.DSMT4" ShapeID="_x0000_i1116" DrawAspect="Content" ObjectID="_1726087589" r:id="rId103"/>
+                <o:OLEObject Type="Embed" ProgID="Equation.DSMT4" ShapeID="_x0000_i1116" DrawAspect="Content" ObjectID="_1729343644" r:id="rId103"/>
               </w:object>
             </w:r>
           </w:p>
@@ -11020,11 +11005,11 @@
                 <w:noProof/>
                 <w:position w:val="-32"/>
               </w:rPr>
-              <w:object w:dxaOrig="3320" w:dyaOrig="700" w14:anchorId="55320B95">
-                <v:shape id="_x0000_i1115" type="#_x0000_t75" alt="" style="width:166.15pt;height:34.8pt;mso-width-percent:0;mso-height-percent:0;mso-width-percent:0;mso-height-percent:0" o:ole="">
+              <w:object w:dxaOrig="3320" w:dyaOrig="700" w14:anchorId="1238B0E8">
+                <v:shape id="_x0000_i1115" type="#_x0000_t75" alt="" style="width:166.2pt;height:34.65pt;mso-width-percent:0;mso-height-percent:0;mso-width-percent:0;mso-height-percent:0" o:ole="">
                   <v:imagedata r:id="rId104" o:title=""/>
                 </v:shape>
-                <o:OLEObject Type="Embed" ProgID="Equation.DSMT4" ShapeID="_x0000_i1115" DrawAspect="Content" ObjectID="_1726087590" r:id="rId105"/>
+                <o:OLEObject Type="Embed" ProgID="Equation.DSMT4" ShapeID="_x0000_i1115" DrawAspect="Content" ObjectID="_1729343645" r:id="rId105"/>
               </w:object>
             </w:r>
           </w:p>
@@ -11140,11 +11125,11 @@
                 <w:noProof/>
                 <w:position w:val="-32"/>
               </w:rPr>
-              <w:object w:dxaOrig="3400" w:dyaOrig="700" w14:anchorId="16C9A1F6">
-                <v:shape id="_x0000_i1114" type="#_x0000_t75" alt="" style="width:170.9pt;height:34.8pt;mso-width-percent:0;mso-height-percent:0;mso-width-percent:0;mso-height-percent:0" o:ole="">
+              <w:object w:dxaOrig="3400" w:dyaOrig="700" w14:anchorId="2E2ECBA7">
+                <v:shape id="_x0000_i1114" type="#_x0000_t75" alt="" style="width:170.65pt;height:34.65pt;mso-width-percent:0;mso-height-percent:0;mso-width-percent:0;mso-height-percent:0" o:ole="">
                   <v:imagedata r:id="rId106" o:title=""/>
                 </v:shape>
-                <o:OLEObject Type="Embed" ProgID="Equation.DSMT4" ShapeID="_x0000_i1114" DrawAspect="Content" ObjectID="_1726087591" r:id="rId107"/>
+                <o:OLEObject Type="Embed" ProgID="Equation.DSMT4" ShapeID="_x0000_i1114" DrawAspect="Content" ObjectID="_1729343646" r:id="rId107"/>
               </w:object>
             </w:r>
           </w:p>
@@ -11260,11 +11245,11 @@
                 <w:noProof/>
                 <w:position w:val="-32"/>
               </w:rPr>
-              <w:object w:dxaOrig="3300" w:dyaOrig="700" w14:anchorId="07B83DC1">
-                <v:shape id="_x0000_i1113" type="#_x0000_t75" alt="" style="width:166.15pt;height:34.8pt;mso-width-percent:0;mso-height-percent:0;mso-width-percent:0;mso-height-percent:0" o:ole="">
+              <w:object w:dxaOrig="3300" w:dyaOrig="700" w14:anchorId="67604F79">
+                <v:shape id="_x0000_i1113" type="#_x0000_t75" alt="" style="width:166.2pt;height:34.65pt;mso-width-percent:0;mso-height-percent:0;mso-width-percent:0;mso-height-percent:0" o:ole="">
                   <v:imagedata r:id="rId108" o:title=""/>
                 </v:shape>
-                <o:OLEObject Type="Embed" ProgID="Equation.DSMT4" ShapeID="_x0000_i1113" DrawAspect="Content" ObjectID="_1726087592" r:id="rId109"/>
+                <o:OLEObject Type="Embed" ProgID="Equation.DSMT4" ShapeID="_x0000_i1113" DrawAspect="Content" ObjectID="_1729343647" r:id="rId109"/>
               </w:object>
             </w:r>
           </w:p>
@@ -11379,11 +11364,11 @@
           <w:noProof/>
           <w:position w:val="-12"/>
         </w:rPr>
-        <w:object w:dxaOrig="580" w:dyaOrig="360" w14:anchorId="536C4D34">
-          <v:shape id="_x0000_i1112" type="#_x0000_t75" alt="" style="width:29.25pt;height:18.2pt;mso-width-percent:0;mso-height-percent:0;mso-width-percent:0;mso-height-percent:0" o:ole="">
+        <w:object w:dxaOrig="580" w:dyaOrig="360" w14:anchorId="73E9C7A4">
+          <v:shape id="_x0000_i1112" type="#_x0000_t75" alt="" style="width:29.35pt;height:17.8pt;mso-width-percent:0;mso-height-percent:0;mso-width-percent:0;mso-height-percent:0" o:ole="">
             <v:imagedata r:id="rId110" o:title=""/>
           </v:shape>
-          <o:OLEObject Type="Embed" ProgID="Equation.DSMT4" ShapeID="_x0000_i1112" DrawAspect="Content" ObjectID="_1726087593" r:id="rId111"/>
+          <o:OLEObject Type="Embed" ProgID="Equation.DSMT4" ShapeID="_x0000_i1112" DrawAspect="Content" ObjectID="_1729343648" r:id="rId111"/>
         </w:object>
       </w:r>
       <w:r>
@@ -11419,11 +11404,11 @@
           <w:noProof/>
           <w:position w:val="-12"/>
         </w:rPr>
-        <w:object w:dxaOrig="700" w:dyaOrig="360" w14:anchorId="1AEE1890">
-          <v:shape id="_x0000_i1111" type="#_x0000_t75" alt="" style="width:34.8pt;height:18.2pt;mso-width-percent:0;mso-height-percent:0;mso-width-percent:0;mso-height-percent:0" o:ole="">
+        <w:object w:dxaOrig="700" w:dyaOrig="360" w14:anchorId="07C7F02B">
+          <v:shape id="_x0000_i1111" type="#_x0000_t75" alt="" style="width:34.65pt;height:17.8pt;mso-width-percent:0;mso-height-percent:0;mso-width-percent:0;mso-height-percent:0" o:ole="">
             <v:imagedata r:id="rId112" o:title=""/>
           </v:shape>
-          <o:OLEObject Type="Embed" ProgID="Equation.DSMT4" ShapeID="_x0000_i1111" DrawAspect="Content" ObjectID="_1726087594" r:id="rId113"/>
+          <o:OLEObject Type="Embed" ProgID="Equation.DSMT4" ShapeID="_x0000_i1111" DrawAspect="Content" ObjectID="_1729343649" r:id="rId113"/>
         </w:object>
       </w:r>
       <w:r>
@@ -11434,11 +11419,11 @@
           <w:noProof/>
           <w:position w:val="-12"/>
         </w:rPr>
-        <w:object w:dxaOrig="700" w:dyaOrig="360" w14:anchorId="26E920ED">
-          <v:shape id="_x0000_i1110" type="#_x0000_t75" alt="" style="width:34.8pt;height:18.2pt;mso-width-percent:0;mso-height-percent:0;mso-width-percent:0;mso-height-percent:0" o:ole="">
+        <w:object w:dxaOrig="700" w:dyaOrig="360" w14:anchorId="442882A9">
+          <v:shape id="_x0000_i1110" type="#_x0000_t75" alt="" style="width:34.65pt;height:17.8pt;mso-width-percent:0;mso-height-percent:0;mso-width-percent:0;mso-height-percent:0" o:ole="">
             <v:imagedata r:id="rId114" o:title=""/>
           </v:shape>
-          <o:OLEObject Type="Embed" ProgID="Equation.DSMT4" ShapeID="_x0000_i1110" DrawAspect="Content" ObjectID="_1726087595" r:id="rId115"/>
+          <o:OLEObject Type="Embed" ProgID="Equation.DSMT4" ShapeID="_x0000_i1110" DrawAspect="Content" ObjectID="_1729343650" r:id="rId115"/>
         </w:object>
       </w:r>
       <w:r>
@@ -11449,11 +11434,11 @@
           <w:noProof/>
           <w:position w:val="-12"/>
         </w:rPr>
-        <w:object w:dxaOrig="680" w:dyaOrig="360" w14:anchorId="23FA23D0">
-          <v:shape id="_x0000_i1109" type="#_x0000_t75" alt="" style="width:33.25pt;height:18.2pt;mso-width-percent:0;mso-height-percent:0;mso-width-percent:0;mso-height-percent:0" o:ole="">
+        <w:object w:dxaOrig="680" w:dyaOrig="360" w14:anchorId="3E469267">
+          <v:shape id="_x0000_i1109" type="#_x0000_t75" alt="" style="width:32.9pt;height:17.8pt;mso-width-percent:0;mso-height-percent:0;mso-width-percent:0;mso-height-percent:0" o:ole="">
             <v:imagedata r:id="rId116" o:title=""/>
           </v:shape>
-          <o:OLEObject Type="Embed" ProgID="Equation.DSMT4" ShapeID="_x0000_i1109" DrawAspect="Content" ObjectID="_1726087596" r:id="rId117"/>
+          <o:OLEObject Type="Embed" ProgID="Equation.DSMT4" ShapeID="_x0000_i1109" DrawAspect="Content" ObjectID="_1729343651" r:id="rId117"/>
         </w:object>
       </w:r>
       <w:r>
@@ -11464,11 +11449,11 @@
           <w:noProof/>
           <w:position w:val="-12"/>
         </w:rPr>
-        <w:object w:dxaOrig="680" w:dyaOrig="360" w14:anchorId="3D01AA16">
-          <v:shape id="_x0000_i1108" type="#_x0000_t75" alt="" style="width:33.25pt;height:18.2pt;mso-width-percent:0;mso-height-percent:0;mso-width-percent:0;mso-height-percent:0" o:ole="">
+        <w:object w:dxaOrig="680" w:dyaOrig="360" w14:anchorId="28C0E450">
+          <v:shape id="_x0000_i1108" type="#_x0000_t75" alt="" style="width:32.9pt;height:17.8pt;mso-width-percent:0;mso-height-percent:0;mso-width-percent:0;mso-height-percent:0" o:ole="">
             <v:imagedata r:id="rId118" o:title=""/>
           </v:shape>
-          <o:OLEObject Type="Embed" ProgID="Equation.DSMT4" ShapeID="_x0000_i1108" DrawAspect="Content" ObjectID="_1726087597" r:id="rId119"/>
+          <o:OLEObject Type="Embed" ProgID="Equation.DSMT4" ShapeID="_x0000_i1108" DrawAspect="Content" ObjectID="_1729343652" r:id="rId119"/>
         </w:object>
       </w:r>
       <w:r>
@@ -11479,11 +11464,11 @@
           <w:noProof/>
           <w:position w:val="-12"/>
         </w:rPr>
-        <w:object w:dxaOrig="700" w:dyaOrig="360" w14:anchorId="2EDB166C">
-          <v:shape id="_x0000_i1107" type="#_x0000_t75" alt="" style="width:34.8pt;height:18.2pt;mso-width-percent:0;mso-height-percent:0;mso-width-percent:0;mso-height-percent:0" o:ole="">
+        <w:object w:dxaOrig="700" w:dyaOrig="360" w14:anchorId="1AFDDC3D">
+          <v:shape id="_x0000_i1107" type="#_x0000_t75" alt="" style="width:34.65pt;height:17.8pt;mso-width-percent:0;mso-height-percent:0;mso-width-percent:0;mso-height-percent:0" o:ole="">
             <v:imagedata r:id="rId120" o:title=""/>
           </v:shape>
-          <o:OLEObject Type="Embed" ProgID="Equation.DSMT4" ShapeID="_x0000_i1107" DrawAspect="Content" ObjectID="_1726087598" r:id="rId121"/>
+          <o:OLEObject Type="Embed" ProgID="Equation.DSMT4" ShapeID="_x0000_i1107" DrawAspect="Content" ObjectID="_1729343653" r:id="rId121"/>
         </w:object>
       </w:r>
       <w:r>
@@ -11494,11 +11479,11 @@
           <w:noProof/>
           <w:position w:val="-12"/>
         </w:rPr>
-        <w:object w:dxaOrig="720" w:dyaOrig="360" w14:anchorId="500CA10E">
-          <v:shape id="_x0000_i1106" type="#_x0000_t75" alt="" style="width:37.2pt;height:18.2pt;mso-width-percent:0;mso-height-percent:0;mso-width-percent:0;mso-height-percent:0" o:ole="">
+        <w:object w:dxaOrig="720" w:dyaOrig="360" w14:anchorId="225D9516">
+          <v:shape id="_x0000_i1106" type="#_x0000_t75" alt="" style="width:37.35pt;height:17.8pt;mso-width-percent:0;mso-height-percent:0;mso-width-percent:0;mso-height-percent:0" o:ole="">
             <v:imagedata r:id="rId122" o:title=""/>
           </v:shape>
-          <o:OLEObject Type="Embed" ProgID="Equation.DSMT4" ShapeID="_x0000_i1106" DrawAspect="Content" ObjectID="_1726087599" r:id="rId123"/>
+          <o:OLEObject Type="Embed" ProgID="Equation.DSMT4" ShapeID="_x0000_i1106" DrawAspect="Content" ObjectID="_1729343654" r:id="rId123"/>
         </w:object>
       </w:r>
       <w:r>
@@ -11530,11 +11515,11 @@
                 <w:noProof/>
                 <w:position w:val="-30"/>
               </w:rPr>
-              <w:object w:dxaOrig="4239" w:dyaOrig="700" w14:anchorId="776BA076">
-                <v:shape id="_x0000_i1105" type="#_x0000_t75" alt="" style="width:212.05pt;height:34.8pt;mso-width-percent:0;mso-height-percent:0;mso-width-percent:0;mso-height-percent:0" o:ole="">
+              <w:object w:dxaOrig="4239" w:dyaOrig="700" w14:anchorId="67051ACE">
+                <v:shape id="_x0000_i1105" type="#_x0000_t75" alt="" style="width:211.55pt;height:34.65pt;mso-width-percent:0;mso-height-percent:0;mso-width-percent:0;mso-height-percent:0" o:ole="">
                   <v:imagedata r:id="rId124" o:title=""/>
                 </v:shape>
-                <o:OLEObject Type="Embed" ProgID="Equation.DSMT4" ShapeID="_x0000_i1105" DrawAspect="Content" ObjectID="_1726087600" r:id="rId125"/>
+                <o:OLEObject Type="Embed" ProgID="Equation.DSMT4" ShapeID="_x0000_i1105" DrawAspect="Content" ObjectID="_1729343655" r:id="rId125"/>
               </w:object>
             </w:r>
           </w:p>
@@ -11649,11 +11634,11 @@
                 <w:noProof/>
                 <w:position w:val="-32"/>
               </w:rPr>
-              <w:object w:dxaOrig="4380" w:dyaOrig="720" w14:anchorId="706C33AF">
-                <v:shape id="_x0000_i1104" type="#_x0000_t75" alt="" style="width:219.15pt;height:37.2pt;mso-width-percent:0;mso-height-percent:0;mso-width-percent:0;mso-height-percent:0" o:ole="">
+              <w:object w:dxaOrig="4380" w:dyaOrig="720" w14:anchorId="6937AAC3">
+                <v:shape id="_x0000_i1104" type="#_x0000_t75" alt="" style="width:218.65pt;height:37.35pt;mso-width-percent:0;mso-height-percent:0;mso-width-percent:0;mso-height-percent:0" o:ole="">
                   <v:imagedata r:id="rId126" o:title=""/>
                 </v:shape>
-                <o:OLEObject Type="Embed" ProgID="Equation.DSMT4" ShapeID="_x0000_i1104" DrawAspect="Content" ObjectID="_1726087601" r:id="rId127"/>
+                <o:OLEObject Type="Embed" ProgID="Equation.DSMT4" ShapeID="_x0000_i1104" DrawAspect="Content" ObjectID="_1729343656" r:id="rId127"/>
               </w:object>
             </w:r>
           </w:p>
@@ -11766,11 +11751,11 @@
                 <w:noProof/>
                 <w:position w:val="-30"/>
               </w:rPr>
-              <w:object w:dxaOrig="3100" w:dyaOrig="700" w14:anchorId="3AF89A50">
-                <v:shape id="_x0000_i1103" type="#_x0000_t75" alt="" style="width:155.1pt;height:34.8pt;mso-width-percent:0;mso-height-percent:0;mso-width-percent:0;mso-height-percent:0" o:ole="">
+              <w:object w:dxaOrig="3100" w:dyaOrig="700" w14:anchorId="5133B880">
+                <v:shape id="_x0000_i1103" type="#_x0000_t75" alt="" style="width:154.65pt;height:34.65pt;mso-width-percent:0;mso-height-percent:0;mso-width-percent:0;mso-height-percent:0" o:ole="">
                   <v:imagedata r:id="rId128" o:title=""/>
                 </v:shape>
-                <o:OLEObject Type="Embed" ProgID="Equation.DSMT4" ShapeID="_x0000_i1103" DrawAspect="Content" ObjectID="_1726087602" r:id="rId129"/>
+                <o:OLEObject Type="Embed" ProgID="Equation.DSMT4" ShapeID="_x0000_i1103" DrawAspect="Content" ObjectID="_1729343657" r:id="rId129"/>
               </w:object>
             </w:r>
           </w:p>
@@ -11885,11 +11870,11 @@
                 <w:noProof/>
                 <w:position w:val="-12"/>
               </w:rPr>
-              <w:object w:dxaOrig="4080" w:dyaOrig="360" w14:anchorId="74E77907">
-                <v:shape id="_x0000_i1102" type="#_x0000_t75" alt="" style="width:204.15pt;height:18.2pt;mso-width-percent:0;mso-height-percent:0;mso-width-percent:0;mso-height-percent:0" o:ole="">
+              <w:object w:dxaOrig="4080" w:dyaOrig="360" w14:anchorId="7C58F302">
+                <v:shape id="_x0000_i1102" type="#_x0000_t75" alt="" style="width:204.45pt;height:17.8pt;mso-width-percent:0;mso-height-percent:0;mso-width-percent:0;mso-height-percent:0" o:ole="">
                   <v:imagedata r:id="rId130" o:title=""/>
                 </v:shape>
-                <o:OLEObject Type="Embed" ProgID="Equation.DSMT4" ShapeID="_x0000_i1102" DrawAspect="Content" ObjectID="_1726087603" r:id="rId131"/>
+                <o:OLEObject Type="Embed" ProgID="Equation.DSMT4" ShapeID="_x0000_i1102" DrawAspect="Content" ObjectID="_1729343658" r:id="rId131"/>
               </w:object>
             </w:r>
           </w:p>
@@ -12002,11 +11987,11 @@
                 <w:noProof/>
                 <w:position w:val="-12"/>
               </w:rPr>
-              <w:object w:dxaOrig="2720" w:dyaOrig="360" w14:anchorId="36ADCE72">
-                <v:shape id="_x0000_i1101" type="#_x0000_t75" alt="" style="width:136.1pt;height:18.2pt;mso-width-percent:0;mso-height-percent:0;mso-width-percent:0;mso-height-percent:0" o:ole="">
+              <w:object w:dxaOrig="2720" w:dyaOrig="360" w14:anchorId="034B81CE">
+                <v:shape id="_x0000_i1101" type="#_x0000_t75" alt="" style="width:136pt;height:17.8pt;mso-width-percent:0;mso-height-percent:0;mso-width-percent:0;mso-height-percent:0" o:ole="">
                   <v:imagedata r:id="rId132" o:title=""/>
                 </v:shape>
-                <o:OLEObject Type="Embed" ProgID="Equation.DSMT4" ShapeID="_x0000_i1101" DrawAspect="Content" ObjectID="_1726087604" r:id="rId133"/>
+                <o:OLEObject Type="Embed" ProgID="Equation.DSMT4" ShapeID="_x0000_i1101" DrawAspect="Content" ObjectID="_1729343659" r:id="rId133"/>
               </w:object>
             </w:r>
           </w:p>
@@ -12119,11 +12104,11 @@
                 <w:noProof/>
                 <w:position w:val="-12"/>
               </w:rPr>
-              <w:object w:dxaOrig="3780" w:dyaOrig="360" w14:anchorId="525FCEC5">
-                <v:shape id="_x0000_i1100" type="#_x0000_t75" alt="" style="width:188.3pt;height:18.2pt;mso-width-percent:0;mso-height-percent:0;mso-width-percent:0;mso-height-percent:0" o:ole="">
+              <w:object w:dxaOrig="3780" w:dyaOrig="360" w14:anchorId="6F103907">
+                <v:shape id="_x0000_i1100" type="#_x0000_t75" alt="" style="width:188.45pt;height:17.8pt;mso-width-percent:0;mso-height-percent:0;mso-width-percent:0;mso-height-percent:0" o:ole="">
                   <v:imagedata r:id="rId134" o:title=""/>
                 </v:shape>
-                <o:OLEObject Type="Embed" ProgID="Equation.DSMT4" ShapeID="_x0000_i1100" DrawAspect="Content" ObjectID="_1726087605" r:id="rId135"/>
+                <o:OLEObject Type="Embed" ProgID="Equation.DSMT4" ShapeID="_x0000_i1100" DrawAspect="Content" ObjectID="_1729343660" r:id="rId135"/>
               </w:object>
             </w:r>
           </w:p>
@@ -12272,6 +12257,8 @@
             </w:r>
             <w:r>
               <w:rPr>
+                <w:b/>
+                <w:bCs/>
                 <w:noProof/>
                 <w:szCs w:val="20"/>
               </w:rPr>
@@ -12361,6 +12348,8 @@
             </w:r>
             <w:r>
               <w:rPr>
+                <w:b/>
+                <w:bCs/>
                 <w:noProof/>
                 <w:szCs w:val="20"/>
               </w:rPr>
@@ -12398,11 +12387,11 @@
                 <w:noProof/>
                 <w:position w:val="-12"/>
               </w:rPr>
-              <w:object w:dxaOrig="3700" w:dyaOrig="360" w14:anchorId="01E869E7">
-                <v:shape id="_x0000_i1099" type="#_x0000_t75" alt="" style="width:185.15pt;height:18.2pt;mso-width-percent:0;mso-height-percent:0;mso-width-percent:0;mso-height-percent:0" o:ole="">
+              <w:object w:dxaOrig="3700" w:dyaOrig="360" w14:anchorId="3D889A6A">
+                <v:shape id="_x0000_i1099" type="#_x0000_t75" alt="" style="width:184.9pt;height:17.8pt;mso-width-percent:0;mso-height-percent:0;mso-width-percent:0;mso-height-percent:0" o:ole="">
                   <v:imagedata r:id="rId136" o:title=""/>
                 </v:shape>
-                <o:OLEObject Type="Embed" ProgID="Equation.DSMT4" ShapeID="_x0000_i1099" DrawAspect="Content" ObjectID="_1726087606" r:id="rId137"/>
+                <o:OLEObject Type="Embed" ProgID="Equation.DSMT4" ShapeID="_x0000_i1099" DrawAspect="Content" ObjectID="_1729343661" r:id="rId137"/>
               </w:object>
             </w:r>
           </w:p>
@@ -12415,11 +12404,11 @@
                 <w:noProof/>
                 <w:position w:val="-14"/>
               </w:rPr>
-              <w:object w:dxaOrig="3860" w:dyaOrig="380" w14:anchorId="226C0679">
-                <v:shape id="_x0000_i1098" type="#_x0000_t75" alt="" style="width:193.05pt;height:19pt;mso-width-percent:0;mso-height-percent:0;mso-width-percent:0;mso-height-percent:0" o:ole="">
+              <w:object w:dxaOrig="3860" w:dyaOrig="380" w14:anchorId="6C32D027">
+                <v:shape id="_x0000_i1098" type="#_x0000_t75" alt="" style="width:192.9pt;height:18.65pt;mso-width-percent:0;mso-height-percent:0;mso-width-percent:0;mso-height-percent:0" o:ole="">
                   <v:imagedata r:id="rId138" o:title=""/>
                 </v:shape>
-                <o:OLEObject Type="Embed" ProgID="Equation.DSMT4" ShapeID="_x0000_i1098" DrawAspect="Content" ObjectID="_1726087607" r:id="rId139"/>
+                <o:OLEObject Type="Embed" ProgID="Equation.DSMT4" ShapeID="_x0000_i1098" DrawAspect="Content" ObjectID="_1729343662" r:id="rId139"/>
               </w:object>
             </w:r>
           </w:p>
@@ -12435,11 +12424,11 @@
                 <w:noProof/>
                 <w:position w:val="-14"/>
               </w:rPr>
-              <w:object w:dxaOrig="2760" w:dyaOrig="380" w14:anchorId="044B1334">
-                <v:shape id="_x0000_i1097" type="#_x0000_t75" alt="" style="width:137.65pt;height:19pt;mso-width-percent:0;mso-height-percent:0;mso-width-percent:0;mso-height-percent:0" o:ole="">
+              <w:object w:dxaOrig="2760" w:dyaOrig="380" w14:anchorId="4A836D55">
+                <v:shape id="_x0000_i1097" type="#_x0000_t75" alt="" style="width:137.8pt;height:18.65pt;mso-width-percent:0;mso-height-percent:0;mso-width-percent:0;mso-height-percent:0" o:ole="">
                   <v:imagedata r:id="rId140" o:title=""/>
                 </v:shape>
-                <o:OLEObject Type="Embed" ProgID="Equation.DSMT4" ShapeID="_x0000_i1097" DrawAspect="Content" ObjectID="_1726087608" r:id="rId141"/>
+                <o:OLEObject Type="Embed" ProgID="Equation.DSMT4" ShapeID="_x0000_i1097" DrawAspect="Content" ObjectID="_1729343663" r:id="rId141"/>
               </w:object>
             </w:r>
           </w:p>
@@ -12504,11 +12493,11 @@
                 <w:noProof/>
                 <w:position w:val="-14"/>
               </w:rPr>
-              <w:object w:dxaOrig="3400" w:dyaOrig="440" w14:anchorId="0E9BEE7E">
-                <v:shape id="_x0000_i1096" type="#_x0000_t75" alt="" style="width:170.9pt;height:22.15pt;mso-width-percent:0;mso-height-percent:0;mso-width-percent:0;mso-height-percent:0" o:ole="">
+              <w:object w:dxaOrig="3400" w:dyaOrig="440" w14:anchorId="2901B0D1">
+                <v:shape id="_x0000_i1096" type="#_x0000_t75" alt="" style="width:170.65pt;height:22.2pt;mso-width-percent:0;mso-height-percent:0;mso-width-percent:0;mso-height-percent:0" o:ole="">
                   <v:imagedata r:id="rId142" o:title=""/>
                 </v:shape>
-                <o:OLEObject Type="Embed" ProgID="Equation.DSMT4" ShapeID="_x0000_i1096" DrawAspect="Content" ObjectID="_1726087609" r:id="rId143"/>
+                <o:OLEObject Type="Embed" ProgID="Equation.DSMT4" ShapeID="_x0000_i1096" DrawAspect="Content" ObjectID="_1729343664" r:id="rId143"/>
               </w:object>
             </w:r>
           </w:p>
@@ -12653,11 +12642,11 @@
                 <w:noProof/>
                 <w:position w:val="-12"/>
               </w:rPr>
-              <w:object w:dxaOrig="2920" w:dyaOrig="499" w14:anchorId="37835719">
-                <v:shape id="_x0000_i1095" type="#_x0000_t75" alt="" style="width:146.35pt;height:23.75pt;mso-width-percent:0;mso-height-percent:0;mso-width-percent:0;mso-height-percent:0" o:ole="">
+              <w:object w:dxaOrig="2920" w:dyaOrig="499" w14:anchorId="5EDB24EA">
+                <v:shape id="_x0000_i1095" type="#_x0000_t75" alt="" style="width:145.8pt;height:24pt;mso-width-percent:0;mso-height-percent:0;mso-width-percent:0;mso-height-percent:0" o:ole="">
                   <v:imagedata r:id="rId144" o:title=""/>
                 </v:shape>
-                <o:OLEObject Type="Embed" ProgID="Equation.DSMT4" ShapeID="_x0000_i1095" DrawAspect="Content" ObjectID="_1726087610" r:id="rId145"/>
+                <o:OLEObject Type="Embed" ProgID="Equation.DSMT4" ShapeID="_x0000_i1095" DrawAspect="Content" ObjectID="_1729343665" r:id="rId145"/>
               </w:object>
             </w:r>
           </w:p>
@@ -12774,11 +12763,11 @@
           <w:noProof/>
           <w:position w:val="-4"/>
         </w:rPr>
-        <w:object w:dxaOrig="260" w:dyaOrig="260" w14:anchorId="37989139">
-          <v:shape id="_x0000_i1094" type="#_x0000_t75" alt="" style="width:12.65pt;height:12.65pt;mso-width-percent:0;mso-height-percent:0;mso-width-percent:0;mso-height-percent:0" o:ole="">
+        <w:object w:dxaOrig="260" w:dyaOrig="260" w14:anchorId="687178C6">
+          <v:shape id="_x0000_i1094" type="#_x0000_t75" alt="" style="width:13.35pt;height:13.35pt;mso-width-percent:0;mso-height-percent:0;mso-width-percent:0;mso-height-percent:0" o:ole="">
             <v:imagedata r:id="rId146" o:title=""/>
           </v:shape>
-          <o:OLEObject Type="Embed" ProgID="Equation.DSMT4" ShapeID="_x0000_i1094" DrawAspect="Content" ObjectID="_1726087611" r:id="rId147"/>
+          <o:OLEObject Type="Embed" ProgID="Equation.DSMT4" ShapeID="_x0000_i1094" DrawAspect="Content" ObjectID="_1729343666" r:id="rId147"/>
         </w:object>
       </w:r>
       <w:r>
@@ -12792,11 +12781,11 @@
           <w:noProof/>
           <w:position w:val="-4"/>
         </w:rPr>
-        <w:object w:dxaOrig="240" w:dyaOrig="240" w14:anchorId="61A6B0DD">
-          <v:shape id="_x0000_i1093" type="#_x0000_t75" alt="" style="width:11.85pt;height:11.85pt;mso-width-percent:0;mso-height-percent:0;mso-width-percent:0;mso-height-percent:0" o:ole="">
+        <w:object w:dxaOrig="240" w:dyaOrig="240" w14:anchorId="126F59D5">
+          <v:shape id="_x0000_i1093" type="#_x0000_t75" alt="" style="width:12.45pt;height:12.45pt;mso-width-percent:0;mso-height-percent:0;mso-width-percent:0;mso-height-percent:0" o:ole="">
             <v:imagedata r:id="rId148" o:title=""/>
           </v:shape>
-          <o:OLEObject Type="Embed" ProgID="Equation.DSMT4" ShapeID="_x0000_i1093" DrawAspect="Content" ObjectID="_1726087612" r:id="rId149"/>
+          <o:OLEObject Type="Embed" ProgID="Equation.DSMT4" ShapeID="_x0000_i1093" DrawAspect="Content" ObjectID="_1729343667" r:id="rId149"/>
         </w:object>
       </w:r>
       <w:r>
@@ -12810,11 +12799,11 @@
           <w:noProof/>
           <w:position w:val="-12"/>
         </w:rPr>
-        <w:object w:dxaOrig="320" w:dyaOrig="360" w14:anchorId="440A82FB">
-          <v:shape id="_x0000_i1092" type="#_x0000_t75" alt="" style="width:16.6pt;height:18.2pt;mso-width-percent:0;mso-height-percent:0;mso-width-percent:0;mso-height-percent:0" o:ole="">
+        <w:object w:dxaOrig="320" w:dyaOrig="360" w14:anchorId="77982A19">
+          <v:shape id="_x0000_i1092" type="#_x0000_t75" alt="" style="width:16.9pt;height:17.8pt;mso-width-percent:0;mso-height-percent:0;mso-width-percent:0;mso-height-percent:0" o:ole="">
             <v:imagedata r:id="rId150" o:title=""/>
           </v:shape>
-          <o:OLEObject Type="Embed" ProgID="Equation.DSMT4" ShapeID="_x0000_i1092" DrawAspect="Content" ObjectID="_1726087613" r:id="rId151"/>
+          <o:OLEObject Type="Embed" ProgID="Equation.DSMT4" ShapeID="_x0000_i1092" DrawAspect="Content" ObjectID="_1729343668" r:id="rId151"/>
         </w:object>
       </w:r>
       <w:r>
@@ -12828,11 +12817,11 @@
           <w:noProof/>
           <w:position w:val="-6"/>
         </w:rPr>
-        <w:object w:dxaOrig="200" w:dyaOrig="279" w14:anchorId="18BCDD49">
-          <v:shape id="_x0000_i1091" type="#_x0000_t75" alt="" style="width:10.3pt;height:14.25pt;mso-width-percent:0;mso-height-percent:0;mso-width-percent:0;mso-height-percent:0" o:ole="">
+        <w:object w:dxaOrig="200" w:dyaOrig="279" w14:anchorId="152438B3">
+          <v:shape id="_x0000_i1091" type="#_x0000_t75" alt="" style="width:9.8pt;height:14.2pt;mso-width-percent:0;mso-height-percent:0;mso-width-percent:0;mso-height-percent:0" o:ole="">
             <v:imagedata r:id="rId152" o:title=""/>
           </v:shape>
-          <o:OLEObject Type="Embed" ProgID="Equation.DSMT4" ShapeID="_x0000_i1091" DrawAspect="Content" ObjectID="_1726087614" r:id="rId153"/>
+          <o:OLEObject Type="Embed" ProgID="Equation.DSMT4" ShapeID="_x0000_i1091" DrawAspect="Content" ObjectID="_1729343669" r:id="rId153"/>
         </w:object>
       </w:r>
       <w:r>
@@ -12867,11 +12856,11 @@
                 <w:noProof/>
                 <w:position w:val="-10"/>
               </w:rPr>
-              <w:object w:dxaOrig="1100" w:dyaOrig="320" w14:anchorId="258DE03D">
-                <v:shape id="_x0000_i1090" type="#_x0000_t75" alt="" style="width:55.4pt;height:16.6pt;mso-width-percent:0;mso-height-percent:0;mso-width-percent:0;mso-height-percent:0" o:ole="">
+              <w:object w:dxaOrig="1100" w:dyaOrig="320" w14:anchorId="239CFE63">
+                <v:shape id="_x0000_i1090" type="#_x0000_t75" alt="" style="width:55.1pt;height:16.9pt;mso-width-percent:0;mso-height-percent:0;mso-width-percent:0;mso-height-percent:0" o:ole="">
                   <v:imagedata r:id="rId154" o:title=""/>
                 </v:shape>
-                <o:OLEObject Type="Embed" ProgID="Equation.DSMT4" ShapeID="_x0000_i1090" DrawAspect="Content" ObjectID="_1726087615" r:id="rId155"/>
+                <o:OLEObject Type="Embed" ProgID="Equation.DSMT4" ShapeID="_x0000_i1090" DrawAspect="Content" ObjectID="_1729343670" r:id="rId155"/>
               </w:object>
             </w:r>
           </w:p>
@@ -13049,11 +13038,11 @@
           <w:noProof/>
           <w:position w:val="-12"/>
         </w:rPr>
-        <w:object w:dxaOrig="1900" w:dyaOrig="360" w14:anchorId="579486E5">
-          <v:shape id="_x0000_i1089" type="#_x0000_t75" alt="" style="width:94.15pt;height:18.2pt;mso-width-percent:0;mso-height-percent:0;mso-width-percent:0;mso-height-percent:0" o:ole="">
+        <w:object w:dxaOrig="1900" w:dyaOrig="360" w14:anchorId="40A64F52">
+          <v:shape id="_x0000_i1089" type="#_x0000_t75" alt="" style="width:94.2pt;height:17.8pt;mso-width-percent:0;mso-height-percent:0;mso-width-percent:0;mso-height-percent:0" o:ole="">
             <v:imagedata r:id="rId156" o:title=""/>
           </v:shape>
-          <o:OLEObject Type="Embed" ProgID="Equation.DSMT4" ShapeID="_x0000_i1089" DrawAspect="Content" ObjectID="_1726087616" r:id="rId157"/>
+          <o:OLEObject Type="Embed" ProgID="Equation.DSMT4" ShapeID="_x0000_i1089" DrawAspect="Content" ObjectID="_1729343671" r:id="rId157"/>
         </w:object>
       </w:r>
       <w:r>
@@ -13248,11 +13237,11 @@
           <w:noProof/>
           <w:position w:val="-14"/>
         </w:rPr>
-        <w:object w:dxaOrig="1440" w:dyaOrig="440" w14:anchorId="4D98EB96">
-          <v:shape id="_x0000_i1088" type="#_x0000_t75" alt="" style="width:1in;height:22.15pt;mso-width-percent:0;mso-height-percent:0;mso-width-percent:0;mso-height-percent:0" o:ole="">
+        <w:object w:dxaOrig="1440" w:dyaOrig="440" w14:anchorId="344B3C1A">
+          <v:shape id="_x0000_i1088" type="#_x0000_t75" alt="" style="width:1in;height:22.2pt;mso-width-percent:0;mso-height-percent:0;mso-width-percent:0;mso-height-percent:0" o:ole="">
             <v:imagedata r:id="rId159" o:title=""/>
           </v:shape>
-          <o:OLEObject Type="Embed" ProgID="Equation.DSMT4" ShapeID="_x0000_i1088" DrawAspect="Content" ObjectID="_1726087617" r:id="rId160"/>
+          <o:OLEObject Type="Embed" ProgID="Equation.DSMT4" ShapeID="_x0000_i1088" DrawAspect="Content" ObjectID="_1729343672" r:id="rId160"/>
         </w:object>
       </w:r>
       <w:r>
@@ -13266,11 +13255,11 @@
           <w:noProof/>
           <w:position w:val="-14"/>
         </w:rPr>
-        <w:object w:dxaOrig="1500" w:dyaOrig="440" w14:anchorId="2AD115A8">
-          <v:shape id="_x0000_i1087" type="#_x0000_t75" alt="" style="width:75.15pt;height:22.15pt;mso-width-percent:0;mso-height-percent:0;mso-width-percent:0;mso-height-percent:0" o:ole="">
+        <w:object w:dxaOrig="1500" w:dyaOrig="440" w14:anchorId="0106F328">
+          <v:shape id="_x0000_i1087" type="#_x0000_t75" alt="" style="width:74.65pt;height:22.2pt;mso-width-percent:0;mso-height-percent:0;mso-width-percent:0;mso-height-percent:0" o:ole="">
             <v:imagedata r:id="rId161" o:title=""/>
           </v:shape>
-          <o:OLEObject Type="Embed" ProgID="Equation.DSMT4" ShapeID="_x0000_i1087" DrawAspect="Content" ObjectID="_1726087618" r:id="rId162"/>
+          <o:OLEObject Type="Embed" ProgID="Equation.DSMT4" ShapeID="_x0000_i1087" DrawAspect="Content" ObjectID="_1729343673" r:id="rId162"/>
         </w:object>
       </w:r>
       <w:r>
@@ -13284,11 +13273,11 @@
           <w:noProof/>
           <w:position w:val="-14"/>
         </w:rPr>
-        <w:object w:dxaOrig="1480" w:dyaOrig="440" w14:anchorId="54EFF0C3">
-          <v:shape id="_x0000_i1086" type="#_x0000_t75" alt="" style="width:74.35pt;height:22.15pt;mso-width-percent:0;mso-height-percent:0;mso-width-percent:0;mso-height-percent:0" o:ole="">
+        <w:object w:dxaOrig="1480" w:dyaOrig="440" w14:anchorId="2E8F1EAC">
+          <v:shape id="_x0000_i1086" type="#_x0000_t75" alt="" style="width:73.8pt;height:22.2pt;mso-width-percent:0;mso-height-percent:0;mso-width-percent:0;mso-height-percent:0" o:ole="">
             <v:imagedata r:id="rId163" o:title=""/>
           </v:shape>
-          <o:OLEObject Type="Embed" ProgID="Equation.DSMT4" ShapeID="_x0000_i1086" DrawAspect="Content" ObjectID="_1726087619" r:id="rId164"/>
+          <o:OLEObject Type="Embed" ProgID="Equation.DSMT4" ShapeID="_x0000_i1086" DrawAspect="Content" ObjectID="_1729343674" r:id="rId164"/>
         </w:object>
       </w:r>
       <w:r>
@@ -13336,11 +13325,11 @@
                 <w:noProof/>
                 <w:position w:val="-30"/>
               </w:rPr>
-              <w:object w:dxaOrig="2820" w:dyaOrig="720" w14:anchorId="26B9A44B">
-                <v:shape id="_x0000_i1085" type="#_x0000_t75" alt="" style="width:140.85pt;height:37.2pt;mso-width-percent:0;mso-height-percent:0;mso-width-percent:0;mso-height-percent:0" o:ole="">
+              <w:object w:dxaOrig="2820" w:dyaOrig="720" w14:anchorId="1681F018">
+                <v:shape id="_x0000_i1085" type="#_x0000_t75" alt="" style="width:141.35pt;height:37.35pt;mso-width-percent:0;mso-height-percent:0;mso-width-percent:0;mso-height-percent:0" o:ole="">
                   <v:imagedata r:id="rId165" o:title=""/>
                 </v:shape>
-                <o:OLEObject Type="Embed" ProgID="Equation.DSMT4" ShapeID="_x0000_i1085" DrawAspect="Content" ObjectID="_1726087620" r:id="rId166"/>
+                <o:OLEObject Type="Embed" ProgID="Equation.DSMT4" ShapeID="_x0000_i1085" DrawAspect="Content" ObjectID="_1729343675" r:id="rId166"/>
               </w:object>
             </w:r>
           </w:p>
@@ -13452,11 +13441,11 @@
               <w:rPr>
                 <w:noProof/>
               </w:rPr>
-              <w:object w:dxaOrig="3800" w:dyaOrig="1120" w14:anchorId="3AB26DCE">
-                <v:shape id="_x0000_i1084" type="#_x0000_t75" alt="" style="width:189.1pt;height:55.4pt;mso-width-percent:0;mso-height-percent:0;mso-width-percent:0;mso-height-percent:0" o:ole="">
+              <w:object w:dxaOrig="3800" w:dyaOrig="1120" w14:anchorId="63A0991F">
+                <v:shape id="_x0000_i1084" type="#_x0000_t75" alt="" style="width:189.35pt;height:55.1pt;mso-width-percent:0;mso-height-percent:0;mso-width-percent:0;mso-height-percent:0" o:ole="">
                   <v:imagedata r:id="rId167" o:title=""/>
                 </v:shape>
-                <o:OLEObject Type="Embed" ProgID="Equation.DSMT4" ShapeID="_x0000_i1084" DrawAspect="Content" ObjectID="_1726087621" r:id="rId168"/>
+                <o:OLEObject Type="Embed" ProgID="Equation.DSMT4" ShapeID="_x0000_i1084" DrawAspect="Content" ObjectID="_1729343676" r:id="rId168"/>
               </w:object>
             </w:r>
           </w:p>
@@ -13588,11 +13577,11 @@
           <w:noProof/>
           <w:position w:val="-14"/>
         </w:rPr>
-        <w:object w:dxaOrig="4099" w:dyaOrig="440" w14:anchorId="52344AD0">
-          <v:shape id="_x0000_i1083" type="#_x0000_t75" alt="" style="width:204.9pt;height:22.15pt;mso-width-percent:0;mso-height-percent:0;mso-width-percent:0;mso-height-percent:0" o:ole="">
+        <w:object w:dxaOrig="4099" w:dyaOrig="440" w14:anchorId="45834F7D">
+          <v:shape id="_x0000_i1083" type="#_x0000_t75" alt="" style="width:205.35pt;height:22.2pt;mso-width-percent:0;mso-height-percent:0;mso-width-percent:0;mso-height-percent:0" o:ole="">
             <v:imagedata r:id="rId169" o:title=""/>
           </v:shape>
-          <o:OLEObject Type="Embed" ProgID="Equation.DSMT4" ShapeID="_x0000_i1083" DrawAspect="Content" ObjectID="_1726087622" r:id="rId170"/>
+          <o:OLEObject Type="Embed" ProgID="Equation.DSMT4" ShapeID="_x0000_i1083" DrawAspect="Content" ObjectID="_1729343677" r:id="rId170"/>
         </w:object>
       </w:r>
       <w:r>
@@ -13618,11 +13607,11 @@
           <w:noProof/>
           <w:position w:val="-28"/>
         </w:rPr>
-        <w:object w:dxaOrig="4459" w:dyaOrig="680" w14:anchorId="4341E292">
-          <v:shape id="_x0000_i1082" type="#_x0000_t75" alt="" style="width:223.1pt;height:34pt;mso-width-percent:0;mso-height-percent:0;mso-width-percent:0;mso-height-percent:0" o:ole="">
+        <w:object w:dxaOrig="4459" w:dyaOrig="680" w14:anchorId="48717929">
+          <v:shape id="_x0000_i1082" type="#_x0000_t75" alt="" style="width:223.1pt;height:33.8pt;mso-width-percent:0;mso-height-percent:0;mso-width-percent:0;mso-height-percent:0" o:ole="">
             <v:imagedata r:id="rId171" o:title=""/>
           </v:shape>
-          <o:OLEObject Type="Embed" ProgID="Equation.DSMT4" ShapeID="_x0000_i1082" DrawAspect="Content" ObjectID="_1726087623" r:id="rId172"/>
+          <o:OLEObject Type="Embed" ProgID="Equation.DSMT4" ShapeID="_x0000_i1082" DrawAspect="Content" ObjectID="_1729343678" r:id="rId172"/>
         </w:object>
       </w:r>
     </w:p>
@@ -13632,11 +13621,11 @@
           <w:noProof/>
           <w:position w:val="-10"/>
         </w:rPr>
-        <w:object w:dxaOrig="260" w:dyaOrig="260" w14:anchorId="45ACF40C">
-          <v:shape id="_x0000_i1081" type="#_x0000_t75" alt="" style="width:12.65pt;height:12.65pt;mso-width-percent:0;mso-height-percent:0;mso-width-percent:0;mso-height-percent:0" o:ole="">
+        <w:object w:dxaOrig="260" w:dyaOrig="260" w14:anchorId="58111506">
+          <v:shape id="_x0000_i1081" type="#_x0000_t75" alt="" style="width:13.35pt;height:13.35pt;mso-width-percent:0;mso-height-percent:0;mso-width-percent:0;mso-height-percent:0" o:ole="">
             <v:imagedata r:id="rId173" o:title=""/>
           </v:shape>
-          <o:OLEObject Type="Embed" ProgID="Equation.DSMT4" ShapeID="_x0000_i1081" DrawAspect="Content" ObjectID="_1726087624" r:id="rId174"/>
+          <o:OLEObject Type="Embed" ProgID="Equation.DSMT4" ShapeID="_x0000_i1081" DrawAspect="Content" ObjectID="_1729343679" r:id="rId174"/>
         </w:object>
       </w:r>
       <w:r>
@@ -13647,11 +13636,11 @@
           <w:noProof/>
           <w:position w:val="-10"/>
         </w:rPr>
-        <w:object w:dxaOrig="240" w:dyaOrig="260" w14:anchorId="5D92FC2D">
-          <v:shape id="_x0000_i1080" type="#_x0000_t75" alt="" style="width:11.85pt;height:12.65pt;mso-width-percent:0;mso-height-percent:0;mso-width-percent:0;mso-height-percent:0" o:ole="">
+        <w:object w:dxaOrig="240" w:dyaOrig="260" w14:anchorId="2D25DC80">
+          <v:shape id="_x0000_i1080" type="#_x0000_t75" alt="" style="width:12.45pt;height:13.35pt;mso-width-percent:0;mso-height-percent:0;mso-width-percent:0;mso-height-percent:0" o:ole="">
             <v:imagedata r:id="rId175" o:title=""/>
           </v:shape>
-          <o:OLEObject Type="Embed" ProgID="Equation.DSMT4" ShapeID="_x0000_i1080" DrawAspect="Content" ObjectID="_1726087625" r:id="rId176"/>
+          <o:OLEObject Type="Embed" ProgID="Equation.DSMT4" ShapeID="_x0000_i1080" DrawAspect="Content" ObjectID="_1729343680" r:id="rId176"/>
         </w:object>
       </w:r>
       <w:r>
@@ -13662,11 +13651,11 @@
           <w:noProof/>
           <w:position w:val="-4"/>
         </w:rPr>
-        <w:object w:dxaOrig="200" w:dyaOrig="200" w14:anchorId="667FCADB">
-          <v:shape id="_x0000_i1079" type="#_x0000_t75" alt="" style="width:10.3pt;height:10.3pt;mso-width-percent:0;mso-height-percent:0;mso-width-percent:0;mso-height-percent:0" o:ole="">
+        <w:object w:dxaOrig="200" w:dyaOrig="200" w14:anchorId="2967DAC4">
+          <v:shape id="_x0000_i1079" type="#_x0000_t75" alt="" style="width:9.8pt;height:9.8pt;mso-width-percent:0;mso-height-percent:0;mso-width-percent:0;mso-height-percent:0" o:ole="">
             <v:imagedata r:id="rId177" o:title=""/>
           </v:shape>
-          <o:OLEObject Type="Embed" ProgID="Equation.DSMT4" ShapeID="_x0000_i1079" DrawAspect="Content" ObjectID="_1726087626" r:id="rId178"/>
+          <o:OLEObject Type="Embed" ProgID="Equation.DSMT4" ShapeID="_x0000_i1079" DrawAspect="Content" ObjectID="_1729343681" r:id="rId178"/>
         </w:object>
       </w:r>
       <w:r>
@@ -13693,11 +13682,11 @@
           <w:noProof/>
           <w:position w:val="-12"/>
         </w:rPr>
-        <w:object w:dxaOrig="1380" w:dyaOrig="360" w14:anchorId="539999B5">
-          <v:shape id="_x0000_i1078" type="#_x0000_t75" alt="" style="width:68.85pt;height:18.2pt;mso-width-percent:0;mso-height-percent:0;mso-width-percent:0;mso-height-percent:0" o:ole="">
+        <w:object w:dxaOrig="1380" w:dyaOrig="360" w14:anchorId="530433DD">
+          <v:shape id="_x0000_i1078" type="#_x0000_t75" alt="" style="width:69.35pt;height:17.8pt;mso-width-percent:0;mso-height-percent:0;mso-width-percent:0;mso-height-percent:0" o:ole="">
             <v:imagedata r:id="rId179" o:title=""/>
           </v:shape>
-          <o:OLEObject Type="Embed" ProgID="Equation.DSMT4" ShapeID="_x0000_i1078" DrawAspect="Content" ObjectID="_1726087627" r:id="rId180"/>
+          <o:OLEObject Type="Embed" ProgID="Equation.DSMT4" ShapeID="_x0000_i1078" DrawAspect="Content" ObjectID="_1729343682" r:id="rId180"/>
         </w:object>
       </w:r>
     </w:p>
@@ -13718,11 +13707,11 @@
           <w:noProof/>
           <w:position w:val="-10"/>
         </w:rPr>
-        <w:object w:dxaOrig="240" w:dyaOrig="260" w14:anchorId="0F437654">
-          <v:shape id="_x0000_i1077" type="#_x0000_t75" alt="" style="width:11.85pt;height:12.65pt;mso-width-percent:0;mso-height-percent:0;mso-width-percent:0;mso-height-percent:0" o:ole="">
+        <w:object w:dxaOrig="240" w:dyaOrig="260" w14:anchorId="680AE3C7">
+          <v:shape id="_x0000_i1077" type="#_x0000_t75" alt="" style="width:12.45pt;height:13.35pt;mso-width-percent:0;mso-height-percent:0;mso-width-percent:0;mso-height-percent:0" o:ole="">
             <v:imagedata r:id="rId181" o:title=""/>
           </v:shape>
-          <o:OLEObject Type="Embed" ProgID="Equation.DSMT4" ShapeID="_x0000_i1077" DrawAspect="Content" ObjectID="_1726087628" r:id="rId182"/>
+          <o:OLEObject Type="Embed" ProgID="Equation.DSMT4" ShapeID="_x0000_i1077" DrawAspect="Content" ObjectID="_1729343683" r:id="rId182"/>
         </w:object>
       </w:r>
       <w:r>
@@ -13739,11 +13728,11 @@
           <w:noProof/>
           <w:position w:val="-10"/>
         </w:rPr>
-        <w:object w:dxaOrig="240" w:dyaOrig="260" w14:anchorId="3D48D93A">
-          <v:shape id="_x0000_i1076" type="#_x0000_t75" alt="" style="width:11.85pt;height:12.65pt;mso-width-percent:0;mso-height-percent:0;mso-width-percent:0;mso-height-percent:0" o:ole="">
+        <w:object w:dxaOrig="240" w:dyaOrig="260" w14:anchorId="15B9F59B">
+          <v:shape id="_x0000_i1076" type="#_x0000_t75" alt="" style="width:12.45pt;height:13.35pt;mso-width-percent:0;mso-height-percent:0;mso-width-percent:0;mso-height-percent:0" o:ole="">
             <v:imagedata r:id="rId183" o:title=""/>
           </v:shape>
-          <o:OLEObject Type="Embed" ProgID="Equation.DSMT4" ShapeID="_x0000_i1076" DrawAspect="Content" ObjectID="_1726087629" r:id="rId184"/>
+          <o:OLEObject Type="Embed" ProgID="Equation.DSMT4" ShapeID="_x0000_i1076" DrawAspect="Content" ObjectID="_1729343684" r:id="rId184"/>
         </w:object>
       </w:r>
       <w:r>
@@ -13780,11 +13769,11 @@
           <w:noProof/>
           <w:position w:val="-32"/>
         </w:rPr>
-        <w:object w:dxaOrig="2320" w:dyaOrig="700" w14:anchorId="7F863DB0">
-          <v:shape id="_x0000_i1075" type="#_x0000_t75" alt="" style="width:116.3pt;height:34.8pt;mso-width-percent:0;mso-height-percent:0;mso-width-percent:0;mso-height-percent:0" o:ole="">
+        <w:object w:dxaOrig="2320" w:dyaOrig="700" w14:anchorId="6661D45C">
+          <v:shape id="_x0000_i1075" type="#_x0000_t75" alt="" style="width:116.45pt;height:34.65pt;mso-width-percent:0;mso-height-percent:0;mso-width-percent:0;mso-height-percent:0" o:ole="">
             <v:imagedata r:id="rId185" o:title=""/>
           </v:shape>
-          <o:OLEObject Type="Embed" ProgID="Equation.DSMT4" ShapeID="_x0000_i1075" DrawAspect="Content" ObjectID="_1726087630" r:id="rId186"/>
+          <o:OLEObject Type="Embed" ProgID="Equation.DSMT4" ShapeID="_x0000_i1075" DrawAspect="Content" ObjectID="_1729343685" r:id="rId186"/>
         </w:object>
       </w:r>
     </w:p>
@@ -13820,11 +13809,11 @@
           <w:noProof/>
           <w:position w:val="-10"/>
         </w:rPr>
-        <w:object w:dxaOrig="240" w:dyaOrig="260" w14:anchorId="5A9F7E38">
-          <v:shape id="_x0000_i1074" type="#_x0000_t75" alt="" style="width:11.85pt;height:12.65pt;mso-width-percent:0;mso-height-percent:0;mso-width-percent:0;mso-height-percent:0" o:ole="">
+        <w:object w:dxaOrig="240" w:dyaOrig="260" w14:anchorId="07C1004D">
+          <v:shape id="_x0000_i1074" type="#_x0000_t75" alt="" style="width:12.45pt;height:13.35pt;mso-width-percent:0;mso-height-percent:0;mso-width-percent:0;mso-height-percent:0" o:ole="">
             <v:imagedata r:id="rId187" o:title=""/>
           </v:shape>
-          <o:OLEObject Type="Embed" ProgID="Equation.DSMT4" ShapeID="_x0000_i1074" DrawAspect="Content" ObjectID="_1726087631" r:id="rId188"/>
+          <o:OLEObject Type="Embed" ProgID="Equation.DSMT4" ShapeID="_x0000_i1074" DrawAspect="Content" ObjectID="_1729343686" r:id="rId188"/>
         </w:object>
       </w:r>
       <w:r>
@@ -13862,11 +13851,11 @@
           <w:noProof/>
           <w:position w:val="-14"/>
         </w:rPr>
-        <w:object w:dxaOrig="1560" w:dyaOrig="400" w14:anchorId="69D2677D">
-          <v:shape id="_x0000_i1073" type="#_x0000_t75" alt="" style="width:78.35pt;height:19.8pt;mso-width-percent:0;mso-height-percent:0;mso-width-percent:0;mso-height-percent:0" o:ole="">
+        <w:object w:dxaOrig="1560" w:dyaOrig="400" w14:anchorId="36CAF761">
+          <v:shape id="_x0000_i1073" type="#_x0000_t75" alt="" style="width:78.2pt;height:20.45pt;mso-width-percent:0;mso-height-percent:0;mso-width-percent:0;mso-height-percent:0" o:ole="">
             <v:imagedata r:id="rId189" o:title=""/>
           </v:shape>
-          <o:OLEObject Type="Embed" ProgID="Equation.DSMT4" ShapeID="_x0000_i1073" DrawAspect="Content" ObjectID="_1726087632" r:id="rId190"/>
+          <o:OLEObject Type="Embed" ProgID="Equation.DSMT4" ShapeID="_x0000_i1073" DrawAspect="Content" ObjectID="_1729343687" r:id="rId190"/>
         </w:object>
       </w:r>
     </w:p>
@@ -13896,11 +13885,11 @@
           <w:noProof/>
           <w:position w:val="-10"/>
         </w:rPr>
-        <w:object w:dxaOrig="240" w:dyaOrig="260" w14:anchorId="72DC1A85">
-          <v:shape id="_x0000_i1072" type="#_x0000_t75" alt="" style="width:11.85pt;height:12.65pt;mso-width-percent:0;mso-height-percent:0;mso-width-percent:0;mso-height-percent:0" o:ole="">
+        <w:object w:dxaOrig="240" w:dyaOrig="260" w14:anchorId="35E1F9A2">
+          <v:shape id="_x0000_i1072" type="#_x0000_t75" alt="" style="width:12.45pt;height:13.35pt;mso-width-percent:0;mso-height-percent:0;mso-width-percent:0;mso-height-percent:0" o:ole="">
             <v:imagedata r:id="rId191" o:title=""/>
           </v:shape>
-          <o:OLEObject Type="Embed" ProgID="Equation.DSMT4" ShapeID="_x0000_i1072" DrawAspect="Content" ObjectID="_1726087633" r:id="rId192"/>
+          <o:OLEObject Type="Embed" ProgID="Equation.DSMT4" ShapeID="_x0000_i1072" DrawAspect="Content" ObjectID="_1729343688" r:id="rId192"/>
         </w:object>
       </w:r>
       <w:r>
@@ -13994,11 +13983,11 @@
                 <w:noProof/>
                 <w:position w:val="-20"/>
               </w:rPr>
-              <w:object w:dxaOrig="1660" w:dyaOrig="560" w14:anchorId="30AA2CDB">
-                <v:shape id="_x0000_i1071" type="#_x0000_t75" alt="" style="width:82.3pt;height:27.7pt;mso-width-percent:0;mso-height-percent:0;mso-width-percent:0;mso-height-percent:0" o:ole="">
+              <w:object w:dxaOrig="1660" w:dyaOrig="560" w14:anchorId="6507B8D9">
+                <v:shape id="_x0000_i1071" type="#_x0000_t75" alt="" style="width:81.8pt;height:28.45pt;mso-width-percent:0;mso-height-percent:0;mso-width-percent:0;mso-height-percent:0" o:ole="">
                   <v:imagedata r:id="rId193" o:title=""/>
                 </v:shape>
-                <o:OLEObject Type="Embed" ProgID="Equation.DSMT4" ShapeID="_x0000_i1071" DrawAspect="Content" ObjectID="_1726087634" r:id="rId194"/>
+                <o:OLEObject Type="Embed" ProgID="Equation.DSMT4" ShapeID="_x0000_i1071" DrawAspect="Content" ObjectID="_1729343689" r:id="rId194"/>
               </w:object>
             </w:r>
           </w:p>
@@ -14113,11 +14102,11 @@
           <w:noProof/>
           <w:position w:val="-4"/>
         </w:rPr>
-        <w:object w:dxaOrig="180" w:dyaOrig="260" w14:anchorId="4A6AC7AC">
-          <v:shape id="_x0000_i1070" type="#_x0000_t75" alt="" style="width:8.7pt;height:12.65pt;mso-width-percent:0;mso-height-percent:0;mso-width-percent:0;mso-height-percent:0" o:ole="">
+        <w:object w:dxaOrig="180" w:dyaOrig="260" w14:anchorId="27951A4C">
+          <v:shape id="_x0000_i1070" type="#_x0000_t75" alt="" style="width:8.9pt;height:13.35pt;mso-width-percent:0;mso-height-percent:0;mso-width-percent:0;mso-height-percent:0" o:ole="">
             <v:imagedata r:id="rId195" o:title=""/>
           </v:shape>
-          <o:OLEObject Type="Embed" ProgID="Equation.DSMT4" ShapeID="_x0000_i1070" DrawAspect="Content" ObjectID="_1726087635" r:id="rId196"/>
+          <o:OLEObject Type="Embed" ProgID="Equation.DSMT4" ShapeID="_x0000_i1070" DrawAspect="Content" ObjectID="_1729343690" r:id="rId196"/>
         </w:object>
       </w:r>
       <w:r>
@@ -14163,6 +14152,9 @@
         <w:fldChar w:fldCharType="separate"/>
       </w:r>
       <w:r>
+        <w:rPr>
+          <w:szCs w:val="20"/>
+        </w:rPr>
         <w:t>(</w:t>
       </w:r>
       <w:r>
@@ -14170,10 +14162,14 @@
           <w:b/>
           <w:bCs/>
           <w:noProof/>
+          <w:szCs w:val="20"/>
         </w:rPr>
         <w:t>22</w:t>
       </w:r>
       <w:r>
+        <w:rPr>
+          <w:szCs w:val="20"/>
+        </w:rPr>
         <w:t>)</w:t>
       </w:r>
       <w:r>
@@ -14214,11 +14210,11 @@
                 <w:noProof/>
                 <w:position w:val="-14"/>
               </w:rPr>
-              <w:object w:dxaOrig="3340" w:dyaOrig="520" w14:anchorId="3338D1EF">
-                <v:shape id="_x0000_i1069" type="#_x0000_t75" alt="" style="width:166.95pt;height:26.1pt;mso-width-percent:0;mso-height-percent:0;mso-width-percent:0;mso-height-percent:0" o:ole="">
+              <w:object w:dxaOrig="3340" w:dyaOrig="520" w14:anchorId="74978153">
+                <v:shape id="_x0000_i1069" type="#_x0000_t75" alt="" style="width:167.1pt;height:25.8pt;mso-width-percent:0;mso-height-percent:0;mso-width-percent:0;mso-height-percent:0" o:ole="">
                   <v:imagedata r:id="rId197" o:title=""/>
                 </v:shape>
-                <o:OLEObject Type="Embed" ProgID="Equation.DSMT4" ShapeID="_x0000_i1069" DrawAspect="Content" ObjectID="_1726087636" r:id="rId198"/>
+                <o:OLEObject Type="Embed" ProgID="Equation.DSMT4" ShapeID="_x0000_i1069" DrawAspect="Content" ObjectID="_1729343691" r:id="rId198"/>
               </w:object>
             </w:r>
           </w:p>
@@ -14333,11 +14329,11 @@
           <w:noProof/>
           <w:position w:val="-12"/>
         </w:rPr>
-        <w:object w:dxaOrig="340" w:dyaOrig="360" w14:anchorId="785052F8">
-          <v:shape id="_x0000_i1068" type="#_x0000_t75" alt="" style="width:16.6pt;height:18.2pt;mso-width-percent:0;mso-height-percent:0;mso-width-percent:0;mso-height-percent:0" o:ole="">
+        <w:object w:dxaOrig="340" w:dyaOrig="360" w14:anchorId="5B58A3A3">
+          <v:shape id="_x0000_i1068" type="#_x0000_t75" alt="" style="width:16.9pt;height:17.8pt;mso-width-percent:0;mso-height-percent:0;mso-width-percent:0;mso-height-percent:0" o:ole="">
             <v:imagedata r:id="rId199" o:title=""/>
           </v:shape>
-          <o:OLEObject Type="Embed" ProgID="Equation.DSMT4" ShapeID="_x0000_i1068" DrawAspect="Content" ObjectID="_1726087637" r:id="rId200"/>
+          <o:OLEObject Type="Embed" ProgID="Equation.DSMT4" ShapeID="_x0000_i1068" DrawAspect="Content" ObjectID="_1729343692" r:id="rId200"/>
         </w:object>
       </w:r>
       <w:r>
@@ -14351,11 +14347,11 @@
           <w:noProof/>
           <w:position w:val="-12"/>
         </w:rPr>
-        <w:object w:dxaOrig="300" w:dyaOrig="360" w14:anchorId="0BCE7C5E">
-          <v:shape id="_x0000_i1067" type="#_x0000_t75" alt="" style="width:14.25pt;height:18.2pt;mso-width-percent:0;mso-height-percent:0;mso-width-percent:0;mso-height-percent:0" o:ole="">
+        <w:object w:dxaOrig="300" w:dyaOrig="360" w14:anchorId="1F06C133">
+          <v:shape id="_x0000_i1067" type="#_x0000_t75" alt="" style="width:14.2pt;height:17.8pt;mso-width-percent:0;mso-height-percent:0;mso-width-percent:0;mso-height-percent:0" o:ole="">
             <v:imagedata r:id="rId201" o:title=""/>
           </v:shape>
-          <o:OLEObject Type="Embed" ProgID="Equation.DSMT4" ShapeID="_x0000_i1067" DrawAspect="Content" ObjectID="_1726087638" r:id="rId202"/>
+          <o:OLEObject Type="Embed" ProgID="Equation.DSMT4" ShapeID="_x0000_i1067" DrawAspect="Content" ObjectID="_1729343693" r:id="rId202"/>
         </w:object>
       </w:r>
       <w:r>
@@ -14390,11 +14386,11 @@
                 <w:noProof/>
                 <w:position w:val="-30"/>
               </w:rPr>
-              <w:object w:dxaOrig="1320" w:dyaOrig="720" w14:anchorId="3C265324">
-                <v:shape id="_x0000_i1066" type="#_x0000_t75" alt="" style="width:64.9pt;height:37.2pt;mso-width-percent:0;mso-height-percent:0;mso-width-percent:0;mso-height-percent:0" o:ole="">
+              <w:object w:dxaOrig="1320" w:dyaOrig="720" w14:anchorId="149321B6">
+                <v:shape id="_x0000_i1066" type="#_x0000_t75" alt="" style="width:64.9pt;height:37.35pt;mso-width-percent:0;mso-height-percent:0;mso-width-percent:0;mso-height-percent:0" o:ole="">
                   <v:imagedata r:id="rId203" o:title=""/>
                 </v:shape>
-                <o:OLEObject Type="Embed" ProgID="Equation.DSMT4" ShapeID="_x0000_i1066" DrawAspect="Content" ObjectID="_1726087639" r:id="rId204"/>
+                <o:OLEObject Type="Embed" ProgID="Equation.DSMT4" ShapeID="_x0000_i1066" DrawAspect="Content" ObjectID="_1729343694" r:id="rId204"/>
               </w:object>
             </w:r>
           </w:p>
@@ -14507,11 +14503,11 @@
                 <w:noProof/>
                 <w:position w:val="-30"/>
               </w:rPr>
-              <w:object w:dxaOrig="1520" w:dyaOrig="720" w14:anchorId="7FD47E0A">
-                <v:shape id="_x0000_i1065" type="#_x0000_t75" alt="" style="width:75.95pt;height:37.2pt;mso-width-percent:0;mso-height-percent:0;mso-width-percent:0;mso-height-percent:0" o:ole="">
+              <w:object w:dxaOrig="1520" w:dyaOrig="720" w14:anchorId="51639199">
+                <v:shape id="_x0000_i1065" type="#_x0000_t75" alt="" style="width:76.45pt;height:37.35pt;mso-width-percent:0;mso-height-percent:0;mso-width-percent:0;mso-height-percent:0" o:ole="">
                   <v:imagedata r:id="rId205" o:title=""/>
                 </v:shape>
-                <o:OLEObject Type="Embed" ProgID="Equation.DSMT4" ShapeID="_x0000_i1065" DrawAspect="Content" ObjectID="_1726087640" r:id="rId206"/>
+                <o:OLEObject Type="Embed" ProgID="Equation.DSMT4" ShapeID="_x0000_i1065" DrawAspect="Content" ObjectID="_1729343695" r:id="rId206"/>
               </w:object>
             </w:r>
           </w:p>
@@ -14626,11 +14622,11 @@
           <w:noProof/>
           <w:position w:val="-4"/>
         </w:rPr>
-        <w:object w:dxaOrig="160" w:dyaOrig="240" w14:anchorId="4C90A59E">
-          <v:shape id="_x0000_i1064" type="#_x0000_t75" alt="" style="width:7.9pt;height:11.85pt;mso-width-percent:0;mso-height-percent:0;mso-width-percent:0;mso-height-percent:0" o:ole="">
+        <w:object w:dxaOrig="160" w:dyaOrig="240" w14:anchorId="503E48C9">
+          <v:shape id="_x0000_i1064" type="#_x0000_t75" alt="" style="width:8pt;height:12.45pt;mso-width-percent:0;mso-height-percent:0;mso-width-percent:0;mso-height-percent:0" o:ole="">
             <v:imagedata r:id="rId207" o:title=""/>
           </v:shape>
-          <o:OLEObject Type="Embed" ProgID="Equation.DSMT4" ShapeID="_x0000_i1064" DrawAspect="Content" ObjectID="_1726087641" r:id="rId208"/>
+          <o:OLEObject Type="Embed" ProgID="Equation.DSMT4" ShapeID="_x0000_i1064" DrawAspect="Content" ObjectID="_1729343696" r:id="rId208"/>
         </w:object>
       </w:r>
       <w:r>
@@ -14685,11 +14681,11 @@
           <w:noProof/>
           <w:position w:val="-18"/>
         </w:rPr>
-        <w:object w:dxaOrig="8400" w:dyaOrig="520" w14:anchorId="5196F809">
-          <v:shape id="_x0000_i1063" type="#_x0000_t75" alt="" style="width:420.15pt;height:26.1pt;mso-width-percent:0;mso-height-percent:0;mso-width-percent:0;mso-height-percent:0" o:ole="">
+        <w:object w:dxaOrig="8400" w:dyaOrig="520" w14:anchorId="3848EE0A">
+          <v:shape id="_x0000_i1063" type="#_x0000_t75" alt="" style="width:420.45pt;height:25.8pt;mso-width-percent:0;mso-height-percent:0;mso-width-percent:0;mso-height-percent:0" o:ole="">
             <v:imagedata r:id="rId209" o:title=""/>
           </v:shape>
-          <o:OLEObject Type="Embed" ProgID="Equation.DSMT4" ShapeID="_x0000_i1063" DrawAspect="Content" ObjectID="_1726087642" r:id="rId210"/>
+          <o:OLEObject Type="Embed" ProgID="Equation.DSMT4" ShapeID="_x0000_i1063" DrawAspect="Content" ObjectID="_1729343697" r:id="rId210"/>
         </w:object>
       </w:r>
     </w:p>
@@ -14750,7 +14746,6 @@
                 <w:sz w:val="24"/>
                 <w:szCs w:val="20"/>
               </w:rPr>
-              <w:lastRenderedPageBreak/>
               <w:t>(</w:t>
             </w:r>
             <w:r>
@@ -14828,7 +14823,6 @@
         <w:rPr>
           <w:lang w:val="x-none"/>
         </w:rPr>
-        <w:lastRenderedPageBreak/>
         <w:t xml:space="preserve">where </w:t>
       </w:r>
       <w:r>
@@ -14836,11 +14830,11 @@
           <w:noProof/>
           <w:position w:val="-4"/>
         </w:rPr>
-        <w:object w:dxaOrig="240" w:dyaOrig="260" w14:anchorId="1D7C7318">
-          <v:shape id="_x0000_i1062" type="#_x0000_t75" alt="" style="width:11.85pt;height:12.65pt;mso-width-percent:0;mso-height-percent:0;mso-width-percent:0;mso-height-percent:0" o:ole="">
+        <w:object w:dxaOrig="240" w:dyaOrig="260" w14:anchorId="01ADDC28">
+          <v:shape id="_x0000_i1062" type="#_x0000_t75" alt="" style="width:12.45pt;height:13.35pt;mso-width-percent:0;mso-height-percent:0;mso-width-percent:0;mso-height-percent:0" o:ole="">
             <v:imagedata r:id="rId211" o:title=""/>
           </v:shape>
-          <o:OLEObject Type="Embed" ProgID="Equation.DSMT4" ShapeID="_x0000_i1062" DrawAspect="Content" ObjectID="_1726087643" r:id="rId212"/>
+          <o:OLEObject Type="Embed" ProgID="Equation.DSMT4" ShapeID="_x0000_i1062" DrawAspect="Content" ObjectID="_1729343698" r:id="rId212"/>
         </w:object>
       </w:r>
       <w:r>
@@ -14854,11 +14848,11 @@
           <w:noProof/>
           <w:position w:val="-12"/>
         </w:rPr>
-        <w:object w:dxaOrig="320" w:dyaOrig="360" w14:anchorId="6E346F36">
-          <v:shape id="_x0000_i1061" type="#_x0000_t75" alt="" style="width:16.6pt;height:18.2pt;mso-width-percent:0;mso-height-percent:0;mso-width-percent:0;mso-height-percent:0" o:ole="">
+        <w:object w:dxaOrig="320" w:dyaOrig="360" w14:anchorId="6E505B26">
+          <v:shape id="_x0000_i1061" type="#_x0000_t75" alt="" style="width:16.9pt;height:17.8pt;mso-width-percent:0;mso-height-percent:0;mso-width-percent:0;mso-height-percent:0" o:ole="">
             <v:imagedata r:id="rId213" o:title=""/>
           </v:shape>
-          <o:OLEObject Type="Embed" ProgID="Equation.DSMT4" ShapeID="_x0000_i1061" DrawAspect="Content" ObjectID="_1726087644" r:id="rId214"/>
+          <o:OLEObject Type="Embed" ProgID="Equation.DSMT4" ShapeID="_x0000_i1061" DrawAspect="Content" ObjectID="_1729343699" r:id="rId214"/>
         </w:object>
       </w:r>
       <w:r>
@@ -14872,11 +14866,11 @@
           <w:noProof/>
           <w:position w:val="-12"/>
         </w:rPr>
-        <w:object w:dxaOrig="300" w:dyaOrig="360" w14:anchorId="722C269C">
-          <v:shape id="_x0000_i1060" type="#_x0000_t75" alt="" style="width:14.25pt;height:18.2pt;mso-width-percent:0;mso-height-percent:0;mso-width-percent:0;mso-height-percent:0" o:ole="">
+        <w:object w:dxaOrig="300" w:dyaOrig="360" w14:anchorId="11EFF499">
+          <v:shape id="_x0000_i1060" type="#_x0000_t75" alt="" style="width:14.2pt;height:17.8pt;mso-width-percent:0;mso-height-percent:0;mso-width-percent:0;mso-height-percent:0" o:ole="">
             <v:imagedata r:id="rId215" o:title=""/>
           </v:shape>
-          <o:OLEObject Type="Embed" ProgID="Equation.DSMT4" ShapeID="_x0000_i1060" DrawAspect="Content" ObjectID="_1726087645" r:id="rId216"/>
+          <o:OLEObject Type="Embed" ProgID="Equation.DSMT4" ShapeID="_x0000_i1060" DrawAspect="Content" ObjectID="_1729343700" r:id="rId216"/>
         </w:object>
       </w:r>
       <w:r>
@@ -14890,11 +14884,11 @@
           <w:noProof/>
           <w:position w:val="-12"/>
         </w:rPr>
-        <w:object w:dxaOrig="240" w:dyaOrig="360" w14:anchorId="0A6868F3">
-          <v:shape id="_x0000_i1059" type="#_x0000_t75" alt="" style="width:11.85pt;height:18.2pt;mso-width-percent:0;mso-height-percent:0;mso-width-percent:0;mso-height-percent:0" o:ole="">
+        <w:object w:dxaOrig="240" w:dyaOrig="360" w14:anchorId="1EDF6304">
+          <v:shape id="_x0000_i1059" type="#_x0000_t75" alt="" style="width:12.45pt;height:17.8pt;mso-width-percent:0;mso-height-percent:0;mso-width-percent:0;mso-height-percent:0" o:ole="">
             <v:imagedata r:id="rId217" o:title=""/>
           </v:shape>
-          <o:OLEObject Type="Embed" ProgID="Equation.DSMT4" ShapeID="_x0000_i1059" DrawAspect="Content" ObjectID="_1726087646" r:id="rId218"/>
+          <o:OLEObject Type="Embed" ProgID="Equation.DSMT4" ShapeID="_x0000_i1059" DrawAspect="Content" ObjectID="_1729343701" r:id="rId218"/>
         </w:object>
       </w:r>
       <w:r>
@@ -14976,11 +14970,11 @@
                 <w:noProof/>
                 <w:position w:val="-14"/>
               </w:rPr>
-              <w:object w:dxaOrig="1980" w:dyaOrig="380" w14:anchorId="192334C9">
-                <v:shape id="_x0000_i1058" type="#_x0000_t75" alt="" style="width:98.9pt;height:19pt;mso-width-percent:0;mso-height-percent:0;mso-width-percent:0;mso-height-percent:0" o:ole="">
+              <w:object w:dxaOrig="1980" w:dyaOrig="380" w14:anchorId="318F6C09">
+                <v:shape id="_x0000_i1058" type="#_x0000_t75" alt="" style="width:98.65pt;height:18.65pt;mso-width-percent:0;mso-height-percent:0;mso-width-percent:0;mso-height-percent:0" o:ole="">
                   <v:imagedata r:id="rId219" o:title=""/>
                 </v:shape>
-                <o:OLEObject Type="Embed" ProgID="Equation.DSMT4" ShapeID="_x0000_i1058" DrawAspect="Content" ObjectID="_1726087647" r:id="rId220"/>
+                <o:OLEObject Type="Embed" ProgID="Equation.DSMT4" ShapeID="_x0000_i1058" DrawAspect="Content" ObjectID="_1729343702" r:id="rId220"/>
               </w:object>
             </w:r>
           </w:p>
@@ -15093,11 +15087,11 @@
                 <w:noProof/>
                 <w:position w:val="-14"/>
               </w:rPr>
-              <w:object w:dxaOrig="1860" w:dyaOrig="380" w14:anchorId="36A87714">
-                <v:shape id="_x0000_i1057" type="#_x0000_t75" alt="" style="width:94.15pt;height:19pt;mso-width-percent:0;mso-height-percent:0;mso-width-percent:0;mso-height-percent:0" o:ole="">
+              <w:object w:dxaOrig="1860" w:dyaOrig="380" w14:anchorId="61FAD4F2">
+                <v:shape id="_x0000_i1057" type="#_x0000_t75" alt="" style="width:94.2pt;height:18.65pt;mso-width-percent:0;mso-height-percent:0;mso-width-percent:0;mso-height-percent:0" o:ole="">
                   <v:imagedata r:id="rId221" o:title=""/>
                 </v:shape>
-                <o:OLEObject Type="Embed" ProgID="Equation.DSMT4" ShapeID="_x0000_i1057" DrawAspect="Content" ObjectID="_1726087648" r:id="rId222"/>
+                <o:OLEObject Type="Embed" ProgID="Equation.DSMT4" ShapeID="_x0000_i1057" DrawAspect="Content" ObjectID="_1729343703" r:id="rId222"/>
               </w:object>
             </w:r>
           </w:p>
@@ -15212,11 +15206,11 @@
           <w:noProof/>
           <w:position w:val="-12"/>
         </w:rPr>
-        <w:object w:dxaOrig="300" w:dyaOrig="360" w14:anchorId="3DE19FEA">
-          <v:shape id="_x0000_i1056" type="#_x0000_t75" alt="" style="width:14.25pt;height:18.2pt;mso-width-percent:0;mso-height-percent:0;mso-width-percent:0;mso-height-percent:0" o:ole="">
+        <w:object w:dxaOrig="300" w:dyaOrig="360" w14:anchorId="0180E2BC">
+          <v:shape id="_x0000_i1056" type="#_x0000_t75" alt="" style="width:14.2pt;height:17.8pt;mso-width-percent:0;mso-height-percent:0;mso-width-percent:0;mso-height-percent:0" o:ole="">
             <v:imagedata r:id="rId223" o:title=""/>
           </v:shape>
-          <o:OLEObject Type="Embed" ProgID="Equation.DSMT4" ShapeID="_x0000_i1056" DrawAspect="Content" ObjectID="_1726087649" r:id="rId224"/>
+          <o:OLEObject Type="Embed" ProgID="Equation.DSMT4" ShapeID="_x0000_i1056" DrawAspect="Content" ObjectID="_1729343704" r:id="rId224"/>
         </w:object>
       </w:r>
       <w:r>
@@ -15230,11 +15224,11 @@
           <w:noProof/>
           <w:position w:val="-14"/>
         </w:rPr>
-        <w:object w:dxaOrig="380" w:dyaOrig="380" w14:anchorId="7431756C">
-          <v:shape id="_x0000_i1055" type="#_x0000_t75" alt="" style="width:19pt;height:19pt;mso-width-percent:0;mso-height-percent:0;mso-width-percent:0;mso-height-percent:0" o:ole="">
+        <w:object w:dxaOrig="380" w:dyaOrig="380" w14:anchorId="4563C596">
+          <v:shape id="_x0000_i1055" type="#_x0000_t75" alt="" style="width:18.65pt;height:18.65pt;mso-width-percent:0;mso-height-percent:0;mso-width-percent:0;mso-height-percent:0" o:ole="">
             <v:imagedata r:id="rId225" o:title=""/>
           </v:shape>
-          <o:OLEObject Type="Embed" ProgID="Equation.DSMT4" ShapeID="_x0000_i1055" DrawAspect="Content" ObjectID="_1726087650" r:id="rId226"/>
+          <o:OLEObject Type="Embed" ProgID="Equation.DSMT4" ShapeID="_x0000_i1055" DrawAspect="Content" ObjectID="_1729343705" r:id="rId226"/>
         </w:object>
       </w:r>
       <w:r>
@@ -15269,11 +15263,11 @@
                 <w:noProof/>
                 <w:position w:val="-14"/>
               </w:rPr>
-              <w:object w:dxaOrig="1719" w:dyaOrig="400" w14:anchorId="1B49715B">
-                <v:shape id="_x0000_i1054" type="#_x0000_t75" alt="" style="width:86.25pt;height:19.8pt;mso-width-percent:0;mso-height-percent:0;mso-width-percent:0;mso-height-percent:0" o:ole="">
+              <w:object w:dxaOrig="1719" w:dyaOrig="400" w14:anchorId="226D89EC">
+                <v:shape id="_x0000_i1054" type="#_x0000_t75" alt="" style="width:86.2pt;height:20.45pt;mso-width-percent:0;mso-height-percent:0;mso-width-percent:0;mso-height-percent:0" o:ole="">
                   <v:imagedata r:id="rId227" o:title=""/>
                 </v:shape>
-                <o:OLEObject Type="Embed" ProgID="Equation.DSMT4" ShapeID="_x0000_i1054" DrawAspect="Content" ObjectID="_1726087651" r:id="rId228"/>
+                <o:OLEObject Type="Embed" ProgID="Equation.DSMT4" ShapeID="_x0000_i1054" DrawAspect="Content" ObjectID="_1729343706" r:id="rId228"/>
               </w:object>
             </w:r>
           </w:p>
@@ -15386,11 +15380,11 @@
                 <w:noProof/>
                 <w:position w:val="-18"/>
               </w:rPr>
-              <w:object w:dxaOrig="1939" w:dyaOrig="440" w14:anchorId="5CF541C9">
-                <v:shape id="_x0000_i1053" type="#_x0000_t75" alt="" style="width:95.75pt;height:22.15pt;mso-width-percent:0;mso-height-percent:0;mso-width-percent:0;mso-height-percent:0" o:ole="">
+              <w:object w:dxaOrig="1939" w:dyaOrig="440" w14:anchorId="4D5B67C9">
+                <v:shape id="_x0000_i1053" type="#_x0000_t75" alt="" style="width:96pt;height:22.2pt;mso-width-percent:0;mso-height-percent:0;mso-width-percent:0;mso-height-percent:0" o:ole="">
                   <v:imagedata r:id="rId229" o:title=""/>
                 </v:shape>
-                <o:OLEObject Type="Embed" ProgID="Equation.DSMT4" ShapeID="_x0000_i1053" DrawAspect="Content" ObjectID="_1726087652" r:id="rId230"/>
+                <o:OLEObject Type="Embed" ProgID="Equation.DSMT4" ShapeID="_x0000_i1053" DrawAspect="Content" ObjectID="_1729343707" r:id="rId230"/>
               </w:object>
             </w:r>
           </w:p>
@@ -15506,11 +15500,11 @@
           <w:noProof/>
           <w:position w:val="-14"/>
         </w:rPr>
-        <w:object w:dxaOrig="600" w:dyaOrig="380" w14:anchorId="195EEF4F">
-          <v:shape id="_x0000_i1052" type="#_x0000_t75" alt="" style="width:30.85pt;height:19pt;mso-width-percent:0;mso-height-percent:0;mso-width-percent:0;mso-height-percent:0" o:ole="">
+        <w:object w:dxaOrig="600" w:dyaOrig="380" w14:anchorId="4A60DAB1">
+          <v:shape id="_x0000_i1052" type="#_x0000_t75" alt="" style="width:31.1pt;height:18.65pt;mso-width-percent:0;mso-height-percent:0;mso-width-percent:0;mso-height-percent:0" o:ole="">
             <v:imagedata r:id="rId231" o:title=""/>
           </v:shape>
-          <o:OLEObject Type="Embed" ProgID="Equation.DSMT4" ShapeID="_x0000_i1052" DrawAspect="Content" ObjectID="_1726087653" r:id="rId232"/>
+          <o:OLEObject Type="Embed" ProgID="Equation.DSMT4" ShapeID="_x0000_i1052" DrawAspect="Content" ObjectID="_1729343708" r:id="rId232"/>
         </w:object>
       </w:r>
       <w:r>
@@ -15524,11 +15518,11 @@
           <w:noProof/>
           <w:position w:val="-18"/>
         </w:rPr>
-        <w:object w:dxaOrig="660" w:dyaOrig="420" w14:anchorId="747B840F">
-          <v:shape id="_x0000_i1051" type="#_x0000_t75" alt="" style="width:33.25pt;height:22.15pt;mso-width-percent:0;mso-height-percent:0;mso-width-percent:0;mso-height-percent:0" o:ole="">
+        <w:object w:dxaOrig="660" w:dyaOrig="420" w14:anchorId="14D8FDEF">
+          <v:shape id="_x0000_i1051" type="#_x0000_t75" alt="" style="width:32.9pt;height:22.2pt;mso-width-percent:0;mso-height-percent:0;mso-width-percent:0;mso-height-percent:0" o:ole="">
             <v:imagedata r:id="rId233" o:title=""/>
           </v:shape>
-          <o:OLEObject Type="Embed" ProgID="Equation.DSMT4" ShapeID="_x0000_i1051" DrawAspect="Content" ObjectID="_1726087654" r:id="rId234"/>
+          <o:OLEObject Type="Embed" ProgID="Equation.DSMT4" ShapeID="_x0000_i1051" DrawAspect="Content" ObjectID="_1729343709" r:id="rId234"/>
         </w:object>
       </w:r>
       <w:r>
@@ -15563,11 +15557,11 @@
                 <w:noProof/>
                 <w:position w:val="-18"/>
               </w:rPr>
-              <w:object w:dxaOrig="6960" w:dyaOrig="560" w14:anchorId="7EA7D5DF">
-                <v:shape id="_x0000_i1050" type="#_x0000_t75" alt="" style="width:348.15pt;height:27.7pt;mso-width-percent:0;mso-height-percent:0;mso-width-percent:0;mso-height-percent:0" o:ole="">
+              <w:object w:dxaOrig="6960" w:dyaOrig="560" w14:anchorId="3645CA84">
+                <v:shape id="_x0000_i1050" type="#_x0000_t75" alt="" style="width:348.45pt;height:28.45pt;mso-width-percent:0;mso-height-percent:0;mso-width-percent:0;mso-height-percent:0" o:ole="">
                   <v:imagedata r:id="rId235" o:title=""/>
                 </v:shape>
-                <o:OLEObject Type="Embed" ProgID="Equation.DSMT4" ShapeID="_x0000_i1050" DrawAspect="Content" ObjectID="_1726087655" r:id="rId236"/>
+                <o:OLEObject Type="Embed" ProgID="Equation.DSMT4" ShapeID="_x0000_i1050" DrawAspect="Content" ObjectID="_1729343710" r:id="rId236"/>
               </w:object>
             </w:r>
           </w:p>
@@ -15680,11 +15674,11 @@
                 <w:noProof/>
                 <w:position w:val="-18"/>
               </w:rPr>
-              <w:object w:dxaOrig="7080" w:dyaOrig="560" w14:anchorId="270E6C48">
-                <v:shape id="_x0000_i1049" type="#_x0000_t75" alt="" style="width:352.9pt;height:27.7pt;mso-width-percent:0;mso-height-percent:0;mso-width-percent:0;mso-height-percent:0" o:ole="">
+              <w:object w:dxaOrig="7080" w:dyaOrig="560" w14:anchorId="7086C9BD">
+                <v:shape id="_x0000_i1049" type="#_x0000_t75" alt="" style="width:352.9pt;height:28.45pt;mso-width-percent:0;mso-height-percent:0;mso-width-percent:0;mso-height-percent:0" o:ole="">
                   <v:imagedata r:id="rId237" o:title=""/>
                 </v:shape>
-                <o:OLEObject Type="Embed" ProgID="Equation.DSMT4" ShapeID="_x0000_i1049" DrawAspect="Content" ObjectID="_1726087656" r:id="rId238"/>
+                <o:OLEObject Type="Embed" ProgID="Equation.DSMT4" ShapeID="_x0000_i1049" DrawAspect="Content" ObjectID="_1729343711" r:id="rId238"/>
               </w:object>
             </w:r>
           </w:p>
@@ -15836,11 +15830,11 @@
           <w:noProof/>
           <w:position w:val="-14"/>
         </w:rPr>
-        <w:object w:dxaOrig="1480" w:dyaOrig="400" w14:anchorId="0656AD34">
-          <v:shape id="_x0000_i1048" type="#_x0000_t75" alt="" style="width:74.35pt;height:19.8pt;mso-width-percent:0;mso-height-percent:0;mso-width-percent:0;mso-height-percent:0" o:ole="">
+        <w:object w:dxaOrig="1480" w:dyaOrig="400" w14:anchorId="5CEA014F">
+          <v:shape id="_x0000_i1048" type="#_x0000_t75" alt="" style="width:73.8pt;height:20.45pt;mso-width-percent:0;mso-height-percent:0;mso-width-percent:0;mso-height-percent:0" o:ole="">
             <v:imagedata r:id="rId239" o:title=""/>
           </v:shape>
-          <o:OLEObject Type="Embed" ProgID="Equation.DSMT4" ShapeID="_x0000_i1048" DrawAspect="Content" ObjectID="_1726087657" r:id="rId240"/>
+          <o:OLEObject Type="Embed" ProgID="Equation.DSMT4" ShapeID="_x0000_i1048" DrawAspect="Content" ObjectID="_1729343712" r:id="rId240"/>
         </w:object>
       </w:r>
       <w:r>
@@ -15854,11 +15848,11 @@
           <w:noProof/>
           <w:position w:val="-18"/>
         </w:rPr>
-        <w:object w:dxaOrig="1700" w:dyaOrig="440" w14:anchorId="77D51158">
-          <v:shape id="_x0000_i1047" type="#_x0000_t75" alt="" style="width:84.65pt;height:22.15pt;mso-width-percent:0;mso-height-percent:0;mso-width-percent:0;mso-height-percent:0" o:ole="">
+        <w:object w:dxaOrig="1700" w:dyaOrig="440" w14:anchorId="5A47F4DC">
+          <v:shape id="_x0000_i1047" type="#_x0000_t75" alt="" style="width:85.35pt;height:22.2pt;mso-width-percent:0;mso-height-percent:0;mso-width-percent:0;mso-height-percent:0" o:ole="">
             <v:imagedata r:id="rId241" o:title=""/>
           </v:shape>
-          <o:OLEObject Type="Embed" ProgID="Equation.DSMT4" ShapeID="_x0000_i1047" DrawAspect="Content" ObjectID="_1726087658" r:id="rId242"/>
+          <o:OLEObject Type="Embed" ProgID="Equation.DSMT4" ShapeID="_x0000_i1047" DrawAspect="Content" ObjectID="_1729343713" r:id="rId242"/>
         </w:object>
       </w:r>
       <w:r>
@@ -15885,11 +15879,11 @@
           <w:noProof/>
           <w:position w:val="-12"/>
         </w:rPr>
-        <w:object w:dxaOrig="1400" w:dyaOrig="360" w14:anchorId="020DDF72">
-          <v:shape id="_x0000_i1046" type="#_x0000_t75" alt="" style="width:69.65pt;height:18.2pt;mso-width-percent:0;mso-height-percent:0;mso-width-percent:0;mso-height-percent:0" o:ole="">
+        <w:object w:dxaOrig="1400" w:dyaOrig="360" w14:anchorId="4A6E7059">
+          <v:shape id="_x0000_i1046" type="#_x0000_t75" alt="" style="width:70.2pt;height:17.8pt;mso-width-percent:0;mso-height-percent:0;mso-width-percent:0;mso-height-percent:0" o:ole="">
             <v:imagedata r:id="rId243" o:title=""/>
           </v:shape>
-          <o:OLEObject Type="Embed" ProgID="Equation.DSMT4" ShapeID="_x0000_i1046" DrawAspect="Content" ObjectID="_1726087659" r:id="rId244"/>
+          <o:OLEObject Type="Embed" ProgID="Equation.DSMT4" ShapeID="_x0000_i1046" DrawAspect="Content" ObjectID="_1729343714" r:id="rId244"/>
         </w:object>
       </w:r>
       <w:r>
@@ -16039,6 +16033,7 @@
           <w:sz w:val="22"/>
           <w:szCs w:val="22"/>
         </w:rPr>
+        <w:lastRenderedPageBreak/>
         <w:t xml:space="preserve">Table </w:t>
       </w:r>
       <w:r>
@@ -16285,11 +16280,11 @@
                 <w:noProof/>
                 <w:position w:val="-12"/>
               </w:rPr>
-              <w:object w:dxaOrig="320" w:dyaOrig="360" w14:anchorId="2D57AC3B">
-                <v:shape id="_x0000_i1045" type="#_x0000_t75" alt="" style="width:16.6pt;height:18.2pt;mso-width-percent:0;mso-height-percent:0;mso-width-percent:0;mso-height-percent:0" o:ole="">
+              <w:object w:dxaOrig="320" w:dyaOrig="360" w14:anchorId="698CB795">
+                <v:shape id="_x0000_i1045" type="#_x0000_t75" alt="" style="width:16.9pt;height:17.8pt;mso-width-percent:0;mso-height-percent:0;mso-width-percent:0;mso-height-percent:0" o:ole="">
                   <v:imagedata r:id="rId245" o:title=""/>
                 </v:shape>
-                <o:OLEObject Type="Embed" ProgID="Equation.DSMT4" ShapeID="_x0000_i1045" DrawAspect="Content" ObjectID="_1726087660" r:id="rId246"/>
+                <o:OLEObject Type="Embed" ProgID="Equation.DSMT4" ShapeID="_x0000_i1045" DrawAspect="Content" ObjectID="_1729343715" r:id="rId246"/>
               </w:object>
             </w:r>
           </w:p>
@@ -16315,11 +16310,11 @@
                 <w:noProof/>
                 <w:position w:val="-10"/>
               </w:rPr>
-              <w:object w:dxaOrig="639" w:dyaOrig="360" w14:anchorId="1EBF7F9D">
-                <v:shape id="_x0000_i1044" type="#_x0000_t75" alt="" style="width:31.65pt;height:18.2pt;mso-width-percent:0;mso-height-percent:0;mso-width-percent:0;mso-height-percent:0" o:ole="">
+              <w:object w:dxaOrig="639" w:dyaOrig="360" w14:anchorId="464D3705">
+                <v:shape id="_x0000_i1044" type="#_x0000_t75" alt="" style="width:32pt;height:17.8pt;mso-width-percent:0;mso-height-percent:0;mso-width-percent:0;mso-height-percent:0" o:ole="">
                   <v:imagedata r:id="rId247" o:title=""/>
                 </v:shape>
-                <o:OLEObject Type="Embed" ProgID="Equation.DSMT4" ShapeID="_x0000_i1044" DrawAspect="Content" ObjectID="_1726087661" r:id="rId248"/>
+                <o:OLEObject Type="Embed" ProgID="Equation.DSMT4" ShapeID="_x0000_i1044" DrawAspect="Content" ObjectID="_1729343716" r:id="rId248"/>
               </w:object>
             </w:r>
           </w:p>
@@ -16378,11 +16373,11 @@
                 <w:noProof/>
                 <w:position w:val="-14"/>
               </w:rPr>
-              <w:object w:dxaOrig="320" w:dyaOrig="380" w14:anchorId="77A7159D">
-                <v:shape id="_x0000_i1043" type="#_x0000_t75" alt="" style="width:16.6pt;height:19pt;mso-width-percent:0;mso-height-percent:0;mso-width-percent:0;mso-height-percent:0" o:ole="">
+              <w:object w:dxaOrig="320" w:dyaOrig="380" w14:anchorId="731BE285">
+                <v:shape id="_x0000_i1043" type="#_x0000_t75" alt="" style="width:16.9pt;height:18.65pt;mso-width-percent:0;mso-height-percent:0;mso-width-percent:0;mso-height-percent:0" o:ole="">
                   <v:imagedata r:id="rId249" o:title=""/>
                 </v:shape>
-                <o:OLEObject Type="Embed" ProgID="Equation.DSMT4" ShapeID="_x0000_i1043" DrawAspect="Content" ObjectID="_1726087662" r:id="rId250"/>
+                <o:OLEObject Type="Embed" ProgID="Equation.DSMT4" ShapeID="_x0000_i1043" DrawAspect="Content" ObjectID="_1729343717" r:id="rId250"/>
               </w:object>
             </w:r>
           </w:p>
@@ -16408,11 +16403,11 @@
                 <w:noProof/>
                 <w:position w:val="-10"/>
               </w:rPr>
-              <w:object w:dxaOrig="639" w:dyaOrig="360" w14:anchorId="115475F4">
-                <v:shape id="_x0000_i1042" type="#_x0000_t75" alt="" style="width:31.65pt;height:18.2pt;mso-width-percent:0;mso-height-percent:0;mso-width-percent:0;mso-height-percent:0" o:ole="">
+              <w:object w:dxaOrig="639" w:dyaOrig="360" w14:anchorId="0D9F4708">
+                <v:shape id="_x0000_i1042" type="#_x0000_t75" alt="" style="width:32pt;height:17.8pt;mso-width-percent:0;mso-height-percent:0;mso-width-percent:0;mso-height-percent:0" o:ole="">
                   <v:imagedata r:id="rId251" o:title=""/>
                 </v:shape>
-                <o:OLEObject Type="Embed" ProgID="Equation.DSMT4" ShapeID="_x0000_i1042" DrawAspect="Content" ObjectID="_1726087663" r:id="rId252"/>
+                <o:OLEObject Type="Embed" ProgID="Equation.DSMT4" ShapeID="_x0000_i1042" DrawAspect="Content" ObjectID="_1729343718" r:id="rId252"/>
               </w:object>
             </w:r>
           </w:p>
@@ -16471,11 +16466,11 @@
                 <w:noProof/>
                 <w:position w:val="-12"/>
               </w:rPr>
-              <w:object w:dxaOrig="300" w:dyaOrig="360" w14:anchorId="3F323214">
-                <v:shape id="_x0000_i1041" type="#_x0000_t75" alt="" style="width:14.25pt;height:18.2pt;mso-width-percent:0;mso-height-percent:0;mso-width-percent:0;mso-height-percent:0" o:ole="">
+              <w:object w:dxaOrig="300" w:dyaOrig="360" w14:anchorId="7C2D7035">
+                <v:shape id="_x0000_i1041" type="#_x0000_t75" alt="" style="width:14.2pt;height:17.8pt;mso-width-percent:0;mso-height-percent:0;mso-width-percent:0;mso-height-percent:0" o:ole="">
                   <v:imagedata r:id="rId253" o:title=""/>
                 </v:shape>
-                <o:OLEObject Type="Embed" ProgID="Equation.DSMT4" ShapeID="_x0000_i1041" DrawAspect="Content" ObjectID="_1726087664" r:id="rId254"/>
+                <o:OLEObject Type="Embed" ProgID="Equation.DSMT4" ShapeID="_x0000_i1041" DrawAspect="Content" ObjectID="_1729343719" r:id="rId254"/>
               </w:object>
             </w:r>
           </w:p>
@@ -16501,11 +16496,11 @@
                 <w:noProof/>
                 <w:position w:val="-10"/>
               </w:rPr>
-              <w:object w:dxaOrig="639" w:dyaOrig="360" w14:anchorId="6D95B73C">
-                <v:shape id="_x0000_i1040" type="#_x0000_t75" alt="" style="width:31.65pt;height:18.2pt;mso-width-percent:0;mso-height-percent:0;mso-width-percent:0;mso-height-percent:0" o:ole="">
+              <w:object w:dxaOrig="639" w:dyaOrig="360" w14:anchorId="69859BB7">
+                <v:shape id="_x0000_i1040" type="#_x0000_t75" alt="" style="width:32pt;height:17.8pt;mso-width-percent:0;mso-height-percent:0;mso-width-percent:0;mso-height-percent:0" o:ole="">
                   <v:imagedata r:id="rId255" o:title=""/>
                 </v:shape>
-                <o:OLEObject Type="Embed" ProgID="Equation.DSMT4" ShapeID="_x0000_i1040" DrawAspect="Content" ObjectID="_1726087665" r:id="rId256"/>
+                <o:OLEObject Type="Embed" ProgID="Equation.DSMT4" ShapeID="_x0000_i1040" DrawAspect="Content" ObjectID="_1729343720" r:id="rId256"/>
               </w:object>
             </w:r>
           </w:p>
@@ -16564,11 +16559,11 @@
                 <w:noProof/>
                 <w:position w:val="-12"/>
               </w:rPr>
-              <w:object w:dxaOrig="440" w:dyaOrig="360" w14:anchorId="65AF7D0A">
-                <v:shape id="_x0000_i1039" type="#_x0000_t75" alt="" style="width:22.15pt;height:18.2pt;mso-width-percent:0;mso-height-percent:0;mso-width-percent:0;mso-height-percent:0" o:ole="">
+              <w:object w:dxaOrig="440" w:dyaOrig="360" w14:anchorId="04B3BA51">
+                <v:shape id="_x0000_i1039" type="#_x0000_t75" alt="" style="width:22.2pt;height:17.8pt;mso-width-percent:0;mso-height-percent:0;mso-width-percent:0;mso-height-percent:0" o:ole="">
                   <v:imagedata r:id="rId257" o:title=""/>
                 </v:shape>
-                <o:OLEObject Type="Embed" ProgID="Equation.DSMT4" ShapeID="_x0000_i1039" DrawAspect="Content" ObjectID="_1726087666" r:id="rId258"/>
+                <o:OLEObject Type="Embed" ProgID="Equation.DSMT4" ShapeID="_x0000_i1039" DrawAspect="Content" ObjectID="_1729343721" r:id="rId258"/>
               </w:object>
             </w:r>
           </w:p>
@@ -16594,11 +16589,11 @@
                 <w:noProof/>
                 <w:position w:val="-10"/>
               </w:rPr>
-              <w:object w:dxaOrig="639" w:dyaOrig="360" w14:anchorId="5CA557FF">
-                <v:shape id="_x0000_i1038" type="#_x0000_t75" alt="" style="width:31.65pt;height:18.2pt;mso-width-percent:0;mso-height-percent:0;mso-width-percent:0;mso-height-percent:0" o:ole="">
+              <w:object w:dxaOrig="639" w:dyaOrig="360" w14:anchorId="5B943815">
+                <v:shape id="_x0000_i1038" type="#_x0000_t75" alt="" style="width:32pt;height:17.8pt;mso-width-percent:0;mso-height-percent:0;mso-width-percent:0;mso-height-percent:0" o:ole="">
                   <v:imagedata r:id="rId259" o:title=""/>
                 </v:shape>
-                <o:OLEObject Type="Embed" ProgID="Equation.DSMT4" ShapeID="_x0000_i1038" DrawAspect="Content" ObjectID="_1726087667" r:id="rId260"/>
+                <o:OLEObject Type="Embed" ProgID="Equation.DSMT4" ShapeID="_x0000_i1038" DrawAspect="Content" ObjectID="_1729343722" r:id="rId260"/>
               </w:object>
             </w:r>
           </w:p>
@@ -16625,11 +16620,11 @@
                 <w:noProof/>
                 <w:position w:val="-6"/>
               </w:rPr>
-              <w:object w:dxaOrig="1300" w:dyaOrig="320" w14:anchorId="1F4E4AB2">
-                <v:shape id="_x0000_i1037" type="#_x0000_t75" alt="" style="width:64.1pt;height:16.6pt;mso-width-percent:0;mso-height-percent:0;mso-width-percent:0;mso-height-percent:0" o:ole="">
+              <w:object w:dxaOrig="1300" w:dyaOrig="320" w14:anchorId="0413B3C5">
+                <v:shape id="_x0000_i1037" type="#_x0000_t75" alt="" style="width:64pt;height:16.9pt;mso-width-percent:0;mso-height-percent:0;mso-width-percent:0;mso-height-percent:0" o:ole="">
                   <v:imagedata r:id="rId261" o:title=""/>
                 </v:shape>
-                <o:OLEObject Type="Embed" ProgID="Equation.DSMT4" ShapeID="_x0000_i1037" DrawAspect="Content" ObjectID="_1726087668" r:id="rId262"/>
+                <o:OLEObject Type="Embed" ProgID="Equation.DSMT4" ShapeID="_x0000_i1037" DrawAspect="Content" ObjectID="_1729343723" r:id="rId262"/>
               </w:object>
             </w:r>
           </w:p>
@@ -16687,11 +16682,11 @@
                 <w:noProof/>
                 <w:position w:val="-6"/>
               </w:rPr>
-              <w:object w:dxaOrig="1240" w:dyaOrig="320" w14:anchorId="08B37A51">
-                <v:shape id="_x0000_i1036" type="#_x0000_t75" alt="" style="width:61.7pt;height:16.6pt;mso-width-percent:0;mso-height-percent:0;mso-width-percent:0;mso-height-percent:0" o:ole="">
+              <w:object w:dxaOrig="1240" w:dyaOrig="320" w14:anchorId="51810329">
+                <v:shape id="_x0000_i1036" type="#_x0000_t75" alt="" style="width:62.2pt;height:16.9pt;mso-width-percent:0;mso-height-percent:0;mso-width-percent:0;mso-height-percent:0" o:ole="">
                   <v:imagedata r:id="rId263" o:title=""/>
                 </v:shape>
-                <o:OLEObject Type="Embed" ProgID="Equation.DSMT4" ShapeID="_x0000_i1036" DrawAspect="Content" ObjectID="_1726087669" r:id="rId264"/>
+                <o:OLEObject Type="Embed" ProgID="Equation.DSMT4" ShapeID="_x0000_i1036" DrawAspect="Content" ObjectID="_1729343724" r:id="rId264"/>
               </w:object>
             </w:r>
           </w:p>
@@ -16718,11 +16713,11 @@
                 <w:noProof/>
                 <w:position w:val="-6"/>
               </w:rPr>
-              <w:object w:dxaOrig="1060" w:dyaOrig="320" w14:anchorId="1118E2AF">
-                <v:shape id="_x0000_i1035" type="#_x0000_t75" alt="" style="width:53pt;height:16.6pt;mso-width-percent:0;mso-height-percent:0;mso-width-percent:0;mso-height-percent:0" o:ole="">
+              <w:object w:dxaOrig="1060" w:dyaOrig="320" w14:anchorId="19525CC0">
+                <v:shape id="_x0000_i1035" type="#_x0000_t75" alt="" style="width:53.35pt;height:16.9pt;mso-width-percent:0;mso-height-percent:0;mso-width-percent:0;mso-height-percent:0" o:ole="">
                   <v:imagedata r:id="rId265" o:title=""/>
                 </v:shape>
-                <o:OLEObject Type="Embed" ProgID="Equation.DSMT4" ShapeID="_x0000_i1035" DrawAspect="Content" ObjectID="_1726087670" r:id="rId266"/>
+                <o:OLEObject Type="Embed" ProgID="Equation.DSMT4" ShapeID="_x0000_i1035" DrawAspect="Content" ObjectID="_1729343725" r:id="rId266"/>
               </w:object>
             </w:r>
           </w:p>
@@ -16780,11 +16775,11 @@
                 <w:noProof/>
                 <w:position w:val="-6"/>
               </w:rPr>
-              <w:object w:dxaOrig="1480" w:dyaOrig="320" w14:anchorId="62788351">
-                <v:shape id="_x0000_i1034" type="#_x0000_t75" alt="" style="width:74.35pt;height:16.6pt;mso-width-percent:0;mso-height-percent:0;mso-width-percent:0;mso-height-percent:0" o:ole="">
+              <w:object w:dxaOrig="1480" w:dyaOrig="320" w14:anchorId="51B18AC6">
+                <v:shape id="_x0000_i1034" type="#_x0000_t75" alt="" style="width:73.8pt;height:16.9pt;mso-width-percent:0;mso-height-percent:0;mso-width-percent:0;mso-height-percent:0" o:ole="">
                   <v:imagedata r:id="rId267" o:title=""/>
                 </v:shape>
-                <o:OLEObject Type="Embed" ProgID="Equation.DSMT4" ShapeID="_x0000_i1034" DrawAspect="Content" ObjectID="_1726087671" r:id="rId268"/>
+                <o:OLEObject Type="Embed" ProgID="Equation.DSMT4" ShapeID="_x0000_i1034" DrawAspect="Content" ObjectID="_1729343726" r:id="rId268"/>
               </w:object>
             </w:r>
           </w:p>
@@ -16811,11 +16806,11 @@
                 <w:noProof/>
                 <w:position w:val="-6"/>
               </w:rPr>
-              <w:object w:dxaOrig="940" w:dyaOrig="320" w14:anchorId="2596795B">
-                <v:shape id="_x0000_i1033" type="#_x0000_t75" alt="" style="width:48.25pt;height:16.6pt;mso-width-percent:0;mso-height-percent:0;mso-width-percent:0;mso-height-percent:0" o:ole="">
+              <w:object w:dxaOrig="940" w:dyaOrig="320" w14:anchorId="1E015BBC">
+                <v:shape id="_x0000_i1033" type="#_x0000_t75" alt="" style="width:48pt;height:16.9pt;mso-width-percent:0;mso-height-percent:0;mso-width-percent:0;mso-height-percent:0" o:ole="">
                   <v:imagedata r:id="rId269" o:title=""/>
                 </v:shape>
-                <o:OLEObject Type="Embed" ProgID="Equation.DSMT4" ShapeID="_x0000_i1033" DrawAspect="Content" ObjectID="_1726087672" r:id="rId270"/>
+                <o:OLEObject Type="Embed" ProgID="Equation.DSMT4" ShapeID="_x0000_i1033" DrawAspect="Content" ObjectID="_1729343727" r:id="rId270"/>
               </w:object>
             </w:r>
           </w:p>
@@ -16849,11 +16844,11 @@
                 <w:noProof/>
                 <w:position w:val="-12"/>
               </w:rPr>
-              <w:object w:dxaOrig="580" w:dyaOrig="360" w14:anchorId="1DAEDC9E">
-                <v:shape id="_x0000_i1032" type="#_x0000_t75" alt="" style="width:29.25pt;height:18.2pt;mso-width-percent:0;mso-height-percent:0;mso-width-percent:0;mso-height-percent:0" o:ole="">
+              <w:object w:dxaOrig="580" w:dyaOrig="360" w14:anchorId="263A2268">
+                <v:shape id="_x0000_i1032" type="#_x0000_t75" alt="" style="width:29.35pt;height:17.8pt;mso-width-percent:0;mso-height-percent:0;mso-width-percent:0;mso-height-percent:0" o:ole="">
                   <v:imagedata r:id="rId271" o:title=""/>
                 </v:shape>
-                <o:OLEObject Type="Embed" ProgID="Equation.DSMT4" ShapeID="_x0000_i1032" DrawAspect="Content" ObjectID="_1726087673" r:id="rId272"/>
+                <o:OLEObject Type="Embed" ProgID="Equation.DSMT4" ShapeID="_x0000_i1032" DrawAspect="Content" ObjectID="_1729343728" r:id="rId272"/>
               </w:object>
             </w:r>
           </w:p>
@@ -16936,11 +16931,11 @@
                 <w:noProof/>
                 <w:position w:val="-14"/>
               </w:rPr>
-              <w:object w:dxaOrig="340" w:dyaOrig="380" w14:anchorId="1892F5A0">
-                <v:shape id="_x0000_i1031" type="#_x0000_t75" alt="" style="width:16.6pt;height:19pt;mso-width-percent:0;mso-height-percent:0;mso-width-percent:0;mso-height-percent:0" o:ole="">
+              <w:object w:dxaOrig="340" w:dyaOrig="380" w14:anchorId="22628598">
+                <v:shape id="_x0000_i1031" type="#_x0000_t75" alt="" style="width:16.9pt;height:18.65pt;mso-width-percent:0;mso-height-percent:0;mso-width-percent:0;mso-height-percent:0" o:ole="">
                   <v:imagedata r:id="rId273" o:title=""/>
                 </v:shape>
-                <o:OLEObject Type="Embed" ProgID="Equation.DSMT4" ShapeID="_x0000_i1031" DrawAspect="Content" ObjectID="_1726087674" r:id="rId274"/>
+                <o:OLEObject Type="Embed" ProgID="Equation.DSMT4" ShapeID="_x0000_i1031" DrawAspect="Content" ObjectID="_1729343729" r:id="rId274"/>
               </w:object>
             </w:r>
           </w:p>
@@ -16966,11 +16961,11 @@
                 <w:noProof/>
                 <w:position w:val="-4"/>
               </w:rPr>
-              <w:object w:dxaOrig="260" w:dyaOrig="200" w14:anchorId="59CB8E24">
-                <v:shape id="_x0000_i1030" type="#_x0000_t75" alt="" style="width:12.65pt;height:10.3pt;mso-width-percent:0;mso-height-percent:0;mso-width-percent:0;mso-height-percent:0" o:ole="">
+              <w:object w:dxaOrig="260" w:dyaOrig="200" w14:anchorId="4EF5F2C4">
+                <v:shape id="_x0000_i1030" type="#_x0000_t75" alt="" style="width:13.35pt;height:9.8pt;mso-width-percent:0;mso-height-percent:0;mso-width-percent:0;mso-height-percent:0" o:ole="">
                   <v:imagedata r:id="rId275" o:title=""/>
                 </v:shape>
-                <o:OLEObject Type="Embed" ProgID="Equation.DSMT4" ShapeID="_x0000_i1030" DrawAspect="Content" ObjectID="_1726087675" r:id="rId276"/>
+                <o:OLEObject Type="Embed" ProgID="Equation.DSMT4" ShapeID="_x0000_i1030" DrawAspect="Content" ObjectID="_1729343730" r:id="rId276"/>
               </w:object>
             </w:r>
           </w:p>
@@ -17313,11 +17308,11 @@
                 <w:noProof/>
                 <w:position w:val="-12"/>
               </w:rPr>
-              <w:object w:dxaOrig="460" w:dyaOrig="360" w14:anchorId="0F744D48">
-                <v:shape id="_x0000_i1029" type="#_x0000_t75" alt="" style="width:22.15pt;height:18.2pt;mso-width-percent:0;mso-height-percent:0;mso-width-percent:0;mso-height-percent:0" o:ole="">
+              <w:object w:dxaOrig="460" w:dyaOrig="360" w14:anchorId="62DD5FF9">
+                <v:shape id="_x0000_i1029" type="#_x0000_t75" alt="" style="width:22.2pt;height:17.8pt;mso-width-percent:0;mso-height-percent:0;mso-width-percent:0;mso-height-percent:0" o:ole="">
                   <v:imagedata r:id="rId277" o:title=""/>
                 </v:shape>
-                <o:OLEObject Type="Embed" ProgID="Equation.DSMT4" ShapeID="_x0000_i1029" DrawAspect="Content" ObjectID="_1726087676" r:id="rId278"/>
+                <o:OLEObject Type="Embed" ProgID="Equation.DSMT4" ShapeID="_x0000_i1029" DrawAspect="Content" ObjectID="_1729343731" r:id="rId278"/>
               </w:object>
             </w:r>
           </w:p>
@@ -17426,11 +17421,11 @@
                 <w:noProof/>
                 <w:position w:val="-14"/>
               </w:rPr>
-              <w:object w:dxaOrig="540" w:dyaOrig="380" w14:anchorId="6AE84D0E">
-                <v:shape id="_x0000_i1028" type="#_x0000_t75" alt="" style="width:26.9pt;height:19pt;mso-width-percent:0;mso-height-percent:0;mso-width-percent:0;mso-height-percent:0" o:ole="">
+              <w:object w:dxaOrig="540" w:dyaOrig="380" w14:anchorId="07BF5163">
+                <v:shape id="_x0000_i1028" type="#_x0000_t75" alt="" style="width:26.65pt;height:18.65pt;mso-width-percent:0;mso-height-percent:0;mso-width-percent:0;mso-height-percent:0" o:ole="">
                   <v:imagedata r:id="rId279" o:title=""/>
                 </v:shape>
-                <o:OLEObject Type="Embed" ProgID="Equation.DSMT4" ShapeID="_x0000_i1028" DrawAspect="Content" ObjectID="_1726087677" r:id="rId280"/>
+                <o:OLEObject Type="Embed" ProgID="Equation.DSMT4" ShapeID="_x0000_i1028" DrawAspect="Content" ObjectID="_1729343732" r:id="rId280"/>
               </w:object>
             </w:r>
           </w:p>
@@ -17545,11 +17540,11 @@
                 <w:noProof/>
                 <w:position w:val="-14"/>
               </w:rPr>
-              <w:object w:dxaOrig="499" w:dyaOrig="380" w14:anchorId="6629B603">
-                <v:shape id="_x0000_i1027" type="#_x0000_t75" alt="" style="width:23.75pt;height:19pt;mso-width-percent:0;mso-height-percent:0;mso-width-percent:0;mso-height-percent:0" o:ole="">
+              <w:object w:dxaOrig="499" w:dyaOrig="380" w14:anchorId="5387F473">
+                <v:shape id="_x0000_i1027" type="#_x0000_t75" alt="" style="width:24pt;height:18.65pt;mso-width-percent:0;mso-height-percent:0;mso-width-percent:0;mso-height-percent:0" o:ole="">
                   <v:imagedata r:id="rId281" o:title=""/>
                 </v:shape>
-                <o:OLEObject Type="Embed" ProgID="Equation.DSMT4" ShapeID="_x0000_i1027" DrawAspect="Content" ObjectID="_1726087678" r:id="rId282"/>
+                <o:OLEObject Type="Embed" ProgID="Equation.DSMT4" ShapeID="_x0000_i1027" DrawAspect="Content" ObjectID="_1729343733" r:id="rId282"/>
               </w:object>
             </w:r>
           </w:p>
@@ -17652,11 +17647,11 @@
                 <w:noProof/>
                 <w:position w:val="-4"/>
               </w:rPr>
-              <w:object w:dxaOrig="260" w:dyaOrig="240" w14:anchorId="525FD99C">
-                <v:shape id="_x0000_i1026" type="#_x0000_t75" alt="" style="width:12.65pt;height:11.85pt;mso-width-percent:0;mso-height-percent:0;mso-width-percent:0;mso-height-percent:0" o:ole="">
+              <w:object w:dxaOrig="260" w:dyaOrig="240" w14:anchorId="7E5AB00B">
+                <v:shape id="_x0000_i1026" type="#_x0000_t75" alt="" style="width:13.35pt;height:12.45pt;mso-width-percent:0;mso-height-percent:0;mso-width-percent:0;mso-height-percent:0" o:ole="">
                   <v:imagedata r:id="rId283" o:title=""/>
                 </v:shape>
-                <o:OLEObject Type="Embed" ProgID="Equation.DSMT4" ShapeID="_x0000_i1026" DrawAspect="Content" ObjectID="_1726087679" r:id="rId284"/>
+                <o:OLEObject Type="Embed" ProgID="Equation.DSMT4" ShapeID="_x0000_i1026" DrawAspect="Content" ObjectID="_1729343734" r:id="rId284"/>
               </w:object>
             </w:r>
           </w:p>
@@ -17739,11 +17734,11 @@
                 <w:noProof/>
                 <w:position w:val="-12"/>
               </w:rPr>
-              <w:object w:dxaOrig="340" w:dyaOrig="360" w14:anchorId="7145E505">
-                <v:shape id="_x0000_i1025" type="#_x0000_t75" alt="" style="width:16.6pt;height:18.2pt;mso-width-percent:0;mso-height-percent:0;mso-width-percent:0;mso-height-percent:0" o:ole="">
+              <w:object w:dxaOrig="340" w:dyaOrig="360" w14:anchorId="01B7EB0E">
+                <v:shape id="_x0000_i1025" type="#_x0000_t75" alt="" style="width:16.9pt;height:17.8pt;mso-width-percent:0;mso-height-percent:0;mso-width-percent:0;mso-height-percent:0" o:ole="">
                   <v:imagedata r:id="rId285" o:title=""/>
                 </v:shape>
-                <o:OLEObject Type="Embed" ProgID="Equation.DSMT4" ShapeID="_x0000_i1025" DrawAspect="Content" ObjectID="_1726087680" r:id="rId286"/>
+                <o:OLEObject Type="Embed" ProgID="Equation.DSMT4" ShapeID="_x0000_i1025" DrawAspect="Content" ObjectID="_1729343735" r:id="rId286"/>
               </w:object>
             </w:r>
           </w:p>
@@ -17883,7 +17878,14 @@
         <w:rPr>
           <w:lang w:val="x-none"/>
         </w:rPr>
-        <w:t xml:space="preserve">The desired scenario of the simulator is considered as a level flight. These figures show that the attitude outputs of the quadrotor converge to the desired values in less than three seconds. Moreover, </w:t>
+        <w:t xml:space="preserve">The desired scenario of the simulator is considered as a level flight. These figures show that the attitude </w:t>
+      </w:r>
+      <w:r>
+        <w:rPr>
+          <w:lang w:val="x-none"/>
+        </w:rPr>
+        <w:lastRenderedPageBreak/>
+        <w:t xml:space="preserve">outputs of the quadrotor converge to the desired values in less than three seconds. Moreover, </w:t>
       </w:r>
       <w:r>
         <w:rPr>
@@ -17974,7 +17976,6 @@
         <w:rPr>
           <w:noProof/>
         </w:rPr>
-        <w:lastRenderedPageBreak/>
         <w:drawing>
           <wp:inline distT="0" distB="0" distL="0" distR="0" wp14:anchorId="2AF95CA7" wp14:editId="3B643701">
             <wp:extent cx="2434590" cy="1824729"/>
@@ -18495,32 +18496,52 @@
     </w:p>
     <w:p>
       <w:pPr>
-        <w:jc w:val="center"/>
-        <w:rPr>
-          <w:lang w:val="x-none"/>
-        </w:rPr>
+        <w:pStyle w:val="InPicture"/>
+        <w:bidi w:val="0"/>
+        <w:ind w:left="-113" w:right="-57"/>
       </w:pPr>
     </w:p>
     <w:p>
       <w:pPr>
-        <w:jc w:val="center"/>
-        <w:rPr>
-          <w:lang w:val="x-none"/>
-        </w:rPr>
+        <w:pStyle w:val="InPicture"/>
+        <w:bidi w:val="0"/>
+        <w:ind w:left="-113" w:right="-57"/>
       </w:pPr>
     </w:p>
     <w:p>
       <w:pPr>
+        <w:pStyle w:val="InPicture"/>
+        <w:bidi w:val="0"/>
+        <w:ind w:left="-113" w:right="-57"/>
+      </w:pPr>
+    </w:p>
+    <w:p>
+      <w:pPr>
         <w:jc w:val="center"/>
         <w:rPr>
           <w:lang w:val="x-none"/>
         </w:rPr>
       </w:pPr>
+    </w:p>
+    <w:p>
+      <w:pPr>
+        <w:jc w:val="center"/>
+        <w:rPr>
+          <w:lang w:val="x-none"/>
+        </w:rPr>
+      </w:pPr>
+    </w:p>
+    <w:p>
+      <w:pPr>
+        <w:jc w:val="center"/>
+        <w:rPr>
+          <w:lang w:val="x-none"/>
+        </w:rPr>
+      </w:pPr>
       <w:r>
         <w:rPr>
           <w:noProof/>
         </w:rPr>
-        <w:lastRenderedPageBreak/>
         <w:drawing>
           <wp:inline distT="0" distB="0" distL="0" distR="0" wp14:anchorId="28008F90" wp14:editId="4FB9319C">
             <wp:extent cx="2731770" cy="2047466"/>
@@ -18798,24 +18819,10 @@
     </w:p>
     <w:p>
       <w:pPr>
-        <w:pStyle w:val="heading2"/>
-      </w:pPr>
-      <w:r>
-        <w:t>Comparison with LQR</w:t>
-      </w:r>
-    </w:p>
-    <w:p>
-      <w:pPr>
         <w:rPr>
           <w:lang w:val="x-none"/>
         </w:rPr>
       </w:pPr>
-      <w:r>
-        <w:rPr>
-          <w:lang w:val="x-none"/>
-        </w:rPr>
-        <w:t xml:space="preserve">Here, the LQIR-DG controller performance is compared with famous control strategy such as LQR controller method. </w:t>
-      </w:r>
       <w:r>
         <w:rPr>
           <w:lang w:val="x-none"/>
@@ -18859,7 +18866,1556 @@
           <w:bCs/>
           <w:noProof/>
         </w:rPr>
+        <w:t>8</w:t>
+      </w:r>
+      <w:r>
+        <w:rPr>
+          <w:lang w:val="x-none"/>
+        </w:rPr>
+        <w:fldChar w:fldCharType="end"/>
+      </w:r>
+      <w:r>
+        <w:t xml:space="preserve"> </w:t>
+      </w:r>
+      <w:r>
+        <w:rPr>
+          <w:lang w:val="x-none"/>
+        </w:rPr>
+        <w:t xml:space="preserve">illustrates the performance of the LQIR-DG controller in the coupling mode of the roll and </w:t>
+      </w:r>
+      <w:r>
+        <w:t>pitch</w:t>
+      </w:r>
+      <w:r>
+        <w:rPr>
+          <w:lang w:val="x-none"/>
+        </w:rPr>
+        <w:t xml:space="preserve"> channels to track the desired angle as a square wave with a frequency of 0.02 Hz and an amplitude of 20 degrees.</w:t>
+      </w:r>
+    </w:p>
+    <w:p>
+      <w:pPr>
+        <w:jc w:val="center"/>
+        <w:rPr>
+          <w:lang w:val="x-none"/>
+        </w:rPr>
+      </w:pPr>
+      <w:r>
+        <w:rPr>
+          <w:noProof/>
+          <w:lang w:val="x-none"/>
+        </w:rPr>
+        <w:drawing>
+          <wp:inline distT="0" distB="0" distL="0" distR="0" wp14:anchorId="200E9677" wp14:editId="6AAF20A1">
+            <wp:extent cx="3973195" cy="2977915"/>
+            <wp:effectExtent l="0" t="0" r="1905" b="0"/>
+            <wp:docPr id="2851" name="Picture 2851"/>
+            <wp:cNvGraphicFramePr>
+              <a:graphicFrameLocks xmlns:a="http://schemas.openxmlformats.org/drawingml/2006/main" noChangeAspect="1"/>
+            </wp:cNvGraphicFramePr>
+            <a:graphic xmlns:a="http://schemas.openxmlformats.org/drawingml/2006/main">
+              <a:graphicData uri="http://schemas.openxmlformats.org/drawingml/2006/picture">
+                <pic:pic xmlns:pic="http://schemas.openxmlformats.org/drawingml/2006/picture">
+                  <pic:nvPicPr>
+                    <pic:cNvPr id="2851" name="Picture 2851"/>
+                    <pic:cNvPicPr/>
+                  </pic:nvPicPr>
+                  <pic:blipFill>
+                    <a:blip r:embed="rId297" cstate="print">
+                      <a:extLst>
+                        <a:ext uri="{28A0092B-C50C-407E-A947-70E740481C1C}">
+                          <a14:useLocalDpi xmlns:a14="http://schemas.microsoft.com/office/drawing/2010/main" val="0"/>
+                        </a:ext>
+                      </a:extLst>
+                    </a:blip>
+                    <a:stretch>
+                      <a:fillRect/>
+                    </a:stretch>
+                  </pic:blipFill>
+                  <pic:spPr>
+                    <a:xfrm>
+                      <a:off x="0" y="0"/>
+                      <a:ext cx="4025758" cy="3017311"/>
+                    </a:xfrm>
+                    <a:prstGeom prst="rect">
+                      <a:avLst/>
+                    </a:prstGeom>
+                  </pic:spPr>
+                </pic:pic>
+              </a:graphicData>
+            </a:graphic>
+          </wp:inline>
+        </w:drawing>
+      </w:r>
+    </w:p>
+    <w:p>
+      <w:pPr>
+        <w:jc w:val="center"/>
+        <w:rPr>
+          <w:lang w:val="x-none"/>
+        </w:rPr>
+      </w:pPr>
+    </w:p>
+    <w:tbl>
+      <w:tblPr>
+        <w:tblW w:w="0" w:type="auto"/>
+        <w:jc w:val="center"/>
+        <w:tblLayout w:type="fixed"/>
+        <w:tblLook w:val="04A0" w:firstRow="1" w:lastRow="0" w:firstColumn="1" w:lastColumn="0" w:noHBand="0" w:noVBand="1"/>
+      </w:tblPr>
+      <w:tblGrid>
+        <w:gridCol w:w="4248"/>
+        <w:gridCol w:w="4050"/>
+      </w:tblGrid>
+      <w:tr>
+        <w:trPr>
+          <w:trHeight w:val="287"/>
+          <w:jc w:val="center"/>
+        </w:trPr>
+        <w:tc>
+          <w:tcPr>
+            <w:tcW w:w="4248" w:type="dxa"/>
+          </w:tcPr>
+          <w:p>
+            <w:pPr>
+              <w:jc w:val="right"/>
+            </w:pPr>
+            <w:r>
+              <w:t>(a)</w:t>
+            </w:r>
+          </w:p>
+        </w:tc>
+        <w:tc>
+          <w:tcPr>
+            <w:tcW w:w="4050" w:type="dxa"/>
+          </w:tcPr>
+          <w:p/>
+        </w:tc>
+      </w:tr>
+    </w:tbl>
+    <w:p>
+      <w:pPr>
+        <w:jc w:val="center"/>
+        <w:rPr>
+          <w:lang w:val="x-none"/>
+        </w:rPr>
+      </w:pPr>
+    </w:p>
+    <w:p>
+      <w:pPr>
+        <w:jc w:val="center"/>
+        <w:rPr>
+          <w:lang w:val="x-none"/>
+        </w:rPr>
+      </w:pPr>
+    </w:p>
+    <w:p>
+      <w:pPr>
+        <w:jc w:val="center"/>
+        <w:rPr>
+          <w:lang w:val="x-none"/>
+        </w:rPr>
+      </w:pPr>
+      <w:r>
+        <w:rPr>
+          <w:noProof/>
+          <w:lang w:val="x-none"/>
+        </w:rPr>
+        <w:drawing>
+          <wp:inline distT="0" distB="0" distL="0" distR="0" wp14:anchorId="18CFC738" wp14:editId="761A6BF5">
+            <wp:extent cx="3973689" cy="2978286"/>
+            <wp:effectExtent l="0" t="0" r="1905" b="0"/>
+            <wp:docPr id="2850" name="Picture 2850"/>
+            <wp:cNvGraphicFramePr>
+              <a:graphicFrameLocks xmlns:a="http://schemas.openxmlformats.org/drawingml/2006/main" noChangeAspect="1"/>
+            </wp:cNvGraphicFramePr>
+            <a:graphic xmlns:a="http://schemas.openxmlformats.org/drawingml/2006/main">
+              <a:graphicData uri="http://schemas.openxmlformats.org/drawingml/2006/picture">
+                <pic:pic xmlns:pic="http://schemas.openxmlformats.org/drawingml/2006/picture">
+                  <pic:nvPicPr>
+                    <pic:cNvPr id="2850" name="Picture 2850"/>
+                    <pic:cNvPicPr/>
+                  </pic:nvPicPr>
+                  <pic:blipFill>
+                    <a:blip r:embed="rId298" cstate="print">
+                      <a:extLst>
+                        <a:ext uri="{28A0092B-C50C-407E-A947-70E740481C1C}">
+                          <a14:useLocalDpi xmlns:a14="http://schemas.microsoft.com/office/drawing/2010/main" val="0"/>
+                        </a:ext>
+                      </a:extLst>
+                    </a:blip>
+                    <a:stretch>
+                      <a:fillRect/>
+                    </a:stretch>
+                  </pic:blipFill>
+                  <pic:spPr>
+                    <a:xfrm>
+                      <a:off x="0" y="0"/>
+                      <a:ext cx="3981296" cy="2983987"/>
+                    </a:xfrm>
+                    <a:prstGeom prst="rect">
+                      <a:avLst/>
+                    </a:prstGeom>
+                  </pic:spPr>
+                </pic:pic>
+              </a:graphicData>
+            </a:graphic>
+          </wp:inline>
+        </w:drawing>
+      </w:r>
+    </w:p>
+    <w:tbl>
+      <w:tblPr>
+        <w:tblW w:w="0" w:type="auto"/>
+        <w:jc w:val="center"/>
+        <w:tblLayout w:type="fixed"/>
+        <w:tblLook w:val="04A0" w:firstRow="1" w:lastRow="0" w:firstColumn="1" w:lastColumn="0" w:noHBand="0" w:noVBand="1"/>
+      </w:tblPr>
+      <w:tblGrid>
+        <w:gridCol w:w="4248"/>
+        <w:gridCol w:w="4050"/>
+      </w:tblGrid>
+      <w:tr>
+        <w:trPr>
+          <w:trHeight w:val="287"/>
+          <w:jc w:val="center"/>
+        </w:trPr>
+        <w:tc>
+          <w:tcPr>
+            <w:tcW w:w="4248" w:type="dxa"/>
+          </w:tcPr>
+          <w:p>
+            <w:pPr>
+              <w:jc w:val="right"/>
+            </w:pPr>
+            <w:r>
+              <w:t>(</w:t>
+            </w:r>
+            <w:r>
+              <w:t>b</w:t>
+            </w:r>
+            <w:r>
+              <w:t>)</w:t>
+            </w:r>
+          </w:p>
+        </w:tc>
+        <w:tc>
+          <w:tcPr>
+            <w:tcW w:w="4050" w:type="dxa"/>
+          </w:tcPr>
+          <w:p/>
+        </w:tc>
+      </w:tr>
+    </w:tbl>
+    <w:p>
+      <w:pPr>
+        <w:jc w:val="center"/>
+        <w:rPr>
+          <w:lang w:val="x-none"/>
+        </w:rPr>
+      </w:pPr>
+    </w:p>
+    <w:p>
+      <w:pPr>
+        <w:pStyle w:val="InPicture"/>
+        <w:bidi w:val="0"/>
+        <w:ind w:left="-113" w:right="-57"/>
+      </w:pPr>
+      <w:r>
+        <w:rPr>
+          <w:b/>
+          <w:bCs/>
+        </w:rPr>
+        <w:t>Fig</w:t>
+      </w:r>
+      <w:r>
+        <w:rPr>
+          <w:b/>
+          <w:bCs/>
+        </w:rPr>
+        <w:t xml:space="preserve">. </w:t>
+      </w:r>
+      <w:r>
+        <w:rPr>
+          <w:b/>
+          <w:bCs/>
+        </w:rPr>
+        <w:fldChar w:fldCharType="begin"/>
+      </w:r>
+      <w:r>
+        <w:rPr>
+          <w:b/>
+          <w:bCs/>
+        </w:rPr>
+        <w:instrText xml:space="preserve"> SEQ Figure \* ARABIC \s 3 </w:instrText>
+      </w:r>
+      <w:r>
+        <w:rPr>
+          <w:b/>
+          <w:bCs/>
+        </w:rPr>
+        <w:fldChar w:fldCharType="separate"/>
+      </w:r>
+      <w:r>
+        <w:rPr>
+          <w:b/>
+          <w:bCs/>
+          <w:noProof/>
+        </w:rPr>
         <w:t>6</w:t>
+      </w:r>
+      <w:r>
+        <w:rPr>
+          <w:b/>
+          <w:bCs/>
+        </w:rPr>
+        <w:fldChar w:fldCharType="end"/>
+      </w:r>
+      <w:r>
+        <w:rPr>
+          <w:b/>
+          <w:bCs/>
+        </w:rPr>
+        <w:t>.</w:t>
+      </w:r>
+      <w:r>
+        <w:t xml:space="preserve"> </w:t>
+      </w:r>
+      <w:r>
+        <w:t>LQIR-DDG controller performance in order to track the desired angles in the two-degree-of-freedom coupling mode a) Comparison of the roll angle with the desired value b) Comparison of the pitch angle with the desired</w:t>
+      </w:r>
+    </w:p>
+    <w:p>
+      <w:pPr>
+        <w:bidi/>
+        <w:rPr>
+          <w:rFonts w:hint="cs"/>
+          <w:rtl/>
+          <w:lang w:val="x-none" w:bidi="fa-IR"/>
+        </w:rPr>
+      </w:pPr>
+    </w:p>
+    <w:p>
+      <w:pPr>
+        <w:rPr>
+          <w:lang w:val="x-none"/>
+        </w:rPr>
+      </w:pPr>
+    </w:p>
+    <w:p>
+      <w:pPr>
+        <w:pStyle w:val="heading2"/>
+      </w:pPr>
+      <w:r>
+        <w:t>Investigating the possibility of removing the disturbance</w:t>
+      </w:r>
+    </w:p>
+    <w:p>
+      <w:r>
+        <w:rPr>
+          <w:lang w:val="x-none"/>
+        </w:rPr>
+        <w:t>This section aims to investigate the possible removal of input disturbances by the LQIR-DG controller in regulation.</w:t>
+      </w:r>
+      <w:r>
+        <w:t xml:space="preserve"> </w:t>
+      </w:r>
+      <w:r>
+        <w:t>For this purpose, a disturbance with an amplitude of 0.5 N is added to the input from 26 to 36 seconds.</w:t>
+      </w:r>
+      <w:r>
+        <w:t xml:space="preserve"> </w:t>
+      </w:r>
+      <w:r>
+        <w:t xml:space="preserve">As shown in </w:t>
+      </w:r>
+      <w:r>
+        <w:fldChar w:fldCharType="begin"/>
+      </w:r>
+      <w:r>
+        <w:instrText xml:space="preserve"> REF _Ref118727187 \h </w:instrText>
+      </w:r>
+      <w:r>
+        <w:fldChar w:fldCharType="separate"/>
+      </w:r>
+      <w:r>
+        <w:rPr>
+          <w:b/>
+          <w:bCs/>
+        </w:rPr>
+        <w:t>Fig</w:t>
+      </w:r>
+      <w:r>
+        <w:rPr>
+          <w:b/>
+          <w:bCs/>
+        </w:rPr>
+        <w:t xml:space="preserve">. </w:t>
+      </w:r>
+      <w:r>
+        <w:rPr>
+          <w:b/>
+          <w:bCs/>
+          <w:noProof/>
+        </w:rPr>
+        <w:t>7</w:t>
+      </w:r>
+      <w:r>
+        <w:fldChar w:fldCharType="end"/>
+      </w:r>
+      <w:r>
+        <w:t>, the LQIR-DG controller performs well in coupling the roll and screw channels to remove the input disturbance.</w:t>
+      </w:r>
+      <w:r>
+        <w:t xml:space="preserve"> </w:t>
+      </w:r>
+      <w:r>
+        <w:t xml:space="preserve">In </w:t>
+      </w:r>
+      <w:r>
+        <w:fldChar w:fldCharType="begin"/>
+      </w:r>
+      <w:r>
+        <w:instrText xml:space="preserve"> REF _Ref118727187 \h </w:instrText>
+      </w:r>
+      <w:r>
+        <w:fldChar w:fldCharType="separate"/>
+      </w:r>
+      <w:r>
+        <w:rPr>
+          <w:b/>
+          <w:bCs/>
+        </w:rPr>
+        <w:t>Fig</w:t>
+      </w:r>
+      <w:r>
+        <w:rPr>
+          <w:b/>
+          <w:bCs/>
+        </w:rPr>
+        <w:t xml:space="preserve">. </w:t>
+      </w:r>
+      <w:r>
+        <w:rPr>
+          <w:b/>
+          <w:bCs/>
+          <w:noProof/>
+        </w:rPr>
+        <w:t>7</w:t>
+      </w:r>
+      <w:r>
+        <w:fldChar w:fldCharType="end"/>
+      </w:r>
+      <w:r>
+        <w:t xml:space="preserve"> </w:t>
+      </w:r>
+      <w:r>
+        <w:t xml:space="preserve">(a), the performance of this controller is checked by comparing the desired roll angle with the actual roll angle. Also, </w:t>
+      </w:r>
+      <w:r>
+        <w:fldChar w:fldCharType="begin"/>
+      </w:r>
+      <w:r>
+        <w:instrText xml:space="preserve"> REF _Ref118727187 \h </w:instrText>
+      </w:r>
+      <w:r>
+        <w:fldChar w:fldCharType="separate"/>
+      </w:r>
+      <w:r>
+        <w:rPr>
+          <w:b/>
+          <w:bCs/>
+        </w:rPr>
+        <w:t>Fig</w:t>
+      </w:r>
+      <w:r>
+        <w:rPr>
+          <w:b/>
+          <w:bCs/>
+        </w:rPr>
+        <w:t xml:space="preserve">. </w:t>
+      </w:r>
+      <w:r>
+        <w:rPr>
+          <w:b/>
+          <w:bCs/>
+          <w:noProof/>
+        </w:rPr>
+        <w:t>7</w:t>
+      </w:r>
+      <w:r>
+        <w:fldChar w:fldCharType="end"/>
+      </w:r>
+      <w:r>
+        <w:t xml:space="preserve"> </w:t>
+      </w:r>
+      <w:r>
+        <w:t xml:space="preserve"> (b) compares the desired turn angle with the actual pitch angle of the 3DoF experimental setup in removing the input disturbance. The results indicate the proper performance of the controller in removing the input disturbance.</w:t>
+      </w:r>
+    </w:p>
+    <w:p/>
+    <w:p>
+      <w:pPr>
+        <w:rPr>
+          <w:lang w:val="x-none"/>
+        </w:rPr>
+      </w:pPr>
+    </w:p>
+    <w:p>
+      <w:pPr>
+        <w:jc w:val="center"/>
+        <w:rPr>
+          <w:lang w:val="x-none"/>
+        </w:rPr>
+      </w:pPr>
+      <w:r>
+        <w:rPr>
+          <w:noProof/>
+          <w:lang w:val="x-none"/>
+        </w:rPr>
+        <w:lastRenderedPageBreak/>
+        <w:drawing>
+          <wp:inline distT="0" distB="0" distL="0" distR="0" wp14:anchorId="60D07E42" wp14:editId="398887B6">
+            <wp:extent cx="3795590" cy="2844800"/>
+            <wp:effectExtent l="0" t="0" r="1905" b="0"/>
+            <wp:docPr id="2861" name="Picture 2861"/>
+            <wp:cNvGraphicFramePr>
+              <a:graphicFrameLocks xmlns:a="http://schemas.openxmlformats.org/drawingml/2006/main" noChangeAspect="1"/>
+            </wp:cNvGraphicFramePr>
+            <a:graphic xmlns:a="http://schemas.openxmlformats.org/drawingml/2006/main">
+              <a:graphicData uri="http://schemas.openxmlformats.org/drawingml/2006/picture">
+                <pic:pic xmlns:pic="http://schemas.openxmlformats.org/drawingml/2006/picture">
+                  <pic:nvPicPr>
+                    <pic:cNvPr id="2861" name="Picture 2861"/>
+                    <pic:cNvPicPr/>
+                  </pic:nvPicPr>
+                  <pic:blipFill>
+                    <a:blip r:embed="rId299" cstate="print">
+                      <a:extLst>
+                        <a:ext uri="{28A0092B-C50C-407E-A947-70E740481C1C}">
+                          <a14:useLocalDpi xmlns:a14="http://schemas.microsoft.com/office/drawing/2010/main" val="0"/>
+                        </a:ext>
+                      </a:extLst>
+                    </a:blip>
+                    <a:stretch>
+                      <a:fillRect/>
+                    </a:stretch>
+                  </pic:blipFill>
+                  <pic:spPr>
+                    <a:xfrm>
+                      <a:off x="0" y="0"/>
+                      <a:ext cx="3829774" cy="2870421"/>
+                    </a:xfrm>
+                    <a:prstGeom prst="rect">
+                      <a:avLst/>
+                    </a:prstGeom>
+                  </pic:spPr>
+                </pic:pic>
+              </a:graphicData>
+            </a:graphic>
+          </wp:inline>
+        </w:drawing>
+      </w:r>
+    </w:p>
+    <w:tbl>
+      <w:tblPr>
+        <w:tblW w:w="0" w:type="auto"/>
+        <w:jc w:val="center"/>
+        <w:tblLayout w:type="fixed"/>
+        <w:tblLook w:val="04A0" w:firstRow="1" w:lastRow="0" w:firstColumn="1" w:lastColumn="0" w:noHBand="0" w:noVBand="1"/>
+      </w:tblPr>
+      <w:tblGrid>
+        <w:gridCol w:w="4248"/>
+        <w:gridCol w:w="4050"/>
+      </w:tblGrid>
+      <w:tr>
+        <w:trPr>
+          <w:trHeight w:val="287"/>
+          <w:jc w:val="center"/>
+        </w:trPr>
+        <w:tc>
+          <w:tcPr>
+            <w:tcW w:w="4248" w:type="dxa"/>
+          </w:tcPr>
+          <w:p>
+            <w:pPr>
+              <w:jc w:val="right"/>
+            </w:pPr>
+            <w:r>
+              <w:t>(a)</w:t>
+            </w:r>
+          </w:p>
+        </w:tc>
+        <w:tc>
+          <w:tcPr>
+            <w:tcW w:w="4050" w:type="dxa"/>
+          </w:tcPr>
+          <w:p/>
+        </w:tc>
+      </w:tr>
+    </w:tbl>
+    <w:p>
+      <w:pPr>
+        <w:rPr>
+          <w:lang w:val="x-none"/>
+        </w:rPr>
+      </w:pPr>
+    </w:p>
+    <w:p>
+      <w:pPr>
+        <w:jc w:val="center"/>
+        <w:rPr>
+          <w:lang w:val="x-none"/>
+        </w:rPr>
+      </w:pPr>
+    </w:p>
+    <w:p>
+      <w:pPr>
+        <w:jc w:val="center"/>
+        <w:rPr>
+          <w:lang w:val="x-none"/>
+        </w:rPr>
+      </w:pPr>
+      <w:r>
+        <w:rPr>
+          <w:noProof/>
+          <w:lang w:val="x-none"/>
+        </w:rPr>
+        <w:drawing>
+          <wp:inline distT="0" distB="0" distL="0" distR="0" wp14:anchorId="35DD6DED" wp14:editId="0ACEDAEB">
+            <wp:extent cx="3705219" cy="2777067"/>
+            <wp:effectExtent l="0" t="0" r="3810" b="4445"/>
+            <wp:docPr id="2860" name="Picture 2860"/>
+            <wp:cNvGraphicFramePr>
+              <a:graphicFrameLocks xmlns:a="http://schemas.openxmlformats.org/drawingml/2006/main" noChangeAspect="1"/>
+            </wp:cNvGraphicFramePr>
+            <a:graphic xmlns:a="http://schemas.openxmlformats.org/drawingml/2006/main">
+              <a:graphicData uri="http://schemas.openxmlformats.org/drawingml/2006/picture">
+                <pic:pic xmlns:pic="http://schemas.openxmlformats.org/drawingml/2006/picture">
+                  <pic:nvPicPr>
+                    <pic:cNvPr id="2860" name="Picture 2860"/>
+                    <pic:cNvPicPr/>
+                  </pic:nvPicPr>
+                  <pic:blipFill>
+                    <a:blip r:embed="rId300" cstate="print">
+                      <a:extLst>
+                        <a:ext uri="{28A0092B-C50C-407E-A947-70E740481C1C}">
+                          <a14:useLocalDpi xmlns:a14="http://schemas.microsoft.com/office/drawing/2010/main" val="0"/>
+                        </a:ext>
+                      </a:extLst>
+                    </a:blip>
+                    <a:stretch>
+                      <a:fillRect/>
+                    </a:stretch>
+                  </pic:blipFill>
+                  <pic:spPr>
+                    <a:xfrm>
+                      <a:off x="0" y="0"/>
+                      <a:ext cx="3719868" cy="2788047"/>
+                    </a:xfrm>
+                    <a:prstGeom prst="rect">
+                      <a:avLst/>
+                    </a:prstGeom>
+                  </pic:spPr>
+                </pic:pic>
+              </a:graphicData>
+            </a:graphic>
+          </wp:inline>
+        </w:drawing>
+      </w:r>
+    </w:p>
+    <w:tbl>
+      <w:tblPr>
+        <w:tblW w:w="0" w:type="auto"/>
+        <w:jc w:val="center"/>
+        <w:tblLayout w:type="fixed"/>
+        <w:tblLook w:val="04A0" w:firstRow="1" w:lastRow="0" w:firstColumn="1" w:lastColumn="0" w:noHBand="0" w:noVBand="1"/>
+      </w:tblPr>
+      <w:tblGrid>
+        <w:gridCol w:w="4248"/>
+        <w:gridCol w:w="4050"/>
+      </w:tblGrid>
+      <w:tr>
+        <w:trPr>
+          <w:trHeight w:val="287"/>
+          <w:jc w:val="center"/>
+        </w:trPr>
+        <w:tc>
+          <w:tcPr>
+            <w:tcW w:w="4248" w:type="dxa"/>
+          </w:tcPr>
+          <w:p>
+            <w:pPr>
+              <w:jc w:val="right"/>
+            </w:pPr>
+            <w:r>
+              <w:t>(</w:t>
+            </w:r>
+            <w:r>
+              <w:t>b</w:t>
+            </w:r>
+            <w:r>
+              <w:t>)</w:t>
+            </w:r>
+          </w:p>
+        </w:tc>
+        <w:tc>
+          <w:tcPr>
+            <w:tcW w:w="4050" w:type="dxa"/>
+          </w:tcPr>
+          <w:p/>
+        </w:tc>
+      </w:tr>
+    </w:tbl>
+    <w:p>
+      <w:pPr>
+        <w:pStyle w:val="InPicture"/>
+        <w:bidi w:val="0"/>
+        <w:ind w:left="-113" w:right="-57"/>
+      </w:pPr>
+      <w:bookmarkStart w:id="26" w:name="_Ref118727187"/>
+      <w:r>
+        <w:rPr>
+          <w:b/>
+          <w:bCs/>
+        </w:rPr>
+        <w:t>Fig</w:t>
+      </w:r>
+      <w:r>
+        <w:rPr>
+          <w:b/>
+          <w:bCs/>
+        </w:rPr>
+        <w:t xml:space="preserve">. </w:t>
+      </w:r>
+      <w:r>
+        <w:rPr>
+          <w:b/>
+          <w:bCs/>
+        </w:rPr>
+        <w:fldChar w:fldCharType="begin"/>
+      </w:r>
+      <w:r>
+        <w:rPr>
+          <w:b/>
+          <w:bCs/>
+        </w:rPr>
+        <w:instrText xml:space="preserve"> SEQ Figure \* ARABIC \s 3 </w:instrText>
+      </w:r>
+      <w:r>
+        <w:rPr>
+          <w:b/>
+          <w:bCs/>
+        </w:rPr>
+        <w:fldChar w:fldCharType="separate"/>
+      </w:r>
+      <w:r>
+        <w:rPr>
+          <w:b/>
+          <w:bCs/>
+          <w:noProof/>
+        </w:rPr>
+        <w:t>7</w:t>
+      </w:r>
+      <w:r>
+        <w:rPr>
+          <w:b/>
+          <w:bCs/>
+        </w:rPr>
+        <w:fldChar w:fldCharType="end"/>
+      </w:r>
+      <w:bookmarkEnd w:id="26"/>
+      <w:r>
+        <w:rPr>
+          <w:b/>
+          <w:bCs/>
+        </w:rPr>
+        <w:t>.</w:t>
+      </w:r>
+      <w:r>
+        <w:t xml:space="preserve"> </w:t>
+      </w:r>
+      <w:r>
+        <w:t xml:space="preserve">The performance of the </w:t>
+      </w:r>
+      <w:r>
+        <w:t>LQIR-DG</w:t>
+      </w:r>
+      <w:r>
+        <w:t xml:space="preserve"> controller in the presence of the input disturbance in the two-degree-of-freedom coupling mode a) Comparison of the desired roll angle with the actual value b) Comparison of the desired pitch angle with the actual value.</w:t>
+      </w:r>
+    </w:p>
+    <w:p>
+      <w:pPr>
+        <w:pStyle w:val="InPicture"/>
+        <w:bidi w:val="0"/>
+        <w:ind w:left="-113" w:right="-57"/>
+      </w:pPr>
+    </w:p>
+    <w:p>
+      <w:pPr>
+        <w:pStyle w:val="heading2"/>
+      </w:pPr>
+      <w:r>
+        <w:t>Investigating the impact of uncertainty in modeling</w:t>
+      </w:r>
+    </w:p>
+    <w:p>
+      <w:pPr>
+        <w:rPr>
+          <w:lang w:bidi="fa-IR"/>
+        </w:rPr>
+      </w:pPr>
+      <w:r>
+        <w:rPr>
+          <w:lang w:bidi="fa-IR"/>
+        </w:rPr>
+        <w:t xml:space="preserve">This section examines the performance of the LQIR-DG controller designed by considering the uncertainty in 3DoF experimental setup modeling. The performance of the sliding mode controller in the coupling mode of the roll, pitch, and yaw channels is checked by considering the uncertainty in the 3DoF experimental setup modeling in </w:t>
+      </w:r>
+      <w:r>
+        <w:rPr>
+          <w:lang w:bidi="fa-IR"/>
+        </w:rPr>
+        <w:fldChar w:fldCharType="begin"/>
+      </w:r>
+      <w:r>
+        <w:rPr>
+          <w:lang w:bidi="fa-IR"/>
+        </w:rPr>
+        <w:instrText xml:space="preserve"> REF _Ref118730510 \h </w:instrText>
+      </w:r>
+      <w:r>
+        <w:rPr>
+          <w:lang w:bidi="fa-IR"/>
+        </w:rPr>
+      </w:r>
+      <w:r>
+        <w:rPr>
+          <w:lang w:bidi="fa-IR"/>
+        </w:rPr>
+        <w:fldChar w:fldCharType="separate"/>
+      </w:r>
+      <w:r>
+        <w:rPr>
+          <w:b/>
+          <w:bCs/>
+        </w:rPr>
+        <w:t>Fig</w:t>
+      </w:r>
+      <w:r>
+        <w:rPr>
+          <w:b/>
+          <w:bCs/>
+        </w:rPr>
+        <w:t xml:space="preserve">. </w:t>
+      </w:r>
+      <w:r>
+        <w:rPr>
+          <w:b/>
+          <w:bCs/>
+          <w:noProof/>
+        </w:rPr>
+        <w:t>7</w:t>
+      </w:r>
+      <w:r>
+        <w:rPr>
+          <w:lang w:bidi="fa-IR"/>
+        </w:rPr>
+        <w:fldChar w:fldCharType="end"/>
+      </w:r>
+      <w:r>
+        <w:rPr>
+          <w:lang w:bidi="fa-IR"/>
+        </w:rPr>
+        <w:t xml:space="preserve">. For this purpose, 50 grams is added to the roll axis and 100 grams to the pitch axis. In </w:t>
+      </w:r>
+      <w:r>
+        <w:rPr>
+          <w:lang w:bidi="fa-IR"/>
+        </w:rPr>
+        <w:fldChar w:fldCharType="begin"/>
+      </w:r>
+      <w:r>
+        <w:rPr>
+          <w:lang w:bidi="fa-IR"/>
+        </w:rPr>
+        <w:instrText xml:space="preserve"> REF _Ref118730510 \h </w:instrText>
+      </w:r>
+      <w:r>
+        <w:rPr>
+          <w:lang w:bidi="fa-IR"/>
+        </w:rPr>
+      </w:r>
+      <w:r>
+        <w:rPr>
+          <w:lang w:bidi="fa-IR"/>
+        </w:rPr>
+        <w:fldChar w:fldCharType="separate"/>
+      </w:r>
+      <w:r>
+        <w:rPr>
+          <w:b/>
+          <w:bCs/>
+        </w:rPr>
+        <w:t>Fig</w:t>
+      </w:r>
+      <w:r>
+        <w:rPr>
+          <w:b/>
+          <w:bCs/>
+        </w:rPr>
+        <w:t xml:space="preserve">. </w:t>
+      </w:r>
+      <w:r>
+        <w:rPr>
+          <w:b/>
+          <w:bCs/>
+          <w:noProof/>
+        </w:rPr>
+        <w:t>7</w:t>
+      </w:r>
+      <w:r>
+        <w:rPr>
+          <w:lang w:bidi="fa-IR"/>
+        </w:rPr>
+        <w:fldChar w:fldCharType="end"/>
+      </w:r>
+      <w:r>
+        <w:rPr>
+          <w:lang w:bidi="fa-IR"/>
+        </w:rPr>
+        <w:t xml:space="preserve"> </w:t>
+      </w:r>
+      <w:r>
+        <w:rPr>
+          <w:lang w:bidi="fa-IR"/>
+        </w:rPr>
+        <w:t xml:space="preserve">(a), the performance of this controller is checked by comparing the desired roll angle with the actual roll angle; In </w:t>
+      </w:r>
+      <w:r>
+        <w:rPr>
+          <w:lang w:bidi="fa-IR"/>
+        </w:rPr>
+        <w:lastRenderedPageBreak/>
+        <w:fldChar w:fldCharType="begin"/>
+      </w:r>
+      <w:r>
+        <w:rPr>
+          <w:lang w:bidi="fa-IR"/>
+        </w:rPr>
+        <w:instrText xml:space="preserve"> REF _Ref118730510 \h </w:instrText>
+      </w:r>
+      <w:r>
+        <w:rPr>
+          <w:lang w:bidi="fa-IR"/>
+        </w:rPr>
+      </w:r>
+      <w:r>
+        <w:rPr>
+          <w:lang w:bidi="fa-IR"/>
+        </w:rPr>
+        <w:fldChar w:fldCharType="separate"/>
+      </w:r>
+      <w:r>
+        <w:rPr>
+          <w:b/>
+          <w:bCs/>
+        </w:rPr>
+        <w:t>Fig</w:t>
+      </w:r>
+      <w:r>
+        <w:rPr>
+          <w:b/>
+          <w:bCs/>
+        </w:rPr>
+        <w:t xml:space="preserve">. </w:t>
+      </w:r>
+      <w:r>
+        <w:rPr>
+          <w:b/>
+          <w:bCs/>
+          <w:noProof/>
+        </w:rPr>
+        <w:t>7</w:t>
+      </w:r>
+      <w:r>
+        <w:rPr>
+          <w:lang w:bidi="fa-IR"/>
+        </w:rPr>
+        <w:fldChar w:fldCharType="end"/>
+      </w:r>
+      <w:r>
+        <w:rPr>
+          <w:lang w:bidi="fa-IR"/>
+        </w:rPr>
+        <w:t xml:space="preserve"> </w:t>
+      </w:r>
+      <w:r>
+        <w:rPr>
+          <w:lang w:bidi="fa-IR"/>
+        </w:rPr>
+        <w:t xml:space="preserve">(b), the performance of this controller is checked by comparing the desired pitch angle to the actual pitch angle. Also, </w:t>
+      </w:r>
+      <w:r>
+        <w:rPr>
+          <w:lang w:bidi="fa-IR"/>
+        </w:rPr>
+        <w:fldChar w:fldCharType="begin"/>
+      </w:r>
+      <w:r>
+        <w:rPr>
+          <w:lang w:bidi="fa-IR"/>
+        </w:rPr>
+        <w:instrText xml:space="preserve"> REF _Ref118730510 \h </w:instrText>
+      </w:r>
+      <w:r>
+        <w:rPr>
+          <w:lang w:bidi="fa-IR"/>
+        </w:rPr>
+      </w:r>
+      <w:r>
+        <w:rPr>
+          <w:lang w:bidi="fa-IR"/>
+        </w:rPr>
+        <w:fldChar w:fldCharType="separate"/>
+      </w:r>
+      <w:r>
+        <w:rPr>
+          <w:b/>
+          <w:bCs/>
+        </w:rPr>
+        <w:t>Fig</w:t>
+      </w:r>
+      <w:r>
+        <w:rPr>
+          <w:b/>
+          <w:bCs/>
+        </w:rPr>
+        <w:t xml:space="preserve">. </w:t>
+      </w:r>
+      <w:r>
+        <w:rPr>
+          <w:b/>
+          <w:bCs/>
+          <w:noProof/>
+        </w:rPr>
+        <w:t>7</w:t>
+      </w:r>
+      <w:r>
+        <w:rPr>
+          <w:lang w:bidi="fa-IR"/>
+        </w:rPr>
+        <w:fldChar w:fldCharType="end"/>
+      </w:r>
+      <w:r>
+        <w:rPr>
+          <w:lang w:bidi="fa-IR"/>
+        </w:rPr>
+        <w:t xml:space="preserve"> </w:t>
+      </w:r>
+      <w:r>
+        <w:rPr>
+          <w:lang w:bidi="fa-IR"/>
+        </w:rPr>
+        <w:t>(c) compares the desired yaw angle with the actual yaw angle of the 3DoF experimental setup. The implementation results indicate the proper efficiency of the LQIR-DG controller in pursuit of the desired value, taking into account the uncertainty in the values of the moments of inertia around each axis of the body coordinate system.</w:t>
+      </w:r>
+    </w:p>
+    <w:p>
+      <w:pPr>
+        <w:jc w:val="center"/>
+        <w:rPr>
+          <w:lang w:bidi="fa-IR"/>
+        </w:rPr>
+      </w:pPr>
+      <w:r>
+        <w:rPr>
+          <w:noProof/>
+          <w:lang w:bidi="fa-IR"/>
+        </w:rPr>
+        <w:drawing>
+          <wp:inline distT="0" distB="0" distL="0" distR="0" wp14:anchorId="5729C055" wp14:editId="6B055070">
+            <wp:extent cx="3976331" cy="2980266"/>
+            <wp:effectExtent l="0" t="0" r="0" b="4445"/>
+            <wp:docPr id="934" name="Picture 934"/>
+            <wp:cNvGraphicFramePr>
+              <a:graphicFrameLocks xmlns:a="http://schemas.openxmlformats.org/drawingml/2006/main" noChangeAspect="1"/>
+            </wp:cNvGraphicFramePr>
+            <a:graphic xmlns:a="http://schemas.openxmlformats.org/drawingml/2006/main">
+              <a:graphicData uri="http://schemas.openxmlformats.org/drawingml/2006/picture">
+                <pic:pic xmlns:pic="http://schemas.openxmlformats.org/drawingml/2006/picture">
+                  <pic:nvPicPr>
+                    <pic:cNvPr id="934" name="Picture 934"/>
+                    <pic:cNvPicPr/>
+                  </pic:nvPicPr>
+                  <pic:blipFill>
+                    <a:blip r:embed="rId301" cstate="print">
+                      <a:extLst>
+                        <a:ext uri="{28A0092B-C50C-407E-A947-70E740481C1C}">
+                          <a14:useLocalDpi xmlns:a14="http://schemas.microsoft.com/office/drawing/2010/main" val="0"/>
+                        </a:ext>
+                      </a:extLst>
+                    </a:blip>
+                    <a:stretch>
+                      <a:fillRect/>
+                    </a:stretch>
+                  </pic:blipFill>
+                  <pic:spPr>
+                    <a:xfrm>
+                      <a:off x="0" y="0"/>
+                      <a:ext cx="3993868" cy="2993410"/>
+                    </a:xfrm>
+                    <a:prstGeom prst="rect">
+                      <a:avLst/>
+                    </a:prstGeom>
+                  </pic:spPr>
+                </pic:pic>
+              </a:graphicData>
+            </a:graphic>
+          </wp:inline>
+        </w:drawing>
+      </w:r>
+    </w:p>
+    <w:p>
+      <w:pPr>
+        <w:rPr>
+          <w:lang w:bidi="fa-IR"/>
+        </w:rPr>
+      </w:pPr>
+    </w:p>
+    <w:tbl>
+      <w:tblPr>
+        <w:tblW w:w="0" w:type="auto"/>
+        <w:jc w:val="center"/>
+        <w:tblLayout w:type="fixed"/>
+        <w:tblLook w:val="04A0" w:firstRow="1" w:lastRow="0" w:firstColumn="1" w:lastColumn="0" w:noHBand="0" w:noVBand="1"/>
+      </w:tblPr>
+      <w:tblGrid>
+        <w:gridCol w:w="4248"/>
+        <w:gridCol w:w="4050"/>
+      </w:tblGrid>
+      <w:tr>
+        <w:trPr>
+          <w:trHeight w:val="287"/>
+          <w:jc w:val="center"/>
+        </w:trPr>
+        <w:tc>
+          <w:tcPr>
+            <w:tcW w:w="4248" w:type="dxa"/>
+          </w:tcPr>
+          <w:p>
+            <w:pPr>
+              <w:jc w:val="right"/>
+            </w:pPr>
+            <w:r>
+              <w:t>(a)</w:t>
+            </w:r>
+          </w:p>
+        </w:tc>
+        <w:tc>
+          <w:tcPr>
+            <w:tcW w:w="4050" w:type="dxa"/>
+          </w:tcPr>
+          <w:p/>
+        </w:tc>
+      </w:tr>
+    </w:tbl>
+    <w:p>
+      <w:pPr>
+        <w:rPr>
+          <w:lang w:bidi="fa-IR"/>
+        </w:rPr>
+      </w:pPr>
+    </w:p>
+    <w:p>
+      <w:pPr>
+        <w:jc w:val="center"/>
+        <w:rPr>
+          <w:noProof/>
+          <w:lang w:bidi="fa-IR"/>
+        </w:rPr>
+      </w:pPr>
+      <w:r>
+        <w:rPr>
+          <w:noProof/>
+          <w:lang w:bidi="fa-IR"/>
+        </w:rPr>
+        <w:drawing>
+          <wp:inline distT="0" distB="0" distL="0" distR="0" wp14:anchorId="1F818097" wp14:editId="462ED90D">
+            <wp:extent cx="3973689" cy="2978286"/>
+            <wp:effectExtent l="0" t="0" r="1905" b="0"/>
+            <wp:docPr id="2862" name="Picture 2862"/>
+            <wp:cNvGraphicFramePr>
+              <a:graphicFrameLocks xmlns:a="http://schemas.openxmlformats.org/drawingml/2006/main" noChangeAspect="1"/>
+            </wp:cNvGraphicFramePr>
+            <a:graphic xmlns:a="http://schemas.openxmlformats.org/drawingml/2006/main">
+              <a:graphicData uri="http://schemas.openxmlformats.org/drawingml/2006/picture">
+                <pic:pic xmlns:pic="http://schemas.openxmlformats.org/drawingml/2006/picture">
+                  <pic:nvPicPr>
+                    <pic:cNvPr id="2862" name="Picture 2862"/>
+                    <pic:cNvPicPr/>
+                  </pic:nvPicPr>
+                  <pic:blipFill>
+                    <a:blip r:embed="rId302" cstate="print">
+                      <a:extLst>
+                        <a:ext uri="{28A0092B-C50C-407E-A947-70E740481C1C}">
+                          <a14:useLocalDpi xmlns:a14="http://schemas.microsoft.com/office/drawing/2010/main" val="0"/>
+                        </a:ext>
+                      </a:extLst>
+                    </a:blip>
+                    <a:stretch>
+                      <a:fillRect/>
+                    </a:stretch>
+                  </pic:blipFill>
+                  <pic:spPr>
+                    <a:xfrm>
+                      <a:off x="0" y="0"/>
+                      <a:ext cx="3993023" cy="2992777"/>
+                    </a:xfrm>
+                    <a:prstGeom prst="rect">
+                      <a:avLst/>
+                    </a:prstGeom>
+                  </pic:spPr>
+                </pic:pic>
+              </a:graphicData>
+            </a:graphic>
+          </wp:inline>
+        </w:drawing>
+      </w:r>
+    </w:p>
+    <w:tbl>
+      <w:tblPr>
+        <w:tblW w:w="0" w:type="auto"/>
+        <w:jc w:val="center"/>
+        <w:tblLayout w:type="fixed"/>
+        <w:tblLook w:val="04A0" w:firstRow="1" w:lastRow="0" w:firstColumn="1" w:lastColumn="0" w:noHBand="0" w:noVBand="1"/>
+      </w:tblPr>
+      <w:tblGrid>
+        <w:gridCol w:w="4248"/>
+        <w:gridCol w:w="4050"/>
+      </w:tblGrid>
+      <w:tr>
+        <w:trPr>
+          <w:trHeight w:val="287"/>
+          <w:jc w:val="center"/>
+        </w:trPr>
+        <w:tc>
+          <w:tcPr>
+            <w:tcW w:w="4248" w:type="dxa"/>
+          </w:tcPr>
+          <w:p>
+            <w:pPr>
+              <w:jc w:val="right"/>
+            </w:pPr>
+            <w:r>
+              <w:t>(</w:t>
+            </w:r>
+            <w:r>
+              <w:t>b</w:t>
+            </w:r>
+            <w:r>
+              <w:t>)</w:t>
+            </w:r>
+          </w:p>
+        </w:tc>
+        <w:tc>
+          <w:tcPr>
+            <w:tcW w:w="4050" w:type="dxa"/>
+          </w:tcPr>
+          <w:p/>
+        </w:tc>
+      </w:tr>
+    </w:tbl>
+    <w:p>
+      <w:pPr>
+        <w:rPr>
+          <w:lang w:bidi="fa-IR"/>
+        </w:rPr>
+      </w:pPr>
+    </w:p>
+    <w:p>
+      <w:pPr>
+        <w:jc w:val="center"/>
+        <w:rPr>
+          <w:lang w:bidi="fa-IR"/>
+        </w:rPr>
+      </w:pPr>
+      <w:r>
+        <w:rPr>
+          <w:noProof/>
+          <w:lang w:bidi="fa-IR"/>
+        </w:rPr>
+        <w:lastRenderedPageBreak/>
+        <w:drawing>
+          <wp:inline distT="0" distB="0" distL="0" distR="0" wp14:anchorId="7896ABE7" wp14:editId="7CDD5DC7">
+            <wp:extent cx="3976332" cy="2980267"/>
+            <wp:effectExtent l="0" t="0" r="0" b="4445"/>
+            <wp:docPr id="935" name="Picture 935"/>
+            <wp:cNvGraphicFramePr>
+              <a:graphicFrameLocks xmlns:a="http://schemas.openxmlformats.org/drawingml/2006/main" noChangeAspect="1"/>
+            </wp:cNvGraphicFramePr>
+            <a:graphic xmlns:a="http://schemas.openxmlformats.org/drawingml/2006/main">
+              <a:graphicData uri="http://schemas.openxmlformats.org/drawingml/2006/picture">
+                <pic:pic xmlns:pic="http://schemas.openxmlformats.org/drawingml/2006/picture">
+                  <pic:nvPicPr>
+                    <pic:cNvPr id="935" name="Picture 935"/>
+                    <pic:cNvPicPr/>
+                  </pic:nvPicPr>
+                  <pic:blipFill>
+                    <a:blip r:embed="rId303" cstate="print">
+                      <a:extLst>
+                        <a:ext uri="{28A0092B-C50C-407E-A947-70E740481C1C}">
+                          <a14:useLocalDpi xmlns:a14="http://schemas.microsoft.com/office/drawing/2010/main" val="0"/>
+                        </a:ext>
+                      </a:extLst>
+                    </a:blip>
+                    <a:stretch>
+                      <a:fillRect/>
+                    </a:stretch>
+                  </pic:blipFill>
+                  <pic:spPr>
+                    <a:xfrm>
+                      <a:off x="0" y="0"/>
+                      <a:ext cx="4002835" cy="3000131"/>
+                    </a:xfrm>
+                    <a:prstGeom prst="rect">
+                      <a:avLst/>
+                    </a:prstGeom>
+                  </pic:spPr>
+                </pic:pic>
+              </a:graphicData>
+            </a:graphic>
+          </wp:inline>
+        </w:drawing>
+      </w:r>
+    </w:p>
+    <w:tbl>
+      <w:tblPr>
+        <w:tblW w:w="0" w:type="auto"/>
+        <w:jc w:val="center"/>
+        <w:tblLayout w:type="fixed"/>
+        <w:tblLook w:val="04A0" w:firstRow="1" w:lastRow="0" w:firstColumn="1" w:lastColumn="0" w:noHBand="0" w:noVBand="1"/>
+      </w:tblPr>
+      <w:tblGrid>
+        <w:gridCol w:w="4248"/>
+        <w:gridCol w:w="4050"/>
+      </w:tblGrid>
+      <w:tr>
+        <w:trPr>
+          <w:trHeight w:val="287"/>
+          <w:jc w:val="center"/>
+        </w:trPr>
+        <w:tc>
+          <w:tcPr>
+            <w:tcW w:w="4248" w:type="dxa"/>
+          </w:tcPr>
+          <w:p>
+            <w:pPr>
+              <w:jc w:val="right"/>
+            </w:pPr>
+            <w:r>
+              <w:t>(</w:t>
+            </w:r>
+            <w:r>
+              <w:t>c</w:t>
+            </w:r>
+            <w:r>
+              <w:t>)</w:t>
+            </w:r>
+          </w:p>
+        </w:tc>
+        <w:tc>
+          <w:tcPr>
+            <w:tcW w:w="4050" w:type="dxa"/>
+          </w:tcPr>
+          <w:p/>
+          <w:p/>
+        </w:tc>
+      </w:tr>
+    </w:tbl>
+    <w:p>
+      <w:pPr>
+        <w:pStyle w:val="InPicture"/>
+        <w:bidi w:val="0"/>
+        <w:ind w:left="-113" w:right="-57"/>
+      </w:pPr>
+      <w:bookmarkStart w:id="27" w:name="_Ref118730510"/>
+      <w:r>
+        <w:rPr>
+          <w:b/>
+          <w:bCs/>
+        </w:rPr>
+        <w:t>Fig</w:t>
+      </w:r>
+      <w:r>
+        <w:rPr>
+          <w:b/>
+          <w:bCs/>
+        </w:rPr>
+        <w:t xml:space="preserve">. </w:t>
+      </w:r>
+      <w:r>
+        <w:rPr>
+          <w:b/>
+          <w:bCs/>
+        </w:rPr>
+        <w:fldChar w:fldCharType="begin"/>
+      </w:r>
+      <w:r>
+        <w:rPr>
+          <w:b/>
+          <w:bCs/>
+        </w:rPr>
+        <w:instrText xml:space="preserve"> SEQ Figure \* ARABIC \s 3 </w:instrText>
+      </w:r>
+      <w:r>
+        <w:rPr>
+          <w:b/>
+          <w:bCs/>
+        </w:rPr>
+        <w:fldChar w:fldCharType="separate"/>
+      </w:r>
+      <w:r>
+        <w:rPr>
+          <w:b/>
+          <w:bCs/>
+          <w:noProof/>
+        </w:rPr>
+        <w:t>7</w:t>
+      </w:r>
+      <w:r>
+        <w:rPr>
+          <w:b/>
+          <w:bCs/>
+        </w:rPr>
+        <w:fldChar w:fldCharType="end"/>
+      </w:r>
+      <w:bookmarkEnd w:id="27"/>
+      <w:r>
+        <w:rPr>
+          <w:b/>
+          <w:bCs/>
+        </w:rPr>
+        <w:t>.</w:t>
+      </w:r>
+      <w:r>
+        <w:t xml:space="preserve"> </w:t>
+      </w:r>
+      <w:r>
+        <w:t xml:space="preserve">The performance of the </w:t>
+      </w:r>
+      <w:r>
+        <w:t>LQIR-DG</w:t>
+      </w:r>
+      <w:r>
+        <w:t xml:space="preserve"> controller by adding weight to each of the roll and pitch axes in the three-degree-of-freedom coupling mode a) Comparison of the roll angle with the actual value b) Comparison of the pitch angle with the actual value c) Comparison of the yaw angle with the actual value</w:t>
+      </w:r>
+    </w:p>
+    <w:p>
+      <w:pPr>
+        <w:rPr>
+          <w:lang w:bidi="fa-IR"/>
+        </w:rPr>
+      </w:pPr>
+    </w:p>
+    <w:p>
+      <w:pPr>
+        <w:rPr>
+          <w:lang w:bidi="fa-IR"/>
+        </w:rPr>
+      </w:pPr>
+    </w:p>
+    <w:p>
+      <w:pPr>
+        <w:rPr>
+          <w:lang w:bidi="fa-IR"/>
+        </w:rPr>
+      </w:pPr>
+    </w:p>
+    <w:p>
+      <w:pPr>
+        <w:rPr>
+          <w:lang w:bidi="fa-IR"/>
+        </w:rPr>
+      </w:pPr>
+    </w:p>
+    <w:p>
+      <w:pPr>
+        <w:rPr>
+          <w:lang w:bidi="fa-IR"/>
+        </w:rPr>
+      </w:pPr>
+    </w:p>
+    <w:p>
+      <w:pPr>
+        <w:rPr>
+          <w:lang w:val="x-none"/>
+        </w:rPr>
+      </w:pPr>
+    </w:p>
+    <w:p>
+      <w:pPr>
+        <w:pStyle w:val="heading2"/>
+      </w:pPr>
+      <w:r>
+        <w:t>Comparison with LQR</w:t>
+      </w:r>
+    </w:p>
+    <w:p>
+      <w:pPr>
+        <w:rPr>
+          <w:lang w:val="x-none"/>
+        </w:rPr>
+      </w:pPr>
+      <w:r>
+        <w:rPr>
+          <w:lang w:val="x-none"/>
+        </w:rPr>
+        <w:t xml:space="preserve">Here, the LQIR-DG controller performance is compared with famous control strategy such as LQR controller method. </w:t>
+      </w:r>
+      <w:r>
+        <w:rPr>
+          <w:lang w:val="x-none"/>
+        </w:rPr>
+        <w:fldChar w:fldCharType="begin"/>
+      </w:r>
+      <w:r>
+        <w:rPr>
+          <w:lang w:val="x-none"/>
+        </w:rPr>
+        <w:instrText xml:space="preserve"> REF _Ref115187788 \h </w:instrText>
+      </w:r>
+      <w:r>
+        <w:rPr>
+          <w:lang w:val="x-none"/>
+        </w:rPr>
+      </w:r>
+      <w:r>
+        <w:rPr>
+          <w:lang w:val="x-none"/>
+        </w:rPr>
+        <w:fldChar w:fldCharType="separate"/>
+      </w:r>
+      <w:r>
+        <w:rPr>
+          <w:b/>
+          <w:bCs/>
+        </w:rPr>
+        <w:t>Fig</w:t>
+      </w:r>
+      <w:r>
+        <w:rPr>
+          <w:b/>
+          <w:bCs/>
+        </w:rPr>
+        <w:t xml:space="preserve">. </w:t>
+      </w:r>
+      <w:r>
+        <w:rPr>
+          <w:b/>
+          <w:bCs/>
+          <w:noProof/>
+        </w:rPr>
+        <w:t>8</w:t>
       </w:r>
       <w:r>
         <w:rPr>
@@ -18901,7 +20457,7 @@
                     <pic:cNvPicPr/>
                   </pic:nvPicPr>
                   <pic:blipFill>
-                    <a:blip r:embed="rId297" cstate="print">
+                    <a:blip r:embed="rId304" cstate="print">
                       <a:extLst>
                         <a:ext uri="{28A0092B-C50C-407E-A947-70E740481C1C}">
                           <a14:useLocalDpi xmlns:a14="http://schemas.microsoft.com/office/drawing/2010/main" val="0"/>
@@ -18934,7 +20490,7 @@
         <w:bidi w:val="0"/>
         <w:ind w:left="-113" w:right="-57"/>
       </w:pPr>
-      <w:bookmarkStart w:id="26" w:name="_Ref115187788"/>
+      <w:bookmarkStart w:id="28" w:name="_Ref115187788"/>
       <w:r>
         <w:rPr>
           <w:b/>
@@ -18976,7 +20532,7 @@
           <w:bCs/>
           <w:noProof/>
         </w:rPr>
-        <w:t>6</w:t>
+        <w:t>8</w:t>
       </w:r>
       <w:r>
         <w:rPr>
@@ -18985,7 +20541,7 @@
         </w:rPr>
         <w:fldChar w:fldCharType="end"/>
       </w:r>
-      <w:bookmarkEnd w:id="26"/>
+      <w:bookmarkEnd w:id="28"/>
       <w:r>
         <w:rPr>
           <w:b/>
@@ -19014,11 +20570,11 @@
       <w:pPr>
         <w:pStyle w:val="heading1"/>
       </w:pPr>
-      <w:bookmarkStart w:id="27" w:name="_Ref115182046"/>
+      <w:bookmarkStart w:id="29" w:name="_Ref115182046"/>
       <w:r>
         <w:t>Conclusion</w:t>
       </w:r>
-      <w:bookmarkEnd w:id="27"/>
+      <w:bookmarkEnd w:id="29"/>
     </w:p>
     <w:p>
       <w:pPr>
@@ -19104,6 +20660,7 @@
                 <w:ind w:left="720" w:hanging="720"/>
                 <w:rPr>
                   <w:noProof/>
+                  <w:lang w:val="en-IR"/>
                 </w:rPr>
               </w:pPr>
               <w:r>
@@ -19485,6 +21042,303 @@
               </w:r>
             </w:p>
             <w:p>
+              <w:pPr>
+                <w:pStyle w:val="Bibliography"/>
+                <w:ind w:left="720" w:hanging="720"/>
+                <w:rPr>
+                  <w:noProof/>
+                </w:rPr>
+              </w:pPr>
+              <w:r>
+                <w:rPr>
+                  <w:noProof/>
+                </w:rPr>
+                <w:t>Backstepping H-Infinity Control of Unmanned Aerial Vehicles with Time Varying Disturbances2020</w:t>
+              </w:r>
+            </w:p>
+            <w:p>
+              <w:pPr>
+                <w:pStyle w:val="Bibliography"/>
+                <w:ind w:left="720" w:hanging="720"/>
+                <w:rPr>
+                  <w:noProof/>
+                </w:rPr>
+              </w:pPr>
+              <w:r>
+                <w:rPr>
+                  <w:noProof/>
+                </w:rPr>
+                <w:t>EKF-based LQR tracking control of a quadrotor helicopter subject to uncertainties2016</w:t>
+              </w:r>
+            </w:p>
+            <w:p>
+              <w:pPr>
+                <w:pStyle w:val="Bibliography"/>
+                <w:ind w:left="720" w:hanging="720"/>
+                <w:rPr>
+                  <w:noProof/>
+                </w:rPr>
+              </w:pPr>
+              <w:r>
+                <w:rPr>
+                  <w:noProof/>
+                </w:rPr>
+                <w:t>Development of Multi-Quadrotor Simulator Based on Real-Time Hypervisor Systems2021</w:t>
+              </w:r>
+              <w:r>
+                <w:rPr>
+                  <w:i/>
+                  <w:iCs/>
+                  <w:noProof/>
+                </w:rPr>
+                <w:t>Drones5</w:t>
+              </w:r>
+            </w:p>
+            <w:p>
+              <w:pPr>
+                <w:pStyle w:val="Bibliography"/>
+                <w:ind w:left="720" w:hanging="720"/>
+                <w:rPr>
+                  <w:noProof/>
+                </w:rPr>
+              </w:pPr>
+              <w:r>
+                <w:rPr>
+                  <w:noProof/>
+                </w:rPr>
+                <w:t>A hybridization of extended Kalman filter and Ant Colony Optimization for state estimation of nonlinear systems2019</w:t>
+              </w:r>
+              <w:r>
+                <w:rPr>
+                  <w:i/>
+                  <w:iCs/>
+                  <w:noProof/>
+                </w:rPr>
+                <w:t>Applied Soft Computing74</w:t>
+              </w:r>
+              <w:r>
+                <w:rPr>
+                  <w:noProof/>
+                </w:rPr>
+                <w:t>411-423</w:t>
+              </w:r>
+            </w:p>
+            <w:p>
+              <w:pPr>
+                <w:pStyle w:val="Bibliography"/>
+                <w:ind w:left="720" w:hanging="720"/>
+                <w:rPr>
+                  <w:noProof/>
+                </w:rPr>
+              </w:pPr>
+              <w:r>
+                <w:rPr>
+                  <w:noProof/>
+                </w:rPr>
+                <w:t>Active Disturbance Rejection Control of Quadrotor UAV based on Whale Optimization Algorithm2022</w:t>
+              </w:r>
+              <w:r>
+                <w:rPr>
+                  <w:i/>
+                  <w:iCs/>
+                  <w:noProof/>
+                </w:rPr>
+                <w:t>2022 IEEE International Conference on Mechatronics and Automation (ICMA)</w:t>
+              </w:r>
+              <w:r>
+                <w:rPr>
+                  <w:noProof/>
+                </w:rPr>
+                <w:t>351-356</w:t>
+              </w:r>
+            </w:p>
+            <w:p>
+              <w:pPr>
+                <w:pStyle w:val="Bibliography"/>
+                <w:ind w:left="720" w:hanging="720"/>
+                <w:rPr>
+                  <w:noProof/>
+                </w:rPr>
+              </w:pPr>
+              <w:r>
+                <w:rPr>
+                  <w:noProof/>
+                </w:rPr>
+                <w:t>Nonlinear PID controller design for a 6-DOF UAV quadrotor system2019</w:t>
+              </w:r>
+              <w:r>
+                <w:rPr>
+                  <w:i/>
+                  <w:iCs/>
+                  <w:noProof/>
+                </w:rPr>
+                <w:t>Engineering Science and Technology, an International Journal}</w:t>
+              </w:r>
+            </w:p>
+            <w:p>
+              <w:pPr>
+                <w:pStyle w:val="Bibliography"/>
+                <w:ind w:left="720" w:hanging="720"/>
+                <w:rPr>
+                  <w:noProof/>
+                </w:rPr>
+              </w:pPr>
+              <w:r>
+                <w:rPr>
+                  <w:noProof/>
+                </w:rPr>
+                <w:t>Active disturbance rejection control for a quadrotor UAV2020</w:t>
+              </w:r>
+              <w:r>
+                <w:rPr>
+                  <w:i/>
+                  <w:iCs/>
+                  <w:noProof/>
+                </w:rPr>
+                <w:t>2020 IEEE 9th Data Driven Control and Learning Systems Conference (DDCLS)</w:t>
+              </w:r>
+              <w:r>
+                <w:rPr>
+                  <w:noProof/>
+                </w:rPr>
+                <w:t>1-5</w:t>
+              </w:r>
+            </w:p>
+            <w:p>
+              <w:pPr>
+                <w:pStyle w:val="Bibliography"/>
+                <w:ind w:left="720" w:hanging="720"/>
+                <w:rPr>
+                  <w:noProof/>
+                </w:rPr>
+              </w:pPr>
+              <w:r>
+                <w:rPr>
+                  <w:noProof/>
+                </w:rPr>
+                <w:t>A robust synergetic controller for Quadrotor obstacle avoidance using Bézier curve versus B-spline trajectory generation2022</w:t>
+              </w:r>
+              <w:r>
+                <w:rPr>
+                  <w:i/>
+                  <w:iCs/>
+                  <w:noProof/>
+                </w:rPr>
+                <w:t>Intelligent Service Robotics</w:t>
+              </w:r>
+            </w:p>
+            <w:p>
+              <w:pPr>
+                <w:pStyle w:val="Bibliography"/>
+                <w:ind w:left="720" w:hanging="720"/>
+                <w:rPr>
+                  <w:noProof/>
+                </w:rPr>
+              </w:pPr>
+              <w:r>
+                <w:rPr>
+                  <w:noProof/>
+                </w:rPr>
+                <w:lastRenderedPageBreak/>
+                <w:t>Robust H-infinity Control for a Quadrotor UAV</w:t>
+              </w:r>
+              <w:r>
+                <w:rPr>
+                  <w:i/>
+                  <w:iCs/>
+                  <w:noProof/>
+                </w:rPr>
+                <w:t>AIAA SCITECH 2022 Forum</w:t>
+              </w:r>
+            </w:p>
+            <w:p>
+              <w:pPr>
+                <w:pStyle w:val="Bibliography"/>
+                <w:ind w:left="720" w:hanging="720"/>
+                <w:rPr>
+                  <w:noProof/>
+                </w:rPr>
+              </w:pPr>
+              <w:r>
+                <w:rPr>
+                  <w:noProof/>
+                </w:rPr>
+                <w:t>Robust Gust Rejection on a Micro-air Vehicle Using Bio-inspired Sensing2017</w:t>
+              </w:r>
+              <w:r>
+                <w:rPr>
+                  <w:i/>
+                  <w:iCs/>
+                  <w:noProof/>
+                </w:rPr>
+                <w:t>Mechatronics and Robotics Engineering for Advanced and Intelligent Manufacturing</w:t>
+              </w:r>
+              <w:r>
+                <w:rPr>
+                  <w:noProof/>
+                </w:rPr>
+                <w:t>351-362</w:t>
+              </w:r>
+            </w:p>
+            <w:p>
+              <w:pPr>
+                <w:pStyle w:val="Bibliography"/>
+                <w:ind w:left="720" w:hanging="720"/>
+                <w:rPr>
+                  <w:noProof/>
+                </w:rPr>
+              </w:pPr>
+              <w:r>
+                <w:rPr>
+                  <w:noProof/>
+                </w:rPr>
+                <w:t>Towards a Theory of stochastic adaptive differential games2011</w:t>
+              </w:r>
+              <w:r>
+                <w:rPr>
+                  <w:i/>
+                  <w:iCs/>
+                  <w:noProof/>
+                </w:rPr>
+                <w:t>2011 50th IEEE Conference on Decision and Control and European Control Conference</w:t>
+              </w:r>
+              <w:r>
+                <w:rPr>
+                  <w:noProof/>
+                </w:rPr>
+                <w:t>5041-5046</w:t>
+              </w:r>
+            </w:p>
+            <w:p>
+              <w:pPr>
+                <w:pStyle w:val="Bibliography"/>
+                <w:ind w:left="720" w:hanging="720"/>
+                <w:rPr>
+                  <w:noProof/>
+                </w:rPr>
+              </w:pPr>
+              <w:r>
+                <w:rPr>
+                  <w:noProof/>
+                </w:rPr>
+                <w:t>Robust Motion Control of Nonlinear Quadrotor Model With Wind Disturbance Observer2021</w:t>
+              </w:r>
+              <w:r>
+                <w:rPr>
+                  <w:i/>
+                  <w:iCs/>
+                  <w:noProof/>
+                </w:rPr>
+                <w:t>IEEE Access</w:t>
+              </w:r>
+              <w:r>
+                <w:rPr>
+                  <w:noProof/>
+                </w:rPr>
+                <w:t>149164-149175</w:t>
+              </w:r>
+            </w:p>
+            <w:p>
               <w:r>
                 <w:rPr>
                   <w:b/>
@@ -19506,9 +21360,9 @@
       </w:pPr>
     </w:p>
     <w:sectPr>
-      <w:footerReference w:type="even" r:id="rId298"/>
-      <w:footerReference w:type="default" r:id="rId299"/>
-      <w:headerReference w:type="first" r:id="rId300"/>
+      <w:footerReference w:type="even" r:id="rId305"/>
+      <w:footerReference w:type="default" r:id="rId306"/>
+      <w:headerReference w:type="first" r:id="rId307"/>
       <w:pgSz w:w="11906" w:h="16838" w:code="9"/>
       <w:pgMar w:top="1440" w:right="1440" w:bottom="1440" w:left="1440" w:header="0" w:footer="0" w:gutter="0"/>
       <w:cols w:space="708"/>

</xml_diff>